<commit_message>
make some more small changes that get us on the right trck
</commit_message>
<xml_diff>
--- a/SystemRequirements.docx
+++ b/SystemRequirements.docx
@@ -648,22 +648,25 @@
           </w:tcPr>
           <w:p>
             <w:pPr>
-              <w:pStyle w:val="TextBody"/>
+              <w:pStyle w:val="Normal"/>
               <w:snapToGrid w:val="false"/>
-              <w:spacing w:before="120" w:after="120"/>
+              <w:spacing w:lineRule="auto" w:line="240" w:before="120" w:after="120"/>
               <w:ind w:left="0" w:right="0" w:hanging="0"/>
               <w:rPr>
-                <w:rFonts w:cs="Arial" w:ascii="Arial" w:hAnsi="Arial"/>
+                <w:rFonts w:cs="Arial"/>
+                <w:color w:val="17365D"/>
                 <w:sz w:val="28"/>
                 <w:szCs w:val="28"/>
               </w:rPr>
             </w:pPr>
             <w:r>
               <w:rPr>
-                <w:rFonts w:cs="Arial" w:ascii="Arial" w:hAnsi="Arial"/>
+                <w:rFonts w:cs="Arial"/>
+                <w:color w:val="17365D"/>
                 <w:sz w:val="28"/>
                 <w:szCs w:val="28"/>
               </w:rPr>
+              <w:t>Thaddeus Wanat</w:t>
             </w:r>
           </w:p>
         </w:tc>
@@ -727,19 +730,21 @@
           </w:tcPr>
           <w:p>
             <w:pPr>
-              <w:pStyle w:val="TextBody"/>
+              <w:pStyle w:val="Normal"/>
               <w:snapToGrid w:val="false"/>
-              <w:spacing w:before="120" w:after="120"/>
+              <w:spacing w:lineRule="auto" w:line="240" w:before="120" w:after="120"/>
               <w:ind w:left="0" w:right="0" w:hanging="0"/>
               <w:rPr>
-                <w:rFonts w:cs="Arial" w:ascii="Arial" w:hAnsi="Arial"/>
+                <w:rFonts w:cs="Arial"/>
+                <w:color w:val="17365D"/>
                 <w:sz w:val="28"/>
                 <w:szCs w:val="28"/>
               </w:rPr>
             </w:pPr>
             <w:r>
               <w:rPr>
-                <w:rFonts w:cs="Arial" w:ascii="Arial" w:hAnsi="Arial"/>
+                <w:rFonts w:cs="Arial"/>
+                <w:color w:val="17365D"/>
                 <w:sz w:val="28"/>
                 <w:szCs w:val="28"/>
               </w:rPr>
@@ -807,22 +812,21 @@
           </w:tcPr>
           <w:p>
             <w:pPr>
-              <w:pStyle w:val="TextBody"/>
-              <w:snapToGrid w:val="false"/>
-              <w:spacing w:before="120" w:after="120"/>
-              <w:ind w:left="0" w:right="0" w:hanging="0"/>
-              <w:rPr>
-                <w:rFonts w:cs="Arial" w:ascii="Arial" w:hAnsi="Arial"/>
+              <w:pStyle w:val="Normal"/>
+              <w:spacing w:lineRule="auto" w:line="240" w:before="120" w:after="120"/>
+              <w:rPr>
+                <w:color w:val="17365D"/>
                 <w:sz w:val="28"/>
                 <w:szCs w:val="28"/>
               </w:rPr>
             </w:pPr>
             <w:r>
               <w:rPr>
-                <w:rFonts w:cs="Arial" w:ascii="Arial" w:hAnsi="Arial"/>
+                <w:color w:val="17365D"/>
                 <w:sz w:val="28"/>
                 <w:szCs w:val="28"/>
               </w:rPr>
+              <w:t>Erik Steffens</w:t>
             </w:r>
           </w:p>
         </w:tc>
@@ -886,22 +890,25 @@
           </w:tcPr>
           <w:p>
             <w:pPr>
-              <w:pStyle w:val="TextBody"/>
+              <w:pStyle w:val="Normal"/>
               <w:snapToGrid w:val="false"/>
-              <w:spacing w:before="120" w:after="120"/>
+              <w:spacing w:lineRule="auto" w:line="240" w:before="120" w:after="120"/>
               <w:ind w:left="0" w:right="0" w:hanging="0"/>
               <w:rPr>
-                <w:rFonts w:cs="Arial" w:ascii="Arial" w:hAnsi="Arial"/>
+                <w:rFonts w:cs="Arial"/>
+                <w:color w:val="17365D"/>
                 <w:sz w:val="28"/>
                 <w:szCs w:val="28"/>
               </w:rPr>
             </w:pPr>
             <w:r>
               <w:rPr>
-                <w:rFonts w:cs="Arial" w:ascii="Arial" w:hAnsi="Arial"/>
+                <w:rFonts w:cs="Arial"/>
+                <w:color w:val="17365D"/>
                 <w:sz w:val="28"/>
                 <w:szCs w:val="28"/>
               </w:rPr>
+              <w:t>Ken Martone</w:t>
             </w:r>
           </w:p>
         </w:tc>
@@ -1324,15 +1331,8 @@
     <w:p>
       <w:pPr>
         <w:pStyle w:val="Heading2"/>
-        <w:numPr>
-          <w:ilvl w:val="1"/>
-          <w:numId w:val="1"/>
-        </w:numPr>
-        <w:ind w:left="630" w:right="0" w:hanging="0"/>
         <w:rPr/>
       </w:pPr>
-      <w:bookmarkStart w:id="1" w:name="__RefHeading___Toc367098455"/>
-      <w:bookmarkEnd w:id="1"/>
       <w:r>
         <w:rPr/>
         <w:t>1.1 Purpose</w:t>
@@ -1341,75 +1341,29 @@
     <w:p>
       <w:pPr>
         <w:pStyle w:val="Normal"/>
-        <w:pBdr>
-          <w:top w:val="nil"/>
-          <w:left w:val="nil"/>
-          <w:bottom w:val="nil"/>
-          <w:right w:val="nil"/>
-        </w:pBdr>
-        <w:rPr>
-          <w:rFonts w:eastAsia="Times New Roman"/>
+        <w:ind w:left="720" w:right="0" w:hanging="0"/>
+        <w:rPr>
           <w:sz w:val="24"/>
           <w:szCs w:val="24"/>
         </w:rPr>
       </w:pPr>
       <w:r>
         <w:rPr>
-          <w:rFonts w:eastAsia="Arial"/>
           <w:sz w:val="24"/>
           <w:szCs w:val="24"/>
         </w:rPr>
-        <w:t xml:space="preserve">    </w:t>
-      </w:r>
-      <w:r>
-        <w:rPr>
-          <w:rFonts w:eastAsia="Times New Roman"/>
-          <w:sz w:val="24"/>
-          <w:szCs w:val="24"/>
-        </w:rPr>
+        <w:t>ProManage is a web portal for property managers, owners, and tenants for viewing and fostering the day to day workings that are involved in owning and managing rental properties. This application seeks to greatly reduce the amount of time property managers and maintenance workers need to spend filling out and worrying about paperwork. This will also reduce the need for micromanaging and having many face to face interactions with tenants. It seeks to make the tenants an active part of the rental process to make them feel as if they are the only customer that this company has.</w:t>
         <w:tab/>
-        <w:t>Killer Bunnies Online is a web based virtual card game that allows players to battle one another to achieve victory. The system provides a game playing environment without the need to purchase playing cards, and significantly reduces paper cuts. The ultimate goal of Killer Bunnies Online is to provide players with a convenient and fun way to play everyone's favorite rabbit themed game.</w:t>
+        <w:tab/>
       </w:r>
     </w:p>
     <w:p>
       <w:pPr>
-        <w:pStyle w:val="Normal"/>
-        <w:pBdr>
-          <w:top w:val="nil"/>
-          <w:left w:val="nil"/>
-          <w:bottom w:val="nil"/>
-          <w:right w:val="nil"/>
-        </w:pBdr>
-        <w:rPr>
-          <w:rFonts w:eastAsia="Times New Roman"/>
-          <w:sz w:val="24"/>
-          <w:szCs w:val="24"/>
-        </w:rPr>
-      </w:pPr>
-      <w:r>
-        <w:rPr>
-          <w:rFonts w:eastAsia="Times New Roman"/>
-          <w:sz w:val="24"/>
-          <w:szCs w:val="24"/>
-        </w:rPr>
-      </w:r>
-    </w:p>
-    <w:p>
-      <w:pPr>
         <w:pStyle w:val="Heading2"/>
-        <w:numPr>
-          <w:ilvl w:val="1"/>
-          <w:numId w:val="1"/>
-        </w:numPr>
-        <w:ind w:left="630" w:right="0" w:hanging="0"/>
         <w:rPr/>
       </w:pPr>
-      <w:r>
-        <w:rPr/>
-        <w:tab/>
-      </w:r>
-      <w:bookmarkStart w:id="2" w:name="__RefHeading___Toc367098456"/>
-      <w:bookmarkEnd w:id="2"/>
+      <w:bookmarkStart w:id="1" w:name="h.1fob9te"/>
+      <w:bookmarkEnd w:id="1"/>
       <w:r>
         <w:rPr/>
         <w:t>1.2 Scope</w:t>
@@ -1418,75 +1372,29 @@
     <w:p>
       <w:pPr>
         <w:pStyle w:val="Normal"/>
-        <w:pBdr>
-          <w:top w:val="nil"/>
-          <w:left w:val="nil"/>
-          <w:bottom w:val="nil"/>
-          <w:right w:val="nil"/>
-        </w:pBdr>
-        <w:rPr>
-          <w:rFonts w:eastAsia="Times New Roman"/>
+        <w:ind w:left="720" w:right="0" w:hanging="0"/>
+        <w:rPr>
           <w:sz w:val="24"/>
           <w:szCs w:val="24"/>
         </w:rPr>
       </w:pPr>
       <w:r>
         <w:rPr>
-          <w:rFonts w:eastAsia="Arial"/>
           <w:sz w:val="24"/>
           <w:szCs w:val="24"/>
         </w:rPr>
-        <w:t xml:space="preserve">    </w:t>
-      </w:r>
-      <w:r>
-        <w:rPr>
-          <w:rFonts w:eastAsia="Times New Roman"/>
-          <w:sz w:val="24"/>
-          <w:szCs w:val="24"/>
-        </w:rPr>
+        <w:t>The system is designed to allow both tenants and managers fill out and view maintenance work order requests. It also allows the user to view any number of properties that the company offers. The managers can view who has paid their rent and what tenants live in which units. They also can tell how long the tenants have occupied a unit and will get notifications to fill vacant spots. The app will also send out notifications to tenants to alert them that they have an upcoming rent payment.</w:t>
         <w:tab/>
-        <w:t>The system is designed to allow users to create and play a game of Killer Bunnies with other students online. Players should be able to play and complete a game in an online session and determine a winner. There will be a visible playing board to place cards on, and graphical images to represent cards in this exciting game. Killer Bunnies Online will provide all the needed functionality of the actual game including rolling of dice, drawing of cards, and other tasks needed to create the full game experience.</w:t>
+        <w:t xml:space="preserve"> </w:t>
       </w:r>
     </w:p>
     <w:p>
       <w:pPr>
-        <w:pStyle w:val="Normal"/>
-        <w:pBdr>
-          <w:top w:val="nil"/>
-          <w:left w:val="nil"/>
-          <w:bottom w:val="nil"/>
-          <w:right w:val="nil"/>
-        </w:pBdr>
-        <w:rPr>
-          <w:rFonts w:eastAsia="Times New Roman"/>
-          <w:sz w:val="24"/>
-          <w:szCs w:val="24"/>
-        </w:rPr>
-      </w:pPr>
-      <w:r>
-        <w:rPr>
-          <w:rFonts w:eastAsia="Times New Roman"/>
-          <w:sz w:val="24"/>
-          <w:szCs w:val="24"/>
-        </w:rPr>
-      </w:r>
-    </w:p>
-    <w:p>
-      <w:pPr>
         <w:pStyle w:val="Heading2"/>
-        <w:numPr>
-          <w:ilvl w:val="1"/>
-          <w:numId w:val="1"/>
-        </w:numPr>
-        <w:ind w:left="630" w:right="0" w:hanging="0"/>
         <w:rPr/>
       </w:pPr>
-      <w:r>
-        <w:rPr/>
-        <w:tab/>
-      </w:r>
-      <w:bookmarkStart w:id="3" w:name="__RefHeading___Toc367098457"/>
-      <w:bookmarkEnd w:id="3"/>
+      <w:bookmarkStart w:id="2" w:name="h.3znysh7"/>
+      <w:bookmarkEnd w:id="2"/>
       <w:r>
         <w:rPr/>
         <w:t>1.3 Document Overview</w:t>
@@ -1495,34 +1403,37 @@
     <w:p>
       <w:pPr>
         <w:pStyle w:val="Normal"/>
-        <w:pBdr>
-          <w:top w:val="nil"/>
-          <w:left w:val="nil"/>
-          <w:bottom w:val="nil"/>
-          <w:right w:val="nil"/>
-        </w:pBdr>
+        <w:rPr>
+          <w:sz w:val="24"/>
+          <w:szCs w:val="24"/>
+        </w:rPr>
+      </w:pPr>
+      <w:r>
+        <w:rPr>
+          <w:sz w:val="24"/>
+          <w:szCs w:val="24"/>
+        </w:rPr>
+        <w:tab/>
+        <w:t xml:space="preserve">The purpose of this document is to serve as a </w:t>
+      </w:r>
+      <w:r>
         <w:rPr>
           <w:rFonts w:eastAsia="Times New Roman"/>
           <w:sz w:val="24"/>
           <w:szCs w:val="24"/>
         </w:rPr>
-      </w:pPr>
+        <w:t xml:space="preserve">system requirements </w:t>
+      </w:r>
       <w:r>
         <w:rPr>
-          <w:rFonts w:eastAsia="Arial"/>
           <w:sz w:val="24"/>
           <w:szCs w:val="24"/>
         </w:rPr>
-        <w:t xml:space="preserve">    </w:t>
-      </w:r>
-      <w:r>
-        <w:rPr>
-          <w:rFonts w:eastAsia="Times New Roman"/>
-          <w:sz w:val="24"/>
-          <w:szCs w:val="24"/>
-        </w:rPr>
+        <w:t xml:space="preserve">guideline for </w:t>
         <w:tab/>
-        <w:t>The purpose of this document is to serve as a system requirements guideline for the development of Killer Bunnies Online. It will play a key role in validation of the developed software as well.</w:t>
+        <w:t xml:space="preserve">the development of ProManage. It will play a key role in validation of the </w:t>
+        <w:tab/>
+        <w:t>developed software as well.</w:t>
       </w:r>
     </w:p>
     <w:p>
@@ -1549,8 +1460,8 @@
         </w:numPr>
         <w:rPr/>
       </w:pPr>
-      <w:bookmarkStart w:id="4" w:name="__RefHeading___Toc367098458"/>
-      <w:bookmarkEnd w:id="4"/>
+      <w:bookmarkStart w:id="3" w:name="__RefHeading___Toc367098458"/>
+      <w:bookmarkEnd w:id="3"/>
       <w:r>
         <w:rPr/>
         <w:t>2.0 General Software Requirements</w:t>
@@ -2810,8 +2721,8 @@
         </w:numPr>
         <w:rPr/>
       </w:pPr>
-      <w:bookmarkStart w:id="5" w:name="__RefHeading___Toc367098459"/>
-      <w:bookmarkEnd w:id="5"/>
+      <w:bookmarkStart w:id="4" w:name="__RefHeading___Toc367098459"/>
+      <w:bookmarkEnd w:id="4"/>
       <w:r>
         <w:rPr/>
         <w:t>3.0 Game Room Requirements</w:t>
@@ -4125,8 +4036,8 @@
         </w:numPr>
         <w:rPr/>
       </w:pPr>
-      <w:bookmarkStart w:id="6" w:name="__RefHeading___Toc367098460"/>
-      <w:bookmarkEnd w:id="6"/>
+      <w:bookmarkStart w:id="5" w:name="__RefHeading___Toc367098460"/>
+      <w:bookmarkEnd w:id="5"/>
       <w:r>
         <w:rPr/>
         <w:t>4.0 Game Board Requirements</w:t>
@@ -5805,8 +5716,8 @@
         </w:numPr>
         <w:rPr/>
       </w:pPr>
-      <w:bookmarkStart w:id="7" w:name="__RefHeading___Toc367098461"/>
-      <w:bookmarkEnd w:id="7"/>
+      <w:bookmarkStart w:id="6" w:name="__RefHeading___Toc367098461"/>
+      <w:bookmarkEnd w:id="6"/>
       <w:r>
         <w:rPr/>
         <w:t>5.0. Game Action Requirements</w:t>
@@ -6546,8 +6457,8 @@
         </w:numPr>
         <w:rPr/>
       </w:pPr>
-      <w:bookmarkStart w:id="8" w:name="__RefHeading___Toc367098462"/>
-      <w:bookmarkEnd w:id="8"/>
+      <w:bookmarkStart w:id="7" w:name="__RefHeading___Toc367098462"/>
+      <w:bookmarkEnd w:id="7"/>
       <w:r>
         <w:rPr/>
         <w:t>7.0 Revision History</w:t>
@@ -7047,8 +6958,8 @@
         </w:numPr>
         <w:rPr/>
       </w:pPr>
-      <w:bookmarkStart w:id="9" w:name="__RefHeading___Toc367098463"/>
-      <w:bookmarkEnd w:id="9"/>
+      <w:bookmarkStart w:id="8" w:name="__RefHeading___Toc367098463"/>
+      <w:bookmarkEnd w:id="8"/>
       <w:r>
         <w:rPr/>
         <w:t>8.0 Document Approval</w:t>
@@ -7986,8 +7897,103 @@
       </w:pPr>
     </w:lvl>
   </w:abstractNum>
+  <w:abstractNum w:abstractNumId="2">
+    <w:lvl w:ilvl="0">
+      <w:start w:val="1"/>
+      <w:numFmt w:val="decimal"/>
+      <w:lvlText w:val=""/>
+      <w:lvlJc w:val="left"/>
+      <w:pPr>
+        <w:ind w:left="432" w:hanging="0"/>
+      </w:pPr>
+      <w:rPr/>
+    </w:lvl>
+    <w:lvl w:ilvl="1">
+      <w:start w:val="1"/>
+      <w:numFmt w:val="decimal"/>
+      <w:lvlText w:val="%2"/>
+      <w:lvlJc w:val="left"/>
+      <w:pPr>
+        <w:ind w:left="576" w:hanging="0"/>
+      </w:pPr>
+      <w:rPr/>
+    </w:lvl>
+    <w:lvl w:ilvl="2">
+      <w:start w:val="1"/>
+      <w:numFmt w:val="decimal"/>
+      <w:lvlText w:val="%3"/>
+      <w:lvlJc w:val="left"/>
+      <w:pPr>
+        <w:ind w:left="720" w:hanging="0"/>
+      </w:pPr>
+      <w:rPr/>
+    </w:lvl>
+    <w:lvl w:ilvl="3">
+      <w:start w:val="1"/>
+      <w:numFmt w:val="decimal"/>
+      <w:lvlText w:val="%4"/>
+      <w:lvlJc w:val="left"/>
+      <w:pPr>
+        <w:ind w:left="864" w:hanging="0"/>
+      </w:pPr>
+      <w:rPr/>
+    </w:lvl>
+    <w:lvl w:ilvl="4">
+      <w:start w:val="1"/>
+      <w:numFmt w:val="decimal"/>
+      <w:lvlText w:val="%5"/>
+      <w:lvlJc w:val="left"/>
+      <w:pPr>
+        <w:ind w:left="1008" w:hanging="0"/>
+      </w:pPr>
+      <w:rPr/>
+    </w:lvl>
+    <w:lvl w:ilvl="5">
+      <w:start w:val="1"/>
+      <w:numFmt w:val="decimal"/>
+      <w:lvlText w:val="%6"/>
+      <w:lvlJc w:val="left"/>
+      <w:pPr>
+        <w:ind w:left="1152" w:hanging="0"/>
+      </w:pPr>
+      <w:rPr/>
+    </w:lvl>
+    <w:lvl w:ilvl="6">
+      <w:start w:val="1"/>
+      <w:numFmt w:val="decimal"/>
+      <w:lvlText w:val="%7"/>
+      <w:lvlJc w:val="left"/>
+      <w:pPr>
+        <w:ind w:left="1296" w:hanging="0"/>
+      </w:pPr>
+      <w:rPr/>
+    </w:lvl>
+    <w:lvl w:ilvl="7">
+      <w:start w:val="1"/>
+      <w:numFmt w:val="decimal"/>
+      <w:lvlText w:val="%8"/>
+      <w:lvlJc w:val="left"/>
+      <w:pPr>
+        <w:ind w:left="1440" w:hanging="0"/>
+      </w:pPr>
+      <w:rPr/>
+    </w:lvl>
+    <w:lvl w:ilvl="8">
+      <w:start w:val="1"/>
+      <w:numFmt w:val="decimal"/>
+      <w:lvlText w:val="%9"/>
+      <w:lvlJc w:val="left"/>
+      <w:pPr>
+        <w:ind w:left="1584" w:hanging="0"/>
+      </w:pPr>
+      <w:rPr/>
+    </w:lvl>
+  </w:abstractNum>
   <w:num w:numId="1">
     <w:abstractNumId w:val="1"/>
+  </w:num>
+  <w:num w:numId="2">
+    <w:abstractNumId w:val="2"/>
   </w:num>
 </w:numbering>
 </file>

</xml_diff>

<commit_message>
generaly finish system requirements comments anyone?
</commit_message>
<xml_diff>
--- a/SystemRequirements.docx
+++ b/SystemRequirements.docx
@@ -907,14 +907,7 @@
             <w:rStyle w:val="IndexLink"/>
             <w:lang w:eastAsia="en-US"/>
           </w:rPr>
-          <w:t xml:space="preserve">1.3 Document </w:t>
-        </w:r>
-        <w:r>
-          <w:rPr>
-            <w:rStyle w:val="IndexLink"/>
-            <w:lang w:eastAsia="en-US"/>
-          </w:rPr>
-          <w:t>Overview</w:t>
+          <w:t>1.3 Document Overview</w:t>
         </w:r>
         <w:r>
           <w:rPr>
@@ -1129,10 +1122,7 @@
         <w:pStyle w:val="Heading2"/>
       </w:pPr>
       <w:r>
-        <w:t xml:space="preserve">1.1 </w:t>
-      </w:r>
-      <w:r>
-        <w:t>Purpose</w:t>
+        <w:t>1.1 Purpose</w:t>
       </w:r>
     </w:p>
     <w:p>
@@ -1148,21 +1138,7 @@
           <w:sz w:val="24"/>
           <w:szCs w:val="24"/>
         </w:rPr>
-        <w:t xml:space="preserve">ProManage is a web portal for property managers, owners, and tenants for viewing and fostering the day to day workings that are involved in owning and managing rental properties. This application seeks to greatly reduce the amount of time property </w:t>
-      </w:r>
-      <w:r>
-        <w:rPr>
-          <w:sz w:val="24"/>
-          <w:szCs w:val="24"/>
-        </w:rPr>
-        <w:t>managers and maintenance workers need to spend filling out and worrying about paperwork. This will also reduce the need for micromanaging and having many face to face interactions with tenants. It seeks to make the tenants an active part of the rental proc</w:t>
-      </w:r>
-      <w:r>
-        <w:rPr>
-          <w:sz w:val="24"/>
-          <w:szCs w:val="24"/>
-        </w:rPr>
-        <w:t>ess to make them feel as if they are the only customer that this company has.</w:t>
+        <w:t>ProManage is a web portal for property managers, owners, and tenants for viewing and fostering the day to day workings that are involved in owning and managing rental properties. This application seeks to greatly reduce the amount of time property managers and maintenance workers need to spend filling out and worrying about paperwork. This will also reduce the need for micromanaging and having many face to face interactions with tenants. It seeks to make the tenants an active part of the rental process to make them feel as if they are the only customer that this company has.</w:t>
       </w:r>
       <w:r>
         <w:rPr>
@@ -1202,21 +1178,7 @@
           <w:sz w:val="24"/>
           <w:szCs w:val="24"/>
         </w:rPr>
-        <w:t xml:space="preserve">The system is designed to allow both tenants and managers fill out and view maintenance work order requests. It also allows the user to view any number of properties </w:t>
-      </w:r>
-      <w:r>
-        <w:rPr>
-          <w:sz w:val="24"/>
-          <w:szCs w:val="24"/>
-        </w:rPr>
-        <w:t>that the company offers. The managers can view who has paid their rent and what tenants live in which units. They also can tell how long the tenants have occupied a unit and will get notifications to fill vacant spots. The app will also send out notificati</w:t>
-      </w:r>
-      <w:r>
-        <w:rPr>
-          <w:sz w:val="24"/>
-          <w:szCs w:val="24"/>
-        </w:rPr>
-        <w:t>ons to tenants to alert them that they have an upcoming rent payment.</w:t>
+        <w:t>The system is designed to allow both tenants and managers fill out and view maintenance work order requests. It also allows the user to view any number of properties that the company offers. The managers can view who has paid their rent and what tenants live in which units. They also can tell how long the tenants have occupied a unit and will get notifications to fill vacant spots. The app will also send out notifications to tenants to alert them that they have an upcoming rent payment.</w:t>
       </w:r>
       <w:r>
         <w:rPr>
@@ -1281,14 +1243,7 @@
           <w:szCs w:val="24"/>
         </w:rPr>
         <w:tab/>
-        <w:t>deve</w:t>
-      </w:r>
-      <w:r>
-        <w:rPr>
-          <w:sz w:val="24"/>
-          <w:szCs w:val="24"/>
-        </w:rPr>
-        <w:t>loped software as well.</w:t>
+        <w:t>developed software as well.</w:t>
       </w:r>
     </w:p>
     <w:p>
@@ -1374,7 +1329,7 @@
         </w:tc>
         <w:tc>
           <w:tcPr>
-            <w:tcW w:w="7020" w:type="dxa"/>
+            <w:tcW w:w="7011" w:type="dxa"/>
             <w:tcBorders>
               <w:top w:val="single" w:sz="4" w:space="0" w:color="000000"/>
               <w:left w:val="single" w:sz="4" w:space="0" w:color="000000"/>
@@ -1412,7 +1367,7 @@
         </w:tc>
         <w:tc>
           <w:tcPr>
-            <w:tcW w:w="1198" w:type="dxa"/>
+            <w:tcW w:w="1197" w:type="dxa"/>
             <w:tcBorders>
               <w:top w:val="single" w:sz="4" w:space="0" w:color="000000"/>
               <w:left w:val="single" w:sz="4" w:space="0" w:color="000000"/>
@@ -1506,7 +1461,7 @@
         </w:tc>
         <w:tc>
           <w:tcPr>
-            <w:tcW w:w="7020" w:type="dxa"/>
+            <w:tcW w:w="7011" w:type="dxa"/>
             <w:tcBorders>
               <w:top w:val="single" w:sz="4" w:space="0" w:color="000000"/>
               <w:left w:val="single" w:sz="4" w:space="0" w:color="000000"/>
@@ -1549,7 +1504,7 @@
         </w:tc>
         <w:tc>
           <w:tcPr>
-            <w:tcW w:w="1198" w:type="dxa"/>
+            <w:tcW w:w="1197" w:type="dxa"/>
             <w:tcBorders>
               <w:top w:val="single" w:sz="4" w:space="0" w:color="000000"/>
               <w:left w:val="single" w:sz="4" w:space="0" w:color="000000"/>
@@ -1579,17 +1534,7 @@
                 <w:szCs w:val="24"/>
                 <w:shd w:val="clear" w:color="auto" w:fill="FFFFFF"/>
               </w:rPr>
-              <w:t>U</w:t>
-            </w:r>
-            <w:r>
-              <w:rPr>
-                <w:rFonts w:eastAsia="Times New Roman"/>
-                <w:iCs/>
-                <w:sz w:val="24"/>
-                <w:szCs w:val="24"/>
-                <w:shd w:val="clear" w:color="auto" w:fill="FFFFFF"/>
-              </w:rPr>
-              <w:t>RS 2.1</w:t>
+              <w:t>URS 2.1</w:t>
             </w:r>
           </w:p>
         </w:tc>
@@ -1629,7 +1574,7 @@
         </w:tc>
         <w:tc>
           <w:tcPr>
-            <w:tcW w:w="7020" w:type="dxa"/>
+            <w:tcW w:w="7011" w:type="dxa"/>
             <w:tcBorders>
               <w:top w:val="single" w:sz="4" w:space="0" w:color="000000"/>
               <w:left w:val="single" w:sz="4" w:space="0" w:color="000000"/>
@@ -1657,22 +1602,13 @@
                 <w:szCs w:val="24"/>
                 <w:shd w:val="clear" w:color="auto" w:fill="FFFFFF"/>
               </w:rPr>
-              <w:t xml:space="preserve">Javascript must be enabled in the </w:t>
-            </w:r>
-            <w:r>
-              <w:rPr>
-                <w:rFonts w:eastAsia="Times New Roman"/>
-                <w:sz w:val="24"/>
-                <w:szCs w:val="24"/>
-                <w:shd w:val="clear" w:color="auto" w:fill="FFFFFF"/>
-              </w:rPr>
-              <w:t>supported browser</w:t>
-            </w:r>
-          </w:p>
-        </w:tc>
-        <w:tc>
-          <w:tcPr>
-            <w:tcW w:w="1198" w:type="dxa"/>
+              <w:t>Javascript must be enabled in the supported browser</w:t>
+            </w:r>
+          </w:p>
+        </w:tc>
+        <w:tc>
+          <w:tcPr>
+            <w:tcW w:w="1197" w:type="dxa"/>
             <w:tcBorders>
               <w:top w:val="single" w:sz="4" w:space="0" w:color="000000"/>
               <w:left w:val="single" w:sz="4" w:space="0" w:color="000000"/>
@@ -1743,7 +1679,7 @@
         </w:tc>
         <w:tc>
           <w:tcPr>
-            <w:tcW w:w="7020" w:type="dxa"/>
+            <w:tcW w:w="7011" w:type="dxa"/>
             <w:tcBorders>
               <w:top w:val="single" w:sz="4" w:space="0" w:color="000000"/>
               <w:left w:val="single" w:sz="4" w:space="0" w:color="000000"/>
@@ -1786,7 +1722,7 @@
         </w:tc>
         <w:tc>
           <w:tcPr>
-            <w:tcW w:w="1198" w:type="dxa"/>
+            <w:tcW w:w="1197" w:type="dxa"/>
             <w:tcBorders>
               <w:top w:val="single" w:sz="4" w:space="0" w:color="000000"/>
               <w:left w:val="single" w:sz="4" w:space="0" w:color="000000"/>
@@ -1817,17 +1753,7 @@
                 <w:szCs w:val="24"/>
                 <w:shd w:val="clear" w:color="auto" w:fill="FFFFFF"/>
               </w:rPr>
-              <w:t>U</w:t>
-            </w:r>
-            <w:r>
-              <w:rPr>
-                <w:rFonts w:eastAsia="Times New Roman"/>
-                <w:iCs/>
-                <w:sz w:val="24"/>
-                <w:szCs w:val="24"/>
-                <w:shd w:val="clear" w:color="auto" w:fill="FFFFFF"/>
-              </w:rPr>
-              <w:t>RS 2.1</w:t>
+              <w:t>URS 2.1</w:t>
             </w:r>
           </w:p>
         </w:tc>
@@ -1855,11 +1781,20 @@
                 <w:szCs w:val="24"/>
               </w:rPr>
             </w:pPr>
-          </w:p>
-        </w:tc>
-        <w:tc>
-          <w:tcPr>
-            <w:tcW w:w="7020" w:type="dxa"/>
+            <w:r>
+              <w:rPr>
+                <w:rFonts w:eastAsia="Times New Roman"/>
+                <w:sz w:val="24"/>
+                <w:szCs w:val="24"/>
+              </w:rPr>
+              <w:lastRenderedPageBreak/>
+              <w:t>SYS 2.2.1</w:t>
+            </w:r>
+          </w:p>
+        </w:tc>
+        <w:tc>
+          <w:tcPr>
+            <w:tcW w:w="7011" w:type="dxa"/>
             <w:tcBorders>
               <w:top w:val="single" w:sz="4" w:space="0" w:color="000000"/>
               <w:left w:val="single" w:sz="4" w:space="0" w:color="000000"/>
@@ -1880,11 +1815,38 @@
                 <w:shd w:val="clear" w:color="auto" w:fill="FFFFFF"/>
               </w:rPr>
             </w:pPr>
-          </w:p>
-        </w:tc>
-        <w:tc>
-          <w:tcPr>
-            <w:tcW w:w="1198" w:type="dxa"/>
+            <w:r>
+              <w:rPr>
+                <w:rFonts w:eastAsia="Times New Roman"/>
+                <w:sz w:val="24"/>
+                <w:szCs w:val="24"/>
+                <w:shd w:val="clear" w:color="auto" w:fill="FFFFFF"/>
+              </w:rPr>
+              <w:t xml:space="preserve">The web page should be “responsive” so that we can keep the look and feel across platforms but also deliver a product that is </w:t>
+            </w:r>
+            <w:r>
+              <w:rPr>
+                <w:rFonts w:eastAsia="Times New Roman"/>
+                <w:sz w:val="24"/>
+                <w:szCs w:val="24"/>
+                <w:shd w:val="clear" w:color="auto" w:fill="FFFFFF"/>
+              </w:rPr>
+              <w:t>generally</w:t>
+            </w:r>
+            <w:r>
+              <w:rPr>
+                <w:rFonts w:eastAsia="Times New Roman"/>
+                <w:sz w:val="24"/>
+                <w:szCs w:val="24"/>
+                <w:shd w:val="clear" w:color="auto" w:fill="FFFFFF"/>
+              </w:rPr>
+              <w:t xml:space="preserve"> better suited for which ever platform it view from</w:t>
+            </w:r>
+          </w:p>
+        </w:tc>
+        <w:tc>
+          <w:tcPr>
+            <w:tcW w:w="1197" w:type="dxa"/>
             <w:tcBorders>
               <w:top w:val="single" w:sz="4" w:space="0" w:color="000000"/>
               <w:left w:val="single" w:sz="4" w:space="0" w:color="000000"/>
@@ -1906,400 +1868,16 @@
                 <w:shd w:val="clear" w:color="auto" w:fill="FFFFFF"/>
               </w:rPr>
             </w:pPr>
-          </w:p>
-        </w:tc>
-      </w:tr>
-      <w:tr>
-        <w:tc>
-          <w:tcPr>
-            <w:tcW w:w="1368" w:type="dxa"/>
-            <w:tcBorders>
-              <w:top w:val="single" w:sz="4" w:space="0" w:color="000000"/>
-              <w:left w:val="single" w:sz="4" w:space="0" w:color="000000"/>
-              <w:bottom w:val="single" w:sz="4" w:space="0" w:color="000000"/>
-              <w:right w:val="nil"/>
-            </w:tcBorders>
-            <w:shd w:val="clear" w:color="auto" w:fill="auto"/>
-            <w:tcMar>
-              <w:left w:w="103" w:type="dxa"/>
-            </w:tcMar>
-          </w:tcPr>
-          <w:p>
-            <w:pPr>
-              <w:rPr>
-                <w:rFonts w:eastAsia="Times New Roman"/>
-                <w:sz w:val="24"/>
-                <w:szCs w:val="24"/>
-              </w:rPr>
-            </w:pPr>
-          </w:p>
-        </w:tc>
-        <w:tc>
-          <w:tcPr>
-            <w:tcW w:w="7020" w:type="dxa"/>
-            <w:tcBorders>
-              <w:top w:val="single" w:sz="4" w:space="0" w:color="000000"/>
-              <w:left w:val="single" w:sz="4" w:space="0" w:color="000000"/>
-              <w:bottom w:val="single" w:sz="4" w:space="0" w:color="000000"/>
-              <w:right w:val="nil"/>
-            </w:tcBorders>
-            <w:shd w:val="clear" w:color="auto" w:fill="auto"/>
-            <w:tcMar>
-              <w:left w:w="103" w:type="dxa"/>
-            </w:tcMar>
-          </w:tcPr>
-          <w:p>
-            <w:pPr>
-              <w:rPr>
-                <w:rFonts w:eastAsia="Times New Roman"/>
+            <w:r>
+              <w:rPr>
+                <w:rFonts w:eastAsia="Times New Roman"/>
+                <w:iCs/>
                 <w:sz w:val="24"/>
                 <w:szCs w:val="24"/>
                 <w:shd w:val="clear" w:color="auto" w:fill="FFFFFF"/>
               </w:rPr>
-            </w:pPr>
-          </w:p>
-        </w:tc>
-        <w:tc>
-          <w:tcPr>
-            <w:tcW w:w="1198" w:type="dxa"/>
-            <w:tcBorders>
-              <w:top w:val="single" w:sz="4" w:space="0" w:color="000000"/>
-              <w:left w:val="single" w:sz="4" w:space="0" w:color="000000"/>
-              <w:bottom w:val="single" w:sz="4" w:space="0" w:color="000000"/>
-              <w:right w:val="single" w:sz="4" w:space="0" w:color="000000"/>
-            </w:tcBorders>
-            <w:shd w:val="clear" w:color="auto" w:fill="auto"/>
-            <w:tcMar>
-              <w:left w:w="103" w:type="dxa"/>
-            </w:tcMar>
-          </w:tcPr>
-          <w:p>
-            <w:pPr>
-              <w:rPr>
-                <w:rFonts w:eastAsia="Times New Roman"/>
-                <w:iCs/>
-                <w:sz w:val="24"/>
-                <w:szCs w:val="24"/>
-                <w:shd w:val="clear" w:color="auto" w:fill="FFFFFF"/>
-              </w:rPr>
-            </w:pPr>
-          </w:p>
-        </w:tc>
-      </w:tr>
-      <w:tr>
-        <w:tc>
-          <w:tcPr>
-            <w:tcW w:w="1368" w:type="dxa"/>
-            <w:tcBorders>
-              <w:top w:val="single" w:sz="4" w:space="0" w:color="000000"/>
-              <w:left w:val="single" w:sz="4" w:space="0" w:color="000000"/>
-              <w:bottom w:val="single" w:sz="4" w:space="0" w:color="000000"/>
-              <w:right w:val="nil"/>
-            </w:tcBorders>
-            <w:shd w:val="clear" w:color="auto" w:fill="auto"/>
-            <w:tcMar>
-              <w:left w:w="103" w:type="dxa"/>
-            </w:tcMar>
-          </w:tcPr>
-          <w:p>
-            <w:pPr>
-              <w:rPr>
-                <w:rFonts w:eastAsia="Times New Roman"/>
-                <w:sz w:val="24"/>
-                <w:szCs w:val="24"/>
-              </w:rPr>
-            </w:pPr>
-          </w:p>
-        </w:tc>
-        <w:tc>
-          <w:tcPr>
-            <w:tcW w:w="7020" w:type="dxa"/>
-            <w:tcBorders>
-              <w:top w:val="single" w:sz="4" w:space="0" w:color="000000"/>
-              <w:left w:val="single" w:sz="4" w:space="0" w:color="000000"/>
-              <w:bottom w:val="single" w:sz="4" w:space="0" w:color="000000"/>
-              <w:right w:val="nil"/>
-            </w:tcBorders>
-            <w:shd w:val="clear" w:color="auto" w:fill="auto"/>
-            <w:tcMar>
-              <w:left w:w="103" w:type="dxa"/>
-            </w:tcMar>
-          </w:tcPr>
-          <w:p>
-            <w:pPr>
-              <w:rPr>
-                <w:rFonts w:eastAsia="Times New Roman"/>
-                <w:sz w:val="24"/>
-                <w:szCs w:val="24"/>
-                <w:shd w:val="clear" w:color="auto" w:fill="FFFFFF"/>
-              </w:rPr>
-            </w:pPr>
-          </w:p>
-        </w:tc>
-        <w:tc>
-          <w:tcPr>
-            <w:tcW w:w="1198" w:type="dxa"/>
-            <w:tcBorders>
-              <w:top w:val="single" w:sz="4" w:space="0" w:color="000000"/>
-              <w:left w:val="single" w:sz="4" w:space="0" w:color="000000"/>
-              <w:bottom w:val="single" w:sz="4" w:space="0" w:color="000000"/>
-              <w:right w:val="single" w:sz="4" w:space="0" w:color="000000"/>
-            </w:tcBorders>
-            <w:shd w:val="clear" w:color="auto" w:fill="auto"/>
-            <w:tcMar>
-              <w:left w:w="103" w:type="dxa"/>
-            </w:tcMar>
-          </w:tcPr>
-          <w:p>
-            <w:pPr>
-              <w:rPr>
-                <w:rFonts w:eastAsia="Times New Roman"/>
-                <w:iCs/>
-                <w:sz w:val="24"/>
-                <w:szCs w:val="24"/>
-                <w:shd w:val="clear" w:color="auto" w:fill="FFFFFF"/>
-              </w:rPr>
-            </w:pPr>
-          </w:p>
-        </w:tc>
-      </w:tr>
-      <w:tr>
-        <w:tc>
-          <w:tcPr>
-            <w:tcW w:w="1368" w:type="dxa"/>
-            <w:tcBorders>
-              <w:top w:val="single" w:sz="4" w:space="0" w:color="000000"/>
-              <w:left w:val="single" w:sz="4" w:space="0" w:color="000000"/>
-              <w:bottom w:val="single" w:sz="4" w:space="0" w:color="000000"/>
-              <w:right w:val="nil"/>
-            </w:tcBorders>
-            <w:shd w:val="clear" w:color="auto" w:fill="auto"/>
-            <w:tcMar>
-              <w:left w:w="103" w:type="dxa"/>
-            </w:tcMar>
-          </w:tcPr>
-          <w:p>
-            <w:pPr>
-              <w:snapToGrid w:val="0"/>
-              <w:rPr>
-                <w:rFonts w:eastAsia="Times New Roman"/>
-                <w:bCs/>
-                <w:sz w:val="24"/>
-                <w:szCs w:val="24"/>
-              </w:rPr>
-            </w:pPr>
-          </w:p>
-        </w:tc>
-        <w:tc>
-          <w:tcPr>
-            <w:tcW w:w="7020" w:type="dxa"/>
-            <w:tcBorders>
-              <w:top w:val="single" w:sz="4" w:space="0" w:color="000000"/>
-              <w:left w:val="single" w:sz="4" w:space="0" w:color="000000"/>
-              <w:bottom w:val="single" w:sz="4" w:space="0" w:color="000000"/>
-              <w:right w:val="nil"/>
-            </w:tcBorders>
-            <w:shd w:val="clear" w:color="auto" w:fill="auto"/>
-            <w:tcMar>
-              <w:left w:w="103" w:type="dxa"/>
-            </w:tcMar>
-          </w:tcPr>
-          <w:p>
-            <w:pPr>
-              <w:snapToGrid w:val="0"/>
-              <w:rPr>
-                <w:rFonts w:eastAsia="Times New Roman"/>
-                <w:bCs/>
-                <w:sz w:val="24"/>
-                <w:szCs w:val="24"/>
-              </w:rPr>
-            </w:pPr>
-          </w:p>
-        </w:tc>
-        <w:tc>
-          <w:tcPr>
-            <w:tcW w:w="1198" w:type="dxa"/>
-            <w:tcBorders>
-              <w:top w:val="single" w:sz="4" w:space="0" w:color="000000"/>
-              <w:left w:val="single" w:sz="4" w:space="0" w:color="000000"/>
-              <w:bottom w:val="single" w:sz="4" w:space="0" w:color="000000"/>
-              <w:right w:val="single" w:sz="4" w:space="0" w:color="000000"/>
-            </w:tcBorders>
-            <w:shd w:val="clear" w:color="auto" w:fill="auto"/>
-            <w:tcMar>
-              <w:left w:w="103" w:type="dxa"/>
-            </w:tcMar>
-          </w:tcPr>
-          <w:p>
-            <w:pPr>
-              <w:snapToGrid w:val="0"/>
-              <w:rPr>
-                <w:rFonts w:eastAsia="Times New Roman"/>
-                <w:bCs/>
-                <w:sz w:val="24"/>
-                <w:szCs w:val="24"/>
-              </w:rPr>
-            </w:pPr>
-          </w:p>
-        </w:tc>
-      </w:tr>
-      <w:tr>
-        <w:tc>
-          <w:tcPr>
-            <w:tcW w:w="1368" w:type="dxa"/>
-            <w:tcBorders>
-              <w:top w:val="single" w:sz="4" w:space="0" w:color="000000"/>
-              <w:left w:val="single" w:sz="4" w:space="0" w:color="000000"/>
-              <w:bottom w:val="single" w:sz="4" w:space="0" w:color="000000"/>
-              <w:right w:val="nil"/>
-            </w:tcBorders>
-            <w:shd w:val="clear" w:color="auto" w:fill="auto"/>
-            <w:tcMar>
-              <w:left w:w="103" w:type="dxa"/>
-            </w:tcMar>
-          </w:tcPr>
-          <w:p>
-            <w:pPr>
-              <w:snapToGrid w:val="0"/>
-              <w:rPr>
-                <w:rFonts w:eastAsia="Times New Roman"/>
-                <w:bCs/>
-                <w:sz w:val="24"/>
-                <w:szCs w:val="24"/>
-              </w:rPr>
-            </w:pPr>
-          </w:p>
-        </w:tc>
-        <w:tc>
-          <w:tcPr>
-            <w:tcW w:w="7020" w:type="dxa"/>
-            <w:tcBorders>
-              <w:top w:val="single" w:sz="4" w:space="0" w:color="000000"/>
-              <w:left w:val="single" w:sz="4" w:space="0" w:color="000000"/>
-              <w:bottom w:val="single" w:sz="4" w:space="0" w:color="000000"/>
-              <w:right w:val="nil"/>
-            </w:tcBorders>
-            <w:shd w:val="clear" w:color="auto" w:fill="auto"/>
-            <w:tcMar>
-              <w:left w:w="103" w:type="dxa"/>
-            </w:tcMar>
-          </w:tcPr>
-          <w:p>
-            <w:pPr>
-              <w:snapToGrid w:val="0"/>
-              <w:rPr>
-                <w:rFonts w:eastAsia="Times New Roman"/>
-                <w:bCs/>
-                <w:sz w:val="24"/>
-                <w:szCs w:val="24"/>
-              </w:rPr>
-            </w:pPr>
-          </w:p>
-        </w:tc>
-        <w:tc>
-          <w:tcPr>
-            <w:tcW w:w="1198" w:type="dxa"/>
-            <w:tcBorders>
-              <w:top w:val="single" w:sz="4" w:space="0" w:color="000000"/>
-              <w:left w:val="single" w:sz="4" w:space="0" w:color="000000"/>
-              <w:bottom w:val="single" w:sz="4" w:space="0" w:color="000000"/>
-              <w:right w:val="single" w:sz="4" w:space="0" w:color="000000"/>
-            </w:tcBorders>
-            <w:shd w:val="clear" w:color="auto" w:fill="auto"/>
-            <w:tcMar>
-              <w:left w:w="103" w:type="dxa"/>
-            </w:tcMar>
-          </w:tcPr>
-          <w:p>
-            <w:pPr>
-              <w:snapToGrid w:val="0"/>
-              <w:rPr>
-                <w:rFonts w:eastAsia="Times New Roman"/>
-                <w:bCs/>
-                <w:sz w:val="24"/>
-                <w:szCs w:val="24"/>
-              </w:rPr>
-            </w:pPr>
-          </w:p>
-        </w:tc>
-      </w:tr>
-      <w:tr>
-        <w:tc>
-          <w:tcPr>
-            <w:tcW w:w="1368" w:type="dxa"/>
-            <w:tcBorders>
-              <w:top w:val="single" w:sz="4" w:space="0" w:color="000000"/>
-              <w:left w:val="single" w:sz="4" w:space="0" w:color="000000"/>
-              <w:bottom w:val="single" w:sz="4" w:space="0" w:color="000000"/>
-              <w:right w:val="nil"/>
-            </w:tcBorders>
-            <w:shd w:val="clear" w:color="auto" w:fill="auto"/>
-            <w:tcMar>
-              <w:left w:w="103" w:type="dxa"/>
-            </w:tcMar>
-          </w:tcPr>
-          <w:p>
-            <w:pPr>
-              <w:snapToGrid w:val="0"/>
-              <w:rPr>
-                <w:rFonts w:eastAsia="Times New Roman"/>
-                <w:bCs/>
-                <w:sz w:val="24"/>
-                <w:szCs w:val="24"/>
-              </w:rPr>
-            </w:pPr>
-          </w:p>
-        </w:tc>
-        <w:tc>
-          <w:tcPr>
-            <w:tcW w:w="7020" w:type="dxa"/>
-            <w:tcBorders>
-              <w:top w:val="single" w:sz="4" w:space="0" w:color="000000"/>
-              <w:left w:val="single" w:sz="4" w:space="0" w:color="000000"/>
-              <w:bottom w:val="single" w:sz="4" w:space="0" w:color="000000"/>
-              <w:right w:val="nil"/>
-            </w:tcBorders>
-            <w:shd w:val="clear" w:color="auto" w:fill="auto"/>
-            <w:tcMar>
-              <w:left w:w="103" w:type="dxa"/>
-            </w:tcMar>
-          </w:tcPr>
-          <w:p>
-            <w:pPr>
-              <w:snapToGrid w:val="0"/>
-              <w:rPr>
-                <w:rFonts w:eastAsia="Times New Roman"/>
-                <w:bCs/>
-                <w:sz w:val="24"/>
-                <w:szCs w:val="24"/>
-              </w:rPr>
-            </w:pPr>
-          </w:p>
-        </w:tc>
-        <w:tc>
-          <w:tcPr>
-            <w:tcW w:w="1198" w:type="dxa"/>
-            <w:tcBorders>
-              <w:top w:val="single" w:sz="4" w:space="0" w:color="000000"/>
-              <w:left w:val="single" w:sz="4" w:space="0" w:color="000000"/>
-              <w:bottom w:val="single" w:sz="4" w:space="0" w:color="000000"/>
-              <w:right w:val="single" w:sz="4" w:space="0" w:color="000000"/>
-            </w:tcBorders>
-            <w:shd w:val="clear" w:color="auto" w:fill="auto"/>
-            <w:tcMar>
-              <w:left w:w="103" w:type="dxa"/>
-            </w:tcMar>
-          </w:tcPr>
-          <w:p>
-            <w:pPr>
-              <w:snapToGrid w:val="0"/>
-              <w:rPr>
-                <w:rFonts w:eastAsia="Times New Roman"/>
-                <w:bCs/>
-                <w:sz w:val="24"/>
-                <w:szCs w:val="24"/>
-              </w:rPr>
-            </w:pPr>
+              <w:t>USR 1.2</w:t>
+            </w:r>
           </w:p>
         </w:tc>
       </w:tr>
@@ -2318,13 +1896,15 @@
           <w:szCs w:val="24"/>
         </w:rPr>
       </w:pPr>
+      <w:bookmarkStart w:id="4" w:name="_GoBack"/>
+      <w:bookmarkEnd w:id="4"/>
     </w:p>
     <w:p>
       <w:pPr>
         <w:pStyle w:val="Heading1"/>
       </w:pPr>
-      <w:bookmarkStart w:id="4" w:name="__RefHeading___Toc367098459"/>
-      <w:bookmarkEnd w:id="4"/>
+      <w:bookmarkStart w:id="5" w:name="__RefHeading___Toc367098459"/>
+      <w:bookmarkEnd w:id="5"/>
       <w:r>
         <w:t xml:space="preserve">3.0 </w:t>
       </w:r>
@@ -3268,8 +2848,8 @@
       <w:pPr>
         <w:pStyle w:val="Heading1"/>
       </w:pPr>
-      <w:bookmarkStart w:id="5" w:name="__RefHeading___Toc367098460"/>
-      <w:bookmarkEnd w:id="5"/>
+      <w:bookmarkStart w:id="6" w:name="__RefHeading___Toc367098460"/>
+      <w:bookmarkEnd w:id="6"/>
       <w:r>
         <w:t xml:space="preserve">4.0 </w:t>
       </w:r>
@@ -3354,9 +2934,28 @@
                 <w:sz w:val="24"/>
                 <w:szCs w:val="24"/>
               </w:rPr>
-              <w:t>System Req</w:t>
-            </w:r>
-            <w:r>
+              <w:t>System Req ID</w:t>
+            </w:r>
+          </w:p>
+        </w:tc>
+        <w:tc>
+          <w:tcPr>
+            <w:tcW w:w="7011" w:type="dxa"/>
+            <w:tcBorders>
+              <w:top w:val="single" w:sz="4" w:space="0" w:color="000000"/>
+              <w:left w:val="single" w:sz="4" w:space="0" w:color="000000"/>
+              <w:bottom w:val="single" w:sz="4" w:space="0" w:color="000000"/>
+              <w:right w:val="nil"/>
+            </w:tcBorders>
+            <w:shd w:val="clear" w:color="auto" w:fill="C4BC96"/>
+            <w:tcMar>
+              <w:left w:w="103" w:type="dxa"/>
+            </w:tcMar>
+            <w:vAlign w:val="center"/>
+          </w:tcPr>
+          <w:p>
+            <w:pPr>
+              <w:jc w:val="center"/>
               <w:rPr>
                 <w:rFonts w:eastAsia="Times New Roman"/>
                 <w:b/>
@@ -3364,28 +2963,8 @@
                 <w:sz w:val="24"/>
                 <w:szCs w:val="24"/>
               </w:rPr>
-              <w:t xml:space="preserve"> ID</w:t>
-            </w:r>
-          </w:p>
-        </w:tc>
-        <w:tc>
-          <w:tcPr>
-            <w:tcW w:w="7020" w:type="dxa"/>
-            <w:tcBorders>
-              <w:top w:val="single" w:sz="4" w:space="0" w:color="000000"/>
-              <w:left w:val="single" w:sz="4" w:space="0" w:color="000000"/>
-              <w:bottom w:val="single" w:sz="4" w:space="0" w:color="000000"/>
-              <w:right w:val="nil"/>
-            </w:tcBorders>
-            <w:shd w:val="clear" w:color="auto" w:fill="C4BC96"/>
-            <w:tcMar>
-              <w:left w:w="103" w:type="dxa"/>
-            </w:tcMar>
-            <w:vAlign w:val="center"/>
-          </w:tcPr>
-          <w:p>
-            <w:pPr>
-              <w:jc w:val="center"/>
+            </w:pPr>
+            <w:r>
               <w:rPr>
                 <w:rFonts w:eastAsia="Times New Roman"/>
                 <w:b/>
@@ -3393,22 +2972,13 @@
                 <w:sz w:val="24"/>
                 <w:szCs w:val="24"/>
               </w:rPr>
-            </w:pPr>
-            <w:r>
-              <w:rPr>
-                <w:rFonts w:eastAsia="Times New Roman"/>
-                <w:b/>
-                <w:bCs/>
-                <w:sz w:val="24"/>
-                <w:szCs w:val="24"/>
-              </w:rPr>
               <w:t>Description</w:t>
             </w:r>
           </w:p>
         </w:tc>
         <w:tc>
           <w:tcPr>
-            <w:tcW w:w="1198" w:type="dxa"/>
+            <w:tcW w:w="1197" w:type="dxa"/>
             <w:tcBorders>
               <w:top w:val="single" w:sz="4" w:space="0" w:color="000000"/>
               <w:left w:val="single" w:sz="4" w:space="0" w:color="000000"/>
@@ -3502,31 +3072,39 @@
         </w:tc>
         <w:tc>
           <w:tcPr>
-            <w:tcW w:w="7020" w:type="dxa"/>
-            <w:tcBorders>
-              <w:top w:val="single" w:sz="4" w:space="0" w:color="000000"/>
-              <w:left w:val="single" w:sz="4" w:space="0" w:color="000000"/>
-              <w:bottom w:val="single" w:sz="4" w:space="0" w:color="000000"/>
-              <w:right w:val="nil"/>
-            </w:tcBorders>
-            <w:shd w:val="clear" w:color="auto" w:fill="auto"/>
-            <w:tcMar>
-              <w:left w:w="103" w:type="dxa"/>
-            </w:tcMar>
-          </w:tcPr>
-          <w:p>
-            <w:pPr>
-              <w:rPr>
-                <w:rFonts w:eastAsia="Times New Roman"/>
-                <w:sz w:val="24"/>
-                <w:szCs w:val="24"/>
-              </w:rPr>
-            </w:pPr>
-          </w:p>
-        </w:tc>
-        <w:tc>
-          <w:tcPr>
-            <w:tcW w:w="1198" w:type="dxa"/>
+            <w:tcW w:w="7011" w:type="dxa"/>
+            <w:tcBorders>
+              <w:top w:val="single" w:sz="4" w:space="0" w:color="000000"/>
+              <w:left w:val="single" w:sz="4" w:space="0" w:color="000000"/>
+              <w:bottom w:val="single" w:sz="4" w:space="0" w:color="000000"/>
+              <w:right w:val="nil"/>
+            </w:tcBorders>
+            <w:shd w:val="clear" w:color="auto" w:fill="auto"/>
+            <w:tcMar>
+              <w:left w:w="103" w:type="dxa"/>
+            </w:tcMar>
+          </w:tcPr>
+          <w:p>
+            <w:pPr>
+              <w:rPr>
+                <w:rFonts w:eastAsia="Times New Roman"/>
+                <w:sz w:val="24"/>
+                <w:szCs w:val="24"/>
+              </w:rPr>
+            </w:pPr>
+            <w:r>
+              <w:rPr>
+                <w:rFonts w:eastAsia="Times New Roman"/>
+                <w:sz w:val="24"/>
+                <w:szCs w:val="24"/>
+              </w:rPr>
+              <w:t>There should be a general form to input the necessary information of a work order</w:t>
+            </w:r>
+          </w:p>
+        </w:tc>
+        <w:tc>
+          <w:tcPr>
+            <w:tcW w:w="1197" w:type="dxa"/>
             <w:tcBorders>
               <w:top w:val="single" w:sz="4" w:space="0" w:color="000000"/>
               <w:left w:val="single" w:sz="4" w:space="0" w:color="000000"/>
@@ -3582,35 +3160,51 @@
                 <w:szCs w:val="24"/>
               </w:rPr>
             </w:pPr>
-          </w:p>
-        </w:tc>
-        <w:tc>
-          <w:tcPr>
-            <w:tcW w:w="7020" w:type="dxa"/>
-            <w:tcBorders>
-              <w:top w:val="single" w:sz="4" w:space="0" w:color="000000"/>
-              <w:left w:val="single" w:sz="4" w:space="0" w:color="000000"/>
-              <w:bottom w:val="single" w:sz="4" w:space="0" w:color="000000"/>
-              <w:right w:val="nil"/>
-            </w:tcBorders>
-            <w:shd w:val="clear" w:color="auto" w:fill="auto"/>
-            <w:tcMar>
-              <w:left w:w="103" w:type="dxa"/>
-            </w:tcMar>
-          </w:tcPr>
-          <w:p>
-            <w:pPr>
-              <w:rPr>
-                <w:rFonts w:eastAsia="Times New Roman"/>
-                <w:sz w:val="24"/>
-                <w:szCs w:val="24"/>
-              </w:rPr>
-            </w:pPr>
-          </w:p>
-        </w:tc>
-        <w:tc>
-          <w:tcPr>
-            <w:tcW w:w="1198" w:type="dxa"/>
+            <w:r>
+              <w:rPr>
+                <w:rFonts w:eastAsia="Times New Roman"/>
+                <w:sz w:val="24"/>
+                <w:szCs w:val="24"/>
+              </w:rPr>
+              <w:t>SYS 4.2.1</w:t>
+            </w:r>
+          </w:p>
+        </w:tc>
+        <w:tc>
+          <w:tcPr>
+            <w:tcW w:w="7011" w:type="dxa"/>
+            <w:tcBorders>
+              <w:top w:val="single" w:sz="4" w:space="0" w:color="000000"/>
+              <w:left w:val="single" w:sz="4" w:space="0" w:color="000000"/>
+              <w:bottom w:val="single" w:sz="4" w:space="0" w:color="000000"/>
+              <w:right w:val="nil"/>
+            </w:tcBorders>
+            <w:shd w:val="clear" w:color="auto" w:fill="auto"/>
+            <w:tcMar>
+              <w:left w:w="103" w:type="dxa"/>
+            </w:tcMar>
+          </w:tcPr>
+          <w:p>
+            <w:pPr>
+              <w:rPr>
+                <w:rFonts w:eastAsia="Times New Roman"/>
+                <w:sz w:val="24"/>
+                <w:szCs w:val="24"/>
+              </w:rPr>
+            </w:pPr>
+            <w:r>
+              <w:rPr>
+                <w:rFonts w:eastAsia="Times New Roman"/>
+                <w:sz w:val="24"/>
+                <w:szCs w:val="24"/>
+              </w:rPr>
+              <w:t>There will be an Index view in order to see all relevant work orders relative to that user</w:t>
+            </w:r>
+          </w:p>
+        </w:tc>
+        <w:tc>
+          <w:tcPr>
+            <w:tcW w:w="1197" w:type="dxa"/>
             <w:tcBorders>
               <w:top w:val="single" w:sz="4" w:space="0" w:color="000000"/>
               <w:left w:val="single" w:sz="4" w:space="0" w:color="000000"/>
@@ -3631,6 +3225,15 @@
                 <w:szCs w:val="24"/>
               </w:rPr>
             </w:pPr>
+            <w:r>
+              <w:rPr>
+                <w:rFonts w:eastAsia="Times New Roman"/>
+                <w:iCs/>
+                <w:sz w:val="24"/>
+                <w:szCs w:val="24"/>
+              </w:rPr>
+              <w:t>USR 4.2</w:t>
+            </w:r>
           </w:p>
         </w:tc>
       </w:tr>
@@ -3657,35 +3260,51 @@
                 <w:szCs w:val="24"/>
               </w:rPr>
             </w:pPr>
-          </w:p>
-        </w:tc>
-        <w:tc>
-          <w:tcPr>
-            <w:tcW w:w="7020" w:type="dxa"/>
-            <w:tcBorders>
-              <w:top w:val="single" w:sz="4" w:space="0" w:color="000000"/>
-              <w:left w:val="single" w:sz="4" w:space="0" w:color="000000"/>
-              <w:bottom w:val="single" w:sz="4" w:space="0" w:color="000000"/>
-              <w:right w:val="nil"/>
-            </w:tcBorders>
-            <w:shd w:val="clear" w:color="auto" w:fill="auto"/>
-            <w:tcMar>
-              <w:left w:w="103" w:type="dxa"/>
-            </w:tcMar>
-          </w:tcPr>
-          <w:p>
-            <w:pPr>
-              <w:rPr>
-                <w:rFonts w:eastAsia="Times New Roman"/>
-                <w:sz w:val="24"/>
-                <w:szCs w:val="24"/>
-              </w:rPr>
-            </w:pPr>
-          </w:p>
-        </w:tc>
-        <w:tc>
-          <w:tcPr>
-            <w:tcW w:w="1198" w:type="dxa"/>
+            <w:r>
+              <w:rPr>
+                <w:rFonts w:eastAsia="Times New Roman"/>
+                <w:sz w:val="24"/>
+                <w:szCs w:val="24"/>
+              </w:rPr>
+              <w:t>SYS 4.2.2</w:t>
+            </w:r>
+          </w:p>
+        </w:tc>
+        <w:tc>
+          <w:tcPr>
+            <w:tcW w:w="7011" w:type="dxa"/>
+            <w:tcBorders>
+              <w:top w:val="single" w:sz="4" w:space="0" w:color="000000"/>
+              <w:left w:val="single" w:sz="4" w:space="0" w:color="000000"/>
+              <w:bottom w:val="single" w:sz="4" w:space="0" w:color="000000"/>
+              <w:right w:val="nil"/>
+            </w:tcBorders>
+            <w:shd w:val="clear" w:color="auto" w:fill="auto"/>
+            <w:tcMar>
+              <w:left w:w="103" w:type="dxa"/>
+            </w:tcMar>
+          </w:tcPr>
+          <w:p>
+            <w:pPr>
+              <w:rPr>
+                <w:rFonts w:eastAsia="Times New Roman"/>
+                <w:sz w:val="24"/>
+                <w:szCs w:val="24"/>
+              </w:rPr>
+            </w:pPr>
+            <w:r>
+              <w:rPr>
+                <w:rFonts w:eastAsia="Times New Roman"/>
+                <w:sz w:val="24"/>
+                <w:szCs w:val="24"/>
+              </w:rPr>
+              <w:t>There will be a filter control so that any user can view work orders with specific status completed orders will not be show by default</w:t>
+            </w:r>
+          </w:p>
+        </w:tc>
+        <w:tc>
+          <w:tcPr>
+            <w:tcW w:w="1197" w:type="dxa"/>
             <w:tcBorders>
               <w:top w:val="single" w:sz="4" w:space="0" w:color="000000"/>
               <w:left w:val="single" w:sz="4" w:space="0" w:color="000000"/>
@@ -3706,6 +3325,15 @@
                 <w:szCs w:val="24"/>
               </w:rPr>
             </w:pPr>
+            <w:r>
+              <w:rPr>
+                <w:rFonts w:eastAsia="Times New Roman"/>
+                <w:iCs/>
+                <w:sz w:val="24"/>
+                <w:szCs w:val="24"/>
+              </w:rPr>
+              <w:t>USR 4.2</w:t>
+            </w:r>
           </w:p>
         </w:tc>
       </w:tr>
@@ -3732,35 +3360,76 @@
                 <w:szCs w:val="24"/>
               </w:rPr>
             </w:pPr>
-          </w:p>
-        </w:tc>
-        <w:tc>
-          <w:tcPr>
-            <w:tcW w:w="7020" w:type="dxa"/>
-            <w:tcBorders>
-              <w:top w:val="single" w:sz="4" w:space="0" w:color="000000"/>
-              <w:left w:val="single" w:sz="4" w:space="0" w:color="000000"/>
-              <w:bottom w:val="single" w:sz="4" w:space="0" w:color="000000"/>
-              <w:right w:val="nil"/>
-            </w:tcBorders>
-            <w:shd w:val="clear" w:color="auto" w:fill="auto"/>
-            <w:tcMar>
-              <w:left w:w="103" w:type="dxa"/>
-            </w:tcMar>
-          </w:tcPr>
-          <w:p>
-            <w:pPr>
-              <w:rPr>
-                <w:rFonts w:eastAsia="Times New Roman"/>
-                <w:sz w:val="24"/>
-                <w:szCs w:val="24"/>
-              </w:rPr>
-            </w:pPr>
-          </w:p>
-        </w:tc>
-        <w:tc>
-          <w:tcPr>
-            <w:tcW w:w="1198" w:type="dxa"/>
+            <w:r>
+              <w:rPr>
+                <w:rFonts w:eastAsia="Times New Roman"/>
+                <w:sz w:val="24"/>
+                <w:szCs w:val="24"/>
+              </w:rPr>
+              <w:t>SYS 4.3.1</w:t>
+            </w:r>
+          </w:p>
+        </w:tc>
+        <w:tc>
+          <w:tcPr>
+            <w:tcW w:w="7011" w:type="dxa"/>
+            <w:tcBorders>
+              <w:top w:val="single" w:sz="4" w:space="0" w:color="000000"/>
+              <w:left w:val="single" w:sz="4" w:space="0" w:color="000000"/>
+              <w:bottom w:val="single" w:sz="4" w:space="0" w:color="000000"/>
+              <w:right w:val="nil"/>
+            </w:tcBorders>
+            <w:shd w:val="clear" w:color="auto" w:fill="auto"/>
+            <w:tcMar>
+              <w:left w:w="103" w:type="dxa"/>
+            </w:tcMar>
+          </w:tcPr>
+          <w:p>
+            <w:pPr>
+              <w:rPr>
+                <w:rFonts w:eastAsia="Times New Roman"/>
+                <w:sz w:val="24"/>
+                <w:szCs w:val="24"/>
+              </w:rPr>
+            </w:pPr>
+            <w:r>
+              <w:rPr>
+                <w:rFonts w:eastAsia="Times New Roman"/>
+                <w:sz w:val="24"/>
+                <w:szCs w:val="24"/>
+              </w:rPr>
+              <w:t>There will be details suc</w:t>
+            </w:r>
+            <w:r>
+              <w:rPr>
+                <w:rFonts w:eastAsia="Times New Roman"/>
+                <w:sz w:val="24"/>
+                <w:szCs w:val="24"/>
+              </w:rPr>
+              <w:t>h as status that only an non-te</w:t>
+            </w:r>
+            <w:r>
+              <w:rPr>
+                <w:rFonts w:eastAsia="Times New Roman"/>
+                <w:sz w:val="24"/>
+                <w:szCs w:val="24"/>
+              </w:rPr>
+              <w:t xml:space="preserve">nant user </w:t>
+            </w:r>
+            <w:r>
+              <w:rPr>
+                <w:rFonts w:eastAsia="Times New Roman"/>
+                <w:sz w:val="24"/>
+                <w:szCs w:val="24"/>
+              </w:rPr>
+              <w:lastRenderedPageBreak/>
+              <w:t>can update</w:t>
+            </w:r>
+          </w:p>
+        </w:tc>
+        <w:tc>
+          <w:tcPr>
+            <w:tcW w:w="1197" w:type="dxa"/>
             <w:tcBorders>
               <w:top w:val="single" w:sz="4" w:space="0" w:color="000000"/>
               <w:left w:val="single" w:sz="4" w:space="0" w:color="000000"/>
@@ -3781,6 +3450,16 @@
                 <w:szCs w:val="24"/>
               </w:rPr>
             </w:pPr>
+            <w:r>
+              <w:rPr>
+                <w:rFonts w:eastAsia="Times New Roman"/>
+                <w:iCs/>
+                <w:sz w:val="24"/>
+                <w:szCs w:val="24"/>
+              </w:rPr>
+              <w:lastRenderedPageBreak/>
+              <w:t>USR 4.3</w:t>
+            </w:r>
           </w:p>
         </w:tc>
       </w:tr>
@@ -3807,35 +3486,52 @@
                 <w:szCs w:val="24"/>
               </w:rPr>
             </w:pPr>
-          </w:p>
-        </w:tc>
-        <w:tc>
-          <w:tcPr>
-            <w:tcW w:w="7020" w:type="dxa"/>
-            <w:tcBorders>
-              <w:top w:val="single" w:sz="4" w:space="0" w:color="000000"/>
-              <w:left w:val="single" w:sz="4" w:space="0" w:color="000000"/>
-              <w:bottom w:val="single" w:sz="4" w:space="0" w:color="000000"/>
-              <w:right w:val="nil"/>
-            </w:tcBorders>
-            <w:shd w:val="clear" w:color="auto" w:fill="auto"/>
-            <w:tcMar>
-              <w:left w:w="103" w:type="dxa"/>
-            </w:tcMar>
-          </w:tcPr>
-          <w:p>
-            <w:pPr>
-              <w:rPr>
-                <w:rFonts w:eastAsia="Times New Roman"/>
-                <w:sz w:val="24"/>
-                <w:szCs w:val="24"/>
-              </w:rPr>
-            </w:pPr>
-          </w:p>
-        </w:tc>
-        <w:tc>
-          <w:tcPr>
-            <w:tcW w:w="1198" w:type="dxa"/>
+            <w:r>
+              <w:rPr>
+                <w:rFonts w:eastAsia="Times New Roman"/>
+                <w:sz w:val="24"/>
+                <w:szCs w:val="24"/>
+              </w:rPr>
+              <w:lastRenderedPageBreak/>
+              <w:t>SYS 4.3.2</w:t>
+            </w:r>
+          </w:p>
+        </w:tc>
+        <w:tc>
+          <w:tcPr>
+            <w:tcW w:w="7011" w:type="dxa"/>
+            <w:tcBorders>
+              <w:top w:val="single" w:sz="4" w:space="0" w:color="000000"/>
+              <w:left w:val="single" w:sz="4" w:space="0" w:color="000000"/>
+              <w:bottom w:val="single" w:sz="4" w:space="0" w:color="000000"/>
+              <w:right w:val="nil"/>
+            </w:tcBorders>
+            <w:shd w:val="clear" w:color="auto" w:fill="auto"/>
+            <w:tcMar>
+              <w:left w:w="103" w:type="dxa"/>
+            </w:tcMar>
+          </w:tcPr>
+          <w:p>
+            <w:pPr>
+              <w:rPr>
+                <w:rFonts w:eastAsia="Times New Roman"/>
+                <w:sz w:val="24"/>
+                <w:szCs w:val="24"/>
+              </w:rPr>
+            </w:pPr>
+            <w:r>
+              <w:rPr>
+                <w:rFonts w:eastAsia="Times New Roman"/>
+                <w:sz w:val="24"/>
+                <w:szCs w:val="24"/>
+              </w:rPr>
+              <w:t>A non-tenant user can go in and edit the status of an work order</w:t>
+            </w:r>
+          </w:p>
+        </w:tc>
+        <w:tc>
+          <w:tcPr>
+            <w:tcW w:w="1197" w:type="dxa"/>
             <w:tcBorders>
               <w:top w:val="single" w:sz="4" w:space="0" w:color="000000"/>
               <w:left w:val="single" w:sz="4" w:space="0" w:color="000000"/>
@@ -3856,6 +3552,15 @@
                 <w:szCs w:val="24"/>
               </w:rPr>
             </w:pPr>
+            <w:r>
+              <w:rPr>
+                <w:rFonts w:eastAsia="Times New Roman"/>
+                <w:iCs/>
+                <w:sz w:val="24"/>
+                <w:szCs w:val="24"/>
+              </w:rPr>
+              <w:t>USR 4.3</w:t>
+            </w:r>
           </w:p>
         </w:tc>
       </w:tr>
@@ -3882,35 +3587,51 @@
                 <w:szCs w:val="24"/>
               </w:rPr>
             </w:pPr>
-          </w:p>
-        </w:tc>
-        <w:tc>
-          <w:tcPr>
-            <w:tcW w:w="7020" w:type="dxa"/>
-            <w:tcBorders>
-              <w:top w:val="single" w:sz="4" w:space="0" w:color="000000"/>
-              <w:left w:val="single" w:sz="4" w:space="0" w:color="000000"/>
-              <w:bottom w:val="single" w:sz="4" w:space="0" w:color="000000"/>
-              <w:right w:val="nil"/>
-            </w:tcBorders>
-            <w:shd w:val="clear" w:color="auto" w:fill="auto"/>
-            <w:tcMar>
-              <w:left w:w="103" w:type="dxa"/>
-            </w:tcMar>
-          </w:tcPr>
-          <w:p>
-            <w:pPr>
-              <w:rPr>
-                <w:rFonts w:eastAsia="Times New Roman"/>
-                <w:sz w:val="24"/>
-                <w:szCs w:val="24"/>
-              </w:rPr>
-            </w:pPr>
-          </w:p>
-        </w:tc>
-        <w:tc>
-          <w:tcPr>
-            <w:tcW w:w="1198" w:type="dxa"/>
+            <w:r>
+              <w:rPr>
+                <w:rFonts w:eastAsia="Times New Roman"/>
+                <w:sz w:val="24"/>
+                <w:szCs w:val="24"/>
+              </w:rPr>
+              <w:t>SYS 4.4.1</w:t>
+            </w:r>
+          </w:p>
+        </w:tc>
+        <w:tc>
+          <w:tcPr>
+            <w:tcW w:w="7011" w:type="dxa"/>
+            <w:tcBorders>
+              <w:top w:val="single" w:sz="4" w:space="0" w:color="000000"/>
+              <w:left w:val="single" w:sz="4" w:space="0" w:color="000000"/>
+              <w:bottom w:val="single" w:sz="4" w:space="0" w:color="000000"/>
+              <w:right w:val="nil"/>
+            </w:tcBorders>
+            <w:shd w:val="clear" w:color="auto" w:fill="auto"/>
+            <w:tcMar>
+              <w:left w:w="103" w:type="dxa"/>
+            </w:tcMar>
+          </w:tcPr>
+          <w:p>
+            <w:pPr>
+              <w:rPr>
+                <w:rFonts w:eastAsia="Times New Roman"/>
+                <w:sz w:val="24"/>
+                <w:szCs w:val="24"/>
+              </w:rPr>
+            </w:pPr>
+            <w:r>
+              <w:rPr>
+                <w:rFonts w:eastAsia="Times New Roman"/>
+                <w:sz w:val="24"/>
+                <w:szCs w:val="24"/>
+              </w:rPr>
+              <w:t>There will also be a search bar to search for existing work orders</w:t>
+            </w:r>
+          </w:p>
+        </w:tc>
+        <w:tc>
+          <w:tcPr>
+            <w:tcW w:w="1197" w:type="dxa"/>
             <w:tcBorders>
               <w:top w:val="single" w:sz="4" w:space="0" w:color="000000"/>
               <w:left w:val="single" w:sz="4" w:space="0" w:color="000000"/>
@@ -3931,523 +3652,14 @@
                 <w:szCs w:val="24"/>
               </w:rPr>
             </w:pPr>
-          </w:p>
-        </w:tc>
-      </w:tr>
-      <w:tr>
-        <w:tc>
-          <w:tcPr>
-            <w:tcW w:w="1368" w:type="dxa"/>
-            <w:tcBorders>
-              <w:top w:val="single" w:sz="4" w:space="0" w:color="000000"/>
-              <w:left w:val="single" w:sz="4" w:space="0" w:color="000000"/>
-              <w:bottom w:val="single" w:sz="4" w:space="0" w:color="000000"/>
-              <w:right w:val="nil"/>
-            </w:tcBorders>
-            <w:shd w:val="clear" w:color="auto" w:fill="auto"/>
-            <w:tcMar>
-              <w:left w:w="103" w:type="dxa"/>
-            </w:tcMar>
-          </w:tcPr>
-          <w:p>
-            <w:pPr>
-              <w:snapToGrid w:val="0"/>
-              <w:rPr>
-                <w:rFonts w:eastAsia="Times New Roman"/>
-                <w:bCs/>
-                <w:sz w:val="24"/>
-                <w:szCs w:val="24"/>
-              </w:rPr>
-            </w:pPr>
-          </w:p>
-        </w:tc>
-        <w:tc>
-          <w:tcPr>
-            <w:tcW w:w="7020" w:type="dxa"/>
-            <w:tcBorders>
-              <w:top w:val="single" w:sz="4" w:space="0" w:color="000000"/>
-              <w:left w:val="single" w:sz="4" w:space="0" w:color="000000"/>
-              <w:bottom w:val="single" w:sz="4" w:space="0" w:color="000000"/>
-              <w:right w:val="nil"/>
-            </w:tcBorders>
-            <w:shd w:val="clear" w:color="auto" w:fill="auto"/>
-            <w:tcMar>
-              <w:left w:w="103" w:type="dxa"/>
-            </w:tcMar>
-          </w:tcPr>
-          <w:p>
-            <w:pPr>
-              <w:snapToGrid w:val="0"/>
-              <w:rPr>
-                <w:rFonts w:eastAsia="Times New Roman"/>
-                <w:bCs/>
-                <w:sz w:val="24"/>
-                <w:szCs w:val="24"/>
-              </w:rPr>
-            </w:pPr>
-          </w:p>
-        </w:tc>
-        <w:tc>
-          <w:tcPr>
-            <w:tcW w:w="1198" w:type="dxa"/>
-            <w:tcBorders>
-              <w:top w:val="single" w:sz="4" w:space="0" w:color="000000"/>
-              <w:left w:val="single" w:sz="4" w:space="0" w:color="000000"/>
-              <w:bottom w:val="single" w:sz="4" w:space="0" w:color="000000"/>
-              <w:right w:val="single" w:sz="4" w:space="0" w:color="000000"/>
-            </w:tcBorders>
-            <w:shd w:val="clear" w:color="auto" w:fill="auto"/>
-            <w:tcMar>
-              <w:left w:w="103" w:type="dxa"/>
-            </w:tcMar>
-          </w:tcPr>
-          <w:p>
-            <w:pPr>
-              <w:snapToGrid w:val="0"/>
-              <w:rPr>
-                <w:rFonts w:eastAsia="Times New Roman"/>
-                <w:bCs/>
-                <w:sz w:val="24"/>
-                <w:szCs w:val="24"/>
-              </w:rPr>
-            </w:pPr>
-          </w:p>
-        </w:tc>
-      </w:tr>
-      <w:tr>
-        <w:tc>
-          <w:tcPr>
-            <w:tcW w:w="1368" w:type="dxa"/>
-            <w:tcBorders>
-              <w:top w:val="single" w:sz="4" w:space="0" w:color="000000"/>
-              <w:left w:val="single" w:sz="4" w:space="0" w:color="000000"/>
-              <w:bottom w:val="single" w:sz="4" w:space="0" w:color="000000"/>
-              <w:right w:val="nil"/>
-            </w:tcBorders>
-            <w:shd w:val="clear" w:color="auto" w:fill="auto"/>
-            <w:tcMar>
-              <w:left w:w="103" w:type="dxa"/>
-            </w:tcMar>
-          </w:tcPr>
-          <w:p>
-            <w:pPr>
-              <w:snapToGrid w:val="0"/>
-              <w:rPr>
-                <w:rFonts w:eastAsia="Times New Roman"/>
-                <w:bCs/>
-                <w:sz w:val="24"/>
-                <w:szCs w:val="24"/>
-              </w:rPr>
-            </w:pPr>
-          </w:p>
-        </w:tc>
-        <w:tc>
-          <w:tcPr>
-            <w:tcW w:w="7020" w:type="dxa"/>
-            <w:tcBorders>
-              <w:top w:val="single" w:sz="4" w:space="0" w:color="000000"/>
-              <w:left w:val="single" w:sz="4" w:space="0" w:color="000000"/>
-              <w:bottom w:val="single" w:sz="4" w:space="0" w:color="000000"/>
-              <w:right w:val="nil"/>
-            </w:tcBorders>
-            <w:shd w:val="clear" w:color="auto" w:fill="auto"/>
-            <w:tcMar>
-              <w:left w:w="103" w:type="dxa"/>
-            </w:tcMar>
-          </w:tcPr>
-          <w:p>
-            <w:pPr>
-              <w:snapToGrid w:val="0"/>
-              <w:rPr>
-                <w:rFonts w:eastAsia="Times New Roman"/>
-                <w:bCs/>
-                <w:sz w:val="24"/>
-                <w:szCs w:val="24"/>
-              </w:rPr>
-            </w:pPr>
-          </w:p>
-        </w:tc>
-        <w:tc>
-          <w:tcPr>
-            <w:tcW w:w="1198" w:type="dxa"/>
-            <w:tcBorders>
-              <w:top w:val="single" w:sz="4" w:space="0" w:color="000000"/>
-              <w:left w:val="single" w:sz="4" w:space="0" w:color="000000"/>
-              <w:bottom w:val="single" w:sz="4" w:space="0" w:color="000000"/>
-              <w:right w:val="single" w:sz="4" w:space="0" w:color="000000"/>
-            </w:tcBorders>
-            <w:shd w:val="clear" w:color="auto" w:fill="auto"/>
-            <w:tcMar>
-              <w:left w:w="103" w:type="dxa"/>
-            </w:tcMar>
-          </w:tcPr>
-          <w:p>
-            <w:pPr>
-              <w:snapToGrid w:val="0"/>
-              <w:rPr>
-                <w:rFonts w:eastAsia="Times New Roman"/>
-                <w:bCs/>
-                <w:sz w:val="24"/>
-                <w:szCs w:val="24"/>
-              </w:rPr>
-            </w:pPr>
-          </w:p>
-        </w:tc>
-      </w:tr>
-      <w:tr>
-        <w:tc>
-          <w:tcPr>
-            <w:tcW w:w="1368" w:type="dxa"/>
-            <w:tcBorders>
-              <w:top w:val="single" w:sz="4" w:space="0" w:color="000000"/>
-              <w:left w:val="single" w:sz="4" w:space="0" w:color="000000"/>
-              <w:bottom w:val="single" w:sz="4" w:space="0" w:color="000000"/>
-              <w:right w:val="nil"/>
-            </w:tcBorders>
-            <w:shd w:val="clear" w:color="auto" w:fill="auto"/>
-            <w:tcMar>
-              <w:left w:w="103" w:type="dxa"/>
-            </w:tcMar>
-          </w:tcPr>
-          <w:p>
-            <w:pPr>
-              <w:snapToGrid w:val="0"/>
-              <w:rPr>
-                <w:rFonts w:eastAsia="Times New Roman"/>
-                <w:bCs/>
-                <w:sz w:val="24"/>
-                <w:szCs w:val="24"/>
-              </w:rPr>
-            </w:pPr>
-          </w:p>
-        </w:tc>
-        <w:tc>
-          <w:tcPr>
-            <w:tcW w:w="7020" w:type="dxa"/>
-            <w:tcBorders>
-              <w:top w:val="single" w:sz="4" w:space="0" w:color="000000"/>
-              <w:left w:val="single" w:sz="4" w:space="0" w:color="000000"/>
-              <w:bottom w:val="single" w:sz="4" w:space="0" w:color="000000"/>
-              <w:right w:val="nil"/>
-            </w:tcBorders>
-            <w:shd w:val="clear" w:color="auto" w:fill="auto"/>
-            <w:tcMar>
-              <w:left w:w="103" w:type="dxa"/>
-            </w:tcMar>
-          </w:tcPr>
-          <w:p>
-            <w:pPr>
-              <w:snapToGrid w:val="0"/>
-              <w:rPr>
-                <w:rFonts w:eastAsia="Times New Roman"/>
-                <w:bCs/>
-                <w:sz w:val="24"/>
-                <w:szCs w:val="24"/>
-              </w:rPr>
-            </w:pPr>
-          </w:p>
-        </w:tc>
-        <w:tc>
-          <w:tcPr>
-            <w:tcW w:w="1198" w:type="dxa"/>
-            <w:tcBorders>
-              <w:top w:val="single" w:sz="4" w:space="0" w:color="000000"/>
-              <w:left w:val="single" w:sz="4" w:space="0" w:color="000000"/>
-              <w:bottom w:val="single" w:sz="4" w:space="0" w:color="000000"/>
-              <w:right w:val="single" w:sz="4" w:space="0" w:color="000000"/>
-            </w:tcBorders>
-            <w:shd w:val="clear" w:color="auto" w:fill="auto"/>
-            <w:tcMar>
-              <w:left w:w="103" w:type="dxa"/>
-            </w:tcMar>
-          </w:tcPr>
-          <w:p>
-            <w:pPr>
-              <w:snapToGrid w:val="0"/>
-              <w:rPr>
-                <w:rFonts w:eastAsia="Times New Roman"/>
-                <w:bCs/>
-                <w:sz w:val="24"/>
-                <w:szCs w:val="24"/>
-              </w:rPr>
-            </w:pPr>
-          </w:p>
-        </w:tc>
-      </w:tr>
-      <w:tr>
-        <w:tc>
-          <w:tcPr>
-            <w:tcW w:w="1368" w:type="dxa"/>
-            <w:tcBorders>
-              <w:top w:val="single" w:sz="4" w:space="0" w:color="000000"/>
-              <w:left w:val="single" w:sz="4" w:space="0" w:color="000000"/>
-              <w:bottom w:val="single" w:sz="4" w:space="0" w:color="000000"/>
-              <w:right w:val="nil"/>
-            </w:tcBorders>
-            <w:shd w:val="clear" w:color="auto" w:fill="auto"/>
-            <w:tcMar>
-              <w:left w:w="103" w:type="dxa"/>
-            </w:tcMar>
-          </w:tcPr>
-          <w:p>
-            <w:pPr>
-              <w:snapToGrid w:val="0"/>
-              <w:rPr>
-                <w:rFonts w:eastAsia="Times New Roman"/>
-                <w:bCs/>
-                <w:sz w:val="24"/>
-                <w:szCs w:val="24"/>
-              </w:rPr>
-            </w:pPr>
-          </w:p>
-        </w:tc>
-        <w:tc>
-          <w:tcPr>
-            <w:tcW w:w="7020" w:type="dxa"/>
-            <w:tcBorders>
-              <w:top w:val="single" w:sz="4" w:space="0" w:color="000000"/>
-              <w:left w:val="single" w:sz="4" w:space="0" w:color="000000"/>
-              <w:bottom w:val="single" w:sz="4" w:space="0" w:color="000000"/>
-              <w:right w:val="nil"/>
-            </w:tcBorders>
-            <w:shd w:val="clear" w:color="auto" w:fill="auto"/>
-            <w:tcMar>
-              <w:left w:w="103" w:type="dxa"/>
-            </w:tcMar>
-          </w:tcPr>
-          <w:p>
-            <w:pPr>
-              <w:snapToGrid w:val="0"/>
-              <w:rPr>
-                <w:rFonts w:eastAsia="Times New Roman"/>
-                <w:bCs/>
-                <w:sz w:val="24"/>
-                <w:szCs w:val="24"/>
-              </w:rPr>
-            </w:pPr>
-          </w:p>
-        </w:tc>
-        <w:tc>
-          <w:tcPr>
-            <w:tcW w:w="1198" w:type="dxa"/>
-            <w:tcBorders>
-              <w:top w:val="single" w:sz="4" w:space="0" w:color="000000"/>
-              <w:left w:val="single" w:sz="4" w:space="0" w:color="000000"/>
-              <w:bottom w:val="single" w:sz="4" w:space="0" w:color="000000"/>
-              <w:right w:val="single" w:sz="4" w:space="0" w:color="000000"/>
-            </w:tcBorders>
-            <w:shd w:val="clear" w:color="auto" w:fill="auto"/>
-            <w:tcMar>
-              <w:left w:w="103" w:type="dxa"/>
-            </w:tcMar>
-          </w:tcPr>
-          <w:p>
-            <w:pPr>
-              <w:snapToGrid w:val="0"/>
-              <w:rPr>
-                <w:rFonts w:eastAsia="Times New Roman"/>
-                <w:bCs/>
-                <w:sz w:val="24"/>
-                <w:szCs w:val="24"/>
-              </w:rPr>
-            </w:pPr>
-          </w:p>
-        </w:tc>
-      </w:tr>
-      <w:tr>
-        <w:tc>
-          <w:tcPr>
-            <w:tcW w:w="1368" w:type="dxa"/>
-            <w:tcBorders>
-              <w:top w:val="single" w:sz="4" w:space="0" w:color="000000"/>
-              <w:left w:val="single" w:sz="4" w:space="0" w:color="000000"/>
-              <w:bottom w:val="single" w:sz="4" w:space="0" w:color="000000"/>
-              <w:right w:val="nil"/>
-            </w:tcBorders>
-            <w:shd w:val="clear" w:color="auto" w:fill="auto"/>
-            <w:tcMar>
-              <w:left w:w="103" w:type="dxa"/>
-            </w:tcMar>
-          </w:tcPr>
-          <w:p>
-            <w:pPr>
-              <w:snapToGrid w:val="0"/>
-              <w:rPr>
-                <w:rFonts w:eastAsia="Times New Roman"/>
-                <w:bCs/>
-                <w:sz w:val="24"/>
-                <w:szCs w:val="24"/>
-              </w:rPr>
-            </w:pPr>
-          </w:p>
-        </w:tc>
-        <w:tc>
-          <w:tcPr>
-            <w:tcW w:w="7020" w:type="dxa"/>
-            <w:tcBorders>
-              <w:top w:val="single" w:sz="4" w:space="0" w:color="000000"/>
-              <w:left w:val="single" w:sz="4" w:space="0" w:color="000000"/>
-              <w:bottom w:val="single" w:sz="4" w:space="0" w:color="000000"/>
-              <w:right w:val="nil"/>
-            </w:tcBorders>
-            <w:shd w:val="clear" w:color="auto" w:fill="auto"/>
-            <w:tcMar>
-              <w:left w:w="103" w:type="dxa"/>
-            </w:tcMar>
-          </w:tcPr>
-          <w:p>
-            <w:pPr>
-              <w:snapToGrid w:val="0"/>
-              <w:rPr>
-                <w:rFonts w:eastAsia="Times New Roman"/>
-                <w:bCs/>
-                <w:sz w:val="24"/>
-                <w:szCs w:val="24"/>
-              </w:rPr>
-            </w:pPr>
-          </w:p>
-        </w:tc>
-        <w:tc>
-          <w:tcPr>
-            <w:tcW w:w="1198" w:type="dxa"/>
-            <w:tcBorders>
-              <w:top w:val="single" w:sz="4" w:space="0" w:color="000000"/>
-              <w:left w:val="single" w:sz="4" w:space="0" w:color="000000"/>
-              <w:bottom w:val="single" w:sz="4" w:space="0" w:color="000000"/>
-              <w:right w:val="single" w:sz="4" w:space="0" w:color="000000"/>
-            </w:tcBorders>
-            <w:shd w:val="clear" w:color="auto" w:fill="auto"/>
-            <w:tcMar>
-              <w:left w:w="103" w:type="dxa"/>
-            </w:tcMar>
-          </w:tcPr>
-          <w:p>
-            <w:pPr>
-              <w:snapToGrid w:val="0"/>
-              <w:rPr>
-                <w:rFonts w:eastAsia="Times New Roman"/>
-                <w:bCs/>
-                <w:sz w:val="24"/>
-                <w:szCs w:val="24"/>
-              </w:rPr>
-            </w:pPr>
-          </w:p>
-        </w:tc>
-      </w:tr>
-      <w:tr>
-        <w:tc>
-          <w:tcPr>
-            <w:tcW w:w="1368" w:type="dxa"/>
-            <w:tcBorders>
-              <w:top w:val="single" w:sz="4" w:space="0" w:color="000000"/>
-              <w:left w:val="single" w:sz="4" w:space="0" w:color="000000"/>
-              <w:bottom w:val="single" w:sz="4" w:space="0" w:color="000000"/>
-              <w:right w:val="nil"/>
-            </w:tcBorders>
-            <w:shd w:val="clear" w:color="auto" w:fill="auto"/>
-            <w:tcMar>
-              <w:left w:w="103" w:type="dxa"/>
-            </w:tcMar>
-          </w:tcPr>
-          <w:p>
-            <w:pPr>
-              <w:rPr>
-                <w:rFonts w:eastAsia="Times New Roman"/>
-                <w:bCs/>
-                <w:sz w:val="24"/>
-                <w:szCs w:val="24"/>
-              </w:rPr>
-            </w:pPr>
-            <w:r>
-              <w:rPr>
-                <w:bCs/>
-                <w:sz w:val="24"/>
-                <w:szCs w:val="24"/>
-              </w:rPr>
-              <w:t>…</w:t>
-            </w:r>
-            <w:r>
-              <w:rPr>
-                <w:rFonts w:eastAsia="Times New Roman"/>
-                <w:bCs/>
-                <w:sz w:val="24"/>
-                <w:szCs w:val="24"/>
-              </w:rPr>
-              <w:t>..</w:t>
-            </w:r>
-          </w:p>
-        </w:tc>
-        <w:tc>
-          <w:tcPr>
-            <w:tcW w:w="7020" w:type="dxa"/>
-            <w:tcBorders>
-              <w:top w:val="single" w:sz="4" w:space="0" w:color="000000"/>
-              <w:left w:val="single" w:sz="4" w:space="0" w:color="000000"/>
-              <w:bottom w:val="single" w:sz="4" w:space="0" w:color="000000"/>
-              <w:right w:val="nil"/>
-            </w:tcBorders>
-            <w:shd w:val="clear" w:color="auto" w:fill="auto"/>
-            <w:tcMar>
-              <w:left w:w="103" w:type="dxa"/>
-            </w:tcMar>
-          </w:tcPr>
-          <w:p>
-            <w:pPr>
-              <w:rPr>
-                <w:bCs/>
-                <w:sz w:val="24"/>
-                <w:szCs w:val="24"/>
-              </w:rPr>
-            </w:pPr>
-            <w:r>
-              <w:rPr>
-                <w:bCs/>
-                <w:sz w:val="24"/>
-                <w:szCs w:val="24"/>
-              </w:rPr>
-              <w:t>……</w:t>
-            </w:r>
-          </w:p>
-        </w:tc>
-        <w:tc>
-          <w:tcPr>
-            <w:tcW w:w="1198" w:type="dxa"/>
-            <w:tcBorders>
-              <w:top w:val="single" w:sz="4" w:space="0" w:color="000000"/>
-              <w:left w:val="single" w:sz="4" w:space="0" w:color="000000"/>
-              <w:bottom w:val="single" w:sz="4" w:space="0" w:color="000000"/>
-              <w:right w:val="single" w:sz="4" w:space="0" w:color="000000"/>
-            </w:tcBorders>
-            <w:shd w:val="clear" w:color="auto" w:fill="auto"/>
-            <w:tcMar>
-              <w:left w:w="103" w:type="dxa"/>
-            </w:tcMar>
-          </w:tcPr>
-          <w:p>
-            <w:pPr>
-              <w:rPr>
-                <w:rFonts w:eastAsia="Times New Roman"/>
-                <w:bCs/>
-                <w:sz w:val="24"/>
-                <w:szCs w:val="24"/>
-              </w:rPr>
-            </w:pPr>
-            <w:r>
-              <w:rPr>
-                <w:bCs/>
-                <w:sz w:val="24"/>
-                <w:szCs w:val="24"/>
-              </w:rPr>
-              <w:t>…</w:t>
-            </w:r>
-            <w:r>
-              <w:rPr>
-                <w:rFonts w:eastAsia="Times New Roman"/>
-                <w:bCs/>
-                <w:sz w:val="24"/>
-                <w:szCs w:val="24"/>
-              </w:rPr>
-              <w:t>.</w:t>
+            <w:r>
+              <w:rPr>
+                <w:rFonts w:eastAsia="Times New Roman"/>
+                <w:iCs/>
+                <w:sz w:val="24"/>
+                <w:szCs w:val="24"/>
+              </w:rPr>
+              <w:t>USR 4.4</w:t>
             </w:r>
           </w:p>
         </w:tc>
@@ -4472,8 +3684,8 @@
       <w:pPr>
         <w:pStyle w:val="Heading1"/>
       </w:pPr>
-      <w:bookmarkStart w:id="6" w:name="__RefHeading___Toc367098461"/>
-      <w:bookmarkEnd w:id="6"/>
+      <w:bookmarkStart w:id="7" w:name="__RefHeading___Toc367098461"/>
+      <w:bookmarkEnd w:id="7"/>
       <w:r>
         <w:t xml:space="preserve">5.0. </w:t>
       </w:r>
@@ -5300,8 +4512,6 @@
               </w:rPr>
               <w:t>URS 5.3</w:t>
             </w:r>
-            <w:bookmarkStart w:id="7" w:name="_GoBack"/>
-            <w:bookmarkEnd w:id="7"/>
           </w:p>
         </w:tc>
       </w:tr>
@@ -5328,10 +4538,7 @@
         <w:pStyle w:val="Heading1"/>
       </w:pPr>
       <w:r>
-        <w:t xml:space="preserve">6.0 Contact Management </w:t>
-      </w:r>
-      <w:r>
-        <w:t>Requirements</w:t>
+        <w:t>6.0 Contact Management Requirements</w:t>
       </w:r>
     </w:p>
     <w:p>
@@ -5846,17 +5053,7 @@
                 <w:sz w:val="24"/>
                 <w:szCs w:val="24"/>
               </w:rPr>
-              <w:t xml:space="preserve">will be automatically populated with data from the user table and can be sent to </w:t>
-            </w:r>
-            <w:r>
-              <w:rPr>
-                <w:rFonts w:eastAsia="Times New Roman"/>
-                <w:bCs/>
-                <w:sz w:val="24"/>
-                <w:szCs w:val="24"/>
-              </w:rPr>
-              <w:lastRenderedPageBreak/>
-              <w:t>specific groups of contacts.</w:t>
+              <w:t>will be automatically populated with data from the user table and can be sent to specific groups of contacts.</w:t>
             </w:r>
             <w:r>
               <w:rPr>
@@ -5900,7 +5097,6 @@
                 <w:sz w:val="24"/>
                 <w:szCs w:val="24"/>
               </w:rPr>
-              <w:lastRenderedPageBreak/>
               <w:t>URS 6.3</w:t>
             </w:r>
           </w:p>
@@ -5938,7 +5134,6 @@
                 <w:sz w:val="24"/>
                 <w:szCs w:val="24"/>
               </w:rPr>
-              <w:lastRenderedPageBreak/>
               <w:t>SYS 6.4</w:t>
             </w:r>
             <w:r>
@@ -6073,6 +5268,7 @@
                 <w:sz w:val="24"/>
                 <w:szCs w:val="24"/>
               </w:rPr>
+              <w:lastRenderedPageBreak/>
               <w:t>SYS 6.5</w:t>
             </w:r>
             <w:r>
@@ -6163,10 +5359,7 @@
         <w:pStyle w:val="Heading1"/>
       </w:pPr>
       <w:r>
-        <w:t>7.0 Reporting</w:t>
-      </w:r>
-      <w:r>
-        <w:t xml:space="preserve"> Requirements</w:t>
+        <w:t>7.0 Reporting Requirements</w:t>
       </w:r>
     </w:p>
     <w:p>
@@ -6520,25 +5713,7 @@
                 <w:sz w:val="24"/>
                 <w:szCs w:val="24"/>
               </w:rPr>
-              <w:t>The directory will store</w:t>
-            </w:r>
-            <w:r>
-              <w:rPr>
-                <w:rFonts w:eastAsia="Times New Roman"/>
-                <w:bCs/>
-                <w:sz w:val="24"/>
-                <w:szCs w:val="24"/>
-              </w:rPr>
-              <w:t xml:space="preserve"> documents (in PDF, Word, or text format) pertaining t</w:t>
-            </w:r>
-            <w:r>
-              <w:rPr>
-                <w:rFonts w:eastAsia="Times New Roman"/>
-                <w:bCs/>
-                <w:sz w:val="24"/>
-                <w:szCs w:val="24"/>
-              </w:rPr>
-              <w:t>o rent data, lease information, utility charges, property work history, tenant income, accounting and lease information, work orders, and vacancies.</w:t>
+              <w:t>The directory will store documents (in PDF, Word, or text format) pertaining to rent data, lease information, utility charges, property work history, tenant income, accounting and lease information, work orders, and vacancies.</w:t>
             </w:r>
           </w:p>
         </w:tc>
@@ -7130,7 +6305,6 @@
                 <w:sz w:val="24"/>
                 <w:szCs w:val="24"/>
               </w:rPr>
-              <w:lastRenderedPageBreak/>
               <w:t>Name</w:t>
             </w:r>
           </w:p>

</xml_diff>

<commit_message>
Made final revisions to SystemRequirements.docx
DONE!@@@!!!!! :)
</commit_message>
<xml_diff>
--- a/SystemRequirements.docx
+++ b/SystemRequirements.docx
@@ -1,6 +1,6 @@
 
 <file path=word/document.xml><?xml version="1.0" encoding="utf-8"?>
-<w:document xmlns:wpc="http://schemas.microsoft.com/office/word/2010/wordprocessingCanvas" xmlns:mc="http://schemas.openxmlformats.org/markup-compatibility/2006" xmlns:o="urn:schemas-microsoft-com:office:office" xmlns:r="http://schemas.openxmlformats.org/officeDocument/2006/relationships" xmlns:m="http://schemas.openxmlformats.org/officeDocument/2006/math" xmlns:v="urn:schemas-microsoft-com:vml" xmlns:wp14="http://schemas.microsoft.com/office/word/2010/wordprocessingDrawing" xmlns:wp="http://schemas.openxmlformats.org/drawingml/2006/wordprocessingDrawing" xmlns:w10="urn:schemas-microsoft-com:office:word" xmlns:w="http://schemas.openxmlformats.org/wordprocessingml/2006/main" xmlns:w14="http://schemas.microsoft.com/office/word/2010/wordml" xmlns:w15="http://schemas.microsoft.com/office/word/2012/wordml" xmlns:wpg="http://schemas.microsoft.com/office/word/2010/wordprocessingGroup" xmlns:wpi="http://schemas.microsoft.com/office/word/2010/wordprocessingInk" xmlns:wne="http://schemas.microsoft.com/office/word/2006/wordml" xmlns:wps="http://schemas.microsoft.com/office/word/2010/wordprocessingShape" mc:Ignorable="w14 w15 wp14">
+<w:document xmlns:wpc="http://schemas.microsoft.com/office/word/2010/wordprocessingCanvas" xmlns:mo="http://schemas.microsoft.com/office/mac/office/2008/main" xmlns:mc="http://schemas.openxmlformats.org/markup-compatibility/2006" xmlns:mv="urn:schemas-microsoft-com:mac:vml" xmlns:o="urn:schemas-microsoft-com:office:office" xmlns:r="http://schemas.openxmlformats.org/officeDocument/2006/relationships" xmlns:m="http://schemas.openxmlformats.org/officeDocument/2006/math" xmlns:v="urn:schemas-microsoft-com:vml" xmlns:wp14="http://schemas.microsoft.com/office/word/2010/wordprocessingDrawing" xmlns:wp="http://schemas.openxmlformats.org/drawingml/2006/wordprocessingDrawing" xmlns:w10="urn:schemas-microsoft-com:office:word" xmlns:w="http://schemas.openxmlformats.org/wordprocessingml/2006/main" xmlns:w14="http://schemas.microsoft.com/office/word/2010/wordml" xmlns:wpg="http://schemas.microsoft.com/office/word/2010/wordprocessingGroup" xmlns:wpi="http://schemas.microsoft.com/office/word/2010/wordprocessingInk" xmlns:wne="http://schemas.microsoft.com/office/word/2006/wordml" xmlns:wps="http://schemas.microsoft.com/office/word/2010/wordprocessingShape" mc:Ignorable="w14 wp14">
   <w:body>
     <w:p>
       <w:pPr>
@@ -168,6 +168,25 @@
         </w:rPr>
         <w:t>Rev 1.1</w:t>
       </w:r>
+    </w:p>
+    <w:p>
+      <w:pPr>
+        <w:pBdr>
+          <w:top w:val="nil"/>
+          <w:left w:val="nil"/>
+          <w:bottom w:val="nil"/>
+          <w:right w:val="nil"/>
+        </w:pBdr>
+        <w:jc w:val="center"/>
+        <w:rPr>
+          <w:rFonts w:eastAsia="Times New Roman"/>
+          <w:b/>
+          <w:bCs/>
+          <w:color w:val="FF0000"/>
+          <w:sz w:val="28"/>
+          <w:szCs w:val="28"/>
+        </w:rPr>
+      </w:pPr>
     </w:p>
     <w:p>
       <w:pPr>
@@ -478,8 +497,18 @@
                 <w:sz w:val="28"/>
                 <w:szCs w:val="28"/>
               </w:rPr>
-              <w:t>Thaddeus Wanat</w:t>
-            </w:r>
+              <w:t xml:space="preserve">Thaddeus </w:t>
+            </w:r>
+            <w:proofErr w:type="spellStart"/>
+            <w:r>
+              <w:rPr>
+                <w:color w:val="17365D"/>
+                <w:sz w:val="28"/>
+                <w:szCs w:val="28"/>
+              </w:rPr>
+              <w:t>Wanat</w:t>
+            </w:r>
+            <w:proofErr w:type="spellEnd"/>
           </w:p>
         </w:tc>
       </w:tr>
@@ -548,8 +577,18 @@
                 <w:sz w:val="28"/>
                 <w:szCs w:val="28"/>
               </w:rPr>
-              <w:t>Jacob Meixner</w:t>
-            </w:r>
+              <w:t xml:space="preserve">Jacob </w:t>
+            </w:r>
+            <w:proofErr w:type="spellStart"/>
+            <w:r>
+              <w:rPr>
+                <w:color w:val="17365D"/>
+                <w:sz w:val="28"/>
+                <w:szCs w:val="28"/>
+              </w:rPr>
+              <w:t>Meixner</w:t>
+            </w:r>
+            <w:proofErr w:type="spellEnd"/>
           </w:p>
         </w:tc>
       </w:tr>
@@ -687,8 +726,18 @@
                 <w:sz w:val="28"/>
                 <w:szCs w:val="28"/>
               </w:rPr>
-              <w:t>Ken Martone</w:t>
-            </w:r>
+              <w:t xml:space="preserve">Ken </w:t>
+            </w:r>
+            <w:proofErr w:type="spellStart"/>
+            <w:r>
+              <w:rPr>
+                <w:color w:val="17365D"/>
+                <w:sz w:val="28"/>
+                <w:szCs w:val="28"/>
+              </w:rPr>
+              <w:t>Martone</w:t>
+            </w:r>
+            <w:proofErr w:type="spellEnd"/>
           </w:p>
         </w:tc>
       </w:tr>
@@ -1133,12 +1182,21 @@
           <w:szCs w:val="24"/>
         </w:rPr>
       </w:pPr>
+      <w:proofErr w:type="spellStart"/>
       <w:r>
         <w:rPr>
           <w:sz w:val="24"/>
           <w:szCs w:val="24"/>
         </w:rPr>
-        <w:t>ProManage is a web portal for property managers, owners, and tenants for viewing and fostering the day to day workings that are involved in owning and managing rental properties. This application seeks to greatly reduce the amount of time property managers and maintenance workers need to spend filling out and worrying about paperwork. This will also reduce the need for micromanaging and having many face to face interactions with tenants. It seeks to make the tenants an active part of the rental process to make them feel as if they are the only customer that this company has.</w:t>
+        <w:t>ProManage</w:t>
+      </w:r>
+      <w:proofErr w:type="spellEnd"/>
+      <w:r>
+        <w:rPr>
+          <w:sz w:val="24"/>
+          <w:szCs w:val="24"/>
+        </w:rPr>
+        <w:t xml:space="preserve"> is a web portal for property managers, owners, and tenants for viewing and fostering the day to day workings that are involved in owning and managing rental properties. This application seeks to greatly reduce the amount of time property managers and maintenance workers need to spend filling out and worrying about paperwork. This will also reduce the need for micromanaging and having many face to face interactions with tenants. It seeks to make the tenants an active part of the rental process to make them feel as if they are the only customer that this company has.</w:t>
       </w:r>
       <w:r>
         <w:rPr>
@@ -1201,6 +1259,7 @@
     </w:p>
     <w:p>
       <w:pPr>
+        <w:jc w:val="both"/>
         <w:rPr>
           <w:sz w:val="24"/>
           <w:szCs w:val="24"/>
@@ -1235,7 +1294,37 @@
           <w:szCs w:val="24"/>
         </w:rPr>
         <w:tab/>
-        <w:t xml:space="preserve">the development of ProManage. It will play a key role in validation of the </w:t>
+        <w:t xml:space="preserve">the development of </w:t>
+      </w:r>
+      <w:proofErr w:type="spellStart"/>
+      <w:r>
+        <w:rPr>
+          <w:sz w:val="24"/>
+          <w:szCs w:val="24"/>
+        </w:rPr>
+        <w:t>ProManage</w:t>
+      </w:r>
+      <w:proofErr w:type="spellEnd"/>
+      <w:r>
+        <w:rPr>
+          <w:sz w:val="24"/>
+          <w:szCs w:val="24"/>
+        </w:rPr>
+        <w:t>. It will play a key role in</w:t>
+      </w:r>
+      <w:r>
+        <w:rPr>
+          <w:sz w:val="24"/>
+          <w:szCs w:val="24"/>
+        </w:rPr>
+        <w:t xml:space="preserve"> verification </w:t>
+      </w:r>
+      <w:r>
+        <w:rPr>
+          <w:sz w:val="24"/>
+          <w:szCs w:val="24"/>
+        </w:rPr>
+        <w:t xml:space="preserve">of the </w:t>
       </w:r>
       <w:r>
         <w:rPr>
@@ -1323,7 +1412,29 @@
                 <w:sz w:val="24"/>
                 <w:szCs w:val="24"/>
               </w:rPr>
-              <w:t>System Req ID</w:t>
+              <w:t xml:space="preserve">System </w:t>
+            </w:r>
+            <w:proofErr w:type="spellStart"/>
+            <w:r>
+              <w:rPr>
+                <w:rFonts w:eastAsia="Times New Roman"/>
+                <w:b/>
+                <w:bCs/>
+                <w:sz w:val="24"/>
+                <w:szCs w:val="24"/>
+              </w:rPr>
+              <w:t>Req</w:t>
+            </w:r>
+            <w:proofErr w:type="spellEnd"/>
+            <w:r>
+              <w:rPr>
+                <w:rFonts w:eastAsia="Times New Roman"/>
+                <w:b/>
+                <w:bCs/>
+                <w:sz w:val="24"/>
+                <w:szCs w:val="24"/>
+              </w:rPr>
+              <w:t xml:space="preserve"> ID</w:t>
             </w:r>
           </w:p>
         </w:tc>
@@ -1595,6 +1706,7 @@
                 <w:shd w:val="clear" w:color="auto" w:fill="FFFFFF"/>
               </w:rPr>
             </w:pPr>
+            <w:proofErr w:type="spellStart"/>
             <w:r>
               <w:rPr>
                 <w:rFonts w:eastAsia="Times New Roman"/>
@@ -1602,7 +1714,17 @@
                 <w:szCs w:val="24"/>
                 <w:shd w:val="clear" w:color="auto" w:fill="FFFFFF"/>
               </w:rPr>
-              <w:t>Javascript must be enabled in the supported browser</w:t>
+              <w:t>Javascript</w:t>
+            </w:r>
+            <w:proofErr w:type="spellEnd"/>
+            <w:r>
+              <w:rPr>
+                <w:rFonts w:eastAsia="Times New Roman"/>
+                <w:sz w:val="24"/>
+                <w:szCs w:val="24"/>
+                <w:shd w:val="clear" w:color="auto" w:fill="FFFFFF"/>
+              </w:rPr>
+              <w:t xml:space="preserve"> must be enabled in the supported browser</w:t>
             </w:r>
           </w:p>
         </w:tc>
@@ -1876,7 +1998,221 @@
                 <w:szCs w:val="24"/>
                 <w:shd w:val="clear" w:color="auto" w:fill="FFFFFF"/>
               </w:rPr>
-              <w:t>USR 1.2</w:t>
+              <w:t>USR 2</w:t>
+            </w:r>
+            <w:r>
+              <w:rPr>
+                <w:rFonts w:eastAsia="Times New Roman"/>
+                <w:iCs/>
+                <w:sz w:val="24"/>
+                <w:szCs w:val="24"/>
+                <w:shd w:val="clear" w:color="auto" w:fill="FFFFFF"/>
+              </w:rPr>
+              <w:t>.2</w:t>
+            </w:r>
+          </w:p>
+        </w:tc>
+      </w:tr>
+      <w:tr>
+        <w:tc>
+          <w:tcPr>
+            <w:tcW w:w="1368" w:type="dxa"/>
+            <w:tcBorders>
+              <w:top w:val="single" w:sz="4" w:space="0" w:color="000000"/>
+              <w:left w:val="single" w:sz="4" w:space="0" w:color="000000"/>
+              <w:bottom w:val="single" w:sz="4" w:space="0" w:color="000000"/>
+              <w:right w:val="nil"/>
+            </w:tcBorders>
+            <w:shd w:val="clear" w:color="auto" w:fill="auto"/>
+            <w:tcMar>
+              <w:left w:w="103" w:type="dxa"/>
+            </w:tcMar>
+          </w:tcPr>
+          <w:p>
+            <w:pPr>
+              <w:rPr>
+                <w:rFonts w:eastAsia="Times New Roman"/>
+                <w:sz w:val="24"/>
+                <w:szCs w:val="24"/>
+              </w:rPr>
+            </w:pPr>
+            <w:r>
+              <w:rPr>
+                <w:rFonts w:eastAsia="Times New Roman"/>
+                <w:sz w:val="24"/>
+                <w:szCs w:val="24"/>
+              </w:rPr>
+              <w:t>SYS 2.3.1</w:t>
+            </w:r>
+          </w:p>
+        </w:tc>
+        <w:tc>
+          <w:tcPr>
+            <w:tcW w:w="7011" w:type="dxa"/>
+            <w:tcBorders>
+              <w:top w:val="single" w:sz="4" w:space="0" w:color="000000"/>
+              <w:left w:val="single" w:sz="4" w:space="0" w:color="000000"/>
+              <w:bottom w:val="single" w:sz="4" w:space="0" w:color="000000"/>
+              <w:right w:val="nil"/>
+            </w:tcBorders>
+            <w:shd w:val="clear" w:color="auto" w:fill="auto"/>
+            <w:tcMar>
+              <w:left w:w="103" w:type="dxa"/>
+            </w:tcMar>
+          </w:tcPr>
+          <w:p>
+            <w:pPr>
+              <w:rPr>
+                <w:rFonts w:eastAsia="Times New Roman"/>
+                <w:sz w:val="24"/>
+                <w:szCs w:val="24"/>
+                <w:shd w:val="clear" w:color="auto" w:fill="FFFFFF"/>
+              </w:rPr>
+            </w:pPr>
+            <w:r>
+              <w:rPr>
+                <w:rFonts w:eastAsia="Times New Roman"/>
+                <w:sz w:val="24"/>
+                <w:szCs w:val="24"/>
+                <w:shd w:val="clear" w:color="auto" w:fill="FFFFFF"/>
+              </w:rPr>
+              <w:t>Have a page and with links stored in a database to documents stored on the server.</w:t>
+            </w:r>
+          </w:p>
+        </w:tc>
+        <w:tc>
+          <w:tcPr>
+            <w:tcW w:w="1197" w:type="dxa"/>
+            <w:tcBorders>
+              <w:top w:val="single" w:sz="4" w:space="0" w:color="000000"/>
+              <w:left w:val="single" w:sz="4" w:space="0" w:color="000000"/>
+              <w:bottom w:val="single" w:sz="4" w:space="0" w:color="000000"/>
+              <w:right w:val="single" w:sz="4" w:space="0" w:color="000000"/>
+            </w:tcBorders>
+            <w:shd w:val="clear" w:color="auto" w:fill="auto"/>
+            <w:tcMar>
+              <w:left w:w="103" w:type="dxa"/>
+            </w:tcMar>
+          </w:tcPr>
+          <w:p>
+            <w:pPr>
+              <w:rPr>
+                <w:rFonts w:eastAsia="Times New Roman"/>
+                <w:iCs/>
+                <w:sz w:val="24"/>
+                <w:szCs w:val="24"/>
+                <w:shd w:val="clear" w:color="auto" w:fill="FFFFFF"/>
+              </w:rPr>
+            </w:pPr>
+            <w:r>
+              <w:rPr>
+                <w:rFonts w:eastAsia="Times New Roman"/>
+                <w:iCs/>
+                <w:sz w:val="24"/>
+                <w:szCs w:val="24"/>
+                <w:shd w:val="clear" w:color="auto" w:fill="FFFFFF"/>
+              </w:rPr>
+              <w:t>USR 2.3</w:t>
+            </w:r>
+          </w:p>
+        </w:tc>
+      </w:tr>
+      <w:tr>
+        <w:tc>
+          <w:tcPr>
+            <w:tcW w:w="1368" w:type="dxa"/>
+            <w:tcBorders>
+              <w:top w:val="single" w:sz="4" w:space="0" w:color="000000"/>
+              <w:left w:val="single" w:sz="4" w:space="0" w:color="000000"/>
+              <w:bottom w:val="single" w:sz="4" w:space="0" w:color="000000"/>
+              <w:right w:val="nil"/>
+            </w:tcBorders>
+            <w:shd w:val="clear" w:color="auto" w:fill="auto"/>
+            <w:tcMar>
+              <w:left w:w="103" w:type="dxa"/>
+            </w:tcMar>
+          </w:tcPr>
+          <w:p>
+            <w:pPr>
+              <w:rPr>
+                <w:rFonts w:eastAsia="Times New Roman"/>
+                <w:sz w:val="24"/>
+                <w:szCs w:val="24"/>
+              </w:rPr>
+            </w:pPr>
+            <w:r>
+              <w:rPr>
+                <w:rFonts w:eastAsia="Times New Roman"/>
+                <w:sz w:val="24"/>
+                <w:szCs w:val="24"/>
+              </w:rPr>
+              <w:t>SYS 2.4.1</w:t>
+            </w:r>
+          </w:p>
+        </w:tc>
+        <w:tc>
+          <w:tcPr>
+            <w:tcW w:w="7011" w:type="dxa"/>
+            <w:tcBorders>
+              <w:top w:val="single" w:sz="4" w:space="0" w:color="000000"/>
+              <w:left w:val="single" w:sz="4" w:space="0" w:color="000000"/>
+              <w:bottom w:val="single" w:sz="4" w:space="0" w:color="000000"/>
+              <w:right w:val="nil"/>
+            </w:tcBorders>
+            <w:shd w:val="clear" w:color="auto" w:fill="auto"/>
+            <w:tcMar>
+              <w:left w:w="103" w:type="dxa"/>
+            </w:tcMar>
+          </w:tcPr>
+          <w:p>
+            <w:pPr>
+              <w:rPr>
+                <w:sz w:val="24"/>
+                <w:szCs w:val="24"/>
+              </w:rPr>
+            </w:pPr>
+            <w:r>
+              <w:rPr>
+                <w:sz w:val="24"/>
+                <w:szCs w:val="24"/>
+              </w:rPr>
+              <w:t>The web portal and database should handle up to 5 concurrent user sessions.</w:t>
+            </w:r>
+          </w:p>
+        </w:tc>
+        <w:tc>
+          <w:tcPr>
+            <w:tcW w:w="1197" w:type="dxa"/>
+            <w:tcBorders>
+              <w:top w:val="single" w:sz="4" w:space="0" w:color="000000"/>
+              <w:left w:val="single" w:sz="4" w:space="0" w:color="000000"/>
+              <w:bottom w:val="single" w:sz="4" w:space="0" w:color="000000"/>
+              <w:right w:val="single" w:sz="4" w:space="0" w:color="000000"/>
+            </w:tcBorders>
+            <w:shd w:val="clear" w:color="auto" w:fill="auto"/>
+            <w:tcMar>
+              <w:left w:w="103" w:type="dxa"/>
+            </w:tcMar>
+          </w:tcPr>
+          <w:p>
+            <w:pPr>
+              <w:rPr>
+                <w:rFonts w:eastAsia="Times New Roman"/>
+                <w:iCs/>
+                <w:sz w:val="24"/>
+                <w:szCs w:val="24"/>
+                <w:shd w:val="clear" w:color="auto" w:fill="FFFFFF"/>
+              </w:rPr>
+            </w:pPr>
+            <w:r>
+              <w:rPr>
+                <w:rFonts w:eastAsia="Times New Roman"/>
+                <w:iCs/>
+                <w:sz w:val="24"/>
+                <w:szCs w:val="24"/>
+                <w:shd w:val="clear" w:color="auto" w:fill="FFFFFF"/>
+              </w:rPr>
+              <w:t>USR 2.4</w:t>
             </w:r>
           </w:p>
         </w:tc>
@@ -1896,15 +2232,13 @@
           <w:szCs w:val="24"/>
         </w:rPr>
       </w:pPr>
-      <w:bookmarkStart w:id="4" w:name="_GoBack"/>
-      <w:bookmarkEnd w:id="4"/>
     </w:p>
     <w:p>
       <w:pPr>
         <w:pStyle w:val="Heading1"/>
       </w:pPr>
-      <w:bookmarkStart w:id="5" w:name="__RefHeading___Toc367098459"/>
-      <w:bookmarkEnd w:id="5"/>
+      <w:bookmarkStart w:id="4" w:name="__RefHeading___Toc367098459"/>
+      <w:bookmarkEnd w:id="4"/>
       <w:r>
         <w:t xml:space="preserve">3.0 </w:t>
       </w:r>
@@ -1989,7 +2323,29 @@
                 <w:sz w:val="24"/>
                 <w:szCs w:val="24"/>
               </w:rPr>
-              <w:t>System Req ID</w:t>
+              <w:t xml:space="preserve">System </w:t>
+            </w:r>
+            <w:proofErr w:type="spellStart"/>
+            <w:r>
+              <w:rPr>
+                <w:rFonts w:eastAsia="Times New Roman"/>
+                <w:b/>
+                <w:bCs/>
+                <w:sz w:val="24"/>
+                <w:szCs w:val="24"/>
+              </w:rPr>
+              <w:t>Req</w:t>
+            </w:r>
+            <w:proofErr w:type="spellEnd"/>
+            <w:r>
+              <w:rPr>
+                <w:rFonts w:eastAsia="Times New Roman"/>
+                <w:b/>
+                <w:bCs/>
+                <w:sz w:val="24"/>
+                <w:szCs w:val="24"/>
+              </w:rPr>
+              <w:t xml:space="preserve"> ID</w:t>
             </w:r>
           </w:p>
         </w:tc>
@@ -2221,7 +2577,23 @@
                 <w:sz w:val="24"/>
                 <w:szCs w:val="24"/>
               </w:rPr>
-              <w:t>SYS 3.1.2</w:t>
+              <w:t>SYS 3.2</w:t>
+            </w:r>
+            <w:r>
+              <w:rPr>
+                <w:rFonts w:eastAsia="Times New Roman"/>
+                <w:sz w:val="24"/>
+                <w:szCs w:val="24"/>
+              </w:rPr>
+              <w:t>.</w:t>
+            </w:r>
+            <w:r>
+              <w:rPr>
+                <w:rFonts w:eastAsia="Times New Roman"/>
+                <w:sz w:val="24"/>
+                <w:szCs w:val="24"/>
+              </w:rPr>
+              <w:t>1</w:t>
             </w:r>
           </w:p>
         </w:tc>
@@ -2253,7 +2625,23 @@
                 <w:sz w:val="24"/>
                 <w:szCs w:val="24"/>
               </w:rPr>
-              <w:t>Administrators have system accounts and sudo privileges on the system that is hosting the web application.</w:t>
+              <w:t xml:space="preserve">Administrators have system accounts and </w:t>
+            </w:r>
+            <w:r>
+              <w:rPr>
+                <w:rFonts w:eastAsia="Times New Roman"/>
+                <w:sz w:val="24"/>
+                <w:szCs w:val="24"/>
+              </w:rPr>
+              <w:t>total access</w:t>
+            </w:r>
+            <w:r>
+              <w:rPr>
+                <w:rFonts w:eastAsia="Times New Roman"/>
+                <w:sz w:val="24"/>
+                <w:szCs w:val="24"/>
+              </w:rPr>
+              <w:t xml:space="preserve"> privileges on the system that is hosting the web application.</w:t>
             </w:r>
           </w:p>
         </w:tc>
@@ -2324,7 +2712,25 @@
                 <w:sz w:val="24"/>
                 <w:szCs w:val="24"/>
               </w:rPr>
-              <w:t>SYS 3.1.3</w:t>
+              <w:t>SYS 3.2</w:t>
+            </w:r>
+            <w:r>
+              <w:rPr>
+                <w:rFonts w:eastAsia="Times New Roman"/>
+                <w:bCs/>
+                <w:sz w:val="24"/>
+                <w:szCs w:val="24"/>
+              </w:rPr>
+              <w:t>.</w:t>
+            </w:r>
+            <w:r>
+              <w:rPr>
+                <w:rFonts w:eastAsia="Times New Roman"/>
+                <w:bCs/>
+                <w:sz w:val="24"/>
+                <w:szCs w:val="24"/>
+              </w:rPr>
+              <w:t>2</w:t>
             </w:r>
           </w:p>
         </w:tc>
@@ -2430,7 +2836,7 @@
                 <w:sz w:val="24"/>
                 <w:szCs w:val="24"/>
               </w:rPr>
-              <w:t>SYS 3.1.4</w:t>
+              <w:t>SYS 3.3.1</w:t>
             </w:r>
           </w:p>
         </w:tc>
@@ -2537,7 +2943,25 @@
                 <w:sz w:val="24"/>
                 <w:szCs w:val="24"/>
               </w:rPr>
-              <w:t>SYS 3.1.5</w:t>
+              <w:t>SYS 3.4</w:t>
+            </w:r>
+            <w:r>
+              <w:rPr>
+                <w:rFonts w:eastAsia="Times New Roman"/>
+                <w:bCs/>
+                <w:sz w:val="24"/>
+                <w:szCs w:val="24"/>
+              </w:rPr>
+              <w:t>.</w:t>
+            </w:r>
+            <w:r>
+              <w:rPr>
+                <w:rFonts w:eastAsia="Times New Roman"/>
+                <w:bCs/>
+                <w:sz w:val="24"/>
+                <w:szCs w:val="24"/>
+              </w:rPr>
+              <w:t>1</w:t>
             </w:r>
           </w:p>
         </w:tc>
@@ -2644,7 +3068,25 @@
                 <w:sz w:val="24"/>
                 <w:szCs w:val="24"/>
               </w:rPr>
-              <w:t>SYS 3.1.6</w:t>
+              <w:t>SYS 3.5</w:t>
+            </w:r>
+            <w:r>
+              <w:rPr>
+                <w:rFonts w:eastAsia="Times New Roman"/>
+                <w:bCs/>
+                <w:sz w:val="24"/>
+                <w:szCs w:val="24"/>
+              </w:rPr>
+              <w:t>.</w:t>
+            </w:r>
+            <w:r>
+              <w:rPr>
+                <w:rFonts w:eastAsia="Times New Roman"/>
+                <w:bCs/>
+                <w:sz w:val="24"/>
+                <w:szCs w:val="24"/>
+              </w:rPr>
+              <w:t>1</w:t>
             </w:r>
           </w:p>
         </w:tc>
@@ -2751,7 +3193,7 @@
                 <w:sz w:val="24"/>
                 <w:szCs w:val="24"/>
               </w:rPr>
-              <w:t>SYS 3.1.7</w:t>
+              <w:t>SYS 3.5.2</w:t>
             </w:r>
           </w:p>
         </w:tc>
@@ -2786,6 +3228,258 @@
                 <w:sz w:val="24"/>
                 <w:szCs w:val="24"/>
               </w:rPr>
+              <w:t xml:space="preserve">Tenant users can only view </w:t>
+            </w:r>
+            <w:proofErr w:type="gramStart"/>
+            <w:r>
+              <w:rPr>
+                <w:rFonts w:eastAsia="Times New Roman"/>
+                <w:bCs/>
+                <w:sz w:val="24"/>
+                <w:szCs w:val="24"/>
+              </w:rPr>
+              <w:t>their own</w:t>
+            </w:r>
+            <w:proofErr w:type="gramEnd"/>
+            <w:r>
+              <w:rPr>
+                <w:rFonts w:eastAsia="Times New Roman"/>
+                <w:bCs/>
+                <w:sz w:val="24"/>
+                <w:szCs w:val="24"/>
+              </w:rPr>
+              <w:t xml:space="preserve"> lease information, request a work order.</w:t>
+            </w:r>
+          </w:p>
+        </w:tc>
+        <w:tc>
+          <w:tcPr>
+            <w:tcW w:w="1197" w:type="dxa"/>
+            <w:tcBorders>
+              <w:top w:val="single" w:sz="4" w:space="0" w:color="000000"/>
+              <w:left w:val="single" w:sz="4" w:space="0" w:color="000000"/>
+              <w:bottom w:val="single" w:sz="4" w:space="0" w:color="000000"/>
+              <w:right w:val="single" w:sz="4" w:space="0" w:color="000000"/>
+            </w:tcBorders>
+            <w:shd w:val="clear" w:color="auto" w:fill="auto"/>
+            <w:tcMar>
+              <w:left w:w="103" w:type="dxa"/>
+            </w:tcMar>
+          </w:tcPr>
+          <w:p>
+            <w:pPr>
+              <w:snapToGrid w:val="0"/>
+              <w:rPr>
+                <w:rFonts w:eastAsia="Times New Roman"/>
+                <w:bCs/>
+                <w:sz w:val="24"/>
+                <w:szCs w:val="24"/>
+              </w:rPr>
+            </w:pPr>
+            <w:r>
+              <w:rPr>
+                <w:rFonts w:eastAsia="Times New Roman"/>
+                <w:bCs/>
+                <w:sz w:val="24"/>
+                <w:szCs w:val="24"/>
+              </w:rPr>
+              <w:t>URS 3.5</w:t>
+            </w:r>
+          </w:p>
+        </w:tc>
+      </w:tr>
+      <w:tr>
+        <w:tc>
+          <w:tcPr>
+            <w:tcW w:w="1368" w:type="dxa"/>
+            <w:tcBorders>
+              <w:top w:val="single" w:sz="4" w:space="0" w:color="000000"/>
+              <w:left w:val="single" w:sz="4" w:space="0" w:color="000000"/>
+              <w:bottom w:val="single" w:sz="4" w:space="0" w:color="000000"/>
+              <w:right w:val="nil"/>
+            </w:tcBorders>
+            <w:shd w:val="clear" w:color="auto" w:fill="auto"/>
+            <w:tcMar>
+              <w:left w:w="103" w:type="dxa"/>
+            </w:tcMar>
+          </w:tcPr>
+          <w:p>
+            <w:pPr>
+              <w:snapToGrid w:val="0"/>
+              <w:rPr>
+                <w:rFonts w:eastAsia="Times New Roman"/>
+                <w:bCs/>
+                <w:sz w:val="24"/>
+                <w:szCs w:val="24"/>
+              </w:rPr>
+            </w:pPr>
+            <w:r>
+              <w:rPr>
+                <w:rFonts w:eastAsia="Times New Roman"/>
+                <w:bCs/>
+                <w:sz w:val="24"/>
+                <w:szCs w:val="24"/>
+              </w:rPr>
+              <w:t>SYS 3.5.3</w:t>
+            </w:r>
+          </w:p>
+        </w:tc>
+        <w:tc>
+          <w:tcPr>
+            <w:tcW w:w="7011" w:type="dxa"/>
+            <w:tcBorders>
+              <w:top w:val="single" w:sz="4" w:space="0" w:color="000000"/>
+              <w:left w:val="single" w:sz="4" w:space="0" w:color="000000"/>
+              <w:bottom w:val="single" w:sz="4" w:space="0" w:color="000000"/>
+              <w:right w:val="nil"/>
+            </w:tcBorders>
+            <w:shd w:val="clear" w:color="auto" w:fill="auto"/>
+            <w:tcMar>
+              <w:left w:w="103" w:type="dxa"/>
+            </w:tcMar>
+          </w:tcPr>
+          <w:p>
+            <w:pPr>
+              <w:snapToGrid w:val="0"/>
+              <w:rPr>
+                <w:rFonts w:eastAsia="Times New Roman"/>
+                <w:bCs/>
+                <w:sz w:val="24"/>
+                <w:szCs w:val="24"/>
+              </w:rPr>
+            </w:pPr>
+            <w:r>
+              <w:rPr>
+                <w:rFonts w:eastAsia="Times New Roman"/>
+                <w:bCs/>
+                <w:sz w:val="24"/>
+                <w:szCs w:val="24"/>
+              </w:rPr>
+              <w:t>Managers can do everything that tenants can do as well as mange all properties that they own which includes creating tenant users and adding them to their properties.</w:t>
+            </w:r>
+          </w:p>
+        </w:tc>
+        <w:tc>
+          <w:tcPr>
+            <w:tcW w:w="1197" w:type="dxa"/>
+            <w:tcBorders>
+              <w:top w:val="single" w:sz="4" w:space="0" w:color="000000"/>
+              <w:left w:val="single" w:sz="4" w:space="0" w:color="000000"/>
+              <w:bottom w:val="single" w:sz="4" w:space="0" w:color="000000"/>
+              <w:right w:val="single" w:sz="4" w:space="0" w:color="000000"/>
+            </w:tcBorders>
+            <w:shd w:val="clear" w:color="auto" w:fill="auto"/>
+            <w:tcMar>
+              <w:left w:w="103" w:type="dxa"/>
+            </w:tcMar>
+          </w:tcPr>
+          <w:p>
+            <w:pPr>
+              <w:snapToGrid w:val="0"/>
+              <w:rPr>
+                <w:rFonts w:eastAsia="Times New Roman"/>
+                <w:bCs/>
+                <w:sz w:val="24"/>
+                <w:szCs w:val="24"/>
+              </w:rPr>
+            </w:pPr>
+            <w:r>
+              <w:rPr>
+                <w:rFonts w:eastAsia="Times New Roman"/>
+                <w:bCs/>
+                <w:sz w:val="24"/>
+                <w:szCs w:val="24"/>
+              </w:rPr>
+              <w:t>URS 3.5</w:t>
+            </w:r>
+          </w:p>
+        </w:tc>
+      </w:tr>
+      <w:tr>
+        <w:tc>
+          <w:tcPr>
+            <w:tcW w:w="1368" w:type="dxa"/>
+            <w:tcBorders>
+              <w:top w:val="single" w:sz="4" w:space="0" w:color="000000"/>
+              <w:left w:val="single" w:sz="4" w:space="0" w:color="000000"/>
+              <w:bottom w:val="single" w:sz="4" w:space="0" w:color="000000"/>
+              <w:right w:val="nil"/>
+            </w:tcBorders>
+            <w:shd w:val="clear" w:color="auto" w:fill="auto"/>
+            <w:tcMar>
+              <w:left w:w="103" w:type="dxa"/>
+            </w:tcMar>
+          </w:tcPr>
+          <w:p>
+            <w:pPr>
+              <w:snapToGrid w:val="0"/>
+              <w:rPr>
+                <w:rFonts w:eastAsia="Times New Roman"/>
+                <w:bCs/>
+                <w:sz w:val="24"/>
+                <w:szCs w:val="24"/>
+              </w:rPr>
+            </w:pPr>
+            <w:r>
+              <w:rPr>
+                <w:rFonts w:eastAsia="Times New Roman"/>
+                <w:bCs/>
+                <w:sz w:val="24"/>
+                <w:szCs w:val="24"/>
+              </w:rPr>
+              <w:t>SYS 3.6</w:t>
+            </w:r>
+            <w:r>
+              <w:rPr>
+                <w:rFonts w:eastAsia="Times New Roman"/>
+                <w:bCs/>
+                <w:sz w:val="24"/>
+                <w:szCs w:val="24"/>
+              </w:rPr>
+              <w:t>.</w:t>
+            </w:r>
+            <w:r>
+              <w:rPr>
+                <w:rFonts w:eastAsia="Times New Roman"/>
+                <w:bCs/>
+                <w:sz w:val="24"/>
+                <w:szCs w:val="24"/>
+              </w:rPr>
+              <w:t>1</w:t>
+            </w:r>
+          </w:p>
+        </w:tc>
+        <w:tc>
+          <w:tcPr>
+            <w:tcW w:w="7011" w:type="dxa"/>
+            <w:tcBorders>
+              <w:top w:val="single" w:sz="4" w:space="0" w:color="000000"/>
+              <w:left w:val="single" w:sz="4" w:space="0" w:color="000000"/>
+              <w:bottom w:val="single" w:sz="4" w:space="0" w:color="000000"/>
+              <w:right w:val="nil"/>
+            </w:tcBorders>
+            <w:shd w:val="clear" w:color="auto" w:fill="auto"/>
+            <w:tcMar>
+              <w:left w:w="103" w:type="dxa"/>
+            </w:tcMar>
+          </w:tcPr>
+          <w:p>
+            <w:pPr>
+              <w:snapToGrid w:val="0"/>
+              <w:rPr>
+                <w:rFonts w:eastAsia="Times New Roman"/>
+                <w:bCs/>
+                <w:sz w:val="24"/>
+                <w:szCs w:val="24"/>
+              </w:rPr>
+            </w:pPr>
+            <w:r>
+              <w:rPr>
+                <w:rFonts w:eastAsia="Times New Roman"/>
+                <w:bCs/>
+                <w:sz w:val="24"/>
+                <w:szCs w:val="24"/>
+              </w:rPr>
               <w:t>Administrators will have the ability to change user roles through the database and, if creating another Administrator, creating a system account.</w:t>
             </w:r>
           </w:p>
@@ -2822,6 +3516,113 @@
                 <w:szCs w:val="24"/>
               </w:rPr>
               <w:t>URS 3.6</w:t>
+            </w:r>
+          </w:p>
+        </w:tc>
+      </w:tr>
+      <w:tr>
+        <w:tc>
+          <w:tcPr>
+            <w:tcW w:w="1368" w:type="dxa"/>
+            <w:tcBorders>
+              <w:top w:val="single" w:sz="4" w:space="0" w:color="000000"/>
+              <w:left w:val="single" w:sz="4" w:space="0" w:color="000000"/>
+              <w:bottom w:val="single" w:sz="4" w:space="0" w:color="000000"/>
+              <w:right w:val="nil"/>
+            </w:tcBorders>
+            <w:shd w:val="clear" w:color="auto" w:fill="auto"/>
+            <w:tcMar>
+              <w:left w:w="103" w:type="dxa"/>
+            </w:tcMar>
+          </w:tcPr>
+          <w:p>
+            <w:pPr>
+              <w:snapToGrid w:val="0"/>
+              <w:rPr>
+                <w:rFonts w:eastAsia="Times New Roman"/>
+                <w:bCs/>
+                <w:sz w:val="24"/>
+                <w:szCs w:val="24"/>
+              </w:rPr>
+            </w:pPr>
+            <w:r>
+              <w:rPr>
+                <w:rFonts w:eastAsia="Times New Roman"/>
+                <w:bCs/>
+                <w:sz w:val="24"/>
+                <w:szCs w:val="24"/>
+              </w:rPr>
+              <w:t>SYS 3.7.1</w:t>
+            </w:r>
+          </w:p>
+        </w:tc>
+        <w:tc>
+          <w:tcPr>
+            <w:tcW w:w="7011" w:type="dxa"/>
+            <w:tcBorders>
+              <w:top w:val="single" w:sz="4" w:space="0" w:color="000000"/>
+              <w:left w:val="single" w:sz="4" w:space="0" w:color="000000"/>
+              <w:bottom w:val="single" w:sz="4" w:space="0" w:color="000000"/>
+              <w:right w:val="nil"/>
+            </w:tcBorders>
+            <w:shd w:val="clear" w:color="auto" w:fill="auto"/>
+            <w:tcMar>
+              <w:left w:w="103" w:type="dxa"/>
+            </w:tcMar>
+          </w:tcPr>
+          <w:p>
+            <w:pPr>
+              <w:snapToGrid w:val="0"/>
+              <w:rPr>
+                <w:rFonts w:eastAsia="Times New Roman"/>
+                <w:bCs/>
+                <w:sz w:val="24"/>
+                <w:szCs w:val="24"/>
+              </w:rPr>
+            </w:pPr>
+            <w:r>
+              <w:rPr>
+                <w:rFonts w:eastAsia="Times New Roman"/>
+                <w:bCs/>
+                <w:sz w:val="24"/>
+                <w:szCs w:val="24"/>
+              </w:rPr>
+              <w:t>Users that belong to the Tenant role can be attached to a property or unit.</w:t>
+            </w:r>
+          </w:p>
+        </w:tc>
+        <w:tc>
+          <w:tcPr>
+            <w:tcW w:w="1197" w:type="dxa"/>
+            <w:tcBorders>
+              <w:top w:val="single" w:sz="4" w:space="0" w:color="000000"/>
+              <w:left w:val="single" w:sz="4" w:space="0" w:color="000000"/>
+              <w:bottom w:val="single" w:sz="4" w:space="0" w:color="000000"/>
+              <w:right w:val="single" w:sz="4" w:space="0" w:color="000000"/>
+            </w:tcBorders>
+            <w:shd w:val="clear" w:color="auto" w:fill="auto"/>
+            <w:tcMar>
+              <w:left w:w="103" w:type="dxa"/>
+            </w:tcMar>
+          </w:tcPr>
+          <w:p>
+            <w:pPr>
+              <w:snapToGrid w:val="0"/>
+              <w:rPr>
+                <w:rFonts w:eastAsia="Times New Roman"/>
+                <w:bCs/>
+                <w:sz w:val="24"/>
+                <w:szCs w:val="24"/>
+              </w:rPr>
+            </w:pPr>
+            <w:r>
+              <w:rPr>
+                <w:rFonts w:eastAsia="Times New Roman"/>
+                <w:bCs/>
+                <w:sz w:val="24"/>
+                <w:szCs w:val="24"/>
+              </w:rPr>
+              <w:t>USR 3.7</w:t>
             </w:r>
           </w:p>
         </w:tc>
@@ -2848,8 +3649,8 @@
       <w:pPr>
         <w:pStyle w:val="Heading1"/>
       </w:pPr>
-      <w:bookmarkStart w:id="6" w:name="__RefHeading___Toc367098460"/>
-      <w:bookmarkEnd w:id="6"/>
+      <w:bookmarkStart w:id="5" w:name="__RefHeading___Toc367098460"/>
+      <w:bookmarkEnd w:id="5"/>
       <w:r>
         <w:t xml:space="preserve">4.0 </w:t>
       </w:r>
@@ -2860,6 +3661,7 @@
         <w:t xml:space="preserve"> Requirements</w:t>
       </w:r>
     </w:p>
+    <w:p/>
     <w:p>
       <w:pPr>
         <w:pBdr>
@@ -2934,7 +3736,29 @@
                 <w:sz w:val="24"/>
                 <w:szCs w:val="24"/>
               </w:rPr>
-              <w:t>System Req ID</w:t>
+              <w:t xml:space="preserve">System </w:t>
+            </w:r>
+            <w:proofErr w:type="spellStart"/>
+            <w:r>
+              <w:rPr>
+                <w:rFonts w:eastAsia="Times New Roman"/>
+                <w:b/>
+                <w:bCs/>
+                <w:sz w:val="24"/>
+                <w:szCs w:val="24"/>
+              </w:rPr>
+              <w:t>Req</w:t>
+            </w:r>
+            <w:proofErr w:type="spellEnd"/>
+            <w:r>
+              <w:rPr>
+                <w:rFonts w:eastAsia="Times New Roman"/>
+                <w:b/>
+                <w:bCs/>
+                <w:sz w:val="24"/>
+                <w:szCs w:val="24"/>
+              </w:rPr>
+              <w:t xml:space="preserve"> ID</w:t>
             </w:r>
           </w:p>
         </w:tc>
@@ -3100,6 +3924,14 @@
               </w:rPr>
               <w:t>There should be a general form to input the necessary information of a work order</w:t>
             </w:r>
+            <w:r>
+              <w:rPr>
+                <w:rFonts w:eastAsia="Times New Roman"/>
+                <w:sz w:val="24"/>
+                <w:szCs w:val="24"/>
+              </w:rPr>
+              <w:t xml:space="preserve"> that all users have access to.</w:t>
+            </w:r>
           </w:p>
         </w:tc>
         <w:tc>
@@ -3366,7 +4198,7 @@
                 <w:sz w:val="24"/>
                 <w:szCs w:val="24"/>
               </w:rPr>
-              <w:t>SYS 4.3.1</w:t>
+              <w:t>SYS 4.2.3</w:t>
             </w:r>
           </w:p>
         </w:tc>
@@ -3387,43 +4219,18 @@
           <w:p>
             <w:pPr>
               <w:rPr>
-                <w:rFonts w:eastAsia="Times New Roman"/>
-                <w:sz w:val="24"/>
-                <w:szCs w:val="24"/>
-              </w:rPr>
-            </w:pPr>
-            <w:r>
-              <w:rPr>
-                <w:rFonts w:eastAsia="Times New Roman"/>
-                <w:sz w:val="24"/>
-                <w:szCs w:val="24"/>
-              </w:rPr>
-              <w:t>There will be details suc</w:t>
-            </w:r>
-            <w:r>
-              <w:rPr>
-                <w:rFonts w:eastAsia="Times New Roman"/>
-                <w:sz w:val="24"/>
-                <w:szCs w:val="24"/>
-              </w:rPr>
-              <w:t>h as status that only an non-te</w:t>
-            </w:r>
-            <w:r>
-              <w:rPr>
-                <w:rFonts w:eastAsia="Times New Roman"/>
-                <w:sz w:val="24"/>
-                <w:szCs w:val="24"/>
-              </w:rPr>
-              <w:t xml:space="preserve">nant user </w:t>
-            </w:r>
-            <w:r>
-              <w:rPr>
-                <w:rFonts w:eastAsia="Times New Roman"/>
-                <w:sz w:val="24"/>
-                <w:szCs w:val="24"/>
-              </w:rPr>
-              <w:lastRenderedPageBreak/>
-              <w:t>can update</w:t>
+                <w:color w:val="auto"/>
+                <w:sz w:val="24"/>
+                <w:szCs w:val="24"/>
+              </w:rPr>
+            </w:pPr>
+            <w:r>
+              <w:rPr>
+                <w:color w:val="auto"/>
+                <w:sz w:val="24"/>
+                <w:szCs w:val="24"/>
+              </w:rPr>
+              <w:t>Tenants can only see ones that they have submitted.</w:t>
             </w:r>
           </w:p>
         </w:tc>
@@ -3457,8 +4264,7 @@
                 <w:sz w:val="24"/>
                 <w:szCs w:val="24"/>
               </w:rPr>
-              <w:lastRenderedPageBreak/>
-              <w:t>USR 4.3</w:t>
+              <w:t>USR 4.2</w:t>
             </w:r>
           </w:p>
         </w:tc>
@@ -3492,7 +4298,122 @@
                 <w:sz w:val="24"/>
                 <w:szCs w:val="24"/>
               </w:rPr>
-              <w:lastRenderedPageBreak/>
+              <w:t>SYS 4.3.1</w:t>
+            </w:r>
+          </w:p>
+        </w:tc>
+        <w:tc>
+          <w:tcPr>
+            <w:tcW w:w="7011" w:type="dxa"/>
+            <w:tcBorders>
+              <w:top w:val="single" w:sz="4" w:space="0" w:color="000000"/>
+              <w:left w:val="single" w:sz="4" w:space="0" w:color="000000"/>
+              <w:bottom w:val="single" w:sz="4" w:space="0" w:color="000000"/>
+              <w:right w:val="nil"/>
+            </w:tcBorders>
+            <w:shd w:val="clear" w:color="auto" w:fill="auto"/>
+            <w:tcMar>
+              <w:left w:w="103" w:type="dxa"/>
+            </w:tcMar>
+          </w:tcPr>
+          <w:p>
+            <w:pPr>
+              <w:rPr>
+                <w:rFonts w:eastAsia="Times New Roman"/>
+                <w:sz w:val="24"/>
+                <w:szCs w:val="24"/>
+              </w:rPr>
+            </w:pPr>
+            <w:r>
+              <w:rPr>
+                <w:rFonts w:eastAsia="Times New Roman"/>
+                <w:sz w:val="24"/>
+                <w:szCs w:val="24"/>
+              </w:rPr>
+              <w:t>There will be details suc</w:t>
+            </w:r>
+            <w:r>
+              <w:rPr>
+                <w:rFonts w:eastAsia="Times New Roman"/>
+                <w:sz w:val="24"/>
+                <w:szCs w:val="24"/>
+              </w:rPr>
+              <w:t>h as status that only an non-te</w:t>
+            </w:r>
+            <w:r>
+              <w:rPr>
+                <w:rFonts w:eastAsia="Times New Roman"/>
+                <w:sz w:val="24"/>
+                <w:szCs w:val="24"/>
+              </w:rPr>
+              <w:t>nant user can update</w:t>
+            </w:r>
+          </w:p>
+        </w:tc>
+        <w:tc>
+          <w:tcPr>
+            <w:tcW w:w="1197" w:type="dxa"/>
+            <w:tcBorders>
+              <w:top w:val="single" w:sz="4" w:space="0" w:color="000000"/>
+              <w:left w:val="single" w:sz="4" w:space="0" w:color="000000"/>
+              <w:bottom w:val="single" w:sz="4" w:space="0" w:color="000000"/>
+              <w:right w:val="single" w:sz="4" w:space="0" w:color="000000"/>
+            </w:tcBorders>
+            <w:shd w:val="clear" w:color="auto" w:fill="auto"/>
+            <w:tcMar>
+              <w:left w:w="103" w:type="dxa"/>
+            </w:tcMar>
+          </w:tcPr>
+          <w:p>
+            <w:pPr>
+              <w:rPr>
+                <w:rFonts w:eastAsia="Times New Roman"/>
+                <w:iCs/>
+                <w:sz w:val="24"/>
+                <w:szCs w:val="24"/>
+              </w:rPr>
+            </w:pPr>
+            <w:r>
+              <w:rPr>
+                <w:rFonts w:eastAsia="Times New Roman"/>
+                <w:iCs/>
+                <w:sz w:val="24"/>
+                <w:szCs w:val="24"/>
+              </w:rPr>
+              <w:t>USR 4.3</w:t>
+            </w:r>
+          </w:p>
+        </w:tc>
+      </w:tr>
+      <w:tr>
+        <w:tc>
+          <w:tcPr>
+            <w:tcW w:w="1368" w:type="dxa"/>
+            <w:tcBorders>
+              <w:top w:val="single" w:sz="4" w:space="0" w:color="000000"/>
+              <w:left w:val="single" w:sz="4" w:space="0" w:color="000000"/>
+              <w:bottom w:val="single" w:sz="4" w:space="0" w:color="000000"/>
+              <w:right w:val="nil"/>
+            </w:tcBorders>
+            <w:shd w:val="clear" w:color="auto" w:fill="auto"/>
+            <w:tcMar>
+              <w:left w:w="103" w:type="dxa"/>
+            </w:tcMar>
+          </w:tcPr>
+          <w:p>
+            <w:pPr>
+              <w:rPr>
+                <w:rFonts w:eastAsia="Times New Roman"/>
+                <w:sz w:val="24"/>
+                <w:szCs w:val="24"/>
+              </w:rPr>
+            </w:pPr>
+            <w:r>
+              <w:rPr>
+                <w:rFonts w:eastAsia="Times New Roman"/>
+                <w:sz w:val="24"/>
+                <w:szCs w:val="24"/>
+              </w:rPr>
               <w:t>SYS 4.3.2</w:t>
             </w:r>
           </w:p>
@@ -3525,7 +4446,51 @@
                 <w:sz w:val="24"/>
                 <w:szCs w:val="24"/>
               </w:rPr>
-              <w:t>A non-tenant user can go in and edit the status of an work order</w:t>
+              <w:t xml:space="preserve">A non-tenant user can go in and edit the status of </w:t>
+            </w:r>
+            <w:proofErr w:type="gramStart"/>
+            <w:r>
+              <w:rPr>
+                <w:rFonts w:eastAsia="Times New Roman"/>
+                <w:sz w:val="24"/>
+                <w:szCs w:val="24"/>
+              </w:rPr>
+              <w:t>an</w:t>
+            </w:r>
+            <w:proofErr w:type="gramEnd"/>
+            <w:r>
+              <w:rPr>
+                <w:rFonts w:eastAsia="Times New Roman"/>
+                <w:sz w:val="24"/>
+                <w:szCs w:val="24"/>
+              </w:rPr>
+              <w:t xml:space="preserve"> work order</w:t>
+            </w:r>
+            <w:r>
+              <w:rPr>
+                <w:rFonts w:eastAsia="Times New Roman"/>
+                <w:sz w:val="24"/>
+                <w:szCs w:val="24"/>
+              </w:rPr>
+              <w:t xml:space="preserve">. Any non-tenant user can update the status of a work order from submitted to in-progress to </w:t>
+            </w:r>
+            <w:proofErr w:type="gramStart"/>
+            <w:r>
+              <w:rPr>
+                <w:rFonts w:eastAsia="Times New Roman"/>
+                <w:sz w:val="24"/>
+                <w:szCs w:val="24"/>
+              </w:rPr>
+              <w:t>completed</w:t>
+            </w:r>
+            <w:proofErr w:type="gramEnd"/>
+            <w:r>
+              <w:rPr>
+                <w:rFonts w:eastAsia="Times New Roman"/>
+                <w:sz w:val="24"/>
+                <w:szCs w:val="24"/>
+              </w:rPr>
+              <w:t>.</w:t>
             </w:r>
           </w:p>
         </w:tc>
@@ -3560,6 +4525,44 @@
                 <w:szCs w:val="24"/>
               </w:rPr>
               <w:t>USR 4.3</w:t>
+            </w:r>
+          </w:p>
+          <w:p>
+            <w:pPr>
+              <w:rPr>
+                <w:rFonts w:eastAsia="Times New Roman"/>
+                <w:iCs/>
+                <w:sz w:val="24"/>
+                <w:szCs w:val="24"/>
+              </w:rPr>
+            </w:pPr>
+            <w:r>
+              <w:rPr>
+                <w:rFonts w:eastAsia="Times New Roman"/>
+                <w:iCs/>
+                <w:sz w:val="24"/>
+                <w:szCs w:val="24"/>
+              </w:rPr>
+              <w:t>USR 4.3.1-</w:t>
+            </w:r>
+          </w:p>
+          <w:p>
+            <w:pPr>
+              <w:rPr>
+                <w:rFonts w:eastAsia="Times New Roman"/>
+                <w:iCs/>
+                <w:sz w:val="24"/>
+                <w:szCs w:val="24"/>
+              </w:rPr>
+            </w:pPr>
+            <w:r>
+              <w:rPr>
+                <w:rFonts w:eastAsia="Times New Roman"/>
+                <w:iCs/>
+                <w:sz w:val="24"/>
+                <w:szCs w:val="24"/>
+              </w:rPr>
+              <w:t>4.3.4</w:t>
             </w:r>
           </w:p>
         </w:tc>
@@ -3684,8 +4687,8 @@
       <w:pPr>
         <w:pStyle w:val="Heading1"/>
       </w:pPr>
-      <w:bookmarkStart w:id="7" w:name="__RefHeading___Toc367098461"/>
-      <w:bookmarkEnd w:id="7"/>
+      <w:bookmarkStart w:id="6" w:name="__RefHeading___Toc367098461"/>
+      <w:bookmarkEnd w:id="6"/>
       <w:r>
         <w:t xml:space="preserve">5.0. </w:t>
       </w:r>
@@ -3770,13 +4773,35 @@
                 <w:sz w:val="24"/>
                 <w:szCs w:val="24"/>
               </w:rPr>
-              <w:t>System Req ID</w:t>
-            </w:r>
-          </w:p>
-        </w:tc>
-        <w:tc>
-          <w:tcPr>
-            <w:tcW w:w="7020" w:type="dxa"/>
+              <w:t xml:space="preserve">System </w:t>
+            </w:r>
+            <w:proofErr w:type="spellStart"/>
+            <w:r>
+              <w:rPr>
+                <w:rFonts w:eastAsia="Times New Roman"/>
+                <w:b/>
+                <w:bCs/>
+                <w:sz w:val="24"/>
+                <w:szCs w:val="24"/>
+              </w:rPr>
+              <w:t>Req</w:t>
+            </w:r>
+            <w:proofErr w:type="spellEnd"/>
+            <w:r>
+              <w:rPr>
+                <w:rFonts w:eastAsia="Times New Roman"/>
+                <w:b/>
+                <w:bCs/>
+                <w:sz w:val="24"/>
+                <w:szCs w:val="24"/>
+              </w:rPr>
+              <w:t xml:space="preserve"> ID</w:t>
+            </w:r>
+          </w:p>
+        </w:tc>
+        <w:tc>
+          <w:tcPr>
+            <w:tcW w:w="7011" w:type="dxa"/>
             <w:tcBorders>
               <w:top w:val="single" w:sz="4" w:space="0" w:color="000000"/>
               <w:left w:val="single" w:sz="4" w:space="0" w:color="000000"/>
@@ -3814,7 +4839,7 @@
         </w:tc>
         <w:tc>
           <w:tcPr>
-            <w:tcW w:w="1198" w:type="dxa"/>
+            <w:tcW w:w="1197" w:type="dxa"/>
             <w:tcBorders>
               <w:top w:val="single" w:sz="4" w:space="0" w:color="000000"/>
               <w:left w:val="single" w:sz="4" w:space="0" w:color="000000"/>
@@ -3911,7 +4936,7 @@
         </w:tc>
         <w:tc>
           <w:tcPr>
-            <w:tcW w:w="7020" w:type="dxa"/>
+            <w:tcW w:w="7011" w:type="dxa"/>
             <w:tcBorders>
               <w:top w:val="single" w:sz="4" w:space="0" w:color="000000"/>
               <w:left w:val="single" w:sz="4" w:space="0" w:color="000000"/>
@@ -3940,13 +4965,22 @@
                 <w:sz w:val="24"/>
                 <w:szCs w:val="24"/>
               </w:rPr>
-              <w:t>Administrators have the ability to Create, Read, Update, and Delete records in the database relating to all rental properties.</w:t>
-            </w:r>
-          </w:p>
-        </w:tc>
-        <w:tc>
-          <w:tcPr>
-            <w:tcW w:w="1198" w:type="dxa"/>
+              <w:t>Administrators have the ability to Create, Read, Update, and Delete records in the database re</w:t>
+            </w:r>
+            <w:r>
+              <w:rPr>
+                <w:rFonts w:eastAsia="Times New Roman"/>
+                <w:bCs/>
+                <w:sz w:val="24"/>
+                <w:szCs w:val="24"/>
+              </w:rPr>
+              <w:t>lating to all rental properties.</w:t>
+            </w:r>
+          </w:p>
+        </w:tc>
+        <w:tc>
+          <w:tcPr>
+            <w:tcW w:w="1197" w:type="dxa"/>
             <w:tcBorders>
               <w:top w:val="single" w:sz="4" w:space="0" w:color="000000"/>
               <w:left w:val="single" w:sz="4" w:space="0" w:color="000000"/>
@@ -4018,7 +5052,7 @@
         </w:tc>
         <w:tc>
           <w:tcPr>
-            <w:tcW w:w="7020" w:type="dxa"/>
+            <w:tcW w:w="7011" w:type="dxa"/>
             <w:tcBorders>
               <w:top w:val="single" w:sz="4" w:space="0" w:color="000000"/>
               <w:left w:val="single" w:sz="4" w:space="0" w:color="000000"/>
@@ -4053,7 +5087,7 @@
         </w:tc>
         <w:tc>
           <w:tcPr>
-            <w:tcW w:w="1198" w:type="dxa"/>
+            <w:tcW w:w="1197" w:type="dxa"/>
             <w:tcBorders>
               <w:top w:val="single" w:sz="4" w:space="0" w:color="000000"/>
               <w:left w:val="single" w:sz="4" w:space="0" w:color="000000"/>
@@ -4125,7 +5159,7 @@
         </w:tc>
         <w:tc>
           <w:tcPr>
-            <w:tcW w:w="7020" w:type="dxa"/>
+            <w:tcW w:w="7011" w:type="dxa"/>
             <w:tcBorders>
               <w:top w:val="single" w:sz="4" w:space="0" w:color="000000"/>
               <w:left w:val="single" w:sz="4" w:space="0" w:color="000000"/>
@@ -4160,7 +5194,7 @@
         </w:tc>
         <w:tc>
           <w:tcPr>
-            <w:tcW w:w="1198" w:type="dxa"/>
+            <w:tcW w:w="1197" w:type="dxa"/>
             <w:tcBorders>
               <w:top w:val="single" w:sz="4" w:space="0" w:color="000000"/>
               <w:left w:val="single" w:sz="4" w:space="0" w:color="000000"/>
@@ -4232,7 +5266,7 @@
         </w:tc>
         <w:tc>
           <w:tcPr>
-            <w:tcW w:w="7020" w:type="dxa"/>
+            <w:tcW w:w="7011" w:type="dxa"/>
             <w:tcBorders>
               <w:top w:val="single" w:sz="4" w:space="0" w:color="000000"/>
               <w:left w:val="single" w:sz="4" w:space="0" w:color="000000"/>
@@ -4267,7 +5301,7 @@
         </w:tc>
         <w:tc>
           <w:tcPr>
-            <w:tcW w:w="1198" w:type="dxa"/>
+            <w:tcW w:w="1197" w:type="dxa"/>
             <w:tcBorders>
               <w:top w:val="single" w:sz="4" w:space="0" w:color="000000"/>
               <w:left w:val="single" w:sz="4" w:space="0" w:color="000000"/>
@@ -4339,7 +5373,7 @@
         </w:tc>
         <w:tc>
           <w:tcPr>
-            <w:tcW w:w="7020" w:type="dxa"/>
+            <w:tcW w:w="7011" w:type="dxa"/>
             <w:tcBorders>
               <w:top w:val="single" w:sz="4" w:space="0" w:color="000000"/>
               <w:left w:val="single" w:sz="4" w:space="0" w:color="000000"/>
@@ -4374,7 +5408,7 @@
         </w:tc>
         <w:tc>
           <w:tcPr>
-            <w:tcW w:w="1198" w:type="dxa"/>
+            <w:tcW w:w="1197" w:type="dxa"/>
             <w:tcBorders>
               <w:top w:val="single" w:sz="4" w:space="0" w:color="000000"/>
               <w:left w:val="single" w:sz="4" w:space="0" w:color="000000"/>
@@ -4446,7 +5480,7 @@
         </w:tc>
         <w:tc>
           <w:tcPr>
-            <w:tcW w:w="7020" w:type="dxa"/>
+            <w:tcW w:w="7011" w:type="dxa"/>
             <w:tcBorders>
               <w:top w:val="single" w:sz="4" w:space="0" w:color="000000"/>
               <w:left w:val="single" w:sz="4" w:space="0" w:color="000000"/>
@@ -4481,7 +5515,7 @@
         </w:tc>
         <w:tc>
           <w:tcPr>
-            <w:tcW w:w="1198" w:type="dxa"/>
+            <w:tcW w:w="1197" w:type="dxa"/>
             <w:tcBorders>
               <w:top w:val="single" w:sz="4" w:space="0" w:color="000000"/>
               <w:left w:val="single" w:sz="4" w:space="0" w:color="000000"/>
@@ -4538,6 +5572,7 @@
         <w:pStyle w:val="Heading1"/>
       </w:pPr>
       <w:r>
+        <w:lastRenderedPageBreak/>
         <w:t>6.0 Contact Management Requirements</w:t>
       </w:r>
     </w:p>
@@ -4615,7 +5650,29 @@
                 <w:sz w:val="24"/>
                 <w:szCs w:val="24"/>
               </w:rPr>
-              <w:t>System Req ID</w:t>
+              <w:t xml:space="preserve">System </w:t>
+            </w:r>
+            <w:proofErr w:type="spellStart"/>
+            <w:r>
+              <w:rPr>
+                <w:rFonts w:eastAsia="Times New Roman"/>
+                <w:b/>
+                <w:bCs/>
+                <w:sz w:val="24"/>
+                <w:szCs w:val="24"/>
+              </w:rPr>
+              <w:t>Req</w:t>
+            </w:r>
+            <w:proofErr w:type="spellEnd"/>
+            <w:r>
+              <w:rPr>
+                <w:rFonts w:eastAsia="Times New Roman"/>
+                <w:b/>
+                <w:bCs/>
+                <w:sz w:val="24"/>
+                <w:szCs w:val="24"/>
+              </w:rPr>
+              <w:t xml:space="preserve"> ID</w:t>
             </w:r>
           </w:p>
         </w:tc>
@@ -4928,7 +5985,25 @@
                 <w:sz w:val="24"/>
                 <w:szCs w:val="24"/>
               </w:rPr>
-              <w:t>Users with Administrator privileges can assign users to groups.</w:t>
+              <w:t xml:space="preserve">Users with Administrator privileges can </w:t>
+            </w:r>
+            <w:r>
+              <w:rPr>
+                <w:rFonts w:eastAsia="Times New Roman"/>
+                <w:bCs/>
+                <w:sz w:val="24"/>
+                <w:szCs w:val="24"/>
+              </w:rPr>
+              <w:t>create new contact groups and assign users to them</w:t>
+            </w:r>
+            <w:r>
+              <w:rPr>
+                <w:rFonts w:eastAsia="Times New Roman"/>
+                <w:bCs/>
+                <w:sz w:val="24"/>
+                <w:szCs w:val="24"/>
+              </w:rPr>
+              <w:t>.</w:t>
             </w:r>
           </w:p>
         </w:tc>
@@ -5064,6 +6139,35 @@
               </w:rPr>
               <w:t xml:space="preserve"> </w:t>
             </w:r>
+            <w:r>
+              <w:rPr>
+                <w:rFonts w:eastAsia="Times New Roman"/>
+                <w:bCs/>
+                <w:sz w:val="24"/>
+                <w:szCs w:val="24"/>
+              </w:rPr>
+              <w:t xml:space="preserve">Managers must request for an admin to create </w:t>
+            </w:r>
+            <w:proofErr w:type="gramStart"/>
+            <w:r>
+              <w:rPr>
+                <w:rFonts w:eastAsia="Times New Roman"/>
+                <w:bCs/>
+                <w:sz w:val="24"/>
+                <w:szCs w:val="24"/>
+              </w:rPr>
+              <w:t>a</w:t>
+            </w:r>
+            <w:proofErr w:type="gramEnd"/>
+            <w:r>
+              <w:rPr>
+                <w:rFonts w:eastAsia="Times New Roman"/>
+                <w:bCs/>
+                <w:sz w:val="24"/>
+                <w:szCs w:val="24"/>
+              </w:rPr>
+              <w:t xml:space="preserve"> email template for them.</w:t>
+            </w:r>
           </w:p>
         </w:tc>
         <w:tc>
@@ -5134,16 +6238,7 @@
                 <w:sz w:val="24"/>
                 <w:szCs w:val="24"/>
               </w:rPr>
-              <w:t>SYS 6.4</w:t>
-            </w:r>
-            <w:r>
-              <w:rPr>
-                <w:rFonts w:eastAsia="Times New Roman"/>
-                <w:bCs/>
-                <w:sz w:val="24"/>
-                <w:szCs w:val="24"/>
-              </w:rPr>
-              <w:t>.1</w:t>
+              <w:t>SYS 6.4.1</w:t>
             </w:r>
           </w:p>
         </w:tc>
@@ -5167,36 +6262,19 @@
               <w:rPr>
                 <w:rFonts w:eastAsia="Times New Roman"/>
                 <w:bCs/>
-                <w:sz w:val="24"/>
-                <w:szCs w:val="24"/>
-              </w:rPr>
-            </w:pPr>
-            <w:r>
-              <w:rPr>
-                <w:rFonts w:eastAsia="Times New Roman"/>
-                <w:bCs/>
-                <w:sz w:val="24"/>
-                <w:szCs w:val="24"/>
-              </w:rPr>
-              <w:t>Users that belong to the Tenant role can be</w:t>
-            </w:r>
-            <w:r>
-              <w:rPr>
-                <w:rFonts w:eastAsia="Times New Roman"/>
-                <w:bCs/>
-                <w:sz w:val="24"/>
-                <w:szCs w:val="24"/>
-              </w:rPr>
-              <w:t xml:space="preserve"> attached to a property or unit</w:t>
-            </w:r>
-            <w:r>
-              <w:rPr>
-                <w:rFonts w:eastAsia="Times New Roman"/>
-                <w:bCs/>
-                <w:sz w:val="24"/>
-                <w:szCs w:val="24"/>
-              </w:rPr>
-              <w:t>.</w:t>
+                <w:color w:val="FF0000"/>
+                <w:sz w:val="24"/>
+                <w:szCs w:val="24"/>
+              </w:rPr>
+            </w:pPr>
+            <w:r>
+              <w:rPr>
+                <w:rFonts w:eastAsia="Times New Roman"/>
+                <w:bCs/>
+                <w:sz w:val="24"/>
+                <w:szCs w:val="24"/>
+              </w:rPr>
+              <w:t>The system will generate and send an SMS text message 7 days before the rent payment due date for each property and unit.</w:t>
             </w:r>
           </w:p>
         </w:tc>
@@ -5231,7 +6309,7 @@
                 <w:sz w:val="24"/>
                 <w:szCs w:val="24"/>
               </w:rPr>
-              <w:t>URS 6.4</w:t>
+              <w:t>USR 6.4</w:t>
             </w:r>
           </w:p>
         </w:tc>
@@ -5268,17 +6346,7 @@
                 <w:sz w:val="24"/>
                 <w:szCs w:val="24"/>
               </w:rPr>
-              <w:lastRenderedPageBreak/>
-              <w:t>SYS 6.5</w:t>
-            </w:r>
-            <w:r>
-              <w:rPr>
-                <w:rFonts w:eastAsia="Times New Roman"/>
-                <w:bCs/>
-                <w:sz w:val="24"/>
-                <w:szCs w:val="24"/>
-              </w:rPr>
-              <w:t>.1</w:t>
+              <w:t>SYS 6.4.2</w:t>
             </w:r>
           </w:p>
         </w:tc>
@@ -5313,7 +6381,7 @@
                 <w:sz w:val="24"/>
                 <w:szCs w:val="24"/>
               </w:rPr>
-              <w:t>The system will generate and send an SMS text message 7 days before the rent payment due date for each property and unit. This text message will be sent to the user(s) with the Tenant role that are attached to each property or unit using their mobile contact number in their user record in the database.</w:t>
+              <w:t>This text message will be sent to the user(s) with the Tenant role that are attached to each property or unit using their mobile contact number in their user record in the database.</w:t>
             </w:r>
           </w:p>
         </w:tc>
@@ -5348,7 +6416,7 @@
                 <w:sz w:val="24"/>
                 <w:szCs w:val="24"/>
               </w:rPr>
-              <w:t>URS 6.5</w:t>
+              <w:t>USR 6.4</w:t>
             </w:r>
           </w:p>
         </w:tc>
@@ -5436,7 +6504,29 @@
                 <w:sz w:val="24"/>
                 <w:szCs w:val="24"/>
               </w:rPr>
-              <w:t>System Req ID</w:t>
+              <w:t xml:space="preserve">System </w:t>
+            </w:r>
+            <w:proofErr w:type="spellStart"/>
+            <w:r>
+              <w:rPr>
+                <w:rFonts w:eastAsia="Times New Roman"/>
+                <w:b/>
+                <w:bCs/>
+                <w:sz w:val="24"/>
+                <w:szCs w:val="24"/>
+              </w:rPr>
+              <w:t>Req</w:t>
+            </w:r>
+            <w:proofErr w:type="spellEnd"/>
+            <w:r>
+              <w:rPr>
+                <w:rFonts w:eastAsia="Times New Roman"/>
+                <w:b/>
+                <w:bCs/>
+                <w:sz w:val="24"/>
+                <w:szCs w:val="24"/>
+              </w:rPr>
+              <w:t xml:space="preserve"> ID</w:t>
             </w:r>
           </w:p>
         </w:tc>
@@ -5678,7 +6768,25 @@
                 <w:sz w:val="24"/>
                 <w:szCs w:val="24"/>
               </w:rPr>
-              <w:t>SYS 7.1.2</w:t>
+              <w:t>SYS 7.2</w:t>
+            </w:r>
+            <w:r>
+              <w:rPr>
+                <w:rFonts w:eastAsia="Times New Roman"/>
+                <w:bCs/>
+                <w:sz w:val="24"/>
+                <w:szCs w:val="24"/>
+              </w:rPr>
+              <w:t>.</w:t>
+            </w:r>
+            <w:r>
+              <w:rPr>
+                <w:rFonts w:eastAsia="Times New Roman"/>
+                <w:bCs/>
+                <w:sz w:val="24"/>
+                <w:szCs w:val="24"/>
+              </w:rPr>
+              <w:t>1</w:t>
             </w:r>
           </w:p>
         </w:tc>
@@ -5749,6 +6857,15 @@
                 <w:szCs w:val="24"/>
               </w:rPr>
               <w:t>URS 7.2</w:t>
+            </w:r>
+            <w:r>
+              <w:rPr>
+                <w:rFonts w:eastAsia="Times New Roman"/>
+                <w:bCs/>
+                <w:sz w:val="24"/>
+                <w:szCs w:val="24"/>
+              </w:rPr>
+              <w:t>.1-7.2.8</w:t>
             </w:r>
           </w:p>
         </w:tc>
@@ -5768,8 +6885,8 @@
       <w:pPr>
         <w:pStyle w:val="Heading1"/>
       </w:pPr>
-      <w:bookmarkStart w:id="8" w:name="__RefHeading___Toc367098462"/>
-      <w:bookmarkEnd w:id="8"/>
+      <w:bookmarkStart w:id="7" w:name="__RefHeading___Toc367098462"/>
+      <w:bookmarkEnd w:id="7"/>
       <w:r>
         <w:t>8</w:t>
       </w:r>
@@ -5777,6 +6894,7 @@
         <w:t>.0 Revision History</w:t>
       </w:r>
     </w:p>
+    <w:p/>
     <w:p>
       <w:pPr>
         <w:pBdr>
@@ -5857,6 +6975,7 @@
                 <w:sz w:val="24"/>
                 <w:szCs w:val="24"/>
               </w:rPr>
+              <w:lastRenderedPageBreak/>
               <w:t>Date</w:t>
             </w:r>
           </w:p>
@@ -6096,6 +7215,9 @@
               <w:snapToGrid w:val="0"/>
               <w:jc w:val="center"/>
             </w:pPr>
+            <w:r>
+              <w:t>10/6/15</w:t>
+            </w:r>
           </w:p>
         </w:tc>
         <w:tc>
@@ -6130,6 +7252,14 @@
                 <w:szCs w:val="24"/>
               </w:rPr>
             </w:pPr>
+            <w:r>
+              <w:rPr>
+                <w:rFonts w:eastAsia="Times New Roman"/>
+                <w:sz w:val="24"/>
+                <w:szCs w:val="24"/>
+              </w:rPr>
+              <w:t>1.1</w:t>
+            </w:r>
           </w:p>
         </w:tc>
         <w:tc>
@@ -6164,6 +7294,14 @@
                 <w:szCs w:val="24"/>
               </w:rPr>
             </w:pPr>
+            <w:r>
+              <w:rPr>
+                <w:rFonts w:eastAsia="Times New Roman"/>
+                <w:sz w:val="24"/>
+                <w:szCs w:val="24"/>
+              </w:rPr>
+              <w:t>Final Revisions</w:t>
+            </w:r>
           </w:p>
         </w:tc>
       </w:tr>
@@ -6192,8 +7330,9 @@
       <w:pPr>
         <w:pStyle w:val="Heading1"/>
       </w:pPr>
-      <w:bookmarkStart w:id="9" w:name="__RefHeading___Toc367098463"/>
-      <w:bookmarkEnd w:id="9"/>
+      <w:bookmarkStart w:id="8" w:name="__RefHeading___Toc367098463"/>
+      <w:bookmarkStart w:id="9" w:name="_GoBack"/>
+      <w:bookmarkEnd w:id="8"/>
       <w:r>
         <w:t>9</w:t>
       </w:r>
@@ -6201,6 +7340,7 @@
         <w:t>.0 Document Approval</w:t>
       </w:r>
     </w:p>
+    <w:bookmarkEnd w:id="9"/>
     <w:p>
       <w:pPr>
         <w:pBdr>
@@ -6866,7 +8006,7 @@
 </file>
 
 <file path=word/endnotes.xml><?xml version="1.0" encoding="utf-8"?>
-<w:endnotes xmlns:wpc="http://schemas.microsoft.com/office/word/2010/wordprocessingCanvas" xmlns:mc="http://schemas.openxmlformats.org/markup-compatibility/2006" xmlns:o="urn:schemas-microsoft-com:office:office" xmlns:r="http://schemas.openxmlformats.org/officeDocument/2006/relationships" xmlns:m="http://schemas.openxmlformats.org/officeDocument/2006/math" xmlns:v="urn:schemas-microsoft-com:vml" xmlns:wp14="http://schemas.microsoft.com/office/word/2010/wordprocessingDrawing" xmlns:wp="http://schemas.openxmlformats.org/drawingml/2006/wordprocessingDrawing" xmlns:w10="urn:schemas-microsoft-com:office:word" xmlns:w="http://schemas.openxmlformats.org/wordprocessingml/2006/main" xmlns:w14="http://schemas.microsoft.com/office/word/2010/wordml" xmlns:w15="http://schemas.microsoft.com/office/word/2012/wordml" xmlns:wpg="http://schemas.microsoft.com/office/word/2010/wordprocessingGroup" xmlns:wpi="http://schemas.microsoft.com/office/word/2010/wordprocessingInk" xmlns:wne="http://schemas.microsoft.com/office/word/2006/wordml" xmlns:wps="http://schemas.microsoft.com/office/word/2010/wordprocessingShape" mc:Ignorable="w14 w15 wp14">
+<w:endnotes xmlns:wpc="http://schemas.microsoft.com/office/word/2010/wordprocessingCanvas" xmlns:mo="http://schemas.microsoft.com/office/mac/office/2008/main" xmlns:mc="http://schemas.openxmlformats.org/markup-compatibility/2006" xmlns:mv="urn:schemas-microsoft-com:mac:vml" xmlns:o="urn:schemas-microsoft-com:office:office" xmlns:r="http://schemas.openxmlformats.org/officeDocument/2006/relationships" xmlns:m="http://schemas.openxmlformats.org/officeDocument/2006/math" xmlns:v="urn:schemas-microsoft-com:vml" xmlns:wp14="http://schemas.microsoft.com/office/word/2010/wordprocessingDrawing" xmlns:wp="http://schemas.openxmlformats.org/drawingml/2006/wordprocessingDrawing" xmlns:w10="urn:schemas-microsoft-com:office:word" xmlns:w="http://schemas.openxmlformats.org/wordprocessingml/2006/main" xmlns:w14="http://schemas.microsoft.com/office/word/2010/wordml" xmlns:wpg="http://schemas.microsoft.com/office/word/2010/wordprocessingGroup" xmlns:wpi="http://schemas.microsoft.com/office/word/2010/wordprocessingInk" xmlns:wne="http://schemas.microsoft.com/office/word/2006/wordml" xmlns:wps="http://schemas.microsoft.com/office/word/2010/wordprocessingShape" mc:Ignorable="w14 wp14">
   <w:endnote w:type="separator" w:id="-1">
     <w:p>
       <w:pPr>
@@ -6891,7 +8031,7 @@
 </file>
 
 <file path=word/footnotes.xml><?xml version="1.0" encoding="utf-8"?>
-<w:footnotes xmlns:wpc="http://schemas.microsoft.com/office/word/2010/wordprocessingCanvas" xmlns:mc="http://schemas.openxmlformats.org/markup-compatibility/2006" xmlns:o="urn:schemas-microsoft-com:office:office" xmlns:r="http://schemas.openxmlformats.org/officeDocument/2006/relationships" xmlns:m="http://schemas.openxmlformats.org/officeDocument/2006/math" xmlns:v="urn:schemas-microsoft-com:vml" xmlns:wp14="http://schemas.microsoft.com/office/word/2010/wordprocessingDrawing" xmlns:wp="http://schemas.openxmlformats.org/drawingml/2006/wordprocessingDrawing" xmlns:w10="urn:schemas-microsoft-com:office:word" xmlns:w="http://schemas.openxmlformats.org/wordprocessingml/2006/main" xmlns:w14="http://schemas.microsoft.com/office/word/2010/wordml" xmlns:w15="http://schemas.microsoft.com/office/word/2012/wordml" xmlns:wpg="http://schemas.microsoft.com/office/word/2010/wordprocessingGroup" xmlns:wpi="http://schemas.microsoft.com/office/word/2010/wordprocessingInk" xmlns:wne="http://schemas.microsoft.com/office/word/2006/wordml" xmlns:wps="http://schemas.microsoft.com/office/word/2010/wordprocessingShape" mc:Ignorable="w14 w15 wp14">
+<w:footnotes xmlns:wpc="http://schemas.microsoft.com/office/word/2010/wordprocessingCanvas" xmlns:mo="http://schemas.microsoft.com/office/mac/office/2008/main" xmlns:mc="http://schemas.openxmlformats.org/markup-compatibility/2006" xmlns:mv="urn:schemas-microsoft-com:mac:vml" xmlns:o="urn:schemas-microsoft-com:office:office" xmlns:r="http://schemas.openxmlformats.org/officeDocument/2006/relationships" xmlns:m="http://schemas.openxmlformats.org/officeDocument/2006/math" xmlns:v="urn:schemas-microsoft-com:vml" xmlns:wp14="http://schemas.microsoft.com/office/word/2010/wordprocessingDrawing" xmlns:wp="http://schemas.openxmlformats.org/drawingml/2006/wordprocessingDrawing" xmlns:w10="urn:schemas-microsoft-com:office:word" xmlns:w="http://schemas.openxmlformats.org/wordprocessingml/2006/main" xmlns:w14="http://schemas.microsoft.com/office/word/2010/wordml" xmlns:wpg="http://schemas.microsoft.com/office/word/2010/wordprocessingGroup" xmlns:wpi="http://schemas.microsoft.com/office/word/2010/wordprocessingInk" xmlns:wne="http://schemas.microsoft.com/office/word/2006/wordml" xmlns:wps="http://schemas.microsoft.com/office/word/2010/wordprocessingShape" mc:Ignorable="w14 wp14">
   <w:footnote w:type="separator" w:id="-1">
     <w:p>
       <w:pPr>
@@ -6916,8 +8056,8 @@
 </file>
 
 <file path=word/numbering.xml><?xml version="1.0" encoding="utf-8"?>
-<w:numbering xmlns:wpc="http://schemas.microsoft.com/office/word/2010/wordprocessingCanvas" xmlns:mc="http://schemas.openxmlformats.org/markup-compatibility/2006" xmlns:o="urn:schemas-microsoft-com:office:office" xmlns:r="http://schemas.openxmlformats.org/officeDocument/2006/relationships" xmlns:m="http://schemas.openxmlformats.org/officeDocument/2006/math" xmlns:v="urn:schemas-microsoft-com:vml" xmlns:wp14="http://schemas.microsoft.com/office/word/2010/wordprocessingDrawing" xmlns:wp="http://schemas.openxmlformats.org/drawingml/2006/wordprocessingDrawing" xmlns:w10="urn:schemas-microsoft-com:office:word" xmlns:w="http://schemas.openxmlformats.org/wordprocessingml/2006/main" xmlns:w14="http://schemas.microsoft.com/office/word/2010/wordml" xmlns:w15="http://schemas.microsoft.com/office/word/2012/wordml" xmlns:wpg="http://schemas.microsoft.com/office/word/2010/wordprocessingGroup" xmlns:wpi="http://schemas.microsoft.com/office/word/2010/wordprocessingInk" xmlns:wne="http://schemas.microsoft.com/office/word/2006/wordml" xmlns:wps="http://schemas.microsoft.com/office/word/2010/wordprocessingShape" mc:Ignorable="w14 w15 wp14">
-  <w:abstractNum w:abstractNumId="0" w15:restartNumberingAfterBreak="0">
+<w:numbering xmlns:wpc="http://schemas.microsoft.com/office/word/2010/wordprocessingCanvas" xmlns:mo="http://schemas.microsoft.com/office/mac/office/2008/main" xmlns:mc="http://schemas.openxmlformats.org/markup-compatibility/2006" xmlns:mv="urn:schemas-microsoft-com:mac:vml" xmlns:o="urn:schemas-microsoft-com:office:office" xmlns:r="http://schemas.openxmlformats.org/officeDocument/2006/relationships" xmlns:m="http://schemas.openxmlformats.org/officeDocument/2006/math" xmlns:v="urn:schemas-microsoft-com:vml" xmlns:wp14="http://schemas.microsoft.com/office/word/2010/wordprocessingDrawing" xmlns:wp="http://schemas.openxmlformats.org/drawingml/2006/wordprocessingDrawing" xmlns:w10="urn:schemas-microsoft-com:office:word" xmlns:w="http://schemas.openxmlformats.org/wordprocessingml/2006/main" xmlns:w14="http://schemas.microsoft.com/office/word/2010/wordml" xmlns:wpg="http://schemas.microsoft.com/office/word/2010/wordprocessingGroup" xmlns:wpi="http://schemas.microsoft.com/office/word/2010/wordprocessingInk" xmlns:wne="http://schemas.microsoft.com/office/word/2006/wordml" xmlns:wps="http://schemas.microsoft.com/office/word/2010/wordprocessingShape" mc:Ignorable="w14 wp14">
+  <w:abstractNum w:abstractNumId="0">
     <w:nsid w:val="5D445119"/>
     <w:multiLevelType w:val="multilevel"/>
     <w:tmpl w:val="03B45390"/>
@@ -7003,7 +8143,7 @@
       </w:pPr>
     </w:lvl>
   </w:abstractNum>
-  <w:abstractNum w:abstractNumId="1" w15:restartNumberingAfterBreak="0">
+  <w:abstractNum w:abstractNumId="1">
     <w:nsid w:val="69326618"/>
     <w:multiLevelType w:val="multilevel"/>
     <w:tmpl w:val="00D0AD1C"/>
@@ -7141,7 +8281,7 @@
 </file>
 
 <file path=word/styles.xml><?xml version="1.0" encoding="utf-8"?>
-<w:styles xmlns:mc="http://schemas.openxmlformats.org/markup-compatibility/2006" xmlns:r="http://schemas.openxmlformats.org/officeDocument/2006/relationships" xmlns:w="http://schemas.openxmlformats.org/wordprocessingml/2006/main" xmlns:w14="http://schemas.microsoft.com/office/word/2010/wordml" xmlns:w15="http://schemas.microsoft.com/office/word/2012/wordml" mc:Ignorable="w14 w15">
+<w:styles xmlns:mc="http://schemas.openxmlformats.org/markup-compatibility/2006" xmlns:r="http://schemas.openxmlformats.org/officeDocument/2006/relationships" xmlns:w="http://schemas.openxmlformats.org/wordprocessingml/2006/main" xmlns:w14="http://schemas.microsoft.com/office/word/2010/wordml" mc:Ignorable="w14">
   <w:docDefaults>
     <w:rPrDefault>
       <w:rPr>
@@ -7153,378 +8293,144 @@
     </w:rPrDefault>
     <w:pPrDefault/>
   </w:docDefaults>
-  <w:latentStyles w:defLockedState="0" w:defUIPriority="99" w:defSemiHidden="0" w:defUnhideWhenUsed="0" w:defQFormat="0" w:count="371">
-    <w:lsdException w:name="Normal" w:uiPriority="0" w:qFormat="1"/>
-    <w:lsdException w:name="heading 1" w:uiPriority="9" w:qFormat="1"/>
-    <w:lsdException w:name="heading 2" w:semiHidden="1" w:uiPriority="9" w:unhideWhenUsed="1" w:qFormat="1"/>
-    <w:lsdException w:name="heading 3" w:semiHidden="1" w:uiPriority="9" w:unhideWhenUsed="1" w:qFormat="1"/>
-    <w:lsdException w:name="heading 4" w:semiHidden="1" w:uiPriority="9" w:unhideWhenUsed="1" w:qFormat="1"/>
-    <w:lsdException w:name="heading 5" w:semiHidden="1" w:uiPriority="9" w:unhideWhenUsed="1" w:qFormat="1"/>
-    <w:lsdException w:name="heading 6" w:semiHidden="1" w:uiPriority="9" w:unhideWhenUsed="1" w:qFormat="1"/>
-    <w:lsdException w:name="heading 7" w:semiHidden="1" w:uiPriority="9" w:unhideWhenUsed="1" w:qFormat="1"/>
-    <w:lsdException w:name="heading 8" w:semiHidden="1" w:uiPriority="9" w:unhideWhenUsed="1" w:qFormat="1"/>
-    <w:lsdException w:name="heading 9" w:semiHidden="1" w:uiPriority="9" w:unhideWhenUsed="1" w:qFormat="1"/>
-    <w:lsdException w:name="index 1" w:semiHidden="1" w:unhideWhenUsed="1"/>
-    <w:lsdException w:name="index 2" w:semiHidden="1" w:unhideWhenUsed="1"/>
-    <w:lsdException w:name="index 3" w:semiHidden="1" w:unhideWhenUsed="1"/>
-    <w:lsdException w:name="index 4" w:semiHidden="1" w:unhideWhenUsed="1"/>
-    <w:lsdException w:name="index 5" w:semiHidden="1" w:unhideWhenUsed="1"/>
-    <w:lsdException w:name="index 6" w:semiHidden="1" w:unhideWhenUsed="1"/>
-    <w:lsdException w:name="index 7" w:semiHidden="1" w:unhideWhenUsed="1"/>
-    <w:lsdException w:name="index 8" w:semiHidden="1" w:unhideWhenUsed="1"/>
-    <w:lsdException w:name="index 9" w:semiHidden="1" w:unhideWhenUsed="1"/>
-    <w:lsdException w:name="toc 1" w:semiHidden="1" w:uiPriority="39" w:unhideWhenUsed="1"/>
-    <w:lsdException w:name="toc 2" w:semiHidden="1" w:uiPriority="39" w:unhideWhenUsed="1"/>
-    <w:lsdException w:name="toc 3" w:semiHidden="1" w:uiPriority="39" w:unhideWhenUsed="1"/>
-    <w:lsdException w:name="toc 4" w:semiHidden="1" w:uiPriority="39" w:unhideWhenUsed="1"/>
-    <w:lsdException w:name="toc 5" w:semiHidden="1" w:uiPriority="39" w:unhideWhenUsed="1"/>
-    <w:lsdException w:name="toc 6" w:semiHidden="1" w:uiPriority="39" w:unhideWhenUsed="1"/>
-    <w:lsdException w:name="toc 7" w:semiHidden="1" w:uiPriority="39" w:unhideWhenUsed="1"/>
-    <w:lsdException w:name="toc 8" w:semiHidden="1" w:uiPriority="39" w:unhideWhenUsed="1"/>
-    <w:lsdException w:name="toc 9" w:semiHidden="1" w:uiPriority="39" w:unhideWhenUsed="1"/>
-    <w:lsdException w:name="Normal Indent" w:semiHidden="1" w:unhideWhenUsed="1"/>
-    <w:lsdException w:name="footnote text" w:semiHidden="1" w:unhideWhenUsed="1"/>
-    <w:lsdException w:name="annotation text" w:semiHidden="1" w:unhideWhenUsed="1"/>
-    <w:lsdException w:name="header" w:semiHidden="1" w:unhideWhenUsed="1"/>
-    <w:lsdException w:name="footer" w:semiHidden="1" w:unhideWhenUsed="1"/>
-    <w:lsdException w:name="index heading" w:semiHidden="1" w:unhideWhenUsed="1"/>
-    <w:lsdException w:name="caption" w:semiHidden="1" w:uiPriority="35" w:unhideWhenUsed="1" w:qFormat="1"/>
-    <w:lsdException w:name="table of figures" w:semiHidden="1" w:unhideWhenUsed="1"/>
-    <w:lsdException w:name="envelope address" w:semiHidden="1" w:unhideWhenUsed="1"/>
-    <w:lsdException w:name="envelope return" w:semiHidden="1" w:unhideWhenUsed="1"/>
-    <w:lsdException w:name="footnote reference" w:semiHidden="1" w:unhideWhenUsed="1"/>
-    <w:lsdException w:name="annotation reference" w:semiHidden="1" w:unhideWhenUsed="1"/>
-    <w:lsdException w:name="line number" w:semiHidden="1" w:unhideWhenUsed="1"/>
-    <w:lsdException w:name="page number" w:semiHidden="1" w:unhideWhenUsed="1"/>
-    <w:lsdException w:name="endnote reference" w:semiHidden="1" w:unhideWhenUsed="1"/>
-    <w:lsdException w:name="endnote text" w:semiHidden="1" w:unhideWhenUsed="1"/>
-    <w:lsdException w:name="table of authorities" w:semiHidden="1" w:unhideWhenUsed="1"/>
-    <w:lsdException w:name="macro" w:semiHidden="1" w:unhideWhenUsed="1"/>
-    <w:lsdException w:name="toa heading" w:semiHidden="1" w:unhideWhenUsed="1"/>
-    <w:lsdException w:name="List" w:semiHidden="1" w:unhideWhenUsed="1"/>
-    <w:lsdException w:name="List Bullet" w:semiHidden="1" w:unhideWhenUsed="1"/>
-    <w:lsdException w:name="List Number" w:semiHidden="1" w:unhideWhenUsed="1"/>
-    <w:lsdException w:name="List 2" w:semiHidden="1" w:unhideWhenUsed="1"/>
-    <w:lsdException w:name="List 3" w:semiHidden="1" w:unhideWhenUsed="1"/>
-    <w:lsdException w:name="List 4" w:semiHidden="1" w:unhideWhenUsed="1"/>
-    <w:lsdException w:name="List 5" w:semiHidden="1" w:unhideWhenUsed="1"/>
-    <w:lsdException w:name="List Bullet 2" w:semiHidden="1" w:unhideWhenUsed="1"/>
-    <w:lsdException w:name="List Bullet 3" w:semiHidden="1" w:unhideWhenUsed="1"/>
-    <w:lsdException w:name="List Bullet 4" w:semiHidden="1" w:unhideWhenUsed="1"/>
-    <w:lsdException w:name="List Bullet 5" w:semiHidden="1" w:unhideWhenUsed="1"/>
-    <w:lsdException w:name="List Number 2" w:semiHidden="1" w:unhideWhenUsed="1"/>
-    <w:lsdException w:name="List Number 3" w:semiHidden="1" w:unhideWhenUsed="1"/>
-    <w:lsdException w:name="List Number 4" w:semiHidden="1" w:unhideWhenUsed="1"/>
-    <w:lsdException w:name="List Number 5" w:semiHidden="1" w:unhideWhenUsed="1"/>
-    <w:lsdException w:name="Title" w:uiPriority="10" w:qFormat="1"/>
-    <w:lsdException w:name="Closing" w:semiHidden="1" w:unhideWhenUsed="1"/>
-    <w:lsdException w:name="Signature" w:semiHidden="1" w:unhideWhenUsed="1"/>
-    <w:lsdException w:name="Default Paragraph Font" w:semiHidden="1" w:uiPriority="1" w:unhideWhenUsed="1"/>
-    <w:lsdException w:name="Body Text" w:semiHidden="1" w:unhideWhenUsed="1"/>
-    <w:lsdException w:name="Body Text Indent" w:semiHidden="1" w:unhideWhenUsed="1"/>
-    <w:lsdException w:name="List Continue" w:semiHidden="1" w:unhideWhenUsed="1"/>
-    <w:lsdException w:name="List Continue 2" w:semiHidden="1" w:unhideWhenUsed="1"/>
-    <w:lsdException w:name="List Continue 3" w:semiHidden="1" w:unhideWhenUsed="1"/>
-    <w:lsdException w:name="List Continue 4" w:semiHidden="1" w:unhideWhenUsed="1"/>
-    <w:lsdException w:name="List Continue 5" w:semiHidden="1" w:unhideWhenUsed="1"/>
-    <w:lsdException w:name="Message Header" w:semiHidden="1" w:unhideWhenUsed="1"/>
-    <w:lsdException w:name="Subtitle" w:uiPriority="11" w:qFormat="1"/>
-    <w:lsdException w:name="Salutation" w:semiHidden="1" w:unhideWhenUsed="1"/>
-    <w:lsdException w:name="Date" w:semiHidden="1" w:unhideWhenUsed="1"/>
-    <w:lsdException w:name="Body Text First Indent" w:semiHidden="1" w:unhideWhenUsed="1"/>
-    <w:lsdException w:name="Body Text First Indent 2" w:semiHidden="1" w:unhideWhenUsed="1"/>
-    <w:lsdException w:name="Note Heading" w:semiHidden="1" w:unhideWhenUsed="1"/>
-    <w:lsdException w:name="Body Text 2" w:semiHidden="1" w:unhideWhenUsed="1"/>
-    <w:lsdException w:name="Body Text 3" w:semiHidden="1" w:unhideWhenUsed="1"/>
-    <w:lsdException w:name="Body Text Indent 2" w:semiHidden="1" w:unhideWhenUsed="1"/>
-    <w:lsdException w:name="Body Text Indent 3" w:semiHidden="1" w:unhideWhenUsed="1"/>
-    <w:lsdException w:name="Block Text" w:semiHidden="1" w:unhideWhenUsed="1"/>
-    <w:lsdException w:name="Hyperlink" w:semiHidden="1" w:unhideWhenUsed="1"/>
-    <w:lsdException w:name="FollowedHyperlink" w:semiHidden="1" w:unhideWhenUsed="1"/>
-    <w:lsdException w:name="Strong" w:uiPriority="22" w:qFormat="1"/>
-    <w:lsdException w:name="Emphasis" w:uiPriority="20" w:qFormat="1"/>
-    <w:lsdException w:name="Document Map" w:semiHidden="1" w:unhideWhenUsed="1"/>
-    <w:lsdException w:name="Plain Text" w:semiHidden="1" w:unhideWhenUsed="1"/>
-    <w:lsdException w:name="E-mail Signature" w:semiHidden="1" w:unhideWhenUsed="1"/>
-    <w:lsdException w:name="HTML Top of Form" w:semiHidden="1" w:unhideWhenUsed="1"/>
-    <w:lsdException w:name="HTML Bottom of Form" w:semiHidden="1" w:unhideWhenUsed="1"/>
-    <w:lsdException w:name="Normal (Web)" w:semiHidden="1" w:unhideWhenUsed="1"/>
-    <w:lsdException w:name="HTML Acronym" w:semiHidden="1" w:unhideWhenUsed="1"/>
-    <w:lsdException w:name="HTML Address" w:semiHidden="1" w:unhideWhenUsed="1"/>
-    <w:lsdException w:name="HTML Cite" w:semiHidden="1" w:unhideWhenUsed="1"/>
-    <w:lsdException w:name="HTML Code" w:semiHidden="1" w:unhideWhenUsed="1"/>
-    <w:lsdException w:name="HTML Definition" w:semiHidden="1" w:unhideWhenUsed="1"/>
-    <w:lsdException w:name="HTML Keyboard" w:semiHidden="1" w:unhideWhenUsed="1"/>
-    <w:lsdException w:name="HTML Preformatted" w:semiHidden="1" w:unhideWhenUsed="1"/>
-    <w:lsdException w:name="HTML Sample" w:semiHidden="1" w:unhideWhenUsed="1"/>
-    <w:lsdException w:name="HTML Typewriter" w:semiHidden="1" w:unhideWhenUsed="1"/>
-    <w:lsdException w:name="HTML Variable" w:semiHidden="1" w:unhideWhenUsed="1"/>
-    <w:lsdException w:name="Normal Table" w:semiHidden="1" w:unhideWhenUsed="1"/>
-    <w:lsdException w:name="annotation subject" w:semiHidden="1" w:unhideWhenUsed="1"/>
-    <w:lsdException w:name="No List" w:semiHidden="1" w:unhideWhenUsed="1"/>
-    <w:lsdException w:name="Outline List 1" w:semiHidden="1" w:unhideWhenUsed="1"/>
-    <w:lsdException w:name="Outline List 2" w:semiHidden="1" w:unhideWhenUsed="1"/>
-    <w:lsdException w:name="Outline List 3" w:semiHidden="1" w:unhideWhenUsed="1"/>
-    <w:lsdException w:name="Table Simple 1" w:semiHidden="1" w:unhideWhenUsed="1"/>
-    <w:lsdException w:name="Table Simple 2" w:semiHidden="1" w:unhideWhenUsed="1"/>
-    <w:lsdException w:name="Table Simple 3" w:semiHidden="1" w:unhideWhenUsed="1"/>
-    <w:lsdException w:name="Table Classic 1" w:semiHidden="1" w:unhideWhenUsed="1"/>
-    <w:lsdException w:name="Table Classic 2" w:semiHidden="1" w:unhideWhenUsed="1"/>
-    <w:lsdException w:name="Table Classic 3" w:semiHidden="1" w:unhideWhenUsed="1"/>
-    <w:lsdException w:name="Table Classic 4" w:semiHidden="1" w:unhideWhenUsed="1"/>
-    <w:lsdException w:name="Table Colorful 1" w:semiHidden="1" w:unhideWhenUsed="1"/>
-    <w:lsdException w:name="Table Colorful 2" w:semiHidden="1" w:unhideWhenUsed="1"/>
-    <w:lsdException w:name="Table Colorful 3" w:semiHidden="1" w:unhideWhenUsed="1"/>
-    <w:lsdException w:name="Table Columns 1" w:semiHidden="1" w:unhideWhenUsed="1"/>
-    <w:lsdException w:name="Table Columns 2" w:semiHidden="1" w:unhideWhenUsed="1"/>
-    <w:lsdException w:name="Table Columns 3" w:semiHidden="1" w:unhideWhenUsed="1"/>
-    <w:lsdException w:name="Table Columns 4" w:semiHidden="1" w:unhideWhenUsed="1"/>
-    <w:lsdException w:name="Table Columns 5" w:semiHidden="1" w:unhideWhenUsed="1"/>
-    <w:lsdException w:name="Table Grid 1" w:semiHidden="1" w:unhideWhenUsed="1"/>
-    <w:lsdException w:name="Table Grid 2" w:semiHidden="1" w:unhideWhenUsed="1"/>
-    <w:lsdException w:name="Table Grid 3" w:semiHidden="1" w:unhideWhenUsed="1"/>
-    <w:lsdException w:name="Table Grid 4" w:semiHidden="1" w:unhideWhenUsed="1"/>
-    <w:lsdException w:name="Table Grid 5" w:semiHidden="1" w:unhideWhenUsed="1"/>
-    <w:lsdException w:name="Table Grid 6" w:semiHidden="1" w:unhideWhenUsed="1"/>
-    <w:lsdException w:name="Table Grid 7" w:semiHidden="1" w:unhideWhenUsed="1"/>
-    <w:lsdException w:name="Table Grid 8" w:semiHidden="1" w:unhideWhenUsed="1"/>
-    <w:lsdException w:name="Table List 1" w:semiHidden="1" w:unhideWhenUsed="1"/>
-    <w:lsdException w:name="Table List 2" w:semiHidden="1" w:unhideWhenUsed="1"/>
-    <w:lsdException w:name="Table List 3" w:semiHidden="1" w:unhideWhenUsed="1"/>
-    <w:lsdException w:name="Table List 4" w:semiHidden="1" w:unhideWhenUsed="1"/>
-    <w:lsdException w:name="Table List 5" w:semiHidden="1" w:unhideWhenUsed="1"/>
-    <w:lsdException w:name="Table List 6" w:semiHidden="1" w:unhideWhenUsed="1"/>
-    <w:lsdException w:name="Table List 7" w:semiHidden="1" w:unhideWhenUsed="1"/>
-    <w:lsdException w:name="Table List 8" w:semiHidden="1" w:unhideWhenUsed="1"/>
-    <w:lsdException w:name="Table 3D effects 1" w:semiHidden="1" w:unhideWhenUsed="1"/>
-    <w:lsdException w:name="Table 3D effects 2" w:semiHidden="1" w:unhideWhenUsed="1"/>
-    <w:lsdException w:name="Table 3D effects 3" w:semiHidden="1" w:unhideWhenUsed="1"/>
-    <w:lsdException w:name="Table Contemporary" w:semiHidden="1" w:unhideWhenUsed="1"/>
-    <w:lsdException w:name="Table Elegant" w:semiHidden="1" w:unhideWhenUsed="1"/>
-    <w:lsdException w:name="Table Professional" w:semiHidden="1" w:unhideWhenUsed="1"/>
-    <w:lsdException w:name="Table Subtle 1" w:semiHidden="1" w:unhideWhenUsed="1"/>
-    <w:lsdException w:name="Table Subtle 2" w:semiHidden="1" w:unhideWhenUsed="1"/>
-    <w:lsdException w:name="Table Web 1" w:semiHidden="1" w:unhideWhenUsed="1"/>
-    <w:lsdException w:name="Table Web 2" w:semiHidden="1" w:unhideWhenUsed="1"/>
-    <w:lsdException w:name="Table Web 3" w:semiHidden="1" w:unhideWhenUsed="1"/>
-    <w:lsdException w:name="Balloon Text" w:semiHidden="1" w:unhideWhenUsed="1"/>
-    <w:lsdException w:name="Table Grid" w:uiPriority="39"/>
-    <w:lsdException w:name="Table Theme" w:semiHidden="1" w:unhideWhenUsed="1"/>
-    <w:lsdException w:name="Placeholder Text" w:semiHidden="1"/>
-    <w:lsdException w:name="No Spacing" w:uiPriority="1" w:qFormat="1"/>
-    <w:lsdException w:name="Light Shading" w:uiPriority="60"/>
-    <w:lsdException w:name="Light List" w:uiPriority="61"/>
-    <w:lsdException w:name="Light Grid" w:uiPriority="62"/>
-    <w:lsdException w:name="Medium Shading 1" w:uiPriority="63"/>
-    <w:lsdException w:name="Medium Shading 2" w:uiPriority="64"/>
-    <w:lsdException w:name="Medium List 1" w:uiPriority="65"/>
-    <w:lsdException w:name="Medium List 2" w:uiPriority="66"/>
-    <w:lsdException w:name="Medium Grid 1" w:uiPriority="67"/>
-    <w:lsdException w:name="Medium Grid 2" w:uiPriority="68"/>
-    <w:lsdException w:name="Medium Grid 3" w:uiPriority="69"/>
-    <w:lsdException w:name="Dark List" w:uiPriority="70"/>
-    <w:lsdException w:name="Colorful Shading" w:uiPriority="71"/>
-    <w:lsdException w:name="Colorful List" w:uiPriority="72"/>
-    <w:lsdException w:name="Colorful Grid" w:uiPriority="73"/>
-    <w:lsdException w:name="Light Shading Accent 1" w:uiPriority="60"/>
-    <w:lsdException w:name="Light List Accent 1" w:uiPriority="61"/>
-    <w:lsdException w:name="Light Grid Accent 1" w:uiPriority="62"/>
-    <w:lsdException w:name="Medium Shading 1 Accent 1" w:uiPriority="63"/>
-    <w:lsdException w:name="Medium Shading 2 Accent 1" w:uiPriority="64"/>
-    <w:lsdException w:name="Medium List 1 Accent 1" w:uiPriority="65"/>
-    <w:lsdException w:name="Revision" w:semiHidden="1"/>
-    <w:lsdException w:name="List Paragraph" w:uiPriority="34" w:qFormat="1"/>
-    <w:lsdException w:name="Quote" w:uiPriority="29" w:qFormat="1"/>
-    <w:lsdException w:name="Intense Quote" w:uiPriority="30" w:qFormat="1"/>
-    <w:lsdException w:name="Medium List 2 Accent 1" w:uiPriority="66"/>
-    <w:lsdException w:name="Medium Grid 1 Accent 1" w:uiPriority="67"/>
-    <w:lsdException w:name="Medium Grid 2 Accent 1" w:uiPriority="68"/>
-    <w:lsdException w:name="Medium Grid 3 Accent 1" w:uiPriority="69"/>
-    <w:lsdException w:name="Dark List Accent 1" w:uiPriority="70"/>
-    <w:lsdException w:name="Colorful Shading Accent 1" w:uiPriority="71"/>
-    <w:lsdException w:name="Colorful List Accent 1" w:uiPriority="72"/>
-    <w:lsdException w:name="Colorful Grid Accent 1" w:uiPriority="73"/>
-    <w:lsdException w:name="Light Shading Accent 2" w:uiPriority="60"/>
-    <w:lsdException w:name="Light List Accent 2" w:uiPriority="61"/>
-    <w:lsdException w:name="Light Grid Accent 2" w:uiPriority="62"/>
-    <w:lsdException w:name="Medium Shading 1 Accent 2" w:uiPriority="63"/>
-    <w:lsdException w:name="Medium Shading 2 Accent 2" w:uiPriority="64"/>
-    <w:lsdException w:name="Medium List 1 Accent 2" w:uiPriority="65"/>
-    <w:lsdException w:name="Medium List 2 Accent 2" w:uiPriority="66"/>
-    <w:lsdException w:name="Medium Grid 1 Accent 2" w:uiPriority="67"/>
-    <w:lsdException w:name="Medium Grid 2 Accent 2" w:uiPriority="68"/>
-    <w:lsdException w:name="Medium Grid 3 Accent 2" w:uiPriority="69"/>
-    <w:lsdException w:name="Dark List Accent 2" w:uiPriority="70"/>
-    <w:lsdException w:name="Colorful Shading Accent 2" w:uiPriority="71"/>
-    <w:lsdException w:name="Colorful List Accent 2" w:uiPriority="72"/>
-    <w:lsdException w:name="Colorful Grid Accent 2" w:uiPriority="73"/>
-    <w:lsdException w:name="Light Shading Accent 3" w:uiPriority="60"/>
-    <w:lsdException w:name="Light List Accent 3" w:uiPriority="61"/>
-    <w:lsdException w:name="Light Grid Accent 3" w:uiPriority="62"/>
-    <w:lsdException w:name="Medium Shading 1 Accent 3" w:uiPriority="63"/>
-    <w:lsdException w:name="Medium Shading 2 Accent 3" w:uiPriority="64"/>
-    <w:lsdException w:name="Medium List 1 Accent 3" w:uiPriority="65"/>
-    <w:lsdException w:name="Medium List 2 Accent 3" w:uiPriority="66"/>
-    <w:lsdException w:name="Medium Grid 1 Accent 3" w:uiPriority="67"/>
-    <w:lsdException w:name="Medium Grid 2 Accent 3" w:uiPriority="68"/>
-    <w:lsdException w:name="Medium Grid 3 Accent 3" w:uiPriority="69"/>
-    <w:lsdException w:name="Dark List Accent 3" w:uiPriority="70"/>
-    <w:lsdException w:name="Colorful Shading Accent 3" w:uiPriority="71"/>
-    <w:lsdException w:name="Colorful List Accent 3" w:uiPriority="72"/>
-    <w:lsdException w:name="Colorful Grid Accent 3" w:uiPriority="73"/>
-    <w:lsdException w:name="Light Shading Accent 4" w:uiPriority="60"/>
-    <w:lsdException w:name="Light List Accent 4" w:uiPriority="61"/>
-    <w:lsdException w:name="Light Grid Accent 4" w:uiPriority="62"/>
-    <w:lsdException w:name="Medium Shading 1 Accent 4" w:uiPriority="63"/>
-    <w:lsdException w:name="Medium Shading 2 Accent 4" w:uiPriority="64"/>
-    <w:lsdException w:name="Medium List 1 Accent 4" w:uiPriority="65"/>
-    <w:lsdException w:name="Medium List 2 Accent 4" w:uiPriority="66"/>
-    <w:lsdException w:name="Medium Grid 1 Accent 4" w:uiPriority="67"/>
-    <w:lsdException w:name="Medium Grid 2 Accent 4" w:uiPriority="68"/>
-    <w:lsdException w:name="Medium Grid 3 Accent 4" w:uiPriority="69"/>
-    <w:lsdException w:name="Dark List Accent 4" w:uiPriority="70"/>
-    <w:lsdException w:name="Colorful Shading Accent 4" w:uiPriority="71"/>
-    <w:lsdException w:name="Colorful List Accent 4" w:uiPriority="72"/>
-    <w:lsdException w:name="Colorful Grid Accent 4" w:uiPriority="73"/>
-    <w:lsdException w:name="Light Shading Accent 5" w:uiPriority="60"/>
-    <w:lsdException w:name="Light List Accent 5" w:uiPriority="61"/>
-    <w:lsdException w:name="Light Grid Accent 5" w:uiPriority="62"/>
-    <w:lsdException w:name="Medium Shading 1 Accent 5" w:uiPriority="63"/>
-    <w:lsdException w:name="Medium Shading 2 Accent 5" w:uiPriority="64"/>
-    <w:lsdException w:name="Medium List 1 Accent 5" w:uiPriority="65"/>
-    <w:lsdException w:name="Medium List 2 Accent 5" w:uiPriority="66"/>
-    <w:lsdException w:name="Medium Grid 1 Accent 5" w:uiPriority="67"/>
-    <w:lsdException w:name="Medium Grid 2 Accent 5" w:uiPriority="68"/>
-    <w:lsdException w:name="Medium Grid 3 Accent 5" w:uiPriority="69"/>
-    <w:lsdException w:name="Dark List Accent 5" w:uiPriority="70"/>
-    <w:lsdException w:name="Colorful Shading Accent 5" w:uiPriority="71"/>
-    <w:lsdException w:name="Colorful List Accent 5" w:uiPriority="72"/>
-    <w:lsdException w:name="Colorful Grid Accent 5" w:uiPriority="73"/>
-    <w:lsdException w:name="Light Shading Accent 6" w:uiPriority="60"/>
-    <w:lsdException w:name="Light List Accent 6" w:uiPriority="61"/>
-    <w:lsdException w:name="Light Grid Accent 6" w:uiPriority="62"/>
-    <w:lsdException w:name="Medium Shading 1 Accent 6" w:uiPriority="63"/>
-    <w:lsdException w:name="Medium Shading 2 Accent 6" w:uiPriority="64"/>
-    <w:lsdException w:name="Medium List 1 Accent 6" w:uiPriority="65"/>
-    <w:lsdException w:name="Medium List 2 Accent 6" w:uiPriority="66"/>
-    <w:lsdException w:name="Medium Grid 1 Accent 6" w:uiPriority="67"/>
-    <w:lsdException w:name="Medium Grid 2 Accent 6" w:uiPriority="68"/>
-    <w:lsdException w:name="Medium Grid 3 Accent 6" w:uiPriority="69"/>
-    <w:lsdException w:name="Dark List Accent 6" w:uiPriority="70"/>
-    <w:lsdException w:name="Colorful Shading Accent 6" w:uiPriority="71"/>
-    <w:lsdException w:name="Colorful List Accent 6" w:uiPriority="72"/>
-    <w:lsdException w:name="Colorful Grid Accent 6" w:uiPriority="73"/>
-    <w:lsdException w:name="Subtle Emphasis" w:uiPriority="19" w:qFormat="1"/>
-    <w:lsdException w:name="Intense Emphasis" w:uiPriority="21" w:qFormat="1"/>
-    <w:lsdException w:name="Subtle Reference" w:uiPriority="31" w:qFormat="1"/>
-    <w:lsdException w:name="Intense Reference" w:uiPriority="32" w:qFormat="1"/>
-    <w:lsdException w:name="Book Title" w:uiPriority="33" w:qFormat="1"/>
-    <w:lsdException w:name="Bibliography" w:semiHidden="1" w:uiPriority="37" w:unhideWhenUsed="1"/>
-    <w:lsdException w:name="TOC Heading" w:semiHidden="1" w:uiPriority="39" w:unhideWhenUsed="1" w:qFormat="1"/>
-    <w:lsdException w:name="Plain Table 1" w:uiPriority="41"/>
-    <w:lsdException w:name="Plain Table 2" w:uiPriority="42"/>
-    <w:lsdException w:name="Plain Table 3" w:uiPriority="43"/>
-    <w:lsdException w:name="Plain Table 4" w:uiPriority="44"/>
-    <w:lsdException w:name="Plain Table 5" w:uiPriority="45"/>
-    <w:lsdException w:name="Grid Table Light" w:uiPriority="40"/>
-    <w:lsdException w:name="Grid Table 1 Light" w:uiPriority="46"/>
-    <w:lsdException w:name="Grid Table 2" w:uiPriority="47"/>
-    <w:lsdException w:name="Grid Table 3" w:uiPriority="48"/>
-    <w:lsdException w:name="Grid Table 4" w:uiPriority="49"/>
-    <w:lsdException w:name="Grid Table 5 Dark" w:uiPriority="50"/>
-    <w:lsdException w:name="Grid Table 6 Colorful" w:uiPriority="51"/>
-    <w:lsdException w:name="Grid Table 7 Colorful" w:uiPriority="52"/>
-    <w:lsdException w:name="Grid Table 1 Light Accent 1" w:uiPriority="46"/>
-    <w:lsdException w:name="Grid Table 2 Accent 1" w:uiPriority="47"/>
-    <w:lsdException w:name="Grid Table 3 Accent 1" w:uiPriority="48"/>
-    <w:lsdException w:name="Grid Table 4 Accent 1" w:uiPriority="49"/>
-    <w:lsdException w:name="Grid Table 5 Dark Accent 1" w:uiPriority="50"/>
-    <w:lsdException w:name="Grid Table 6 Colorful Accent 1" w:uiPriority="51"/>
-    <w:lsdException w:name="Grid Table 7 Colorful Accent 1" w:uiPriority="52"/>
-    <w:lsdException w:name="Grid Table 1 Light Accent 2" w:uiPriority="46"/>
-    <w:lsdException w:name="Grid Table 2 Accent 2" w:uiPriority="47"/>
-    <w:lsdException w:name="Grid Table 3 Accent 2" w:uiPriority="48"/>
-    <w:lsdException w:name="Grid Table 4 Accent 2" w:uiPriority="49"/>
-    <w:lsdException w:name="Grid Table 5 Dark Accent 2" w:uiPriority="50"/>
-    <w:lsdException w:name="Grid Table 6 Colorful Accent 2" w:uiPriority="51"/>
-    <w:lsdException w:name="Grid Table 7 Colorful Accent 2" w:uiPriority="52"/>
-    <w:lsdException w:name="Grid Table 1 Light Accent 3" w:uiPriority="46"/>
-    <w:lsdException w:name="Grid Table 2 Accent 3" w:uiPriority="47"/>
-    <w:lsdException w:name="Grid Table 3 Accent 3" w:uiPriority="48"/>
-    <w:lsdException w:name="Grid Table 4 Accent 3" w:uiPriority="49"/>
-    <w:lsdException w:name="Grid Table 5 Dark Accent 3" w:uiPriority="50"/>
-    <w:lsdException w:name="Grid Table 6 Colorful Accent 3" w:uiPriority="51"/>
-    <w:lsdException w:name="Grid Table 7 Colorful Accent 3" w:uiPriority="52"/>
-    <w:lsdException w:name="Grid Table 1 Light Accent 4" w:uiPriority="46"/>
-    <w:lsdException w:name="Grid Table 2 Accent 4" w:uiPriority="47"/>
-    <w:lsdException w:name="Grid Table 3 Accent 4" w:uiPriority="48"/>
-    <w:lsdException w:name="Grid Table 4 Accent 4" w:uiPriority="49"/>
-    <w:lsdException w:name="Grid Table 5 Dark Accent 4" w:uiPriority="50"/>
-    <w:lsdException w:name="Grid Table 6 Colorful Accent 4" w:uiPriority="51"/>
-    <w:lsdException w:name="Grid Table 7 Colorful Accent 4" w:uiPriority="52"/>
-    <w:lsdException w:name="Grid Table 1 Light Accent 5" w:uiPriority="46"/>
-    <w:lsdException w:name="Grid Table 2 Accent 5" w:uiPriority="47"/>
-    <w:lsdException w:name="Grid Table 3 Accent 5" w:uiPriority="48"/>
-    <w:lsdException w:name="Grid Table 4 Accent 5" w:uiPriority="49"/>
-    <w:lsdException w:name="Grid Table 5 Dark Accent 5" w:uiPriority="50"/>
-    <w:lsdException w:name="Grid Table 6 Colorful Accent 5" w:uiPriority="51"/>
-    <w:lsdException w:name="Grid Table 7 Colorful Accent 5" w:uiPriority="52"/>
-    <w:lsdException w:name="Grid Table 1 Light Accent 6" w:uiPriority="46"/>
-    <w:lsdException w:name="Grid Table 2 Accent 6" w:uiPriority="47"/>
-    <w:lsdException w:name="Grid Table 3 Accent 6" w:uiPriority="48"/>
-    <w:lsdException w:name="Grid Table 4 Accent 6" w:uiPriority="49"/>
-    <w:lsdException w:name="Grid Table 5 Dark Accent 6" w:uiPriority="50"/>
-    <w:lsdException w:name="Grid Table 6 Colorful Accent 6" w:uiPriority="51"/>
-    <w:lsdException w:name="Grid Table 7 Colorful Accent 6" w:uiPriority="52"/>
-    <w:lsdException w:name="List Table 1 Light" w:uiPriority="46"/>
-    <w:lsdException w:name="List Table 2" w:uiPriority="47"/>
-    <w:lsdException w:name="List Table 3" w:uiPriority="48"/>
-    <w:lsdException w:name="List Table 4" w:uiPriority="49"/>
-    <w:lsdException w:name="List Table 5 Dark" w:uiPriority="50"/>
-    <w:lsdException w:name="List Table 6 Colorful" w:uiPriority="51"/>
-    <w:lsdException w:name="List Table 7 Colorful" w:uiPriority="52"/>
-    <w:lsdException w:name="List Table 1 Light Accent 1" w:uiPriority="46"/>
-    <w:lsdException w:name="List Table 2 Accent 1" w:uiPriority="47"/>
-    <w:lsdException w:name="List Table 3 Accent 1" w:uiPriority="48"/>
-    <w:lsdException w:name="List Table 4 Accent 1" w:uiPriority="49"/>
-    <w:lsdException w:name="List Table 5 Dark Accent 1" w:uiPriority="50"/>
-    <w:lsdException w:name="List Table 6 Colorful Accent 1" w:uiPriority="51"/>
-    <w:lsdException w:name="List Table 7 Colorful Accent 1" w:uiPriority="52"/>
-    <w:lsdException w:name="List Table 1 Light Accent 2" w:uiPriority="46"/>
-    <w:lsdException w:name="List Table 2 Accent 2" w:uiPriority="47"/>
-    <w:lsdException w:name="List Table 3 Accent 2" w:uiPriority="48"/>
-    <w:lsdException w:name="List Table 4 Accent 2" w:uiPriority="49"/>
-    <w:lsdException w:name="List Table 5 Dark Accent 2" w:uiPriority="50"/>
-    <w:lsdException w:name="List Table 6 Colorful Accent 2" w:uiPriority="51"/>
-    <w:lsdException w:name="List Table 7 Colorful Accent 2" w:uiPriority="52"/>
-    <w:lsdException w:name="List Table 1 Light Accent 3" w:uiPriority="46"/>
-    <w:lsdException w:name="List Table 2 Accent 3" w:uiPriority="47"/>
-    <w:lsdException w:name="List Table 3 Accent 3" w:uiPriority="48"/>
-    <w:lsdException w:name="List Table 4 Accent 3" w:uiPriority="49"/>
-    <w:lsdException w:name="List Table 5 Dark Accent 3" w:uiPriority="50"/>
-    <w:lsdException w:name="List Table 6 Colorful Accent 3" w:uiPriority="51"/>
-    <w:lsdException w:name="List Table 7 Colorful Accent 3" w:uiPriority="52"/>
-    <w:lsdException w:name="List Table 1 Light Accent 4" w:uiPriority="46"/>
-    <w:lsdException w:name="List Table 2 Accent 4" w:uiPriority="47"/>
-    <w:lsdException w:name="List Table 3 Accent 4" w:uiPriority="48"/>
-    <w:lsdException w:name="List Table 4 Accent 4" w:uiPriority="49"/>
-    <w:lsdException w:name="List Table 5 Dark Accent 4" w:uiPriority="50"/>
-    <w:lsdException w:name="List Table 6 Colorful Accent 4" w:uiPriority="51"/>
-    <w:lsdException w:name="List Table 7 Colorful Accent 4" w:uiPriority="52"/>
-    <w:lsdException w:name="List Table 1 Light Accent 5" w:uiPriority="46"/>
-    <w:lsdException w:name="List Table 2 Accent 5" w:uiPriority="47"/>
-    <w:lsdException w:name="List Table 3 Accent 5" w:uiPriority="48"/>
-    <w:lsdException w:name="List Table 4 Accent 5" w:uiPriority="49"/>
-    <w:lsdException w:name="List Table 5 Dark Accent 5" w:uiPriority="50"/>
-    <w:lsdException w:name="List Table 6 Colorful Accent 5" w:uiPriority="51"/>
-    <w:lsdException w:name="List Table 7 Colorful Accent 5" w:uiPriority="52"/>
-    <w:lsdException w:name="List Table 1 Light Accent 6" w:uiPriority="46"/>
-    <w:lsdException w:name="List Table 2 Accent 6" w:uiPriority="47"/>
-    <w:lsdException w:name="List Table 3 Accent 6" w:uiPriority="48"/>
-    <w:lsdException w:name="List Table 4 Accent 6" w:uiPriority="49"/>
-    <w:lsdException w:name="List Table 5 Dark Accent 6" w:uiPriority="50"/>
-    <w:lsdException w:name="List Table 6 Colorful Accent 6" w:uiPriority="51"/>
-    <w:lsdException w:name="List Table 7 Colorful Accent 6" w:uiPriority="52"/>
+  <w:latentStyles w:defLockedState="0" w:defUIPriority="99" w:defSemiHidden="1" w:defUnhideWhenUsed="1" w:defQFormat="0" w:count="276">
+    <w:lsdException w:name="Normal" w:semiHidden="0" w:uiPriority="0" w:unhideWhenUsed="0" w:qFormat="1"/>
+    <w:lsdException w:name="heading 1" w:semiHidden="0" w:uiPriority="9" w:unhideWhenUsed="0" w:qFormat="1"/>
+    <w:lsdException w:name="heading 2" w:uiPriority="9" w:qFormat="1"/>
+    <w:lsdException w:name="heading 3" w:uiPriority="9" w:qFormat="1"/>
+    <w:lsdException w:name="heading 4" w:uiPriority="9" w:qFormat="1"/>
+    <w:lsdException w:name="heading 5" w:uiPriority="9" w:qFormat="1"/>
+    <w:lsdException w:name="heading 6" w:uiPriority="9" w:qFormat="1"/>
+    <w:lsdException w:name="heading 7" w:uiPriority="9" w:qFormat="1"/>
+    <w:lsdException w:name="heading 8" w:uiPriority="9" w:qFormat="1"/>
+    <w:lsdException w:name="heading 9" w:uiPriority="9" w:qFormat="1"/>
+    <w:lsdException w:name="toc 1" w:uiPriority="39"/>
+    <w:lsdException w:name="toc 2" w:uiPriority="39"/>
+    <w:lsdException w:name="toc 3" w:uiPriority="39"/>
+    <w:lsdException w:name="toc 4" w:uiPriority="39"/>
+    <w:lsdException w:name="toc 5" w:uiPriority="39"/>
+    <w:lsdException w:name="toc 6" w:uiPriority="39"/>
+    <w:lsdException w:name="toc 7" w:uiPriority="39"/>
+    <w:lsdException w:name="toc 8" w:uiPriority="39"/>
+    <w:lsdException w:name="toc 9" w:uiPriority="39"/>
+    <w:lsdException w:name="caption" w:uiPriority="35" w:qFormat="1"/>
+    <w:lsdException w:name="Title" w:semiHidden="0" w:uiPriority="10" w:unhideWhenUsed="0" w:qFormat="1"/>
+    <w:lsdException w:name="Default Paragraph Font" w:uiPriority="1"/>
+    <w:lsdException w:name="Subtitle" w:semiHidden="0" w:uiPriority="11" w:unhideWhenUsed="0" w:qFormat="1"/>
+    <w:lsdException w:name="Strong" w:semiHidden="0" w:uiPriority="22" w:unhideWhenUsed="0" w:qFormat="1"/>
+    <w:lsdException w:name="Emphasis" w:semiHidden="0" w:uiPriority="20" w:unhideWhenUsed="0" w:qFormat="1"/>
+    <w:lsdException w:name="Table Grid" w:semiHidden="0" w:uiPriority="39" w:unhideWhenUsed="0"/>
+    <w:lsdException w:name="Placeholder Text" w:unhideWhenUsed="0"/>
+    <w:lsdException w:name="No Spacing" w:semiHidden="0" w:uiPriority="1" w:unhideWhenUsed="0" w:qFormat="1"/>
+    <w:lsdException w:name="Light Shading" w:semiHidden="0" w:uiPriority="60" w:unhideWhenUsed="0"/>
+    <w:lsdException w:name="Light List" w:semiHidden="0" w:uiPriority="61" w:unhideWhenUsed="0"/>
+    <w:lsdException w:name="Light Grid" w:semiHidden="0" w:uiPriority="62" w:unhideWhenUsed="0"/>
+    <w:lsdException w:name="Medium Shading 1" w:semiHidden="0" w:uiPriority="63" w:unhideWhenUsed="0"/>
+    <w:lsdException w:name="Medium Shading 2" w:semiHidden="0" w:uiPriority="64" w:unhideWhenUsed="0"/>
+    <w:lsdException w:name="Medium List 1" w:semiHidden="0" w:uiPriority="65" w:unhideWhenUsed="0"/>
+    <w:lsdException w:name="Medium List 2" w:semiHidden="0" w:uiPriority="66" w:unhideWhenUsed="0"/>
+    <w:lsdException w:name="Medium Grid 1" w:semiHidden="0" w:uiPriority="67" w:unhideWhenUsed="0"/>
+    <w:lsdException w:name="Medium Grid 2" w:semiHidden="0" w:uiPriority="68" w:unhideWhenUsed="0"/>
+    <w:lsdException w:name="Medium Grid 3" w:semiHidden="0" w:uiPriority="69" w:unhideWhenUsed="0"/>
+    <w:lsdException w:name="Dark List" w:semiHidden="0" w:uiPriority="70" w:unhideWhenUsed="0"/>
+    <w:lsdException w:name="Colorful Shading" w:semiHidden="0" w:uiPriority="71" w:unhideWhenUsed="0"/>
+    <w:lsdException w:name="Colorful List" w:semiHidden="0" w:uiPriority="72" w:unhideWhenUsed="0"/>
+    <w:lsdException w:name="Colorful Grid" w:semiHidden="0" w:uiPriority="73" w:unhideWhenUsed="0"/>
+    <w:lsdException w:name="Light Shading Accent 1" w:semiHidden="0" w:uiPriority="60" w:unhideWhenUsed="0"/>
+    <w:lsdException w:name="Light List Accent 1" w:semiHidden="0" w:uiPriority="61" w:unhideWhenUsed="0"/>
+    <w:lsdException w:name="Light Grid Accent 1" w:semiHidden="0" w:uiPriority="62" w:unhideWhenUsed="0"/>
+    <w:lsdException w:name="Medium Shading 1 Accent 1" w:semiHidden="0" w:uiPriority="63" w:unhideWhenUsed="0"/>
+    <w:lsdException w:name="Medium Shading 2 Accent 1" w:semiHidden="0" w:uiPriority="64" w:unhideWhenUsed="0"/>
+    <w:lsdException w:name="Medium List 1 Accent 1" w:semiHidden="0" w:uiPriority="65" w:unhideWhenUsed="0"/>
+    <w:lsdException w:name="Revision" w:unhideWhenUsed="0"/>
+    <w:lsdException w:name="List Paragraph" w:semiHidden="0" w:uiPriority="34" w:unhideWhenUsed="0" w:qFormat="1"/>
+    <w:lsdException w:name="Quote" w:semiHidden="0" w:uiPriority="29" w:unhideWhenUsed="0" w:qFormat="1"/>
+    <w:lsdException w:name="Intense Quote" w:semiHidden="0" w:uiPriority="30" w:unhideWhenUsed="0" w:qFormat="1"/>
+    <w:lsdException w:name="Medium List 2 Accent 1" w:semiHidden="0" w:uiPriority="66" w:unhideWhenUsed="0"/>
+    <w:lsdException w:name="Medium Grid 1 Accent 1" w:semiHidden="0" w:uiPriority="67" w:unhideWhenUsed="0"/>
+    <w:lsdException w:name="Medium Grid 2 Accent 1" w:semiHidden="0" w:uiPriority="68" w:unhideWhenUsed="0"/>
+    <w:lsdException w:name="Medium Grid 3 Accent 1" w:semiHidden="0" w:uiPriority="69" w:unhideWhenUsed="0"/>
+    <w:lsdException w:name="Dark List Accent 1" w:semiHidden="0" w:uiPriority="70" w:unhideWhenUsed="0"/>
+    <w:lsdException w:name="Colorful Shading Accent 1" w:semiHidden="0" w:uiPriority="71" w:unhideWhenUsed="0"/>
+    <w:lsdException w:name="Colorful List Accent 1" w:semiHidden="0" w:uiPriority="72" w:unhideWhenUsed="0"/>
+    <w:lsdException w:name="Colorful Grid Accent 1" w:semiHidden="0" w:uiPriority="73" w:unhideWhenUsed="0"/>
+    <w:lsdException w:name="Light Shading Accent 2" w:semiHidden="0" w:uiPriority="60" w:unhideWhenUsed="0"/>
+    <w:lsdException w:name="Light List Accent 2" w:semiHidden="0" w:uiPriority="61" w:unhideWhenUsed="0"/>
+    <w:lsdException w:name="Light Grid Accent 2" w:semiHidden="0" w:uiPriority="62" w:unhideWhenUsed="0"/>
+    <w:lsdException w:name="Medium Shading 1 Accent 2" w:semiHidden="0" w:uiPriority="63" w:unhideWhenUsed="0"/>
+    <w:lsdException w:name="Medium Shading 2 Accent 2" w:semiHidden="0" w:uiPriority="64" w:unhideWhenUsed="0"/>
+    <w:lsdException w:name="Medium List 1 Accent 2" w:semiHidden="0" w:uiPriority="65" w:unhideWhenUsed="0"/>
+    <w:lsdException w:name="Medium List 2 Accent 2" w:semiHidden="0" w:uiPriority="66" w:unhideWhenUsed="0"/>
+    <w:lsdException w:name="Medium Grid 1 Accent 2" w:semiHidden="0" w:uiPriority="67" w:unhideWhenUsed="0"/>
+    <w:lsdException w:name="Medium Grid 2 Accent 2" w:semiHidden="0" w:uiPriority="68" w:unhideWhenUsed="0"/>
+    <w:lsdException w:name="Medium Grid 3 Accent 2" w:semiHidden="0" w:uiPriority="69" w:unhideWhenUsed="0"/>
+    <w:lsdException w:name="Dark List Accent 2" w:semiHidden="0" w:uiPriority="70" w:unhideWhenUsed="0"/>
+    <w:lsdException w:name="Colorful Shading Accent 2" w:semiHidden="0" w:uiPriority="71" w:unhideWhenUsed="0"/>
+    <w:lsdException w:name="Colorful List Accent 2" w:semiHidden="0" w:uiPriority="72" w:unhideWhenUsed="0"/>
+    <w:lsdException w:name="Colorful Grid Accent 2" w:semiHidden="0" w:uiPriority="73" w:unhideWhenUsed="0"/>
+    <w:lsdException w:name="Light Shading Accent 3" w:semiHidden="0" w:uiPriority="60" w:unhideWhenUsed="0"/>
+    <w:lsdException w:name="Light List Accent 3" w:semiHidden="0" w:uiPriority="61" w:unhideWhenUsed="0"/>
+    <w:lsdException w:name="Light Grid Accent 3" w:semiHidden="0" w:uiPriority="62" w:unhideWhenUsed="0"/>
+    <w:lsdException w:name="Medium Shading 1 Accent 3" w:semiHidden="0" w:uiPriority="63" w:unhideWhenUsed="0"/>
+    <w:lsdException w:name="Medium Shading 2 Accent 3" w:semiHidden="0" w:uiPriority="64" w:unhideWhenUsed="0"/>
+    <w:lsdException w:name="Medium List 1 Accent 3" w:semiHidden="0" w:uiPriority="65" w:unhideWhenUsed="0"/>
+    <w:lsdException w:name="Medium List 2 Accent 3" w:semiHidden="0" w:uiPriority="66" w:unhideWhenUsed="0"/>
+    <w:lsdException w:name="Medium Grid 1 Accent 3" w:semiHidden="0" w:uiPriority="67" w:unhideWhenUsed="0"/>
+    <w:lsdException w:name="Medium Grid 2 Accent 3" w:semiHidden="0" w:uiPriority="68" w:unhideWhenUsed="0"/>
+    <w:lsdException w:name="Medium Grid 3 Accent 3" w:semiHidden="0" w:uiPriority="69" w:unhideWhenUsed="0"/>
+    <w:lsdException w:name="Dark List Accent 3" w:semiHidden="0" w:uiPriority="70" w:unhideWhenUsed="0"/>
+    <w:lsdException w:name="Colorful Shading Accent 3" w:semiHidden="0" w:uiPriority="71" w:unhideWhenUsed="0"/>
+    <w:lsdException w:name="Colorful List Accent 3" w:semiHidden="0" w:uiPriority="72" w:unhideWhenUsed="0"/>
+    <w:lsdException w:name="Colorful Grid Accent 3" w:semiHidden="0" w:uiPriority="73" w:unhideWhenUsed="0"/>
+    <w:lsdException w:name="Light Shading Accent 4" w:semiHidden="0" w:uiPriority="60" w:unhideWhenUsed="0"/>
+    <w:lsdException w:name="Light List Accent 4" w:semiHidden="0" w:uiPriority="61" w:unhideWhenUsed="0"/>
+    <w:lsdException w:name="Light Grid Accent 4" w:semiHidden="0" w:uiPriority="62" w:unhideWhenUsed="0"/>
+    <w:lsdException w:name="Medium Shading 1 Accent 4" w:semiHidden="0" w:uiPriority="63" w:unhideWhenUsed="0"/>
+    <w:lsdException w:name="Medium Shading 2 Accent 4" w:semiHidden="0" w:uiPriority="64" w:unhideWhenUsed="0"/>
+    <w:lsdException w:name="Medium List 1 Accent 4" w:semiHidden="0" w:uiPriority="65" w:unhideWhenUsed="0"/>
+    <w:lsdException w:name="Medium List 2 Accent 4" w:semiHidden="0" w:uiPriority="66" w:unhideWhenUsed="0"/>
+    <w:lsdException w:name="Medium Grid 1 Accent 4" w:semiHidden="0" w:uiPriority="67" w:unhideWhenUsed="0"/>
+    <w:lsdException w:name="Medium Grid 2 Accent 4" w:semiHidden="0" w:uiPriority="68" w:unhideWhenUsed="0"/>
+    <w:lsdException w:name="Medium Grid 3 Accent 4" w:semiHidden="0" w:uiPriority="69" w:unhideWhenUsed="0"/>
+    <w:lsdException w:name="Dark List Accent 4" w:semiHidden="0" w:uiPriority="70" w:unhideWhenUsed="0"/>
+    <w:lsdException w:name="Colorful Shading Accent 4" w:semiHidden="0" w:uiPriority="71" w:unhideWhenUsed="0"/>
+    <w:lsdException w:name="Colorful List Accent 4" w:semiHidden="0" w:uiPriority="72" w:unhideWhenUsed="0"/>
+    <w:lsdException w:name="Colorful Grid Accent 4" w:semiHidden="0" w:uiPriority="73" w:unhideWhenUsed="0"/>
+    <w:lsdException w:name="Light Shading Accent 5" w:semiHidden="0" w:uiPriority="60" w:unhideWhenUsed="0"/>
+    <w:lsdException w:name="Light List Accent 5" w:semiHidden="0" w:uiPriority="61" w:unhideWhenUsed="0"/>
+    <w:lsdException w:name="Light Grid Accent 5" w:semiHidden="0" w:uiPriority="62" w:unhideWhenUsed="0"/>
+    <w:lsdException w:name="Medium Shading 1 Accent 5" w:semiHidden="0" w:uiPriority="63" w:unhideWhenUsed="0"/>
+    <w:lsdException w:name="Medium Shading 2 Accent 5" w:semiHidden="0" w:uiPriority="64" w:unhideWhenUsed="0"/>
+    <w:lsdException w:name="Medium List 1 Accent 5" w:semiHidden="0" w:uiPriority="65" w:unhideWhenUsed="0"/>
+    <w:lsdException w:name="Medium List 2 Accent 5" w:semiHidden="0" w:uiPriority="66" w:unhideWhenUsed="0"/>
+    <w:lsdException w:name="Medium Grid 1 Accent 5" w:semiHidden="0" w:uiPriority="67" w:unhideWhenUsed="0"/>
+    <w:lsdException w:name="Medium Grid 2 Accent 5" w:semiHidden="0" w:uiPriority="68" w:unhideWhenUsed="0"/>
+    <w:lsdException w:name="Medium Grid 3 Accent 5" w:semiHidden="0" w:uiPriority="69" w:unhideWhenUsed="0"/>
+    <w:lsdException w:name="Dark List Accent 5" w:semiHidden="0" w:uiPriority="70" w:unhideWhenUsed="0"/>
+    <w:lsdException w:name="Colorful Shading Accent 5" w:semiHidden="0" w:uiPriority="71" w:unhideWhenUsed="0"/>
+    <w:lsdException w:name="Colorful List Accent 5" w:semiHidden="0" w:uiPriority="72" w:unhideWhenUsed="0"/>
+    <w:lsdException w:name="Colorful Grid Accent 5" w:semiHidden="0" w:uiPriority="73" w:unhideWhenUsed="0"/>
+    <w:lsdException w:name="Light Shading Accent 6" w:semiHidden="0" w:uiPriority="60" w:unhideWhenUsed="0"/>
+    <w:lsdException w:name="Light List Accent 6" w:semiHidden="0" w:uiPriority="61" w:unhideWhenUsed="0"/>
+    <w:lsdException w:name="Light Grid Accent 6" w:semiHidden="0" w:uiPriority="62" w:unhideWhenUsed="0"/>
+    <w:lsdException w:name="Medium Shading 1 Accent 6" w:semiHidden="0" w:uiPriority="63" w:unhideWhenUsed="0"/>
+    <w:lsdException w:name="Medium Shading 2 Accent 6" w:semiHidden="0" w:uiPriority="64" w:unhideWhenUsed="0"/>
+    <w:lsdException w:name="Medium List 1 Accent 6" w:semiHidden="0" w:uiPriority="65" w:unhideWhenUsed="0"/>
+    <w:lsdException w:name="Medium List 2 Accent 6" w:semiHidden="0" w:uiPriority="66" w:unhideWhenUsed="0"/>
+    <w:lsdException w:name="Medium Grid 1 Accent 6" w:semiHidden="0" w:uiPriority="67" w:unhideWhenUsed="0"/>
+    <w:lsdException w:name="Medium Grid 2 Accent 6" w:semiHidden="0" w:uiPriority="68" w:unhideWhenUsed="0"/>
+    <w:lsdException w:name="Medium Grid 3 Accent 6" w:semiHidden="0" w:uiPriority="69" w:unhideWhenUsed="0"/>
+    <w:lsdException w:name="Dark List Accent 6" w:semiHidden="0" w:uiPriority="70" w:unhideWhenUsed="0"/>
+    <w:lsdException w:name="Colorful Shading Accent 6" w:semiHidden="0" w:uiPriority="71" w:unhideWhenUsed="0"/>
+    <w:lsdException w:name="Colorful List Accent 6" w:semiHidden="0" w:uiPriority="72" w:unhideWhenUsed="0"/>
+    <w:lsdException w:name="Colorful Grid Accent 6" w:semiHidden="0" w:uiPriority="73" w:unhideWhenUsed="0"/>
+    <w:lsdException w:name="Subtle Emphasis" w:semiHidden="0" w:uiPriority="19" w:unhideWhenUsed="0" w:qFormat="1"/>
+    <w:lsdException w:name="Intense Emphasis" w:semiHidden="0" w:uiPriority="21" w:unhideWhenUsed="0" w:qFormat="1"/>
+    <w:lsdException w:name="Subtle Reference" w:semiHidden="0" w:uiPriority="31" w:unhideWhenUsed="0" w:qFormat="1"/>
+    <w:lsdException w:name="Intense Reference" w:semiHidden="0" w:uiPriority="32" w:unhideWhenUsed="0" w:qFormat="1"/>
+    <w:lsdException w:name="Book Title" w:semiHidden="0" w:uiPriority="33" w:unhideWhenUsed="0" w:qFormat="1"/>
+    <w:lsdException w:name="Bibliography" w:uiPriority="37"/>
+    <w:lsdException w:name="TOC Heading" w:uiPriority="39" w:qFormat="1"/>
   </w:latentStyles>
   <w:style w:type="paragraph" w:default="1" w:styleId="Normal">
     <w:name w:val="Normal"/>
@@ -7661,7 +8567,6 @@
   <w:style w:type="character" w:default="1" w:styleId="DefaultParagraphFont">
     <w:name w:val="Default Paragraph Font"/>
     <w:uiPriority w:val="1"/>
-    <w:semiHidden/>
     <w:unhideWhenUsed/>
   </w:style>
   <w:style w:type="table" w:default="1" w:styleId="TableNormal">
@@ -8014,6 +8919,196 @@
 </w:styles>
 </file>
 
+<file path=word/stylesWithEffects.xml><?xml version="1.0" encoding="utf-8"?>
+<w:styles xmlns:wpc="http://schemas.microsoft.com/office/word/2010/wordprocessingCanvas" xmlns:mo="http://schemas.microsoft.com/office/mac/office/2008/main" xmlns:mc="http://schemas.openxmlformats.org/markup-compatibility/2006" xmlns:mv="urn:schemas-microsoft-com:mac:vml" xmlns:o="urn:schemas-microsoft-com:office:office" xmlns:r="http://schemas.openxmlformats.org/officeDocument/2006/relationships" xmlns:m="http://schemas.openxmlformats.org/officeDocument/2006/math" xmlns:v="urn:schemas-microsoft-com:vml" xmlns:wp14="http://schemas.microsoft.com/office/word/2010/wordprocessingDrawing" xmlns:wp="http://schemas.openxmlformats.org/drawingml/2006/wordprocessingDrawing" xmlns:w10="urn:schemas-microsoft-com:office:word" xmlns:w="http://schemas.openxmlformats.org/wordprocessingml/2006/main" xmlns:w14="http://schemas.microsoft.com/office/word/2010/wordml" xmlns:wpg="http://schemas.microsoft.com/office/word/2010/wordprocessingGroup" xmlns:wpi="http://schemas.microsoft.com/office/word/2010/wordprocessingInk" xmlns:wne="http://schemas.microsoft.com/office/word/2006/wordml" xmlns:wps="http://schemas.microsoft.com/office/word/2010/wordprocessingShape" mc:Ignorable="w14 wp14">
+  <w:docDefaults>
+    <w:rPrDefault>
+      <w:rPr>
+        <w:rFonts w:asciiTheme="minorHAnsi" w:eastAsiaTheme="minorEastAsia" w:hAnsiTheme="minorHAnsi" w:cstheme="minorBidi"/>
+        <w:sz w:val="22"/>
+        <w:szCs w:val="22"/>
+        <w:lang w:val="en-US" w:eastAsia="en-US" w:bidi="ar-SA"/>
+      </w:rPr>
+    </w:rPrDefault>
+    <w:pPrDefault>
+      <w:pPr>
+        <w:spacing w:after="200" w:line="276" w:lineRule="auto"/>
+      </w:pPr>
+    </w:pPrDefault>
+  </w:docDefaults>
+  <w:latentStyles w:defLockedState="0" w:defUIPriority="99" w:defSemiHidden="1" w:defUnhideWhenUsed="1" w:defQFormat="0" w:count="276">
+    <w:lsdException w:name="Normal" w:semiHidden="0" w:uiPriority="0" w:unhideWhenUsed="0" w:qFormat="1"/>
+    <w:lsdException w:name="heading 1" w:semiHidden="0" w:uiPriority="9" w:unhideWhenUsed="0" w:qFormat="1"/>
+    <w:lsdException w:name="heading 2" w:uiPriority="9" w:qFormat="1"/>
+    <w:lsdException w:name="heading 3" w:uiPriority="9" w:qFormat="1"/>
+    <w:lsdException w:name="heading 4" w:uiPriority="9" w:qFormat="1"/>
+    <w:lsdException w:name="heading 5" w:uiPriority="9" w:qFormat="1"/>
+    <w:lsdException w:name="heading 6" w:uiPriority="9" w:qFormat="1"/>
+    <w:lsdException w:name="heading 7" w:uiPriority="9" w:qFormat="1"/>
+    <w:lsdException w:name="heading 8" w:uiPriority="9" w:qFormat="1"/>
+    <w:lsdException w:name="heading 9" w:uiPriority="9" w:qFormat="1"/>
+    <w:lsdException w:name="toc 1" w:uiPriority="39"/>
+    <w:lsdException w:name="toc 2" w:uiPriority="39"/>
+    <w:lsdException w:name="toc 3" w:uiPriority="39"/>
+    <w:lsdException w:name="toc 4" w:uiPriority="39"/>
+    <w:lsdException w:name="toc 5" w:uiPriority="39"/>
+    <w:lsdException w:name="toc 6" w:uiPriority="39"/>
+    <w:lsdException w:name="toc 7" w:uiPriority="39"/>
+    <w:lsdException w:name="toc 8" w:uiPriority="39"/>
+    <w:lsdException w:name="toc 9" w:uiPriority="39"/>
+    <w:lsdException w:name="caption" w:uiPriority="35" w:qFormat="1"/>
+    <w:lsdException w:name="Title" w:semiHidden="0" w:uiPriority="10" w:unhideWhenUsed="0" w:qFormat="1"/>
+    <w:lsdException w:name="Default Paragraph Font" w:uiPriority="1"/>
+    <w:lsdException w:name="Subtitle" w:semiHidden="0" w:uiPriority="11" w:unhideWhenUsed="0" w:qFormat="1"/>
+    <w:lsdException w:name="Strong" w:semiHidden="0" w:uiPriority="22" w:unhideWhenUsed="0" w:qFormat="1"/>
+    <w:lsdException w:name="Emphasis" w:semiHidden="0" w:uiPriority="20" w:unhideWhenUsed="0" w:qFormat="1"/>
+    <w:lsdException w:name="Table Grid" w:semiHidden="0" w:uiPriority="59" w:unhideWhenUsed="0"/>
+    <w:lsdException w:name="Placeholder Text" w:unhideWhenUsed="0"/>
+    <w:lsdException w:name="No Spacing" w:semiHidden="0" w:uiPriority="1" w:unhideWhenUsed="0" w:qFormat="1"/>
+    <w:lsdException w:name="Light Shading" w:semiHidden="0" w:uiPriority="60" w:unhideWhenUsed="0"/>
+    <w:lsdException w:name="Light List" w:semiHidden="0" w:uiPriority="61" w:unhideWhenUsed="0"/>
+    <w:lsdException w:name="Light Grid" w:semiHidden="0" w:uiPriority="62" w:unhideWhenUsed="0"/>
+    <w:lsdException w:name="Medium Shading 1" w:semiHidden="0" w:uiPriority="63" w:unhideWhenUsed="0"/>
+    <w:lsdException w:name="Medium Shading 2" w:semiHidden="0" w:uiPriority="64" w:unhideWhenUsed="0"/>
+    <w:lsdException w:name="Medium List 1" w:semiHidden="0" w:uiPriority="65" w:unhideWhenUsed="0"/>
+    <w:lsdException w:name="Medium List 2" w:semiHidden="0" w:uiPriority="66" w:unhideWhenUsed="0"/>
+    <w:lsdException w:name="Medium Grid 1" w:semiHidden="0" w:uiPriority="67" w:unhideWhenUsed="0"/>
+    <w:lsdException w:name="Medium Grid 2" w:semiHidden="0" w:uiPriority="68" w:unhideWhenUsed="0"/>
+    <w:lsdException w:name="Medium Grid 3" w:semiHidden="0" w:uiPriority="69" w:unhideWhenUsed="0"/>
+    <w:lsdException w:name="Dark List" w:semiHidden="0" w:uiPriority="70" w:unhideWhenUsed="0"/>
+    <w:lsdException w:name="Colorful Shading" w:semiHidden="0" w:uiPriority="71" w:unhideWhenUsed="0"/>
+    <w:lsdException w:name="Colorful List" w:semiHidden="0" w:uiPriority="72" w:unhideWhenUsed="0"/>
+    <w:lsdException w:name="Colorful Grid" w:semiHidden="0" w:uiPriority="73" w:unhideWhenUsed="0"/>
+    <w:lsdException w:name="Light Shading Accent 1" w:semiHidden="0" w:uiPriority="60" w:unhideWhenUsed="0"/>
+    <w:lsdException w:name="Light List Accent 1" w:semiHidden="0" w:uiPriority="61" w:unhideWhenUsed="0"/>
+    <w:lsdException w:name="Light Grid Accent 1" w:semiHidden="0" w:uiPriority="62" w:unhideWhenUsed="0"/>
+    <w:lsdException w:name="Medium Shading 1 Accent 1" w:semiHidden="0" w:uiPriority="63" w:unhideWhenUsed="0"/>
+    <w:lsdException w:name="Medium Shading 2 Accent 1" w:semiHidden="0" w:uiPriority="64" w:unhideWhenUsed="0"/>
+    <w:lsdException w:name="Medium List 1 Accent 1" w:semiHidden="0" w:uiPriority="65" w:unhideWhenUsed="0"/>
+    <w:lsdException w:name="Revision" w:unhideWhenUsed="0"/>
+    <w:lsdException w:name="List Paragraph" w:semiHidden="0" w:uiPriority="34" w:unhideWhenUsed="0" w:qFormat="1"/>
+    <w:lsdException w:name="Quote" w:semiHidden="0" w:uiPriority="29" w:unhideWhenUsed="0" w:qFormat="1"/>
+    <w:lsdException w:name="Intense Quote" w:semiHidden="0" w:uiPriority="30" w:unhideWhenUsed="0" w:qFormat="1"/>
+    <w:lsdException w:name="Medium List 2 Accent 1" w:semiHidden="0" w:uiPriority="66" w:unhideWhenUsed="0"/>
+    <w:lsdException w:name="Medium Grid 1 Accent 1" w:semiHidden="0" w:uiPriority="67" w:unhideWhenUsed="0"/>
+    <w:lsdException w:name="Medium Grid 2 Accent 1" w:semiHidden="0" w:uiPriority="68" w:unhideWhenUsed="0"/>
+    <w:lsdException w:name="Medium Grid 3 Accent 1" w:semiHidden="0" w:uiPriority="69" w:unhideWhenUsed="0"/>
+    <w:lsdException w:name="Dark List Accent 1" w:semiHidden="0" w:uiPriority="70" w:unhideWhenUsed="0"/>
+    <w:lsdException w:name="Colorful Shading Accent 1" w:semiHidden="0" w:uiPriority="71" w:unhideWhenUsed="0"/>
+    <w:lsdException w:name="Colorful List Accent 1" w:semiHidden="0" w:uiPriority="72" w:unhideWhenUsed="0"/>
+    <w:lsdException w:name="Colorful Grid Accent 1" w:semiHidden="0" w:uiPriority="73" w:unhideWhenUsed="0"/>
+    <w:lsdException w:name="Light Shading Accent 2" w:semiHidden="0" w:uiPriority="60" w:unhideWhenUsed="0"/>
+    <w:lsdException w:name="Light List Accent 2" w:semiHidden="0" w:uiPriority="61" w:unhideWhenUsed="0"/>
+    <w:lsdException w:name="Light Grid Accent 2" w:semiHidden="0" w:uiPriority="62" w:unhideWhenUsed="0"/>
+    <w:lsdException w:name="Medium Shading 1 Accent 2" w:semiHidden="0" w:uiPriority="63" w:unhideWhenUsed="0"/>
+    <w:lsdException w:name="Medium Shading 2 Accent 2" w:semiHidden="0" w:uiPriority="64" w:unhideWhenUsed="0"/>
+    <w:lsdException w:name="Medium List 1 Accent 2" w:semiHidden="0" w:uiPriority="65" w:unhideWhenUsed="0"/>
+    <w:lsdException w:name="Medium List 2 Accent 2" w:semiHidden="0" w:uiPriority="66" w:unhideWhenUsed="0"/>
+    <w:lsdException w:name="Medium Grid 1 Accent 2" w:semiHidden="0" w:uiPriority="67" w:unhideWhenUsed="0"/>
+    <w:lsdException w:name="Medium Grid 2 Accent 2" w:semiHidden="0" w:uiPriority="68" w:unhideWhenUsed="0"/>
+    <w:lsdException w:name="Medium Grid 3 Accent 2" w:semiHidden="0" w:uiPriority="69" w:unhideWhenUsed="0"/>
+    <w:lsdException w:name="Dark List Accent 2" w:semiHidden="0" w:uiPriority="70" w:unhideWhenUsed="0"/>
+    <w:lsdException w:name="Colorful Shading Accent 2" w:semiHidden="0" w:uiPriority="71" w:unhideWhenUsed="0"/>
+    <w:lsdException w:name="Colorful List Accent 2" w:semiHidden="0" w:uiPriority="72" w:unhideWhenUsed="0"/>
+    <w:lsdException w:name="Colorful Grid Accent 2" w:semiHidden="0" w:uiPriority="73" w:unhideWhenUsed="0"/>
+    <w:lsdException w:name="Light Shading Accent 3" w:semiHidden="0" w:uiPriority="60" w:unhideWhenUsed="0"/>
+    <w:lsdException w:name="Light List Accent 3" w:semiHidden="0" w:uiPriority="61" w:unhideWhenUsed="0"/>
+    <w:lsdException w:name="Light Grid Accent 3" w:semiHidden="0" w:uiPriority="62" w:unhideWhenUsed="0"/>
+    <w:lsdException w:name="Medium Shading 1 Accent 3" w:semiHidden="0" w:uiPriority="63" w:unhideWhenUsed="0"/>
+    <w:lsdException w:name="Medium Shading 2 Accent 3" w:semiHidden="0" w:uiPriority="64" w:unhideWhenUsed="0"/>
+    <w:lsdException w:name="Medium List 1 Accent 3" w:semiHidden="0" w:uiPriority="65" w:unhideWhenUsed="0"/>
+    <w:lsdException w:name="Medium List 2 Accent 3" w:semiHidden="0" w:uiPriority="66" w:unhideWhenUsed="0"/>
+    <w:lsdException w:name="Medium Grid 1 Accent 3" w:semiHidden="0" w:uiPriority="67" w:unhideWhenUsed="0"/>
+    <w:lsdException w:name="Medium Grid 2 Accent 3" w:semiHidden="0" w:uiPriority="68" w:unhideWhenUsed="0"/>
+    <w:lsdException w:name="Medium Grid 3 Accent 3" w:semiHidden="0" w:uiPriority="69" w:unhideWhenUsed="0"/>
+    <w:lsdException w:name="Dark List Accent 3" w:semiHidden="0" w:uiPriority="70" w:unhideWhenUsed="0"/>
+    <w:lsdException w:name="Colorful Shading Accent 3" w:semiHidden="0" w:uiPriority="71" w:unhideWhenUsed="0"/>
+    <w:lsdException w:name="Colorful List Accent 3" w:semiHidden="0" w:uiPriority="72" w:unhideWhenUsed="0"/>
+    <w:lsdException w:name="Colorful Grid Accent 3" w:semiHidden="0" w:uiPriority="73" w:unhideWhenUsed="0"/>
+    <w:lsdException w:name="Light Shading Accent 4" w:semiHidden="0" w:uiPriority="60" w:unhideWhenUsed="0"/>
+    <w:lsdException w:name="Light List Accent 4" w:semiHidden="0" w:uiPriority="61" w:unhideWhenUsed="0"/>
+    <w:lsdException w:name="Light Grid Accent 4" w:semiHidden="0" w:uiPriority="62" w:unhideWhenUsed="0"/>
+    <w:lsdException w:name="Medium Shading 1 Accent 4" w:semiHidden="0" w:uiPriority="63" w:unhideWhenUsed="0"/>
+    <w:lsdException w:name="Medium Shading 2 Accent 4" w:semiHidden="0" w:uiPriority="64" w:unhideWhenUsed="0"/>
+    <w:lsdException w:name="Medium List 1 Accent 4" w:semiHidden="0" w:uiPriority="65" w:unhideWhenUsed="0"/>
+    <w:lsdException w:name="Medium List 2 Accent 4" w:semiHidden="0" w:uiPriority="66" w:unhideWhenUsed="0"/>
+    <w:lsdException w:name="Medium Grid 1 Accent 4" w:semiHidden="0" w:uiPriority="67" w:unhideWhenUsed="0"/>
+    <w:lsdException w:name="Medium Grid 2 Accent 4" w:semiHidden="0" w:uiPriority="68" w:unhideWhenUsed="0"/>
+    <w:lsdException w:name="Medium Grid 3 Accent 4" w:semiHidden="0" w:uiPriority="69" w:unhideWhenUsed="0"/>
+    <w:lsdException w:name="Dark List Accent 4" w:semiHidden="0" w:uiPriority="70" w:unhideWhenUsed="0"/>
+    <w:lsdException w:name="Colorful Shading Accent 4" w:semiHidden="0" w:uiPriority="71" w:unhideWhenUsed="0"/>
+    <w:lsdException w:name="Colorful List Accent 4" w:semiHidden="0" w:uiPriority="72" w:unhideWhenUsed="0"/>
+    <w:lsdException w:name="Colorful Grid Accent 4" w:semiHidden="0" w:uiPriority="73" w:unhideWhenUsed="0"/>
+    <w:lsdException w:name="Light Shading Accent 5" w:semiHidden="0" w:uiPriority="60" w:unhideWhenUsed="0"/>
+    <w:lsdException w:name="Light List Accent 5" w:semiHidden="0" w:uiPriority="61" w:unhideWhenUsed="0"/>
+    <w:lsdException w:name="Light Grid Accent 5" w:semiHidden="0" w:uiPriority="62" w:unhideWhenUsed="0"/>
+    <w:lsdException w:name="Medium Shading 1 Accent 5" w:semiHidden="0" w:uiPriority="63" w:unhideWhenUsed="0"/>
+    <w:lsdException w:name="Medium Shading 2 Accent 5" w:semiHidden="0" w:uiPriority="64" w:unhideWhenUsed="0"/>
+    <w:lsdException w:name="Medium List 1 Accent 5" w:semiHidden="0" w:uiPriority="65" w:unhideWhenUsed="0"/>
+    <w:lsdException w:name="Medium List 2 Accent 5" w:semiHidden="0" w:uiPriority="66" w:unhideWhenUsed="0"/>
+    <w:lsdException w:name="Medium Grid 1 Accent 5" w:semiHidden="0" w:uiPriority="67" w:unhideWhenUsed="0"/>
+    <w:lsdException w:name="Medium Grid 2 Accent 5" w:semiHidden="0" w:uiPriority="68" w:unhideWhenUsed="0"/>
+    <w:lsdException w:name="Medium Grid 3 Accent 5" w:semiHidden="0" w:uiPriority="69" w:unhideWhenUsed="0"/>
+    <w:lsdException w:name="Dark List Accent 5" w:semiHidden="0" w:uiPriority="70" w:unhideWhenUsed="0"/>
+    <w:lsdException w:name="Colorful Shading Accent 5" w:semiHidden="0" w:uiPriority="71" w:unhideWhenUsed="0"/>
+    <w:lsdException w:name="Colorful List Accent 5" w:semiHidden="0" w:uiPriority="72" w:unhideWhenUsed="0"/>
+    <w:lsdException w:name="Colorful Grid Accent 5" w:semiHidden="0" w:uiPriority="73" w:unhideWhenUsed="0"/>
+    <w:lsdException w:name="Light Shading Accent 6" w:semiHidden="0" w:uiPriority="60" w:unhideWhenUsed="0"/>
+    <w:lsdException w:name="Light List Accent 6" w:semiHidden="0" w:uiPriority="61" w:unhideWhenUsed="0"/>
+    <w:lsdException w:name="Light Grid Accent 6" w:semiHidden="0" w:uiPriority="62" w:unhideWhenUsed="0"/>
+    <w:lsdException w:name="Medium Shading 1 Accent 6" w:semiHidden="0" w:uiPriority="63" w:unhideWhenUsed="0"/>
+    <w:lsdException w:name="Medium Shading 2 Accent 6" w:semiHidden="0" w:uiPriority="64" w:unhideWhenUsed="0"/>
+    <w:lsdException w:name="Medium List 1 Accent 6" w:semiHidden="0" w:uiPriority="65" w:unhideWhenUsed="0"/>
+    <w:lsdException w:name="Medium List 2 Accent 6" w:semiHidden="0" w:uiPriority="66" w:unhideWhenUsed="0"/>
+    <w:lsdException w:name="Medium Grid 1 Accent 6" w:semiHidden="0" w:uiPriority="67" w:unhideWhenUsed="0"/>
+    <w:lsdException w:name="Medium Grid 2 Accent 6" w:semiHidden="0" w:uiPriority="68" w:unhideWhenUsed="0"/>
+    <w:lsdException w:name="Medium Grid 3 Accent 6" w:semiHidden="0" w:uiPriority="69" w:unhideWhenUsed="0"/>
+    <w:lsdException w:name="Dark List Accent 6" w:semiHidden="0" w:uiPriority="70" w:unhideWhenUsed="0"/>
+    <w:lsdException w:name="Colorful Shading Accent 6" w:semiHidden="0" w:uiPriority="71" w:unhideWhenUsed="0"/>
+    <w:lsdException w:name="Colorful List Accent 6" w:semiHidden="0" w:uiPriority="72" w:unhideWhenUsed="0"/>
+    <w:lsdException w:name="Colorful Grid Accent 6" w:semiHidden="0" w:uiPriority="73" w:unhideWhenUsed="0"/>
+    <w:lsdException w:name="Subtle Emphasis" w:semiHidden="0" w:uiPriority="19" w:unhideWhenUsed="0" w:qFormat="1"/>
+    <w:lsdException w:name="Intense Emphasis" w:semiHidden="0" w:uiPriority="21" w:unhideWhenUsed="0" w:qFormat="1"/>
+    <w:lsdException w:name="Subtle Reference" w:semiHidden="0" w:uiPriority="31" w:unhideWhenUsed="0" w:qFormat="1"/>
+    <w:lsdException w:name="Intense Reference" w:semiHidden="0" w:uiPriority="32" w:unhideWhenUsed="0" w:qFormat="1"/>
+    <w:lsdException w:name="Book Title" w:semiHidden="0" w:uiPriority="33" w:unhideWhenUsed="0" w:qFormat="1"/>
+    <w:lsdException w:name="Bibliography" w:uiPriority="37"/>
+    <w:lsdException w:name="TOC Heading" w:uiPriority="39" w:qFormat="1"/>
+  </w:latentStyles>
+  <w:style w:type="paragraph" w:default="1" w:styleId="Normal">
+    <w:name w:val="Normal"/>
+    <w:qFormat/>
+  </w:style>
+  <w:style w:type="character" w:default="1" w:styleId="DefaultParagraphFont">
+    <w:name w:val="Default Paragraph Font"/>
+    <w:uiPriority w:val="1"/>
+    <w:semiHidden/>
+    <w:unhideWhenUsed/>
+  </w:style>
+  <w:style w:type="table" w:default="1" w:styleId="TableNormal">
+    <w:name w:val="Normal Table"/>
+    <w:uiPriority w:val="99"/>
+    <w:semiHidden/>
+    <w:unhideWhenUsed/>
+    <w:tblPr>
+      <w:tblInd w:w="0" w:type="dxa"/>
+      <w:tblCellMar>
+        <w:top w:w="0" w:type="dxa"/>
+        <w:left w:w="108" w:type="dxa"/>
+        <w:bottom w:w="0" w:type="dxa"/>
+        <w:right w:w="108" w:type="dxa"/>
+      </w:tblCellMar>
+    </w:tblPr>
+  </w:style>
+  <w:style w:type="numbering" w:default="1" w:styleId="NoList">
+    <w:name w:val="No List"/>
+    <w:uiPriority w:val="99"/>
+    <w:semiHidden/>
+    <w:unhideWhenUsed/>
+  </w:style>
+</w:styles>
+</file>
+
 <file path=word/theme/theme1.xml><?xml version="1.0" encoding="utf-8"?>
 <a:theme xmlns:a="http://schemas.openxmlformats.org/drawingml/2006/main" name="Office Theme">
   <a:themeElements>
@@ -8057,7 +9152,7 @@
     </a:clrScheme>
     <a:fontScheme name="Office">
       <a:majorFont>
-        <a:latin typeface="Calibri Light" panose="020F0302020204030204"/>
+        <a:latin typeface="Calibri Light"/>
         <a:ea typeface=""/>
         <a:cs typeface=""/>
         <a:font script="Jpan" typeface="ＭＳ ゴシック"/>
@@ -8092,7 +9187,7 @@
         <a:font script="Geor" typeface="Sylfaen"/>
       </a:majorFont>
       <a:minorFont>
-        <a:latin typeface="Calibri" panose="020F0502020204030204"/>
+        <a:latin typeface="Calibri"/>
         <a:ea typeface=""/>
         <a:cs typeface=""/>
         <a:font script="Jpan" typeface="ＭＳ 明朝"/>
@@ -8269,8 +9364,20 @@
   <a:extraClrSchemeLst/>
   <a:extLst>
     <a:ext uri="{05A4C25C-085E-4340-85A3-A5531E510DB2}">
-      <thm15:themeFamily xmlns:thm15="http://schemas.microsoft.com/office/thememl/2012/main" name="Office Theme" id="{62F939B6-93AF-4DB8-9C6B-D6C7DFDC589F}" vid="{4A3C46E8-61CC-4603-A589-7422A47A8E4A}"/>
+      <thm15:themeFamily xmlns="" xmlns:thm15="http://schemas.microsoft.com/office/thememl/2012/main" name="Office Theme" id="{62F939B6-93AF-4DB8-9C6B-D6C7DFDC589F}" vid="{4A3C46E8-61CC-4603-A589-7422A47A8E4A}"/>
     </a:ext>
   </a:extLst>
 </a:theme>
+</file>
+
+<file path=customXml/item1.xml><?xml version="1.0" encoding="utf-8"?>
+<b:Sources xmlns:b="http://schemas.openxmlformats.org/officeDocument/2006/bibliography" xmlns="http://schemas.openxmlformats.org/officeDocument/2006/bibliography" SelectedStyle="/APA.XSL" StyleName="APA"/>
+</file>
+
+<file path=customXml/itemProps1.xml><?xml version="1.0" encoding="utf-8"?>
+<ds:datastoreItem xmlns:ds="http://schemas.openxmlformats.org/officeDocument/2006/customXml" ds:itemID="{E6ABD449-F7D2-6C4E-907E-4BD3F9AC254D}">
+  <ds:schemaRefs>
+    <ds:schemaRef ds:uri="http://schemas.openxmlformats.org/officeDocument/2006/bibliography"/>
+  </ds:schemaRefs>
+</ds:datastoreItem>
 </file>
</xml_diff>

<commit_message>
Some minor cleaning up before submitting
</commit_message>
<xml_diff>
--- a/SystemRequirements.docx
+++ b/SystemRequirements.docx
@@ -1,6 +1,6 @@
 
 <file path=word/document.xml><?xml version="1.0" encoding="utf-8"?>
-<w:document xmlns:wpc="http://schemas.microsoft.com/office/word/2010/wordprocessingCanvas" xmlns:mo="http://schemas.microsoft.com/office/mac/office/2008/main" xmlns:mc="http://schemas.openxmlformats.org/markup-compatibility/2006" xmlns:mv="urn:schemas-microsoft-com:mac:vml" xmlns:o="urn:schemas-microsoft-com:office:office" xmlns:r="http://schemas.openxmlformats.org/officeDocument/2006/relationships" xmlns:m="http://schemas.openxmlformats.org/officeDocument/2006/math" xmlns:v="urn:schemas-microsoft-com:vml" xmlns:wp14="http://schemas.microsoft.com/office/word/2010/wordprocessingDrawing" xmlns:wp="http://schemas.openxmlformats.org/drawingml/2006/wordprocessingDrawing" xmlns:w10="urn:schemas-microsoft-com:office:word" xmlns:w="http://schemas.openxmlformats.org/wordprocessingml/2006/main" xmlns:w14="http://schemas.microsoft.com/office/word/2010/wordml" xmlns:wpg="http://schemas.microsoft.com/office/word/2010/wordprocessingGroup" xmlns:wpi="http://schemas.microsoft.com/office/word/2010/wordprocessingInk" xmlns:wne="http://schemas.microsoft.com/office/word/2006/wordml" xmlns:wps="http://schemas.microsoft.com/office/word/2010/wordprocessingShape" mc:Ignorable="w14 wp14">
+<w:document xmlns:wpc="http://schemas.microsoft.com/office/word/2010/wordprocessingCanvas" xmlns:mc="http://schemas.openxmlformats.org/markup-compatibility/2006" xmlns:o="urn:schemas-microsoft-com:office:office" xmlns:r="http://schemas.openxmlformats.org/officeDocument/2006/relationships" xmlns:m="http://schemas.openxmlformats.org/officeDocument/2006/math" xmlns:v="urn:schemas-microsoft-com:vml" xmlns:wp14="http://schemas.microsoft.com/office/word/2010/wordprocessingDrawing" xmlns:wp="http://schemas.openxmlformats.org/drawingml/2006/wordprocessingDrawing" xmlns:w10="urn:schemas-microsoft-com:office:word" xmlns:w="http://schemas.openxmlformats.org/wordprocessingml/2006/main" xmlns:w14="http://schemas.microsoft.com/office/word/2010/wordml" xmlns:w15="http://schemas.microsoft.com/office/word/2012/wordml" xmlns:wpg="http://schemas.microsoft.com/office/word/2010/wordprocessingGroup" xmlns:wpi="http://schemas.microsoft.com/office/word/2010/wordprocessingInk" xmlns:wne="http://schemas.microsoft.com/office/word/2006/wordml" xmlns:wps="http://schemas.microsoft.com/office/word/2010/wordprocessingShape" mc:Ignorable="w14 w15 wp14">
   <w:body>
     <w:p>
       <w:pPr>
@@ -166,8 +166,10 @@
           <w:sz w:val="28"/>
           <w:szCs w:val="28"/>
         </w:rPr>
-        <w:t>Rev 1.1</w:t>
+        <w:t>Rev 1.2</w:t>
       </w:r>
+      <w:bookmarkStart w:id="0" w:name="_GoBack"/>
+      <w:bookmarkEnd w:id="0"/>
     </w:p>
     <w:p>
       <w:pPr>
@@ -231,7 +233,27 @@
           <w:sz w:val="28"/>
           <w:szCs w:val="28"/>
         </w:rPr>
-        <w:t>Date: 10-1-2015</w:t>
+        <w:t>Date: 10-1</w:t>
+      </w:r>
+      <w:r>
+        <w:rPr>
+          <w:rFonts w:eastAsia="Times New Roman"/>
+          <w:b/>
+          <w:bCs/>
+          <w:sz w:val="28"/>
+          <w:szCs w:val="28"/>
+        </w:rPr>
+        <w:t>0</w:t>
+      </w:r>
+      <w:r>
+        <w:rPr>
+          <w:rFonts w:eastAsia="Times New Roman"/>
+          <w:b/>
+          <w:bCs/>
+          <w:sz w:val="28"/>
+          <w:szCs w:val="28"/>
+        </w:rPr>
+        <w:t>-2015</w:t>
       </w:r>
     </w:p>
     <w:p>
@@ -497,18 +519,78 @@
                 <w:sz w:val="28"/>
                 <w:szCs w:val="28"/>
               </w:rPr>
-              <w:t xml:space="preserve">Thaddeus </w:t>
-            </w:r>
-            <w:proofErr w:type="spellStart"/>
-            <w:r>
+              <w:t>Thaddeus Wanat</w:t>
+            </w:r>
+          </w:p>
+        </w:tc>
+      </w:tr>
+      <w:tr>
+        <w:tc>
+          <w:tcPr>
+            <w:tcW w:w="1980" w:type="dxa"/>
+            <w:tcBorders>
+              <w:top w:val="single" w:sz="4" w:space="0" w:color="000000"/>
+              <w:left w:val="single" w:sz="4" w:space="0" w:color="000000"/>
+              <w:bottom w:val="single" w:sz="4" w:space="0" w:color="000000"/>
+              <w:right w:val="nil"/>
+            </w:tcBorders>
+            <w:shd w:val="clear" w:color="auto" w:fill="auto"/>
+            <w:tcMar>
+              <w:left w:w="103" w:type="dxa"/>
+            </w:tcMar>
+          </w:tcPr>
+          <w:p>
+            <w:pPr>
+              <w:pStyle w:val="TextBody"/>
+              <w:ind w:left="0"/>
+              <w:rPr>
+                <w:rFonts w:ascii="Arial" w:hAnsi="Arial" w:cs="Arial"/>
+                <w:sz w:val="28"/>
+                <w:szCs w:val="28"/>
+              </w:rPr>
+            </w:pPr>
+            <w:r>
+              <w:rPr>
+                <w:rFonts w:ascii="Arial" w:hAnsi="Arial" w:cs="Arial"/>
+                <w:sz w:val="28"/>
+                <w:szCs w:val="28"/>
+              </w:rPr>
+              <w:t>Name</w:t>
+            </w:r>
+          </w:p>
+        </w:tc>
+        <w:tc>
+          <w:tcPr>
+            <w:tcW w:w="4528" w:type="dxa"/>
+            <w:tcBorders>
+              <w:top w:val="single" w:sz="4" w:space="0" w:color="000000"/>
+              <w:left w:val="single" w:sz="4" w:space="0" w:color="000000"/>
+              <w:bottom w:val="single" w:sz="4" w:space="0" w:color="000000"/>
+              <w:right w:val="single" w:sz="4" w:space="0" w:color="000000"/>
+            </w:tcBorders>
+            <w:shd w:val="clear" w:color="auto" w:fill="auto"/>
+            <w:tcMar>
+              <w:left w:w="103" w:type="dxa"/>
+            </w:tcMar>
+          </w:tcPr>
+          <w:p>
+            <w:pPr>
+              <w:snapToGrid w:val="0"/>
+              <w:spacing w:before="120" w:after="120" w:line="240" w:lineRule="auto"/>
               <w:rPr>
                 <w:color w:val="17365D"/>
                 <w:sz w:val="28"/>
                 <w:szCs w:val="28"/>
               </w:rPr>
-              <w:t>Wanat</w:t>
-            </w:r>
-            <w:proofErr w:type="spellEnd"/>
+            </w:pPr>
+            <w:r>
+              <w:rPr>
+                <w:color w:val="17365D"/>
+                <w:sz w:val="28"/>
+                <w:szCs w:val="28"/>
+              </w:rPr>
+              <w:t>Jacob Meixner</w:t>
+            </w:r>
           </w:p>
         </w:tc>
       </w:tr>
@@ -563,7 +645,6 @@
           </w:tcPr>
           <w:p>
             <w:pPr>
-              <w:snapToGrid w:val="0"/>
               <w:spacing w:before="120" w:after="120" w:line="240" w:lineRule="auto"/>
               <w:rPr>
                 <w:color w:val="17365D"/>
@@ -577,167 +658,78 @@
                 <w:sz w:val="28"/>
                 <w:szCs w:val="28"/>
               </w:rPr>
-              <w:t xml:space="preserve">Jacob </w:t>
-            </w:r>
-            <w:proofErr w:type="spellStart"/>
-            <w:r>
+              <w:t>Erik Steffens</w:t>
+            </w:r>
+          </w:p>
+        </w:tc>
+      </w:tr>
+      <w:tr>
+        <w:tc>
+          <w:tcPr>
+            <w:tcW w:w="1980" w:type="dxa"/>
+            <w:tcBorders>
+              <w:top w:val="single" w:sz="4" w:space="0" w:color="000000"/>
+              <w:left w:val="single" w:sz="4" w:space="0" w:color="000000"/>
+              <w:bottom w:val="single" w:sz="4" w:space="0" w:color="000000"/>
+              <w:right w:val="nil"/>
+            </w:tcBorders>
+            <w:shd w:val="clear" w:color="auto" w:fill="auto"/>
+            <w:tcMar>
+              <w:left w:w="103" w:type="dxa"/>
+            </w:tcMar>
+          </w:tcPr>
+          <w:p>
+            <w:pPr>
+              <w:pStyle w:val="TextBody"/>
+              <w:ind w:left="0"/>
+              <w:rPr>
+                <w:rFonts w:ascii="Arial" w:hAnsi="Arial" w:cs="Arial"/>
+                <w:sz w:val="28"/>
+                <w:szCs w:val="28"/>
+              </w:rPr>
+            </w:pPr>
+            <w:r>
+              <w:rPr>
+                <w:rFonts w:ascii="Arial" w:hAnsi="Arial" w:cs="Arial"/>
+                <w:sz w:val="28"/>
+                <w:szCs w:val="28"/>
+              </w:rPr>
+              <w:t>Name</w:t>
+            </w:r>
+          </w:p>
+        </w:tc>
+        <w:tc>
+          <w:tcPr>
+            <w:tcW w:w="4528" w:type="dxa"/>
+            <w:tcBorders>
+              <w:top w:val="single" w:sz="4" w:space="0" w:color="000000"/>
+              <w:left w:val="single" w:sz="4" w:space="0" w:color="000000"/>
+              <w:bottom w:val="single" w:sz="4" w:space="0" w:color="000000"/>
+              <w:right w:val="single" w:sz="4" w:space="0" w:color="000000"/>
+            </w:tcBorders>
+            <w:shd w:val="clear" w:color="auto" w:fill="auto"/>
+            <w:tcMar>
+              <w:left w:w="103" w:type="dxa"/>
+            </w:tcMar>
+          </w:tcPr>
+          <w:p>
+            <w:pPr>
+              <w:snapToGrid w:val="0"/>
+              <w:spacing w:before="120" w:after="120" w:line="240" w:lineRule="auto"/>
               <w:rPr>
                 <w:color w:val="17365D"/>
                 <w:sz w:val="28"/>
                 <w:szCs w:val="28"/>
               </w:rPr>
-              <w:t>Meixner</w:t>
-            </w:r>
-            <w:proofErr w:type="spellEnd"/>
-          </w:p>
-        </w:tc>
-      </w:tr>
-      <w:tr>
-        <w:tc>
-          <w:tcPr>
-            <w:tcW w:w="1980" w:type="dxa"/>
-            <w:tcBorders>
-              <w:top w:val="single" w:sz="4" w:space="0" w:color="000000"/>
-              <w:left w:val="single" w:sz="4" w:space="0" w:color="000000"/>
-              <w:bottom w:val="single" w:sz="4" w:space="0" w:color="000000"/>
-              <w:right w:val="nil"/>
-            </w:tcBorders>
-            <w:shd w:val="clear" w:color="auto" w:fill="auto"/>
-            <w:tcMar>
-              <w:left w:w="103" w:type="dxa"/>
-            </w:tcMar>
-          </w:tcPr>
-          <w:p>
-            <w:pPr>
-              <w:pStyle w:val="TextBody"/>
-              <w:ind w:left="0"/>
-              <w:rPr>
-                <w:rFonts w:ascii="Arial" w:hAnsi="Arial" w:cs="Arial"/>
-                <w:sz w:val="28"/>
-                <w:szCs w:val="28"/>
-              </w:rPr>
-            </w:pPr>
-            <w:r>
-              <w:rPr>
-                <w:rFonts w:ascii="Arial" w:hAnsi="Arial" w:cs="Arial"/>
-                <w:sz w:val="28"/>
-                <w:szCs w:val="28"/>
-              </w:rPr>
-              <w:t>Name</w:t>
-            </w:r>
-          </w:p>
-        </w:tc>
-        <w:tc>
-          <w:tcPr>
-            <w:tcW w:w="4528" w:type="dxa"/>
-            <w:tcBorders>
-              <w:top w:val="single" w:sz="4" w:space="0" w:color="000000"/>
-              <w:left w:val="single" w:sz="4" w:space="0" w:color="000000"/>
-              <w:bottom w:val="single" w:sz="4" w:space="0" w:color="000000"/>
-              <w:right w:val="single" w:sz="4" w:space="0" w:color="000000"/>
-            </w:tcBorders>
-            <w:shd w:val="clear" w:color="auto" w:fill="auto"/>
-            <w:tcMar>
-              <w:left w:w="103" w:type="dxa"/>
-            </w:tcMar>
-          </w:tcPr>
-          <w:p>
-            <w:pPr>
-              <w:spacing w:before="120" w:after="120" w:line="240" w:lineRule="auto"/>
+            </w:pPr>
+            <w:r>
               <w:rPr>
                 <w:color w:val="17365D"/>
                 <w:sz w:val="28"/>
                 <w:szCs w:val="28"/>
               </w:rPr>
-            </w:pPr>
-            <w:r>
-              <w:rPr>
-                <w:color w:val="17365D"/>
-                <w:sz w:val="28"/>
-                <w:szCs w:val="28"/>
-              </w:rPr>
-              <w:t>Erik Steffens</w:t>
-            </w:r>
-          </w:p>
-        </w:tc>
-      </w:tr>
-      <w:tr>
-        <w:tc>
-          <w:tcPr>
-            <w:tcW w:w="1980" w:type="dxa"/>
-            <w:tcBorders>
-              <w:top w:val="single" w:sz="4" w:space="0" w:color="000000"/>
-              <w:left w:val="single" w:sz="4" w:space="0" w:color="000000"/>
-              <w:bottom w:val="single" w:sz="4" w:space="0" w:color="000000"/>
-              <w:right w:val="nil"/>
-            </w:tcBorders>
-            <w:shd w:val="clear" w:color="auto" w:fill="auto"/>
-            <w:tcMar>
-              <w:left w:w="103" w:type="dxa"/>
-            </w:tcMar>
-          </w:tcPr>
-          <w:p>
-            <w:pPr>
-              <w:pStyle w:val="TextBody"/>
-              <w:ind w:left="0"/>
-              <w:rPr>
-                <w:rFonts w:ascii="Arial" w:hAnsi="Arial" w:cs="Arial"/>
-                <w:sz w:val="28"/>
-                <w:szCs w:val="28"/>
-              </w:rPr>
-            </w:pPr>
-            <w:r>
-              <w:rPr>
-                <w:rFonts w:ascii="Arial" w:hAnsi="Arial" w:cs="Arial"/>
-                <w:sz w:val="28"/>
-                <w:szCs w:val="28"/>
-              </w:rPr>
-              <w:t>Name</w:t>
-            </w:r>
-          </w:p>
-        </w:tc>
-        <w:tc>
-          <w:tcPr>
-            <w:tcW w:w="4528" w:type="dxa"/>
-            <w:tcBorders>
-              <w:top w:val="single" w:sz="4" w:space="0" w:color="000000"/>
-              <w:left w:val="single" w:sz="4" w:space="0" w:color="000000"/>
-              <w:bottom w:val="single" w:sz="4" w:space="0" w:color="000000"/>
-              <w:right w:val="single" w:sz="4" w:space="0" w:color="000000"/>
-            </w:tcBorders>
-            <w:shd w:val="clear" w:color="auto" w:fill="auto"/>
-            <w:tcMar>
-              <w:left w:w="103" w:type="dxa"/>
-            </w:tcMar>
-          </w:tcPr>
-          <w:p>
-            <w:pPr>
-              <w:snapToGrid w:val="0"/>
-              <w:spacing w:before="120" w:after="120" w:line="240" w:lineRule="auto"/>
-              <w:rPr>
-                <w:color w:val="17365D"/>
-                <w:sz w:val="28"/>
-                <w:szCs w:val="28"/>
-              </w:rPr>
-            </w:pPr>
-            <w:r>
-              <w:rPr>
-                <w:color w:val="17365D"/>
-                <w:sz w:val="28"/>
-                <w:szCs w:val="28"/>
-              </w:rPr>
-              <w:t xml:space="preserve">Ken </w:t>
-            </w:r>
-            <w:proofErr w:type="spellStart"/>
-            <w:r>
-              <w:rPr>
-                <w:color w:val="17365D"/>
-                <w:sz w:val="28"/>
-                <w:szCs w:val="28"/>
-              </w:rPr>
-              <w:t>Martone</w:t>
-            </w:r>
-            <w:proofErr w:type="spellEnd"/>
+              <w:t>Ken Martone</w:t>
+            </w:r>
           </w:p>
         </w:tc>
       </w:tr>
@@ -1159,8 +1151,8 @@
         <w:pStyle w:val="Heading1"/>
         <w:pageBreakBefore/>
       </w:pPr>
-      <w:bookmarkStart w:id="0" w:name="__RefHeading___Toc367098454"/>
-      <w:bookmarkEnd w:id="0"/>
+      <w:bookmarkStart w:id="1" w:name="__RefHeading___Toc367098454"/>
+      <w:bookmarkEnd w:id="1"/>
       <w:r>
         <w:lastRenderedPageBreak/>
         <w:t>1.0 Introduction</w:t>
@@ -1182,21 +1174,12 @@
           <w:szCs w:val="24"/>
         </w:rPr>
       </w:pPr>
-      <w:proofErr w:type="spellStart"/>
       <w:r>
         <w:rPr>
           <w:sz w:val="24"/>
           <w:szCs w:val="24"/>
         </w:rPr>
-        <w:t>ProManage</w:t>
-      </w:r>
-      <w:proofErr w:type="spellEnd"/>
-      <w:r>
-        <w:rPr>
-          <w:sz w:val="24"/>
-          <w:szCs w:val="24"/>
-        </w:rPr>
-        <w:t xml:space="preserve"> is a web portal for property managers, owners, and tenants for viewing and fostering the day to day workings that are involved in owning and managing rental properties. This application seeks to greatly reduce the amount of time property managers and maintenance workers need to spend filling out and worrying about paperwork. This will also reduce the need for micromanaging and having many face to face interactions with tenants. It seeks to make the tenants an active part of the rental process to make them feel as if they are the only customer that this company has.</w:t>
+        <w:t>ProManage is a web portal for property managers, owners, and tenants for viewing and fostering the day to day workings that are involved in owning and managing rental properties. This application seeks to greatly reduce the amount of time property managers and maintenance workers need to spend filling out and worrying about paperwork. This will also reduce the need for micromanaging and having many face to face interactions with tenants. It seeks to make the tenants an active part of the rental process to make them feel as if they are the only customer that this company has.</w:t>
       </w:r>
       <w:r>
         <w:rPr>
@@ -1217,8 +1200,8 @@
       <w:pPr>
         <w:pStyle w:val="Heading2"/>
       </w:pPr>
-      <w:bookmarkStart w:id="1" w:name="h.1fob9te"/>
-      <w:bookmarkEnd w:id="1"/>
+      <w:bookmarkStart w:id="2" w:name="h.1fob9te"/>
+      <w:bookmarkEnd w:id="2"/>
       <w:r>
         <w:t>1.2 Scope</w:t>
       </w:r>
@@ -1251,8 +1234,8 @@
       <w:pPr>
         <w:pStyle w:val="Heading2"/>
       </w:pPr>
-      <w:bookmarkStart w:id="2" w:name="h.3znysh7"/>
-      <w:bookmarkEnd w:id="2"/>
+      <w:bookmarkStart w:id="3" w:name="h.3znysh7"/>
+      <w:bookmarkEnd w:id="3"/>
       <w:r>
         <w:t>1.3 Document Overview</w:t>
       </w:r>
@@ -1294,23 +1277,7 @@
           <w:szCs w:val="24"/>
         </w:rPr>
         <w:tab/>
-        <w:t xml:space="preserve">the development of </w:t>
-      </w:r>
-      <w:proofErr w:type="spellStart"/>
-      <w:r>
-        <w:rPr>
-          <w:sz w:val="24"/>
-          <w:szCs w:val="24"/>
-        </w:rPr>
-        <w:t>ProManage</w:t>
-      </w:r>
-      <w:proofErr w:type="spellEnd"/>
-      <w:r>
-        <w:rPr>
-          <w:sz w:val="24"/>
-          <w:szCs w:val="24"/>
-        </w:rPr>
-        <w:t>. It will play a key role in</w:t>
+        <w:t>the development of ProManage. It will play a key role in</w:t>
       </w:r>
       <w:r>
         <w:rPr>
@@ -1349,8 +1316,8 @@
       <w:pPr>
         <w:pStyle w:val="Heading1"/>
       </w:pPr>
-      <w:bookmarkStart w:id="3" w:name="__RefHeading___Toc367098458"/>
-      <w:bookmarkEnd w:id="3"/>
+      <w:bookmarkStart w:id="4" w:name="__RefHeading___Toc367098458"/>
+      <w:bookmarkEnd w:id="4"/>
       <w:r>
         <w:t>2.0 General Software Requirements</w:t>
       </w:r>
@@ -1412,10 +1379,28 @@
                 <w:sz w:val="24"/>
                 <w:szCs w:val="24"/>
               </w:rPr>
-              <w:t xml:space="preserve">System </w:t>
-            </w:r>
-            <w:proofErr w:type="spellStart"/>
-            <w:r>
+              <w:t>System Req ID</w:t>
+            </w:r>
+          </w:p>
+        </w:tc>
+        <w:tc>
+          <w:tcPr>
+            <w:tcW w:w="7011" w:type="dxa"/>
+            <w:tcBorders>
+              <w:top w:val="single" w:sz="4" w:space="0" w:color="000000"/>
+              <w:left w:val="single" w:sz="4" w:space="0" w:color="000000"/>
+              <w:bottom w:val="single" w:sz="4" w:space="0" w:color="000000"/>
+              <w:right w:val="nil"/>
+            </w:tcBorders>
+            <w:shd w:val="clear" w:color="auto" w:fill="C4BC96"/>
+            <w:tcMar>
+              <w:left w:w="103" w:type="dxa"/>
+            </w:tcMar>
+            <w:vAlign w:val="center"/>
+          </w:tcPr>
+          <w:p>
+            <w:pPr>
+              <w:jc w:val="center"/>
               <w:rPr>
                 <w:rFonts w:eastAsia="Times New Roman"/>
                 <w:b/>
@@ -1423,9 +1408,7 @@
                 <w:sz w:val="24"/>
                 <w:szCs w:val="24"/>
               </w:rPr>
-              <w:t>Req</w:t>
-            </w:r>
-            <w:proofErr w:type="spellEnd"/>
+            </w:pPr>
             <w:r>
               <w:rPr>
                 <w:rFonts w:eastAsia="Times New Roman"/>
@@ -1434,18 +1417,18 @@
                 <w:sz w:val="24"/>
                 <w:szCs w:val="24"/>
               </w:rPr>
-              <w:t xml:space="preserve"> ID</w:t>
-            </w:r>
-          </w:p>
-        </w:tc>
-        <w:tc>
-          <w:tcPr>
-            <w:tcW w:w="7011" w:type="dxa"/>
-            <w:tcBorders>
-              <w:top w:val="single" w:sz="4" w:space="0" w:color="000000"/>
-              <w:left w:val="single" w:sz="4" w:space="0" w:color="000000"/>
-              <w:bottom w:val="single" w:sz="4" w:space="0" w:color="000000"/>
-              <w:right w:val="nil"/>
+              <w:t>Description</w:t>
+            </w:r>
+          </w:p>
+        </w:tc>
+        <w:tc>
+          <w:tcPr>
+            <w:tcW w:w="1197" w:type="dxa"/>
+            <w:tcBorders>
+              <w:top w:val="single" w:sz="4" w:space="0" w:color="000000"/>
+              <w:left w:val="single" w:sz="4" w:space="0" w:color="000000"/>
+              <w:bottom w:val="single" w:sz="4" w:space="0" w:color="000000"/>
+              <w:right w:val="single" w:sz="4" w:space="0" w:color="000000"/>
             </w:tcBorders>
             <w:shd w:val="clear" w:color="auto" w:fill="C4BC96"/>
             <w:tcMar>
@@ -1472,45 +1455,7 @@
                 <w:sz w:val="24"/>
                 <w:szCs w:val="24"/>
               </w:rPr>
-              <w:t>Description</w:t>
-            </w:r>
-          </w:p>
-        </w:tc>
-        <w:tc>
-          <w:tcPr>
-            <w:tcW w:w="1197" w:type="dxa"/>
-            <w:tcBorders>
-              <w:top w:val="single" w:sz="4" w:space="0" w:color="000000"/>
-              <w:left w:val="single" w:sz="4" w:space="0" w:color="000000"/>
-              <w:bottom w:val="single" w:sz="4" w:space="0" w:color="000000"/>
-              <w:right w:val="single" w:sz="4" w:space="0" w:color="000000"/>
-            </w:tcBorders>
-            <w:shd w:val="clear" w:color="auto" w:fill="C4BC96"/>
-            <w:tcMar>
-              <w:left w:w="103" w:type="dxa"/>
-            </w:tcMar>
-            <w:vAlign w:val="center"/>
-          </w:tcPr>
-          <w:p>
-            <w:pPr>
-              <w:jc w:val="center"/>
-              <w:rPr>
-                <w:rFonts w:eastAsia="Times New Roman"/>
-                <w:b/>
-                <w:bCs/>
-                <w:sz w:val="24"/>
-                <w:szCs w:val="24"/>
-              </w:rPr>
-            </w:pPr>
-            <w:r>
-              <w:rPr>
-                <w:rFonts w:eastAsia="Times New Roman"/>
-                <w:b/>
-                <w:bCs/>
-                <w:sz w:val="24"/>
-                <w:szCs w:val="24"/>
-              </w:rPr>
-              <w:t>URS</w:t>
+              <w:t>USR</w:t>
             </w:r>
           </w:p>
           <w:p>
@@ -1645,7 +1590,17 @@
                 <w:szCs w:val="24"/>
                 <w:shd w:val="clear" w:color="auto" w:fill="FFFFFF"/>
               </w:rPr>
-              <w:t>URS 2.1</w:t>
+              <w:t>USR</w:t>
+            </w:r>
+            <w:r>
+              <w:rPr>
+                <w:rFonts w:eastAsia="Times New Roman"/>
+                <w:iCs/>
+                <w:sz w:val="24"/>
+                <w:szCs w:val="24"/>
+                <w:shd w:val="clear" w:color="auto" w:fill="FFFFFF"/>
+              </w:rPr>
+              <w:t xml:space="preserve"> 2.1</w:t>
             </w:r>
           </w:p>
         </w:tc>
@@ -1706,7 +1661,6 @@
                 <w:shd w:val="clear" w:color="auto" w:fill="FFFFFF"/>
               </w:rPr>
             </w:pPr>
-            <w:proofErr w:type="spellStart"/>
             <w:r>
               <w:rPr>
                 <w:rFonts w:eastAsia="Times New Roman"/>
@@ -1714,36 +1668,35 @@
                 <w:szCs w:val="24"/>
                 <w:shd w:val="clear" w:color="auto" w:fill="FFFFFF"/>
               </w:rPr>
-              <w:t>Javascript</w:t>
-            </w:r>
-            <w:proofErr w:type="spellEnd"/>
-            <w:r>
-              <w:rPr>
-                <w:rFonts w:eastAsia="Times New Roman"/>
+              <w:t>Javascript must be enabled in the supported browser</w:t>
+            </w:r>
+          </w:p>
+        </w:tc>
+        <w:tc>
+          <w:tcPr>
+            <w:tcW w:w="1197" w:type="dxa"/>
+            <w:tcBorders>
+              <w:top w:val="single" w:sz="4" w:space="0" w:color="000000"/>
+              <w:left w:val="single" w:sz="4" w:space="0" w:color="000000"/>
+              <w:bottom w:val="single" w:sz="4" w:space="0" w:color="000000"/>
+              <w:right w:val="single" w:sz="4" w:space="0" w:color="000000"/>
+            </w:tcBorders>
+            <w:shd w:val="clear" w:color="auto" w:fill="auto"/>
+            <w:tcMar>
+              <w:left w:w="103" w:type="dxa"/>
+            </w:tcMar>
+          </w:tcPr>
+          <w:p>
+            <w:pPr>
+              <w:rPr>
+                <w:rFonts w:eastAsia="Times New Roman"/>
+                <w:iCs/>
                 <w:sz w:val="24"/>
                 <w:szCs w:val="24"/>
                 <w:shd w:val="clear" w:color="auto" w:fill="FFFFFF"/>
               </w:rPr>
-              <w:t xml:space="preserve"> must be enabled in the supported browser</w:t>
-            </w:r>
-          </w:p>
-        </w:tc>
-        <w:tc>
-          <w:tcPr>
-            <w:tcW w:w="1197" w:type="dxa"/>
-            <w:tcBorders>
-              <w:top w:val="single" w:sz="4" w:space="0" w:color="000000"/>
-              <w:left w:val="single" w:sz="4" w:space="0" w:color="000000"/>
-              <w:bottom w:val="single" w:sz="4" w:space="0" w:color="000000"/>
-              <w:right w:val="single" w:sz="4" w:space="0" w:color="000000"/>
-            </w:tcBorders>
-            <w:shd w:val="clear" w:color="auto" w:fill="auto"/>
-            <w:tcMar>
-              <w:left w:w="103" w:type="dxa"/>
-            </w:tcMar>
-          </w:tcPr>
-          <w:p>
-            <w:pPr>
+            </w:pPr>
+            <w:r>
               <w:rPr>
                 <w:rFonts w:eastAsia="Times New Roman"/>
                 <w:iCs/>
@@ -1751,7 +1704,8 @@
                 <w:szCs w:val="24"/>
                 <w:shd w:val="clear" w:color="auto" w:fill="FFFFFF"/>
               </w:rPr>
-            </w:pPr>
+              <w:t>USR</w:t>
+            </w:r>
             <w:r>
               <w:rPr>
                 <w:rFonts w:eastAsia="Times New Roman"/>
@@ -1760,7 +1714,7 @@
                 <w:szCs w:val="24"/>
                 <w:shd w:val="clear" w:color="auto" w:fill="FFFFFF"/>
               </w:rPr>
-              <w:t>URS 2.1</w:t>
+              <w:t xml:space="preserve"> 2.1</w:t>
             </w:r>
           </w:p>
         </w:tc>
@@ -1875,7 +1829,17 @@
                 <w:szCs w:val="24"/>
                 <w:shd w:val="clear" w:color="auto" w:fill="FFFFFF"/>
               </w:rPr>
-              <w:t>URS 2.1</w:t>
+              <w:t>USR</w:t>
+            </w:r>
+            <w:r>
+              <w:rPr>
+                <w:rFonts w:eastAsia="Times New Roman"/>
+                <w:iCs/>
+                <w:sz w:val="24"/>
+                <w:szCs w:val="24"/>
+                <w:shd w:val="clear" w:color="auto" w:fill="FFFFFF"/>
+              </w:rPr>
+              <w:t xml:space="preserve"> 2.1</w:t>
             </w:r>
           </w:p>
         </w:tc>
@@ -2237,8 +2201,8 @@
       <w:pPr>
         <w:pStyle w:val="Heading1"/>
       </w:pPr>
-      <w:bookmarkStart w:id="4" w:name="__RefHeading___Toc367098459"/>
-      <w:bookmarkEnd w:id="4"/>
+      <w:bookmarkStart w:id="5" w:name="__RefHeading___Toc367098459"/>
+      <w:bookmarkEnd w:id="5"/>
       <w:r>
         <w:t xml:space="preserve">3.0 </w:t>
       </w:r>
@@ -2323,10 +2287,28 @@
                 <w:sz w:val="24"/>
                 <w:szCs w:val="24"/>
               </w:rPr>
-              <w:t xml:space="preserve">System </w:t>
-            </w:r>
-            <w:proofErr w:type="spellStart"/>
-            <w:r>
+              <w:t>System Req ID</w:t>
+            </w:r>
+          </w:p>
+        </w:tc>
+        <w:tc>
+          <w:tcPr>
+            <w:tcW w:w="7011" w:type="dxa"/>
+            <w:tcBorders>
+              <w:top w:val="single" w:sz="4" w:space="0" w:color="000000"/>
+              <w:left w:val="single" w:sz="4" w:space="0" w:color="000000"/>
+              <w:bottom w:val="single" w:sz="4" w:space="0" w:color="000000"/>
+              <w:right w:val="nil"/>
+            </w:tcBorders>
+            <w:shd w:val="clear" w:color="auto" w:fill="C4BC96"/>
+            <w:tcMar>
+              <w:left w:w="103" w:type="dxa"/>
+            </w:tcMar>
+            <w:vAlign w:val="center"/>
+          </w:tcPr>
+          <w:p>
+            <w:pPr>
+              <w:jc w:val="center"/>
               <w:rPr>
                 <w:rFonts w:eastAsia="Times New Roman"/>
                 <w:b/>
@@ -2334,9 +2316,7 @@
                 <w:sz w:val="24"/>
                 <w:szCs w:val="24"/>
               </w:rPr>
-              <w:t>Req</w:t>
-            </w:r>
-            <w:proofErr w:type="spellEnd"/>
+            </w:pPr>
             <w:r>
               <w:rPr>
                 <w:rFonts w:eastAsia="Times New Roman"/>
@@ -2345,18 +2325,18 @@
                 <w:sz w:val="24"/>
                 <w:szCs w:val="24"/>
               </w:rPr>
-              <w:t xml:space="preserve"> ID</w:t>
-            </w:r>
-          </w:p>
-        </w:tc>
-        <w:tc>
-          <w:tcPr>
-            <w:tcW w:w="7011" w:type="dxa"/>
-            <w:tcBorders>
-              <w:top w:val="single" w:sz="4" w:space="0" w:color="000000"/>
-              <w:left w:val="single" w:sz="4" w:space="0" w:color="000000"/>
-              <w:bottom w:val="single" w:sz="4" w:space="0" w:color="000000"/>
-              <w:right w:val="nil"/>
+              <w:t>Description</w:t>
+            </w:r>
+          </w:p>
+        </w:tc>
+        <w:tc>
+          <w:tcPr>
+            <w:tcW w:w="1197" w:type="dxa"/>
+            <w:tcBorders>
+              <w:top w:val="single" w:sz="4" w:space="0" w:color="000000"/>
+              <w:left w:val="single" w:sz="4" w:space="0" w:color="000000"/>
+              <w:bottom w:val="single" w:sz="4" w:space="0" w:color="000000"/>
+              <w:right w:val="single" w:sz="4" w:space="0" w:color="000000"/>
             </w:tcBorders>
             <w:shd w:val="clear" w:color="auto" w:fill="C4BC96"/>
             <w:tcMar>
@@ -2383,45 +2363,7 @@
                 <w:sz w:val="24"/>
                 <w:szCs w:val="24"/>
               </w:rPr>
-              <w:t>Description</w:t>
-            </w:r>
-          </w:p>
-        </w:tc>
-        <w:tc>
-          <w:tcPr>
-            <w:tcW w:w="1197" w:type="dxa"/>
-            <w:tcBorders>
-              <w:top w:val="single" w:sz="4" w:space="0" w:color="000000"/>
-              <w:left w:val="single" w:sz="4" w:space="0" w:color="000000"/>
-              <w:bottom w:val="single" w:sz="4" w:space="0" w:color="000000"/>
-              <w:right w:val="single" w:sz="4" w:space="0" w:color="000000"/>
-            </w:tcBorders>
-            <w:shd w:val="clear" w:color="auto" w:fill="C4BC96"/>
-            <w:tcMar>
-              <w:left w:w="103" w:type="dxa"/>
-            </w:tcMar>
-            <w:vAlign w:val="center"/>
-          </w:tcPr>
-          <w:p>
-            <w:pPr>
-              <w:jc w:val="center"/>
-              <w:rPr>
-                <w:rFonts w:eastAsia="Times New Roman"/>
-                <w:b/>
-                <w:bCs/>
-                <w:sz w:val="24"/>
-                <w:szCs w:val="24"/>
-              </w:rPr>
-            </w:pPr>
-            <w:r>
-              <w:rPr>
-                <w:rFonts w:eastAsia="Times New Roman"/>
-                <w:b/>
-                <w:bCs/>
-                <w:sz w:val="24"/>
-                <w:szCs w:val="24"/>
-              </w:rPr>
-              <w:t>URS</w:t>
+              <w:t>USR</w:t>
             </w:r>
           </w:p>
           <w:p>
@@ -2543,7 +2485,16 @@
                 <w:sz w:val="24"/>
                 <w:szCs w:val="24"/>
               </w:rPr>
-              <w:t>URS 3.1</w:t>
+              <w:t>USR</w:t>
+            </w:r>
+            <w:r>
+              <w:rPr>
+                <w:rFonts w:eastAsia="Times New Roman"/>
+                <w:iCs/>
+                <w:sz w:val="24"/>
+                <w:szCs w:val="24"/>
+              </w:rPr>
+              <w:t xml:space="preserve"> 3.1</w:t>
             </w:r>
           </w:p>
         </w:tc>
@@ -2675,7 +2626,16 @@
                 <w:sz w:val="24"/>
                 <w:szCs w:val="24"/>
               </w:rPr>
-              <w:t>URS 3.2</w:t>
+              <w:t>USR</w:t>
+            </w:r>
+            <w:r>
+              <w:rPr>
+                <w:rFonts w:eastAsia="Times New Roman"/>
+                <w:iCs/>
+                <w:sz w:val="24"/>
+                <w:szCs w:val="24"/>
+              </w:rPr>
+              <w:t xml:space="preserve"> 3.2</w:t>
             </w:r>
           </w:p>
         </w:tc>
@@ -2799,7 +2759,16 @@
                 <w:sz w:val="24"/>
                 <w:szCs w:val="24"/>
               </w:rPr>
-              <w:t>URS 3.2</w:t>
+              <w:t>USR</w:t>
+            </w:r>
+            <w:r>
+              <w:rPr>
+                <w:rFonts w:eastAsia="Times New Roman"/>
+                <w:bCs/>
+                <w:sz w:val="24"/>
+                <w:szCs w:val="24"/>
+              </w:rPr>
+              <w:t xml:space="preserve"> 3.2</w:t>
             </w:r>
           </w:p>
         </w:tc>
@@ -2906,7 +2875,16 @@
                 <w:sz w:val="24"/>
                 <w:szCs w:val="24"/>
               </w:rPr>
-              <w:t>URS 3.3</w:t>
+              <w:t>USR</w:t>
+            </w:r>
+            <w:r>
+              <w:rPr>
+                <w:rFonts w:eastAsia="Times New Roman"/>
+                <w:bCs/>
+                <w:sz w:val="24"/>
+                <w:szCs w:val="24"/>
+              </w:rPr>
+              <w:t xml:space="preserve"> 3.3</w:t>
             </w:r>
           </w:p>
         </w:tc>
@@ -3031,7 +3009,16 @@
                 <w:sz w:val="24"/>
                 <w:szCs w:val="24"/>
               </w:rPr>
-              <w:t>URS 3.4</w:t>
+              <w:t>USR</w:t>
+            </w:r>
+            <w:r>
+              <w:rPr>
+                <w:rFonts w:eastAsia="Times New Roman"/>
+                <w:bCs/>
+                <w:sz w:val="24"/>
+                <w:szCs w:val="24"/>
+              </w:rPr>
+              <w:t xml:space="preserve"> 3.4</w:t>
             </w:r>
           </w:p>
         </w:tc>
@@ -3156,7 +3143,16 @@
                 <w:sz w:val="24"/>
                 <w:szCs w:val="24"/>
               </w:rPr>
-              <w:t>URS 3.5</w:t>
+              <w:t>USR</w:t>
+            </w:r>
+            <w:r>
+              <w:rPr>
+                <w:rFonts w:eastAsia="Times New Roman"/>
+                <w:bCs/>
+                <w:sz w:val="24"/>
+                <w:szCs w:val="24"/>
+              </w:rPr>
+              <w:t xml:space="preserve"> 3.5</w:t>
             </w:r>
           </w:p>
         </w:tc>
@@ -3228,27 +3224,7 @@
                 <w:sz w:val="24"/>
                 <w:szCs w:val="24"/>
               </w:rPr>
-              <w:t xml:space="preserve">Tenant users can only view </w:t>
-            </w:r>
-            <w:proofErr w:type="gramStart"/>
-            <w:r>
-              <w:rPr>
-                <w:rFonts w:eastAsia="Times New Roman"/>
-                <w:bCs/>
-                <w:sz w:val="24"/>
-                <w:szCs w:val="24"/>
-              </w:rPr>
-              <w:t>their own</w:t>
-            </w:r>
-            <w:proofErr w:type="gramEnd"/>
-            <w:r>
-              <w:rPr>
-                <w:rFonts w:eastAsia="Times New Roman"/>
-                <w:bCs/>
-                <w:sz w:val="24"/>
-                <w:szCs w:val="24"/>
-              </w:rPr>
-              <w:t xml:space="preserve"> lease information, request a work order.</w:t>
+              <w:t>Tenant users can only view their own lease information, request a work order.</w:t>
             </w:r>
           </w:p>
         </w:tc>
@@ -3283,7 +3259,16 @@
                 <w:sz w:val="24"/>
                 <w:szCs w:val="24"/>
               </w:rPr>
-              <w:t>URS 3.5</w:t>
+              <w:t>USR</w:t>
+            </w:r>
+            <w:r>
+              <w:rPr>
+                <w:rFonts w:eastAsia="Times New Roman"/>
+                <w:bCs/>
+                <w:sz w:val="24"/>
+                <w:szCs w:val="24"/>
+              </w:rPr>
+              <w:t xml:space="preserve"> 3.5</w:t>
             </w:r>
           </w:p>
         </w:tc>
@@ -3390,7 +3375,16 @@
                 <w:sz w:val="24"/>
                 <w:szCs w:val="24"/>
               </w:rPr>
-              <w:t>URS 3.5</w:t>
+              <w:t>USR</w:t>
+            </w:r>
+            <w:r>
+              <w:rPr>
+                <w:rFonts w:eastAsia="Times New Roman"/>
+                <w:bCs/>
+                <w:sz w:val="24"/>
+                <w:szCs w:val="24"/>
+              </w:rPr>
+              <w:t xml:space="preserve"> 3.5</w:t>
             </w:r>
           </w:p>
         </w:tc>
@@ -3515,7 +3509,16 @@
                 <w:sz w:val="24"/>
                 <w:szCs w:val="24"/>
               </w:rPr>
-              <w:t>URS 3.6</w:t>
+              <w:t>USR</w:t>
+            </w:r>
+            <w:r>
+              <w:rPr>
+                <w:rFonts w:eastAsia="Times New Roman"/>
+                <w:bCs/>
+                <w:sz w:val="24"/>
+                <w:szCs w:val="24"/>
+              </w:rPr>
+              <w:t xml:space="preserve"> 3.6</w:t>
             </w:r>
           </w:p>
         </w:tc>
@@ -3649,8 +3652,8 @@
       <w:pPr>
         <w:pStyle w:val="Heading1"/>
       </w:pPr>
-      <w:bookmarkStart w:id="5" w:name="__RefHeading___Toc367098460"/>
-      <w:bookmarkEnd w:id="5"/>
+      <w:bookmarkStart w:id="6" w:name="__RefHeading___Toc367098460"/>
+      <w:bookmarkEnd w:id="6"/>
       <w:r>
         <w:t xml:space="preserve">4.0 </w:t>
       </w:r>
@@ -3736,10 +3739,28 @@
                 <w:sz w:val="24"/>
                 <w:szCs w:val="24"/>
               </w:rPr>
-              <w:t xml:space="preserve">System </w:t>
-            </w:r>
-            <w:proofErr w:type="spellStart"/>
-            <w:r>
+              <w:t>System Req ID</w:t>
+            </w:r>
+          </w:p>
+        </w:tc>
+        <w:tc>
+          <w:tcPr>
+            <w:tcW w:w="7011" w:type="dxa"/>
+            <w:tcBorders>
+              <w:top w:val="single" w:sz="4" w:space="0" w:color="000000"/>
+              <w:left w:val="single" w:sz="4" w:space="0" w:color="000000"/>
+              <w:bottom w:val="single" w:sz="4" w:space="0" w:color="000000"/>
+              <w:right w:val="nil"/>
+            </w:tcBorders>
+            <w:shd w:val="clear" w:color="auto" w:fill="C4BC96"/>
+            <w:tcMar>
+              <w:left w:w="103" w:type="dxa"/>
+            </w:tcMar>
+            <w:vAlign w:val="center"/>
+          </w:tcPr>
+          <w:p>
+            <w:pPr>
+              <w:jc w:val="center"/>
               <w:rPr>
                 <w:rFonts w:eastAsia="Times New Roman"/>
                 <w:b/>
@@ -3747,9 +3768,7 @@
                 <w:sz w:val="24"/>
                 <w:szCs w:val="24"/>
               </w:rPr>
-              <w:t>Req</w:t>
-            </w:r>
-            <w:proofErr w:type="spellEnd"/>
+            </w:pPr>
             <w:r>
               <w:rPr>
                 <w:rFonts w:eastAsia="Times New Roman"/>
@@ -3758,18 +3777,18 @@
                 <w:sz w:val="24"/>
                 <w:szCs w:val="24"/>
               </w:rPr>
-              <w:t xml:space="preserve"> ID</w:t>
-            </w:r>
-          </w:p>
-        </w:tc>
-        <w:tc>
-          <w:tcPr>
-            <w:tcW w:w="7011" w:type="dxa"/>
-            <w:tcBorders>
-              <w:top w:val="single" w:sz="4" w:space="0" w:color="000000"/>
-              <w:left w:val="single" w:sz="4" w:space="0" w:color="000000"/>
-              <w:bottom w:val="single" w:sz="4" w:space="0" w:color="000000"/>
-              <w:right w:val="nil"/>
+              <w:t>Description</w:t>
+            </w:r>
+          </w:p>
+        </w:tc>
+        <w:tc>
+          <w:tcPr>
+            <w:tcW w:w="1197" w:type="dxa"/>
+            <w:tcBorders>
+              <w:top w:val="single" w:sz="4" w:space="0" w:color="000000"/>
+              <w:left w:val="single" w:sz="4" w:space="0" w:color="000000"/>
+              <w:bottom w:val="single" w:sz="4" w:space="0" w:color="000000"/>
+              <w:right w:val="single" w:sz="4" w:space="0" w:color="000000"/>
             </w:tcBorders>
             <w:shd w:val="clear" w:color="auto" w:fill="C4BC96"/>
             <w:tcMar>
@@ -3796,45 +3815,7 @@
                 <w:sz w:val="24"/>
                 <w:szCs w:val="24"/>
               </w:rPr>
-              <w:t>Description</w:t>
-            </w:r>
-          </w:p>
-        </w:tc>
-        <w:tc>
-          <w:tcPr>
-            <w:tcW w:w="1197" w:type="dxa"/>
-            <w:tcBorders>
-              <w:top w:val="single" w:sz="4" w:space="0" w:color="000000"/>
-              <w:left w:val="single" w:sz="4" w:space="0" w:color="000000"/>
-              <w:bottom w:val="single" w:sz="4" w:space="0" w:color="000000"/>
-              <w:right w:val="single" w:sz="4" w:space="0" w:color="000000"/>
-            </w:tcBorders>
-            <w:shd w:val="clear" w:color="auto" w:fill="C4BC96"/>
-            <w:tcMar>
-              <w:left w:w="103" w:type="dxa"/>
-            </w:tcMar>
-            <w:vAlign w:val="center"/>
-          </w:tcPr>
-          <w:p>
-            <w:pPr>
-              <w:jc w:val="center"/>
-              <w:rPr>
-                <w:rFonts w:eastAsia="Times New Roman"/>
-                <w:b/>
-                <w:bCs/>
-                <w:sz w:val="24"/>
-                <w:szCs w:val="24"/>
-              </w:rPr>
-            </w:pPr>
-            <w:r>
-              <w:rPr>
-                <w:rFonts w:eastAsia="Times New Roman"/>
-                <w:b/>
-                <w:bCs/>
-                <w:sz w:val="24"/>
-                <w:szCs w:val="24"/>
-              </w:rPr>
-              <w:t>URS</w:t>
+              <w:t>USR</w:t>
             </w:r>
           </w:p>
           <w:p>
@@ -3964,7 +3945,16 @@
                 <w:sz w:val="24"/>
                 <w:szCs w:val="24"/>
               </w:rPr>
-              <w:t>URS 4.1</w:t>
+              <w:t>USR</w:t>
+            </w:r>
+            <w:r>
+              <w:rPr>
+                <w:rFonts w:eastAsia="Times New Roman"/>
+                <w:iCs/>
+                <w:sz w:val="24"/>
+                <w:szCs w:val="24"/>
+              </w:rPr>
+              <w:t xml:space="preserve"> 4.1</w:t>
             </w:r>
           </w:p>
         </w:tc>
@@ -4446,18 +4436,16 @@
                 <w:sz w:val="24"/>
                 <w:szCs w:val="24"/>
               </w:rPr>
-              <w:t xml:space="preserve">A non-tenant user can go in and edit the status of </w:t>
-            </w:r>
-            <w:proofErr w:type="gramStart"/>
-            <w:r>
-              <w:rPr>
-                <w:rFonts w:eastAsia="Times New Roman"/>
-                <w:sz w:val="24"/>
-                <w:szCs w:val="24"/>
-              </w:rPr>
-              <w:t>an</w:t>
-            </w:r>
-            <w:proofErr w:type="gramEnd"/>
+              <w:t>A non-tenant user can</w:t>
+            </w:r>
+            <w:r>
+              <w:rPr>
+                <w:rFonts w:eastAsia="Times New Roman"/>
+                <w:sz w:val="24"/>
+                <w:szCs w:val="24"/>
+              </w:rPr>
+              <w:t xml:space="preserve"> go in and edit the status of a</w:t>
+            </w:r>
             <w:r>
               <w:rPr>
                 <w:rFonts w:eastAsia="Times New Roman"/>
@@ -4472,25 +4460,23 @@
                 <w:sz w:val="24"/>
                 <w:szCs w:val="24"/>
               </w:rPr>
-              <w:t xml:space="preserve">. Any non-tenant user can update the status of a work order from submitted to in-progress to </w:t>
-            </w:r>
-            <w:proofErr w:type="gramStart"/>
-            <w:r>
-              <w:rPr>
-                <w:rFonts w:eastAsia="Times New Roman"/>
-                <w:sz w:val="24"/>
-                <w:szCs w:val="24"/>
-              </w:rPr>
-              <w:t>completed</w:t>
-            </w:r>
-            <w:proofErr w:type="gramEnd"/>
-            <w:r>
-              <w:rPr>
-                <w:rFonts w:eastAsia="Times New Roman"/>
-                <w:sz w:val="24"/>
-                <w:szCs w:val="24"/>
-              </w:rPr>
-              <w:t>.</w:t>
+              <w:t xml:space="preserve">. Any non-tenant user can update the status of a work order from submitted to in-progress </w:t>
+            </w:r>
+            <w:r>
+              <w:rPr>
+                <w:rFonts w:eastAsia="Times New Roman"/>
+                <w:sz w:val="24"/>
+                <w:szCs w:val="24"/>
+              </w:rPr>
+              <w:t>or</w:t>
+            </w:r>
+            <w:r>
+              <w:rPr>
+                <w:rFonts w:eastAsia="Times New Roman"/>
+                <w:sz w:val="24"/>
+                <w:szCs w:val="24"/>
+              </w:rPr>
+              <w:t xml:space="preserve"> completed.</w:t>
             </w:r>
           </w:p>
         </w:tc>
@@ -4687,8 +4673,8 @@
       <w:pPr>
         <w:pStyle w:val="Heading1"/>
       </w:pPr>
-      <w:bookmarkStart w:id="6" w:name="__RefHeading___Toc367098461"/>
-      <w:bookmarkEnd w:id="6"/>
+      <w:bookmarkStart w:id="7" w:name="__RefHeading___Toc367098461"/>
+      <w:bookmarkEnd w:id="7"/>
       <w:r>
         <w:t xml:space="preserve">5.0. </w:t>
       </w:r>
@@ -4773,10 +4759,28 @@
                 <w:sz w:val="24"/>
                 <w:szCs w:val="24"/>
               </w:rPr>
-              <w:t xml:space="preserve">System </w:t>
-            </w:r>
-            <w:proofErr w:type="spellStart"/>
-            <w:r>
+              <w:t>System Req ID</w:t>
+            </w:r>
+          </w:p>
+        </w:tc>
+        <w:tc>
+          <w:tcPr>
+            <w:tcW w:w="7011" w:type="dxa"/>
+            <w:tcBorders>
+              <w:top w:val="single" w:sz="4" w:space="0" w:color="000000"/>
+              <w:left w:val="single" w:sz="4" w:space="0" w:color="000000"/>
+              <w:bottom w:val="single" w:sz="4" w:space="0" w:color="000000"/>
+              <w:right w:val="nil"/>
+            </w:tcBorders>
+            <w:shd w:val="clear" w:color="auto" w:fill="C4BC96"/>
+            <w:tcMar>
+              <w:left w:w="103" w:type="dxa"/>
+            </w:tcMar>
+            <w:vAlign w:val="center"/>
+          </w:tcPr>
+          <w:p>
+            <w:pPr>
+              <w:jc w:val="center"/>
               <w:rPr>
                 <w:rFonts w:eastAsia="Times New Roman"/>
                 <w:b/>
@@ -4784,9 +4788,7 @@
                 <w:sz w:val="24"/>
                 <w:szCs w:val="24"/>
               </w:rPr>
-              <w:t>Req</w:t>
-            </w:r>
-            <w:proofErr w:type="spellEnd"/>
+            </w:pPr>
             <w:r>
               <w:rPr>
                 <w:rFonts w:eastAsia="Times New Roman"/>
@@ -4795,18 +4797,18 @@
                 <w:sz w:val="24"/>
                 <w:szCs w:val="24"/>
               </w:rPr>
-              <w:t xml:space="preserve"> ID</w:t>
-            </w:r>
-          </w:p>
-        </w:tc>
-        <w:tc>
-          <w:tcPr>
-            <w:tcW w:w="7011" w:type="dxa"/>
-            <w:tcBorders>
-              <w:top w:val="single" w:sz="4" w:space="0" w:color="000000"/>
-              <w:left w:val="single" w:sz="4" w:space="0" w:color="000000"/>
-              <w:bottom w:val="single" w:sz="4" w:space="0" w:color="000000"/>
-              <w:right w:val="nil"/>
+              <w:t>Description</w:t>
+            </w:r>
+          </w:p>
+        </w:tc>
+        <w:tc>
+          <w:tcPr>
+            <w:tcW w:w="1197" w:type="dxa"/>
+            <w:tcBorders>
+              <w:top w:val="single" w:sz="4" w:space="0" w:color="000000"/>
+              <w:left w:val="single" w:sz="4" w:space="0" w:color="000000"/>
+              <w:bottom w:val="single" w:sz="4" w:space="0" w:color="000000"/>
+              <w:right w:val="single" w:sz="4" w:space="0" w:color="000000"/>
             </w:tcBorders>
             <w:shd w:val="clear" w:color="auto" w:fill="C4BC96"/>
             <w:tcMar>
@@ -4833,45 +4835,7 @@
                 <w:sz w:val="24"/>
                 <w:szCs w:val="24"/>
               </w:rPr>
-              <w:t>Description</w:t>
-            </w:r>
-          </w:p>
-        </w:tc>
-        <w:tc>
-          <w:tcPr>
-            <w:tcW w:w="1197" w:type="dxa"/>
-            <w:tcBorders>
-              <w:top w:val="single" w:sz="4" w:space="0" w:color="000000"/>
-              <w:left w:val="single" w:sz="4" w:space="0" w:color="000000"/>
-              <w:bottom w:val="single" w:sz="4" w:space="0" w:color="000000"/>
-              <w:right w:val="single" w:sz="4" w:space="0" w:color="000000"/>
-            </w:tcBorders>
-            <w:shd w:val="clear" w:color="auto" w:fill="C4BC96"/>
-            <w:tcMar>
-              <w:left w:w="103" w:type="dxa"/>
-            </w:tcMar>
-            <w:vAlign w:val="center"/>
-          </w:tcPr>
-          <w:p>
-            <w:pPr>
-              <w:jc w:val="center"/>
-              <w:rPr>
-                <w:rFonts w:eastAsia="Times New Roman"/>
-                <w:b/>
-                <w:bCs/>
-                <w:sz w:val="24"/>
-                <w:szCs w:val="24"/>
-              </w:rPr>
-            </w:pPr>
-            <w:r>
-              <w:rPr>
-                <w:rFonts w:eastAsia="Times New Roman"/>
-                <w:b/>
-                <w:bCs/>
-                <w:sz w:val="24"/>
-                <w:szCs w:val="24"/>
-              </w:rPr>
-              <w:t>URS</w:t>
+              <w:t>USR</w:t>
             </w:r>
           </w:p>
           <w:p>
@@ -5009,7 +4973,16 @@
                 <w:sz w:val="24"/>
                 <w:szCs w:val="24"/>
               </w:rPr>
-              <w:t>URS 5.1</w:t>
+              <w:t>USR</w:t>
+            </w:r>
+            <w:r>
+              <w:rPr>
+                <w:rFonts w:eastAsia="Times New Roman"/>
+                <w:bCs/>
+                <w:sz w:val="24"/>
+                <w:szCs w:val="24"/>
+              </w:rPr>
+              <w:t xml:space="preserve"> 5.1</w:t>
             </w:r>
           </w:p>
         </w:tc>
@@ -5116,7 +5089,16 @@
                 <w:sz w:val="24"/>
                 <w:szCs w:val="24"/>
               </w:rPr>
-              <w:t>URS 5.1.3, 5.1.4</w:t>
+              <w:t>USR</w:t>
+            </w:r>
+            <w:r>
+              <w:rPr>
+                <w:rFonts w:eastAsia="Times New Roman"/>
+                <w:bCs/>
+                <w:sz w:val="24"/>
+                <w:szCs w:val="24"/>
+              </w:rPr>
+              <w:t xml:space="preserve"> 5.1.3, 5.1.4</w:t>
             </w:r>
           </w:p>
         </w:tc>
@@ -5223,7 +5205,16 @@
                 <w:sz w:val="24"/>
                 <w:szCs w:val="24"/>
               </w:rPr>
-              <w:t>URS 5.1.5-5.1.7</w:t>
+              <w:t>USR</w:t>
+            </w:r>
+            <w:r>
+              <w:rPr>
+                <w:rFonts w:eastAsia="Times New Roman"/>
+                <w:bCs/>
+                <w:sz w:val="24"/>
+                <w:szCs w:val="24"/>
+              </w:rPr>
+              <w:t xml:space="preserve"> 5.1.5-5.1.7</w:t>
             </w:r>
           </w:p>
         </w:tc>
@@ -5330,7 +5321,16 @@
                 <w:sz w:val="24"/>
                 <w:szCs w:val="24"/>
               </w:rPr>
-              <w:t>URS 5.2</w:t>
+              <w:t>USR</w:t>
+            </w:r>
+            <w:r>
+              <w:rPr>
+                <w:rFonts w:eastAsia="Times New Roman"/>
+                <w:bCs/>
+                <w:sz w:val="24"/>
+                <w:szCs w:val="24"/>
+              </w:rPr>
+              <w:t xml:space="preserve"> 5.2</w:t>
             </w:r>
           </w:p>
         </w:tc>
@@ -5437,7 +5437,16 @@
                 <w:sz w:val="24"/>
                 <w:szCs w:val="24"/>
               </w:rPr>
-              <w:t>URS 5.3</w:t>
+              <w:t>USR</w:t>
+            </w:r>
+            <w:r>
+              <w:rPr>
+                <w:rFonts w:eastAsia="Times New Roman"/>
+                <w:bCs/>
+                <w:sz w:val="24"/>
+                <w:szCs w:val="24"/>
+              </w:rPr>
+              <w:t xml:space="preserve"> 5.3</w:t>
             </w:r>
           </w:p>
         </w:tc>
@@ -5544,7 +5553,16 @@
                 <w:sz w:val="24"/>
                 <w:szCs w:val="24"/>
               </w:rPr>
-              <w:t>URS 5.3</w:t>
+              <w:t>USR</w:t>
+            </w:r>
+            <w:r>
+              <w:rPr>
+                <w:rFonts w:eastAsia="Times New Roman"/>
+                <w:bCs/>
+                <w:sz w:val="24"/>
+                <w:szCs w:val="24"/>
+              </w:rPr>
+              <w:t xml:space="preserve"> 5.3</w:t>
             </w:r>
           </w:p>
         </w:tc>
@@ -5650,10 +5668,28 @@
                 <w:sz w:val="24"/>
                 <w:szCs w:val="24"/>
               </w:rPr>
-              <w:t xml:space="preserve">System </w:t>
-            </w:r>
-            <w:proofErr w:type="spellStart"/>
-            <w:r>
+              <w:t>System Req ID</w:t>
+            </w:r>
+          </w:p>
+        </w:tc>
+        <w:tc>
+          <w:tcPr>
+            <w:tcW w:w="7011" w:type="dxa"/>
+            <w:tcBorders>
+              <w:top w:val="single" w:sz="4" w:space="0" w:color="000000"/>
+              <w:left w:val="single" w:sz="4" w:space="0" w:color="000000"/>
+              <w:bottom w:val="single" w:sz="4" w:space="0" w:color="000000"/>
+              <w:right w:val="nil"/>
+            </w:tcBorders>
+            <w:shd w:val="clear" w:color="auto" w:fill="C4BC96"/>
+            <w:tcMar>
+              <w:left w:w="103" w:type="dxa"/>
+            </w:tcMar>
+            <w:vAlign w:val="center"/>
+          </w:tcPr>
+          <w:p>
+            <w:pPr>
+              <w:jc w:val="center"/>
               <w:rPr>
                 <w:rFonts w:eastAsia="Times New Roman"/>
                 <w:b/>
@@ -5661,9 +5697,7 @@
                 <w:sz w:val="24"/>
                 <w:szCs w:val="24"/>
               </w:rPr>
-              <w:t>Req</w:t>
-            </w:r>
-            <w:proofErr w:type="spellEnd"/>
+            </w:pPr>
             <w:r>
               <w:rPr>
                 <w:rFonts w:eastAsia="Times New Roman"/>
@@ -5672,18 +5706,18 @@
                 <w:sz w:val="24"/>
                 <w:szCs w:val="24"/>
               </w:rPr>
-              <w:t xml:space="preserve"> ID</w:t>
-            </w:r>
-          </w:p>
-        </w:tc>
-        <w:tc>
-          <w:tcPr>
-            <w:tcW w:w="7011" w:type="dxa"/>
-            <w:tcBorders>
-              <w:top w:val="single" w:sz="4" w:space="0" w:color="000000"/>
-              <w:left w:val="single" w:sz="4" w:space="0" w:color="000000"/>
-              <w:bottom w:val="single" w:sz="4" w:space="0" w:color="000000"/>
-              <w:right w:val="nil"/>
+              <w:t>Description</w:t>
+            </w:r>
+          </w:p>
+        </w:tc>
+        <w:tc>
+          <w:tcPr>
+            <w:tcW w:w="1197" w:type="dxa"/>
+            <w:tcBorders>
+              <w:top w:val="single" w:sz="4" w:space="0" w:color="000000"/>
+              <w:left w:val="single" w:sz="4" w:space="0" w:color="000000"/>
+              <w:bottom w:val="single" w:sz="4" w:space="0" w:color="000000"/>
+              <w:right w:val="single" w:sz="4" w:space="0" w:color="000000"/>
             </w:tcBorders>
             <w:shd w:val="clear" w:color="auto" w:fill="C4BC96"/>
             <w:tcMar>
@@ -5710,45 +5744,7 @@
                 <w:sz w:val="24"/>
                 <w:szCs w:val="24"/>
               </w:rPr>
-              <w:t>Description</w:t>
-            </w:r>
-          </w:p>
-        </w:tc>
-        <w:tc>
-          <w:tcPr>
-            <w:tcW w:w="1197" w:type="dxa"/>
-            <w:tcBorders>
-              <w:top w:val="single" w:sz="4" w:space="0" w:color="000000"/>
-              <w:left w:val="single" w:sz="4" w:space="0" w:color="000000"/>
-              <w:bottom w:val="single" w:sz="4" w:space="0" w:color="000000"/>
-              <w:right w:val="single" w:sz="4" w:space="0" w:color="000000"/>
-            </w:tcBorders>
-            <w:shd w:val="clear" w:color="auto" w:fill="C4BC96"/>
-            <w:tcMar>
-              <w:left w:w="103" w:type="dxa"/>
-            </w:tcMar>
-            <w:vAlign w:val="center"/>
-          </w:tcPr>
-          <w:p>
-            <w:pPr>
-              <w:jc w:val="center"/>
-              <w:rPr>
-                <w:rFonts w:eastAsia="Times New Roman"/>
-                <w:b/>
-                <w:bCs/>
-                <w:sz w:val="24"/>
-                <w:szCs w:val="24"/>
-              </w:rPr>
-            </w:pPr>
-            <w:r>
-              <w:rPr>
-                <w:rFonts w:eastAsia="Times New Roman"/>
-                <w:b/>
-                <w:bCs/>
-                <w:sz w:val="24"/>
-                <w:szCs w:val="24"/>
-              </w:rPr>
-              <w:t>URS</w:t>
+              <w:t>USR</w:t>
             </w:r>
           </w:p>
           <w:p>
@@ -5904,7 +5900,16 @@
                 <w:sz w:val="24"/>
                 <w:szCs w:val="24"/>
               </w:rPr>
-              <w:t>URS 6.1</w:t>
+              <w:t>USR</w:t>
+            </w:r>
+            <w:r>
+              <w:rPr>
+                <w:rFonts w:eastAsia="Times New Roman"/>
+                <w:bCs/>
+                <w:sz w:val="24"/>
+                <w:szCs w:val="24"/>
+              </w:rPr>
+              <w:t xml:space="preserve"> 6.1</w:t>
             </w:r>
           </w:p>
         </w:tc>
@@ -6038,7 +6043,16 @@
                 <w:sz w:val="24"/>
                 <w:szCs w:val="24"/>
               </w:rPr>
-              <w:t>URS 6.2</w:t>
+              <w:t>USR</w:t>
+            </w:r>
+            <w:r>
+              <w:rPr>
+                <w:rFonts w:eastAsia="Times New Roman"/>
+                <w:bCs/>
+                <w:sz w:val="24"/>
+                <w:szCs w:val="24"/>
+              </w:rPr>
+              <w:t xml:space="preserve"> 6.2</w:t>
             </w:r>
           </w:p>
         </w:tc>
@@ -6146,19 +6160,17 @@
                 <w:sz w:val="24"/>
                 <w:szCs w:val="24"/>
               </w:rPr>
-              <w:t xml:space="preserve">Managers must request for an admin to create </w:t>
-            </w:r>
-            <w:proofErr w:type="gramStart"/>
-            <w:r>
-              <w:rPr>
-                <w:rFonts w:eastAsia="Times New Roman"/>
-                <w:bCs/>
-                <w:sz w:val="24"/>
-                <w:szCs w:val="24"/>
-              </w:rPr>
-              <w:t>a</w:t>
-            </w:r>
-            <w:proofErr w:type="gramEnd"/>
+              <w:t>Managers must request for an admin to create a</w:t>
+            </w:r>
+            <w:r>
+              <w:rPr>
+                <w:rFonts w:eastAsia="Times New Roman"/>
+                <w:bCs/>
+                <w:sz w:val="24"/>
+                <w:szCs w:val="24"/>
+              </w:rPr>
+              <w:t>n</w:t>
+            </w:r>
             <w:r>
               <w:rPr>
                 <w:rFonts w:eastAsia="Times New Roman"/>
@@ -6201,7 +6213,16 @@
                 <w:sz w:val="24"/>
                 <w:szCs w:val="24"/>
               </w:rPr>
-              <w:t>URS 6.3</w:t>
+              <w:t>USR</w:t>
+            </w:r>
+            <w:r>
+              <w:rPr>
+                <w:rFonts w:eastAsia="Times New Roman"/>
+                <w:bCs/>
+                <w:sz w:val="24"/>
+                <w:szCs w:val="24"/>
+              </w:rPr>
+              <w:t xml:space="preserve"> 6.3</w:t>
             </w:r>
           </w:p>
         </w:tc>
@@ -6504,10 +6525,28 @@
                 <w:sz w:val="24"/>
                 <w:szCs w:val="24"/>
               </w:rPr>
-              <w:t xml:space="preserve">System </w:t>
-            </w:r>
-            <w:proofErr w:type="spellStart"/>
-            <w:r>
+              <w:t>System Req ID</w:t>
+            </w:r>
+          </w:p>
+        </w:tc>
+        <w:tc>
+          <w:tcPr>
+            <w:tcW w:w="7011" w:type="dxa"/>
+            <w:tcBorders>
+              <w:top w:val="single" w:sz="4" w:space="0" w:color="000000"/>
+              <w:left w:val="single" w:sz="4" w:space="0" w:color="000000"/>
+              <w:bottom w:val="single" w:sz="4" w:space="0" w:color="000000"/>
+              <w:right w:val="nil"/>
+            </w:tcBorders>
+            <w:shd w:val="clear" w:color="auto" w:fill="C4BC96"/>
+            <w:tcMar>
+              <w:left w:w="103" w:type="dxa"/>
+            </w:tcMar>
+            <w:vAlign w:val="center"/>
+          </w:tcPr>
+          <w:p>
+            <w:pPr>
+              <w:jc w:val="center"/>
               <w:rPr>
                 <w:rFonts w:eastAsia="Times New Roman"/>
                 <w:b/>
@@ -6515,9 +6554,7 @@
                 <w:sz w:val="24"/>
                 <w:szCs w:val="24"/>
               </w:rPr>
-              <w:t>Req</w:t>
-            </w:r>
-            <w:proofErr w:type="spellEnd"/>
+            </w:pPr>
             <w:r>
               <w:rPr>
                 <w:rFonts w:eastAsia="Times New Roman"/>
@@ -6526,18 +6563,18 @@
                 <w:sz w:val="24"/>
                 <w:szCs w:val="24"/>
               </w:rPr>
-              <w:t xml:space="preserve"> ID</w:t>
-            </w:r>
-          </w:p>
-        </w:tc>
-        <w:tc>
-          <w:tcPr>
-            <w:tcW w:w="7011" w:type="dxa"/>
-            <w:tcBorders>
-              <w:top w:val="single" w:sz="4" w:space="0" w:color="000000"/>
-              <w:left w:val="single" w:sz="4" w:space="0" w:color="000000"/>
-              <w:bottom w:val="single" w:sz="4" w:space="0" w:color="000000"/>
-              <w:right w:val="nil"/>
+              <w:t>Description</w:t>
+            </w:r>
+          </w:p>
+        </w:tc>
+        <w:tc>
+          <w:tcPr>
+            <w:tcW w:w="1197" w:type="dxa"/>
+            <w:tcBorders>
+              <w:top w:val="single" w:sz="4" w:space="0" w:color="000000"/>
+              <w:left w:val="single" w:sz="4" w:space="0" w:color="000000"/>
+              <w:bottom w:val="single" w:sz="4" w:space="0" w:color="000000"/>
+              <w:right w:val="single" w:sz="4" w:space="0" w:color="000000"/>
             </w:tcBorders>
             <w:shd w:val="clear" w:color="auto" w:fill="C4BC96"/>
             <w:tcMar>
@@ -6564,45 +6601,7 @@
                 <w:sz w:val="24"/>
                 <w:szCs w:val="24"/>
               </w:rPr>
-              <w:t>Description</w:t>
-            </w:r>
-          </w:p>
-        </w:tc>
-        <w:tc>
-          <w:tcPr>
-            <w:tcW w:w="1197" w:type="dxa"/>
-            <w:tcBorders>
-              <w:top w:val="single" w:sz="4" w:space="0" w:color="000000"/>
-              <w:left w:val="single" w:sz="4" w:space="0" w:color="000000"/>
-              <w:bottom w:val="single" w:sz="4" w:space="0" w:color="000000"/>
-              <w:right w:val="single" w:sz="4" w:space="0" w:color="000000"/>
-            </w:tcBorders>
-            <w:shd w:val="clear" w:color="auto" w:fill="C4BC96"/>
-            <w:tcMar>
-              <w:left w:w="103" w:type="dxa"/>
-            </w:tcMar>
-            <w:vAlign w:val="center"/>
-          </w:tcPr>
-          <w:p>
-            <w:pPr>
-              <w:jc w:val="center"/>
-              <w:rPr>
-                <w:rFonts w:eastAsia="Times New Roman"/>
-                <w:b/>
-                <w:bCs/>
-                <w:sz w:val="24"/>
-                <w:szCs w:val="24"/>
-              </w:rPr>
-            </w:pPr>
-            <w:r>
-              <w:rPr>
-                <w:rFonts w:eastAsia="Times New Roman"/>
-                <w:b/>
-                <w:bCs/>
-                <w:sz w:val="24"/>
-                <w:szCs w:val="24"/>
-              </w:rPr>
-              <w:t>URS</w:t>
+              <w:t>USR</w:t>
             </w:r>
           </w:p>
           <w:p>
@@ -6731,7 +6730,16 @@
                 <w:sz w:val="24"/>
                 <w:szCs w:val="24"/>
               </w:rPr>
-              <w:t>URS 7.1</w:t>
+              <w:t>USR</w:t>
+            </w:r>
+            <w:r>
+              <w:rPr>
+                <w:rFonts w:eastAsia="Times New Roman"/>
+                <w:bCs/>
+                <w:sz w:val="24"/>
+                <w:szCs w:val="24"/>
+              </w:rPr>
+              <w:t xml:space="preserve"> 7.1</w:t>
             </w:r>
           </w:p>
         </w:tc>
@@ -6856,7 +6864,16 @@
                 <w:sz w:val="24"/>
                 <w:szCs w:val="24"/>
               </w:rPr>
-              <w:t>URS 7.2</w:t>
+              <w:t>USR</w:t>
+            </w:r>
+            <w:r>
+              <w:rPr>
+                <w:rFonts w:eastAsia="Times New Roman"/>
+                <w:bCs/>
+                <w:sz w:val="24"/>
+                <w:szCs w:val="24"/>
+              </w:rPr>
+              <w:t xml:space="preserve"> 7.2</w:t>
             </w:r>
             <w:r>
               <w:rPr>
@@ -6885,8 +6902,8 @@
       <w:pPr>
         <w:pStyle w:val="Heading1"/>
       </w:pPr>
-      <w:bookmarkStart w:id="7" w:name="__RefHeading___Toc367098462"/>
-      <w:bookmarkEnd w:id="7"/>
+      <w:bookmarkStart w:id="8" w:name="__RefHeading___Toc367098462"/>
+      <w:bookmarkEnd w:id="8"/>
       <w:r>
         <w:t>8</w:t>
       </w:r>
@@ -6931,9 +6948,9 @@
         <w:tblLook w:val="0000" w:firstRow="0" w:lastRow="0" w:firstColumn="0" w:lastColumn="0" w:noHBand="0" w:noVBand="0"/>
       </w:tblPr>
       <w:tblGrid>
-        <w:gridCol w:w="1265"/>
+        <w:gridCol w:w="1267"/>
         <w:gridCol w:w="2100"/>
-        <w:gridCol w:w="6093"/>
+        <w:gridCol w:w="6091"/>
       </w:tblGrid>
       <w:tr>
         <w:tc>
@@ -7301,6 +7318,122 @@
                 <w:szCs w:val="24"/>
               </w:rPr>
               <w:t>Final Revisions</w:t>
+            </w:r>
+          </w:p>
+        </w:tc>
+      </w:tr>
+      <w:tr>
+        <w:tc>
+          <w:tcPr>
+            <w:tcW w:w="1272" w:type="dxa"/>
+            <w:tcBorders>
+              <w:top w:val="single" w:sz="8" w:space="0" w:color="000000"/>
+              <w:left w:val="single" w:sz="8" w:space="0" w:color="000000"/>
+              <w:bottom w:val="single" w:sz="8" w:space="0" w:color="000000"/>
+              <w:right w:val="nil"/>
+            </w:tcBorders>
+            <w:shd w:val="clear" w:color="auto" w:fill="auto"/>
+            <w:tcMar>
+              <w:left w:w="90" w:type="dxa"/>
+            </w:tcMar>
+          </w:tcPr>
+          <w:p>
+            <w:pPr>
+              <w:pBdr>
+                <w:top w:val="nil"/>
+                <w:left w:val="nil"/>
+                <w:bottom w:val="nil"/>
+                <w:right w:val="nil"/>
+              </w:pBdr>
+              <w:snapToGrid w:val="0"/>
+              <w:jc w:val="center"/>
+            </w:pPr>
+            <w:r>
+              <w:t>10/10/15</w:t>
+            </w:r>
+          </w:p>
+        </w:tc>
+        <w:tc>
+          <w:tcPr>
+            <w:tcW w:w="2119" w:type="dxa"/>
+            <w:tcBorders>
+              <w:top w:val="single" w:sz="8" w:space="0" w:color="000000"/>
+              <w:left w:val="single" w:sz="8" w:space="0" w:color="000000"/>
+              <w:bottom w:val="single" w:sz="8" w:space="0" w:color="000000"/>
+              <w:right w:val="nil"/>
+            </w:tcBorders>
+            <w:shd w:val="clear" w:color="auto" w:fill="auto"/>
+            <w:tcMar>
+              <w:top w:w="0" w:type="dxa"/>
+              <w:left w:w="98" w:type="dxa"/>
+              <w:bottom w:w="0" w:type="dxa"/>
+              <w:right w:w="108" w:type="dxa"/>
+            </w:tcMar>
+          </w:tcPr>
+          <w:p>
+            <w:pPr>
+              <w:pBdr>
+                <w:top w:val="nil"/>
+                <w:left w:val="nil"/>
+                <w:bottom w:val="nil"/>
+                <w:right w:val="nil"/>
+              </w:pBdr>
+              <w:jc w:val="center"/>
+              <w:rPr>
+                <w:rFonts w:eastAsia="Times New Roman"/>
+                <w:sz w:val="24"/>
+                <w:szCs w:val="24"/>
+              </w:rPr>
+            </w:pPr>
+            <w:r>
+              <w:rPr>
+                <w:rFonts w:eastAsia="Times New Roman"/>
+                <w:sz w:val="24"/>
+                <w:szCs w:val="24"/>
+              </w:rPr>
+              <w:t>1.2</w:t>
+            </w:r>
+          </w:p>
+        </w:tc>
+        <w:tc>
+          <w:tcPr>
+            <w:tcW w:w="6189" w:type="dxa"/>
+            <w:tcBorders>
+              <w:top w:val="single" w:sz="8" w:space="0" w:color="000000"/>
+              <w:left w:val="single" w:sz="8" w:space="0" w:color="000000"/>
+              <w:bottom w:val="single" w:sz="8" w:space="0" w:color="000000"/>
+              <w:right w:val="single" w:sz="8" w:space="0" w:color="000000"/>
+            </w:tcBorders>
+            <w:shd w:val="clear" w:color="auto" w:fill="auto"/>
+            <w:tcMar>
+              <w:top w:w="0" w:type="dxa"/>
+              <w:left w:w="98" w:type="dxa"/>
+              <w:bottom w:w="0" w:type="dxa"/>
+              <w:right w:w="108" w:type="dxa"/>
+            </w:tcMar>
+          </w:tcPr>
+          <w:p>
+            <w:pPr>
+              <w:pBdr>
+                <w:top w:val="nil"/>
+                <w:left w:val="nil"/>
+                <w:bottom w:val="nil"/>
+                <w:right w:val="nil"/>
+              </w:pBdr>
+              <w:jc w:val="center"/>
+              <w:rPr>
+                <w:rFonts w:eastAsia="Times New Roman"/>
+                <w:sz w:val="24"/>
+                <w:szCs w:val="24"/>
+              </w:rPr>
+            </w:pPr>
+            <w:r>
+              <w:rPr>
+                <w:rFonts w:eastAsia="Times New Roman"/>
+                <w:sz w:val="24"/>
+                <w:szCs w:val="24"/>
+              </w:rPr>
+              <w:t>Proofreading</w:t>
             </w:r>
           </w:p>
         </w:tc>
@@ -7330,9 +7463,8 @@
       <w:pPr>
         <w:pStyle w:val="Heading1"/>
       </w:pPr>
-      <w:bookmarkStart w:id="8" w:name="__RefHeading___Toc367098463"/>
-      <w:bookmarkStart w:id="9" w:name="_GoBack"/>
-      <w:bookmarkEnd w:id="8"/>
+      <w:bookmarkStart w:id="9" w:name="__RefHeading___Toc367098463"/>
+      <w:bookmarkEnd w:id="9"/>
       <w:r>
         <w:t>9</w:t>
       </w:r>
@@ -7340,7 +7472,6 @@
         <w:t>.0 Document Approval</w:t>
       </w:r>
     </w:p>
-    <w:bookmarkEnd w:id="9"/>
     <w:p>
       <w:pPr>
         <w:pBdr>
@@ -8006,7 +8137,7 @@
 </file>
 
 <file path=word/endnotes.xml><?xml version="1.0" encoding="utf-8"?>
-<w:endnotes xmlns:wpc="http://schemas.microsoft.com/office/word/2010/wordprocessingCanvas" xmlns:mo="http://schemas.microsoft.com/office/mac/office/2008/main" xmlns:mc="http://schemas.openxmlformats.org/markup-compatibility/2006" xmlns:mv="urn:schemas-microsoft-com:mac:vml" xmlns:o="urn:schemas-microsoft-com:office:office" xmlns:r="http://schemas.openxmlformats.org/officeDocument/2006/relationships" xmlns:m="http://schemas.openxmlformats.org/officeDocument/2006/math" xmlns:v="urn:schemas-microsoft-com:vml" xmlns:wp14="http://schemas.microsoft.com/office/word/2010/wordprocessingDrawing" xmlns:wp="http://schemas.openxmlformats.org/drawingml/2006/wordprocessingDrawing" xmlns:w10="urn:schemas-microsoft-com:office:word" xmlns:w="http://schemas.openxmlformats.org/wordprocessingml/2006/main" xmlns:w14="http://schemas.microsoft.com/office/word/2010/wordml" xmlns:wpg="http://schemas.microsoft.com/office/word/2010/wordprocessingGroup" xmlns:wpi="http://schemas.microsoft.com/office/word/2010/wordprocessingInk" xmlns:wne="http://schemas.microsoft.com/office/word/2006/wordml" xmlns:wps="http://schemas.microsoft.com/office/word/2010/wordprocessingShape" mc:Ignorable="w14 wp14">
+<w:endnotes xmlns:wpc="http://schemas.microsoft.com/office/word/2010/wordprocessingCanvas" xmlns:mc="http://schemas.openxmlformats.org/markup-compatibility/2006" xmlns:o="urn:schemas-microsoft-com:office:office" xmlns:r="http://schemas.openxmlformats.org/officeDocument/2006/relationships" xmlns:m="http://schemas.openxmlformats.org/officeDocument/2006/math" xmlns:v="urn:schemas-microsoft-com:vml" xmlns:wp14="http://schemas.microsoft.com/office/word/2010/wordprocessingDrawing" xmlns:wp="http://schemas.openxmlformats.org/drawingml/2006/wordprocessingDrawing" xmlns:w10="urn:schemas-microsoft-com:office:word" xmlns:w="http://schemas.openxmlformats.org/wordprocessingml/2006/main" xmlns:w14="http://schemas.microsoft.com/office/word/2010/wordml" xmlns:w15="http://schemas.microsoft.com/office/word/2012/wordml" xmlns:wpg="http://schemas.microsoft.com/office/word/2010/wordprocessingGroup" xmlns:wpi="http://schemas.microsoft.com/office/word/2010/wordprocessingInk" xmlns:wne="http://schemas.microsoft.com/office/word/2006/wordml" xmlns:wps="http://schemas.microsoft.com/office/word/2010/wordprocessingShape" mc:Ignorable="w14 w15 wp14">
   <w:endnote w:type="separator" w:id="-1">
     <w:p>
       <w:pPr>
@@ -8031,7 +8162,7 @@
 </file>
 
 <file path=word/footnotes.xml><?xml version="1.0" encoding="utf-8"?>
-<w:footnotes xmlns:wpc="http://schemas.microsoft.com/office/word/2010/wordprocessingCanvas" xmlns:mo="http://schemas.microsoft.com/office/mac/office/2008/main" xmlns:mc="http://schemas.openxmlformats.org/markup-compatibility/2006" xmlns:mv="urn:schemas-microsoft-com:mac:vml" xmlns:o="urn:schemas-microsoft-com:office:office" xmlns:r="http://schemas.openxmlformats.org/officeDocument/2006/relationships" xmlns:m="http://schemas.openxmlformats.org/officeDocument/2006/math" xmlns:v="urn:schemas-microsoft-com:vml" xmlns:wp14="http://schemas.microsoft.com/office/word/2010/wordprocessingDrawing" xmlns:wp="http://schemas.openxmlformats.org/drawingml/2006/wordprocessingDrawing" xmlns:w10="urn:schemas-microsoft-com:office:word" xmlns:w="http://schemas.openxmlformats.org/wordprocessingml/2006/main" xmlns:w14="http://schemas.microsoft.com/office/word/2010/wordml" xmlns:wpg="http://schemas.microsoft.com/office/word/2010/wordprocessingGroup" xmlns:wpi="http://schemas.microsoft.com/office/word/2010/wordprocessingInk" xmlns:wne="http://schemas.microsoft.com/office/word/2006/wordml" xmlns:wps="http://schemas.microsoft.com/office/word/2010/wordprocessingShape" mc:Ignorable="w14 wp14">
+<w:footnotes xmlns:wpc="http://schemas.microsoft.com/office/word/2010/wordprocessingCanvas" xmlns:mc="http://schemas.openxmlformats.org/markup-compatibility/2006" xmlns:o="urn:schemas-microsoft-com:office:office" xmlns:r="http://schemas.openxmlformats.org/officeDocument/2006/relationships" xmlns:m="http://schemas.openxmlformats.org/officeDocument/2006/math" xmlns:v="urn:schemas-microsoft-com:vml" xmlns:wp14="http://schemas.microsoft.com/office/word/2010/wordprocessingDrawing" xmlns:wp="http://schemas.openxmlformats.org/drawingml/2006/wordprocessingDrawing" xmlns:w10="urn:schemas-microsoft-com:office:word" xmlns:w="http://schemas.openxmlformats.org/wordprocessingml/2006/main" xmlns:w14="http://schemas.microsoft.com/office/word/2010/wordml" xmlns:w15="http://schemas.microsoft.com/office/word/2012/wordml" xmlns:wpg="http://schemas.microsoft.com/office/word/2010/wordprocessingGroup" xmlns:wpi="http://schemas.microsoft.com/office/word/2010/wordprocessingInk" xmlns:wne="http://schemas.microsoft.com/office/word/2006/wordml" xmlns:wps="http://schemas.microsoft.com/office/word/2010/wordprocessingShape" mc:Ignorable="w14 w15 wp14">
   <w:footnote w:type="separator" w:id="-1">
     <w:p>
       <w:pPr>
@@ -8056,8 +8187,8 @@
 </file>
 
 <file path=word/numbering.xml><?xml version="1.0" encoding="utf-8"?>
-<w:numbering xmlns:wpc="http://schemas.microsoft.com/office/word/2010/wordprocessingCanvas" xmlns:mo="http://schemas.microsoft.com/office/mac/office/2008/main" xmlns:mc="http://schemas.openxmlformats.org/markup-compatibility/2006" xmlns:mv="urn:schemas-microsoft-com:mac:vml" xmlns:o="urn:schemas-microsoft-com:office:office" xmlns:r="http://schemas.openxmlformats.org/officeDocument/2006/relationships" xmlns:m="http://schemas.openxmlformats.org/officeDocument/2006/math" xmlns:v="urn:schemas-microsoft-com:vml" xmlns:wp14="http://schemas.microsoft.com/office/word/2010/wordprocessingDrawing" xmlns:wp="http://schemas.openxmlformats.org/drawingml/2006/wordprocessingDrawing" xmlns:w10="urn:schemas-microsoft-com:office:word" xmlns:w="http://schemas.openxmlformats.org/wordprocessingml/2006/main" xmlns:w14="http://schemas.microsoft.com/office/word/2010/wordml" xmlns:wpg="http://schemas.microsoft.com/office/word/2010/wordprocessingGroup" xmlns:wpi="http://schemas.microsoft.com/office/word/2010/wordprocessingInk" xmlns:wne="http://schemas.microsoft.com/office/word/2006/wordml" xmlns:wps="http://schemas.microsoft.com/office/word/2010/wordprocessingShape" mc:Ignorable="w14 wp14">
-  <w:abstractNum w:abstractNumId="0">
+<w:numbering xmlns:wpc="http://schemas.microsoft.com/office/word/2010/wordprocessingCanvas" xmlns:mc="http://schemas.openxmlformats.org/markup-compatibility/2006" xmlns:o="urn:schemas-microsoft-com:office:office" xmlns:r="http://schemas.openxmlformats.org/officeDocument/2006/relationships" xmlns:m="http://schemas.openxmlformats.org/officeDocument/2006/math" xmlns:v="urn:schemas-microsoft-com:vml" xmlns:wp14="http://schemas.microsoft.com/office/word/2010/wordprocessingDrawing" xmlns:wp="http://schemas.openxmlformats.org/drawingml/2006/wordprocessingDrawing" xmlns:w10="urn:schemas-microsoft-com:office:word" xmlns:w="http://schemas.openxmlformats.org/wordprocessingml/2006/main" xmlns:w14="http://schemas.microsoft.com/office/word/2010/wordml" xmlns:w15="http://schemas.microsoft.com/office/word/2012/wordml" xmlns:wpg="http://schemas.microsoft.com/office/word/2010/wordprocessingGroup" xmlns:wpi="http://schemas.microsoft.com/office/word/2010/wordprocessingInk" xmlns:wne="http://schemas.microsoft.com/office/word/2006/wordml" xmlns:wps="http://schemas.microsoft.com/office/word/2010/wordprocessingShape" mc:Ignorable="w14 w15 wp14">
+  <w:abstractNum w:abstractNumId="0" w15:restartNumberingAfterBreak="0">
     <w:nsid w:val="5D445119"/>
     <w:multiLevelType w:val="multilevel"/>
     <w:tmpl w:val="03B45390"/>
@@ -8143,7 +8274,7 @@
       </w:pPr>
     </w:lvl>
   </w:abstractNum>
-  <w:abstractNum w:abstractNumId="1">
+  <w:abstractNum w:abstractNumId="1" w15:restartNumberingAfterBreak="0">
     <w:nsid w:val="69326618"/>
     <w:multiLevelType w:val="multilevel"/>
     <w:tmpl w:val="00D0AD1C"/>
@@ -8281,7 +8412,7 @@
 </file>
 
 <file path=word/styles.xml><?xml version="1.0" encoding="utf-8"?>
-<w:styles xmlns:mc="http://schemas.openxmlformats.org/markup-compatibility/2006" xmlns:r="http://schemas.openxmlformats.org/officeDocument/2006/relationships" xmlns:w="http://schemas.openxmlformats.org/wordprocessingml/2006/main" xmlns:w14="http://schemas.microsoft.com/office/word/2010/wordml" mc:Ignorable="w14">
+<w:styles xmlns:mc="http://schemas.openxmlformats.org/markup-compatibility/2006" xmlns:r="http://schemas.openxmlformats.org/officeDocument/2006/relationships" xmlns:w="http://schemas.openxmlformats.org/wordprocessingml/2006/main" xmlns:w14="http://schemas.microsoft.com/office/word/2010/wordml" xmlns:w15="http://schemas.microsoft.com/office/word/2012/wordml" mc:Ignorable="w14 w15">
   <w:docDefaults>
     <w:rPrDefault>
       <w:rPr>
@@ -8293,144 +8424,369 @@
     </w:rPrDefault>
     <w:pPrDefault/>
   </w:docDefaults>
-  <w:latentStyles w:defLockedState="0" w:defUIPriority="99" w:defSemiHidden="1" w:defUnhideWhenUsed="1" w:defQFormat="0" w:count="276">
-    <w:lsdException w:name="Normal" w:semiHidden="0" w:uiPriority="0" w:unhideWhenUsed="0" w:qFormat="1"/>
-    <w:lsdException w:name="heading 1" w:semiHidden="0" w:uiPriority="9" w:unhideWhenUsed="0" w:qFormat="1"/>
-    <w:lsdException w:name="heading 2" w:uiPriority="9" w:qFormat="1"/>
-    <w:lsdException w:name="heading 3" w:uiPriority="9" w:qFormat="1"/>
-    <w:lsdException w:name="heading 4" w:uiPriority="9" w:qFormat="1"/>
-    <w:lsdException w:name="heading 5" w:uiPriority="9" w:qFormat="1"/>
-    <w:lsdException w:name="heading 6" w:uiPriority="9" w:qFormat="1"/>
-    <w:lsdException w:name="heading 7" w:uiPriority="9" w:qFormat="1"/>
-    <w:lsdException w:name="heading 8" w:uiPriority="9" w:qFormat="1"/>
-    <w:lsdException w:name="heading 9" w:uiPriority="9" w:qFormat="1"/>
-    <w:lsdException w:name="toc 1" w:uiPriority="39"/>
-    <w:lsdException w:name="toc 2" w:uiPriority="39"/>
-    <w:lsdException w:name="toc 3" w:uiPriority="39"/>
-    <w:lsdException w:name="toc 4" w:uiPriority="39"/>
-    <w:lsdException w:name="toc 5" w:uiPriority="39"/>
-    <w:lsdException w:name="toc 6" w:uiPriority="39"/>
-    <w:lsdException w:name="toc 7" w:uiPriority="39"/>
-    <w:lsdException w:name="toc 8" w:uiPriority="39"/>
-    <w:lsdException w:name="toc 9" w:uiPriority="39"/>
-    <w:lsdException w:name="caption" w:uiPriority="35" w:qFormat="1"/>
-    <w:lsdException w:name="Title" w:semiHidden="0" w:uiPriority="10" w:unhideWhenUsed="0" w:qFormat="1"/>
-    <w:lsdException w:name="Default Paragraph Font" w:uiPriority="1"/>
-    <w:lsdException w:name="Subtitle" w:semiHidden="0" w:uiPriority="11" w:unhideWhenUsed="0" w:qFormat="1"/>
-    <w:lsdException w:name="Strong" w:semiHidden="0" w:uiPriority="22" w:unhideWhenUsed="0" w:qFormat="1"/>
-    <w:lsdException w:name="Emphasis" w:semiHidden="0" w:uiPriority="20" w:unhideWhenUsed="0" w:qFormat="1"/>
-    <w:lsdException w:name="Table Grid" w:semiHidden="0" w:uiPriority="39" w:unhideWhenUsed="0"/>
-    <w:lsdException w:name="Placeholder Text" w:unhideWhenUsed="0"/>
-    <w:lsdException w:name="No Spacing" w:semiHidden="0" w:uiPriority="1" w:unhideWhenUsed="0" w:qFormat="1"/>
-    <w:lsdException w:name="Light Shading" w:semiHidden="0" w:uiPriority="60" w:unhideWhenUsed="0"/>
-    <w:lsdException w:name="Light List" w:semiHidden="0" w:uiPriority="61" w:unhideWhenUsed="0"/>
-    <w:lsdException w:name="Light Grid" w:semiHidden="0" w:uiPriority="62" w:unhideWhenUsed="0"/>
-    <w:lsdException w:name="Medium Shading 1" w:semiHidden="0" w:uiPriority="63" w:unhideWhenUsed="0"/>
-    <w:lsdException w:name="Medium Shading 2" w:semiHidden="0" w:uiPriority="64" w:unhideWhenUsed="0"/>
-    <w:lsdException w:name="Medium List 1" w:semiHidden="0" w:uiPriority="65" w:unhideWhenUsed="0"/>
-    <w:lsdException w:name="Medium List 2" w:semiHidden="0" w:uiPriority="66" w:unhideWhenUsed="0"/>
-    <w:lsdException w:name="Medium Grid 1" w:semiHidden="0" w:uiPriority="67" w:unhideWhenUsed="0"/>
-    <w:lsdException w:name="Medium Grid 2" w:semiHidden="0" w:uiPriority="68" w:unhideWhenUsed="0"/>
-    <w:lsdException w:name="Medium Grid 3" w:semiHidden="0" w:uiPriority="69" w:unhideWhenUsed="0"/>
-    <w:lsdException w:name="Dark List" w:semiHidden="0" w:uiPriority="70" w:unhideWhenUsed="0"/>
-    <w:lsdException w:name="Colorful Shading" w:semiHidden="0" w:uiPriority="71" w:unhideWhenUsed="0"/>
-    <w:lsdException w:name="Colorful List" w:semiHidden="0" w:uiPriority="72" w:unhideWhenUsed="0"/>
-    <w:lsdException w:name="Colorful Grid" w:semiHidden="0" w:uiPriority="73" w:unhideWhenUsed="0"/>
-    <w:lsdException w:name="Light Shading Accent 1" w:semiHidden="0" w:uiPriority="60" w:unhideWhenUsed="0"/>
-    <w:lsdException w:name="Light List Accent 1" w:semiHidden="0" w:uiPriority="61" w:unhideWhenUsed="0"/>
-    <w:lsdException w:name="Light Grid Accent 1" w:semiHidden="0" w:uiPriority="62" w:unhideWhenUsed="0"/>
-    <w:lsdException w:name="Medium Shading 1 Accent 1" w:semiHidden="0" w:uiPriority="63" w:unhideWhenUsed="0"/>
-    <w:lsdException w:name="Medium Shading 2 Accent 1" w:semiHidden="0" w:uiPriority="64" w:unhideWhenUsed="0"/>
-    <w:lsdException w:name="Medium List 1 Accent 1" w:semiHidden="0" w:uiPriority="65" w:unhideWhenUsed="0"/>
-    <w:lsdException w:name="Revision" w:unhideWhenUsed="0"/>
-    <w:lsdException w:name="List Paragraph" w:semiHidden="0" w:uiPriority="34" w:unhideWhenUsed="0" w:qFormat="1"/>
-    <w:lsdException w:name="Quote" w:semiHidden="0" w:uiPriority="29" w:unhideWhenUsed="0" w:qFormat="1"/>
-    <w:lsdException w:name="Intense Quote" w:semiHidden="0" w:uiPriority="30" w:unhideWhenUsed="0" w:qFormat="1"/>
-    <w:lsdException w:name="Medium List 2 Accent 1" w:semiHidden="0" w:uiPriority="66" w:unhideWhenUsed="0"/>
-    <w:lsdException w:name="Medium Grid 1 Accent 1" w:semiHidden="0" w:uiPriority="67" w:unhideWhenUsed="0"/>
-    <w:lsdException w:name="Medium Grid 2 Accent 1" w:semiHidden="0" w:uiPriority="68" w:unhideWhenUsed="0"/>
-    <w:lsdException w:name="Medium Grid 3 Accent 1" w:semiHidden="0" w:uiPriority="69" w:unhideWhenUsed="0"/>
-    <w:lsdException w:name="Dark List Accent 1" w:semiHidden="0" w:uiPriority="70" w:unhideWhenUsed="0"/>
-    <w:lsdException w:name="Colorful Shading Accent 1" w:semiHidden="0" w:uiPriority="71" w:unhideWhenUsed="0"/>
-    <w:lsdException w:name="Colorful List Accent 1" w:semiHidden="0" w:uiPriority="72" w:unhideWhenUsed="0"/>
-    <w:lsdException w:name="Colorful Grid Accent 1" w:semiHidden="0" w:uiPriority="73" w:unhideWhenUsed="0"/>
-    <w:lsdException w:name="Light Shading Accent 2" w:semiHidden="0" w:uiPriority="60" w:unhideWhenUsed="0"/>
-    <w:lsdException w:name="Light List Accent 2" w:semiHidden="0" w:uiPriority="61" w:unhideWhenUsed="0"/>
-    <w:lsdException w:name="Light Grid Accent 2" w:semiHidden="0" w:uiPriority="62" w:unhideWhenUsed="0"/>
-    <w:lsdException w:name="Medium Shading 1 Accent 2" w:semiHidden="0" w:uiPriority="63" w:unhideWhenUsed="0"/>
-    <w:lsdException w:name="Medium Shading 2 Accent 2" w:semiHidden="0" w:uiPriority="64" w:unhideWhenUsed="0"/>
-    <w:lsdException w:name="Medium List 1 Accent 2" w:semiHidden="0" w:uiPriority="65" w:unhideWhenUsed="0"/>
-    <w:lsdException w:name="Medium List 2 Accent 2" w:semiHidden="0" w:uiPriority="66" w:unhideWhenUsed="0"/>
-    <w:lsdException w:name="Medium Grid 1 Accent 2" w:semiHidden="0" w:uiPriority="67" w:unhideWhenUsed="0"/>
-    <w:lsdException w:name="Medium Grid 2 Accent 2" w:semiHidden="0" w:uiPriority="68" w:unhideWhenUsed="0"/>
-    <w:lsdException w:name="Medium Grid 3 Accent 2" w:semiHidden="0" w:uiPriority="69" w:unhideWhenUsed="0"/>
-    <w:lsdException w:name="Dark List Accent 2" w:semiHidden="0" w:uiPriority="70" w:unhideWhenUsed="0"/>
-    <w:lsdException w:name="Colorful Shading Accent 2" w:semiHidden="0" w:uiPriority="71" w:unhideWhenUsed="0"/>
-    <w:lsdException w:name="Colorful List Accent 2" w:semiHidden="0" w:uiPriority="72" w:unhideWhenUsed="0"/>
-    <w:lsdException w:name="Colorful Grid Accent 2" w:semiHidden="0" w:uiPriority="73" w:unhideWhenUsed="0"/>
-    <w:lsdException w:name="Light Shading Accent 3" w:semiHidden="0" w:uiPriority="60" w:unhideWhenUsed="0"/>
-    <w:lsdException w:name="Light List Accent 3" w:semiHidden="0" w:uiPriority="61" w:unhideWhenUsed="0"/>
-    <w:lsdException w:name="Light Grid Accent 3" w:semiHidden="0" w:uiPriority="62" w:unhideWhenUsed="0"/>
-    <w:lsdException w:name="Medium Shading 1 Accent 3" w:semiHidden="0" w:uiPriority="63" w:unhideWhenUsed="0"/>
-    <w:lsdException w:name="Medium Shading 2 Accent 3" w:semiHidden="0" w:uiPriority="64" w:unhideWhenUsed="0"/>
-    <w:lsdException w:name="Medium List 1 Accent 3" w:semiHidden="0" w:uiPriority="65" w:unhideWhenUsed="0"/>
-    <w:lsdException w:name="Medium List 2 Accent 3" w:semiHidden="0" w:uiPriority="66" w:unhideWhenUsed="0"/>
-    <w:lsdException w:name="Medium Grid 1 Accent 3" w:semiHidden="0" w:uiPriority="67" w:unhideWhenUsed="0"/>
-    <w:lsdException w:name="Medium Grid 2 Accent 3" w:semiHidden="0" w:uiPriority="68" w:unhideWhenUsed="0"/>
-    <w:lsdException w:name="Medium Grid 3 Accent 3" w:semiHidden="0" w:uiPriority="69" w:unhideWhenUsed="0"/>
-    <w:lsdException w:name="Dark List Accent 3" w:semiHidden="0" w:uiPriority="70" w:unhideWhenUsed="0"/>
-    <w:lsdException w:name="Colorful Shading Accent 3" w:semiHidden="0" w:uiPriority="71" w:unhideWhenUsed="0"/>
-    <w:lsdException w:name="Colorful List Accent 3" w:semiHidden="0" w:uiPriority="72" w:unhideWhenUsed="0"/>
-    <w:lsdException w:name="Colorful Grid Accent 3" w:semiHidden="0" w:uiPriority="73" w:unhideWhenUsed="0"/>
-    <w:lsdException w:name="Light Shading Accent 4" w:semiHidden="0" w:uiPriority="60" w:unhideWhenUsed="0"/>
-    <w:lsdException w:name="Light List Accent 4" w:semiHidden="0" w:uiPriority="61" w:unhideWhenUsed="0"/>
-    <w:lsdException w:name="Light Grid Accent 4" w:semiHidden="0" w:uiPriority="62" w:unhideWhenUsed="0"/>
-    <w:lsdException w:name="Medium Shading 1 Accent 4" w:semiHidden="0" w:uiPriority="63" w:unhideWhenUsed="0"/>
-    <w:lsdException w:name="Medium Shading 2 Accent 4" w:semiHidden="0" w:uiPriority="64" w:unhideWhenUsed="0"/>
-    <w:lsdException w:name="Medium List 1 Accent 4" w:semiHidden="0" w:uiPriority="65" w:unhideWhenUsed="0"/>
-    <w:lsdException w:name="Medium List 2 Accent 4" w:semiHidden="0" w:uiPriority="66" w:unhideWhenUsed="0"/>
-    <w:lsdException w:name="Medium Grid 1 Accent 4" w:semiHidden="0" w:uiPriority="67" w:unhideWhenUsed="0"/>
-    <w:lsdException w:name="Medium Grid 2 Accent 4" w:semiHidden="0" w:uiPriority="68" w:unhideWhenUsed="0"/>
-    <w:lsdException w:name="Medium Grid 3 Accent 4" w:semiHidden="0" w:uiPriority="69" w:unhideWhenUsed="0"/>
-    <w:lsdException w:name="Dark List Accent 4" w:semiHidden="0" w:uiPriority="70" w:unhideWhenUsed="0"/>
-    <w:lsdException w:name="Colorful Shading Accent 4" w:semiHidden="0" w:uiPriority="71" w:unhideWhenUsed="0"/>
-    <w:lsdException w:name="Colorful List Accent 4" w:semiHidden="0" w:uiPriority="72" w:unhideWhenUsed="0"/>
-    <w:lsdException w:name="Colorful Grid Accent 4" w:semiHidden="0" w:uiPriority="73" w:unhideWhenUsed="0"/>
-    <w:lsdException w:name="Light Shading Accent 5" w:semiHidden="0" w:uiPriority="60" w:unhideWhenUsed="0"/>
-    <w:lsdException w:name="Light List Accent 5" w:semiHidden="0" w:uiPriority="61" w:unhideWhenUsed="0"/>
-    <w:lsdException w:name="Light Grid Accent 5" w:semiHidden="0" w:uiPriority="62" w:unhideWhenUsed="0"/>
-    <w:lsdException w:name="Medium Shading 1 Accent 5" w:semiHidden="0" w:uiPriority="63" w:unhideWhenUsed="0"/>
-    <w:lsdException w:name="Medium Shading 2 Accent 5" w:semiHidden="0" w:uiPriority="64" w:unhideWhenUsed="0"/>
-    <w:lsdException w:name="Medium List 1 Accent 5" w:semiHidden="0" w:uiPriority="65" w:unhideWhenUsed="0"/>
-    <w:lsdException w:name="Medium List 2 Accent 5" w:semiHidden="0" w:uiPriority="66" w:unhideWhenUsed="0"/>
-    <w:lsdException w:name="Medium Grid 1 Accent 5" w:semiHidden="0" w:uiPriority="67" w:unhideWhenUsed="0"/>
-    <w:lsdException w:name="Medium Grid 2 Accent 5" w:semiHidden="0" w:uiPriority="68" w:unhideWhenUsed="0"/>
-    <w:lsdException w:name="Medium Grid 3 Accent 5" w:semiHidden="0" w:uiPriority="69" w:unhideWhenUsed="0"/>
-    <w:lsdException w:name="Dark List Accent 5" w:semiHidden="0" w:uiPriority="70" w:unhideWhenUsed="0"/>
-    <w:lsdException w:name="Colorful Shading Accent 5" w:semiHidden="0" w:uiPriority="71" w:unhideWhenUsed="0"/>
-    <w:lsdException w:name="Colorful List Accent 5" w:semiHidden="0" w:uiPriority="72" w:unhideWhenUsed="0"/>
-    <w:lsdException w:name="Colorful Grid Accent 5" w:semiHidden="0" w:uiPriority="73" w:unhideWhenUsed="0"/>
-    <w:lsdException w:name="Light Shading Accent 6" w:semiHidden="0" w:uiPriority="60" w:unhideWhenUsed="0"/>
-    <w:lsdException w:name="Light List Accent 6" w:semiHidden="0" w:uiPriority="61" w:unhideWhenUsed="0"/>
-    <w:lsdException w:name="Light Grid Accent 6" w:semiHidden="0" w:uiPriority="62" w:unhideWhenUsed="0"/>
-    <w:lsdException w:name="Medium Shading 1 Accent 6" w:semiHidden="0" w:uiPriority="63" w:unhideWhenUsed="0"/>
-    <w:lsdException w:name="Medium Shading 2 Accent 6" w:semiHidden="0" w:uiPriority="64" w:unhideWhenUsed="0"/>
-    <w:lsdException w:name="Medium List 1 Accent 6" w:semiHidden="0" w:uiPriority="65" w:unhideWhenUsed="0"/>
-    <w:lsdException w:name="Medium List 2 Accent 6" w:semiHidden="0" w:uiPriority="66" w:unhideWhenUsed="0"/>
-    <w:lsdException w:name="Medium Grid 1 Accent 6" w:semiHidden="0" w:uiPriority="67" w:unhideWhenUsed="0"/>
-    <w:lsdException w:name="Medium Grid 2 Accent 6" w:semiHidden="0" w:uiPriority="68" w:unhideWhenUsed="0"/>
-    <w:lsdException w:name="Medium Grid 3 Accent 6" w:semiHidden="0" w:uiPriority="69" w:unhideWhenUsed="0"/>
-    <w:lsdException w:name="Dark List Accent 6" w:semiHidden="0" w:uiPriority="70" w:unhideWhenUsed="0"/>
-    <w:lsdException w:name="Colorful Shading Accent 6" w:semiHidden="0" w:uiPriority="71" w:unhideWhenUsed="0"/>
-    <w:lsdException w:name="Colorful List Accent 6" w:semiHidden="0" w:uiPriority="72" w:unhideWhenUsed="0"/>
-    <w:lsdException w:name="Colorful Grid Accent 6" w:semiHidden="0" w:uiPriority="73" w:unhideWhenUsed="0"/>
-    <w:lsdException w:name="Subtle Emphasis" w:semiHidden="0" w:uiPriority="19" w:unhideWhenUsed="0" w:qFormat="1"/>
-    <w:lsdException w:name="Intense Emphasis" w:semiHidden="0" w:uiPriority="21" w:unhideWhenUsed="0" w:qFormat="1"/>
-    <w:lsdException w:name="Subtle Reference" w:semiHidden="0" w:uiPriority="31" w:unhideWhenUsed="0" w:qFormat="1"/>
-    <w:lsdException w:name="Intense Reference" w:semiHidden="0" w:uiPriority="32" w:unhideWhenUsed="0" w:qFormat="1"/>
-    <w:lsdException w:name="Book Title" w:semiHidden="0" w:uiPriority="33" w:unhideWhenUsed="0" w:qFormat="1"/>
-    <w:lsdException w:name="Bibliography" w:uiPriority="37"/>
-    <w:lsdException w:name="TOC Heading" w:uiPriority="39" w:qFormat="1"/>
+  <w:latentStyles w:defLockedState="0" w:defUIPriority="99" w:defSemiHidden="0" w:defUnhideWhenUsed="0" w:defQFormat="0" w:count="371">
+    <w:lsdException w:name="Normal" w:uiPriority="0" w:qFormat="1"/>
+    <w:lsdException w:name="heading 1" w:uiPriority="9" w:qFormat="1"/>
+    <w:lsdException w:name="heading 2" w:semiHidden="1" w:uiPriority="9" w:unhideWhenUsed="1" w:qFormat="1"/>
+    <w:lsdException w:name="heading 3" w:semiHidden="1" w:uiPriority="9" w:unhideWhenUsed="1" w:qFormat="1"/>
+    <w:lsdException w:name="heading 4" w:semiHidden="1" w:uiPriority="9" w:unhideWhenUsed="1" w:qFormat="1"/>
+    <w:lsdException w:name="heading 5" w:semiHidden="1" w:uiPriority="9" w:unhideWhenUsed="1" w:qFormat="1"/>
+    <w:lsdException w:name="heading 6" w:semiHidden="1" w:uiPriority="9" w:unhideWhenUsed="1" w:qFormat="1"/>
+    <w:lsdException w:name="heading 7" w:semiHidden="1" w:uiPriority="9" w:unhideWhenUsed="1" w:qFormat="1"/>
+    <w:lsdException w:name="heading 8" w:semiHidden="1" w:uiPriority="9" w:unhideWhenUsed="1" w:qFormat="1"/>
+    <w:lsdException w:name="heading 9" w:semiHidden="1" w:uiPriority="9" w:unhideWhenUsed="1" w:qFormat="1"/>
+    <w:lsdException w:name="index 1" w:semiHidden="1" w:unhideWhenUsed="1"/>
+    <w:lsdException w:name="index 2" w:semiHidden="1" w:unhideWhenUsed="1"/>
+    <w:lsdException w:name="index 3" w:semiHidden="1" w:unhideWhenUsed="1"/>
+    <w:lsdException w:name="index 4" w:semiHidden="1" w:unhideWhenUsed="1"/>
+    <w:lsdException w:name="index 5" w:semiHidden="1" w:unhideWhenUsed="1"/>
+    <w:lsdException w:name="index 6" w:semiHidden="1" w:unhideWhenUsed="1"/>
+    <w:lsdException w:name="index 7" w:semiHidden="1" w:unhideWhenUsed="1"/>
+    <w:lsdException w:name="index 8" w:semiHidden="1" w:unhideWhenUsed="1"/>
+    <w:lsdException w:name="index 9" w:semiHidden="1" w:unhideWhenUsed="1"/>
+    <w:lsdException w:name="toc 1" w:semiHidden="1" w:uiPriority="39" w:unhideWhenUsed="1"/>
+    <w:lsdException w:name="toc 2" w:semiHidden="1" w:uiPriority="39" w:unhideWhenUsed="1"/>
+    <w:lsdException w:name="toc 3" w:semiHidden="1" w:uiPriority="39" w:unhideWhenUsed="1"/>
+    <w:lsdException w:name="toc 4" w:semiHidden="1" w:uiPriority="39" w:unhideWhenUsed="1"/>
+    <w:lsdException w:name="toc 5" w:semiHidden="1" w:uiPriority="39" w:unhideWhenUsed="1"/>
+    <w:lsdException w:name="toc 6" w:semiHidden="1" w:uiPriority="39" w:unhideWhenUsed="1"/>
+    <w:lsdException w:name="toc 7" w:semiHidden="1" w:uiPriority="39" w:unhideWhenUsed="1"/>
+    <w:lsdException w:name="toc 8" w:semiHidden="1" w:uiPriority="39" w:unhideWhenUsed="1"/>
+    <w:lsdException w:name="toc 9" w:semiHidden="1" w:uiPriority="39" w:unhideWhenUsed="1"/>
+    <w:lsdException w:name="Normal Indent" w:semiHidden="1" w:unhideWhenUsed="1"/>
+    <w:lsdException w:name="footnote text" w:semiHidden="1" w:unhideWhenUsed="1"/>
+    <w:lsdException w:name="annotation text" w:semiHidden="1" w:unhideWhenUsed="1"/>
+    <w:lsdException w:name="header" w:semiHidden="1" w:unhideWhenUsed="1"/>
+    <w:lsdException w:name="footer" w:semiHidden="1" w:unhideWhenUsed="1"/>
+    <w:lsdException w:name="index heading" w:semiHidden="1" w:unhideWhenUsed="1"/>
+    <w:lsdException w:name="caption" w:semiHidden="1" w:uiPriority="35" w:unhideWhenUsed="1" w:qFormat="1"/>
+    <w:lsdException w:name="table of figures" w:semiHidden="1" w:unhideWhenUsed="1"/>
+    <w:lsdException w:name="envelope address" w:semiHidden="1" w:unhideWhenUsed="1"/>
+    <w:lsdException w:name="envelope return" w:semiHidden="1" w:unhideWhenUsed="1"/>
+    <w:lsdException w:name="footnote reference" w:semiHidden="1" w:unhideWhenUsed="1"/>
+    <w:lsdException w:name="annotation reference" w:semiHidden="1" w:unhideWhenUsed="1"/>
+    <w:lsdException w:name="line number" w:semiHidden="1" w:unhideWhenUsed="1"/>
+    <w:lsdException w:name="page number" w:semiHidden="1" w:unhideWhenUsed="1"/>
+    <w:lsdException w:name="endnote reference" w:semiHidden="1" w:unhideWhenUsed="1"/>
+    <w:lsdException w:name="endnote text" w:semiHidden="1" w:unhideWhenUsed="1"/>
+    <w:lsdException w:name="table of authorities" w:semiHidden="1" w:unhideWhenUsed="1"/>
+    <w:lsdException w:name="macro" w:semiHidden="1" w:unhideWhenUsed="1"/>
+    <w:lsdException w:name="toa heading" w:semiHidden="1" w:unhideWhenUsed="1"/>
+    <w:lsdException w:name="List" w:semiHidden="1" w:unhideWhenUsed="1"/>
+    <w:lsdException w:name="List Bullet" w:semiHidden="1" w:unhideWhenUsed="1"/>
+    <w:lsdException w:name="List Number" w:semiHidden="1" w:unhideWhenUsed="1"/>
+    <w:lsdException w:name="List 2" w:semiHidden="1" w:unhideWhenUsed="1"/>
+    <w:lsdException w:name="List 3" w:semiHidden="1" w:unhideWhenUsed="1"/>
+    <w:lsdException w:name="List 4" w:semiHidden="1" w:unhideWhenUsed="1"/>
+    <w:lsdException w:name="List 5" w:semiHidden="1" w:unhideWhenUsed="1"/>
+    <w:lsdException w:name="List Bullet 2" w:semiHidden="1" w:unhideWhenUsed="1"/>
+    <w:lsdException w:name="List Bullet 3" w:semiHidden="1" w:unhideWhenUsed="1"/>
+    <w:lsdException w:name="List Bullet 4" w:semiHidden="1" w:unhideWhenUsed="1"/>
+    <w:lsdException w:name="List Bullet 5" w:semiHidden="1" w:unhideWhenUsed="1"/>
+    <w:lsdException w:name="List Number 2" w:semiHidden="1" w:unhideWhenUsed="1"/>
+    <w:lsdException w:name="List Number 3" w:semiHidden="1" w:unhideWhenUsed="1"/>
+    <w:lsdException w:name="List Number 4" w:semiHidden="1" w:unhideWhenUsed="1"/>
+    <w:lsdException w:name="List Number 5" w:semiHidden="1" w:unhideWhenUsed="1"/>
+    <w:lsdException w:name="Title" w:uiPriority="10" w:qFormat="1"/>
+    <w:lsdException w:name="Closing" w:semiHidden="1" w:unhideWhenUsed="1"/>
+    <w:lsdException w:name="Signature" w:semiHidden="1" w:unhideWhenUsed="1"/>
+    <w:lsdException w:name="Default Paragraph Font" w:semiHidden="1" w:uiPriority="1" w:unhideWhenUsed="1"/>
+    <w:lsdException w:name="Body Text" w:semiHidden="1" w:unhideWhenUsed="1"/>
+    <w:lsdException w:name="Body Text Indent" w:semiHidden="1" w:unhideWhenUsed="1"/>
+    <w:lsdException w:name="List Continue" w:semiHidden="1" w:unhideWhenUsed="1"/>
+    <w:lsdException w:name="List Continue 2" w:semiHidden="1" w:unhideWhenUsed="1"/>
+    <w:lsdException w:name="List Continue 3" w:semiHidden="1" w:unhideWhenUsed="1"/>
+    <w:lsdException w:name="List Continue 4" w:semiHidden="1" w:unhideWhenUsed="1"/>
+    <w:lsdException w:name="List Continue 5" w:semiHidden="1" w:unhideWhenUsed="1"/>
+    <w:lsdException w:name="Message Header" w:semiHidden="1" w:unhideWhenUsed="1"/>
+    <w:lsdException w:name="Subtitle" w:uiPriority="11" w:qFormat="1"/>
+    <w:lsdException w:name="Salutation" w:semiHidden="1" w:unhideWhenUsed="1"/>
+    <w:lsdException w:name="Date" w:semiHidden="1" w:unhideWhenUsed="1"/>
+    <w:lsdException w:name="Body Text First Indent" w:semiHidden="1" w:unhideWhenUsed="1"/>
+    <w:lsdException w:name="Body Text First Indent 2" w:semiHidden="1" w:unhideWhenUsed="1"/>
+    <w:lsdException w:name="Note Heading" w:semiHidden="1" w:unhideWhenUsed="1"/>
+    <w:lsdException w:name="Body Text 2" w:semiHidden="1" w:unhideWhenUsed="1"/>
+    <w:lsdException w:name="Body Text 3" w:semiHidden="1" w:unhideWhenUsed="1"/>
+    <w:lsdException w:name="Body Text Indent 2" w:semiHidden="1" w:unhideWhenUsed="1"/>
+    <w:lsdException w:name="Body Text Indent 3" w:semiHidden="1" w:unhideWhenUsed="1"/>
+    <w:lsdException w:name="Block Text" w:semiHidden="1" w:unhideWhenUsed="1"/>
+    <w:lsdException w:name="Hyperlink" w:semiHidden="1" w:unhideWhenUsed="1"/>
+    <w:lsdException w:name="FollowedHyperlink" w:semiHidden="1" w:unhideWhenUsed="1"/>
+    <w:lsdException w:name="Strong" w:uiPriority="22" w:qFormat="1"/>
+    <w:lsdException w:name="Emphasis" w:uiPriority="20" w:qFormat="1"/>
+    <w:lsdException w:name="Document Map" w:semiHidden="1" w:unhideWhenUsed="1"/>
+    <w:lsdException w:name="Plain Text" w:semiHidden="1" w:unhideWhenUsed="1"/>
+    <w:lsdException w:name="E-mail Signature" w:semiHidden="1" w:unhideWhenUsed="1"/>
+    <w:lsdException w:name="HTML Top of Form" w:semiHidden="1" w:unhideWhenUsed="1"/>
+    <w:lsdException w:name="HTML Bottom of Form" w:semiHidden="1" w:unhideWhenUsed="1"/>
+    <w:lsdException w:name="Normal (Web)" w:semiHidden="1" w:unhideWhenUsed="1"/>
+    <w:lsdException w:name="HTML Acronym" w:semiHidden="1" w:unhideWhenUsed="1"/>
+    <w:lsdException w:name="HTML Address" w:semiHidden="1" w:unhideWhenUsed="1"/>
+    <w:lsdException w:name="HTML Cite" w:semiHidden="1" w:unhideWhenUsed="1"/>
+    <w:lsdException w:name="HTML Code" w:semiHidden="1" w:unhideWhenUsed="1"/>
+    <w:lsdException w:name="HTML Definition" w:semiHidden="1" w:unhideWhenUsed="1"/>
+    <w:lsdException w:name="HTML Keyboard" w:semiHidden="1" w:unhideWhenUsed="1"/>
+    <w:lsdException w:name="HTML Preformatted" w:semiHidden="1" w:unhideWhenUsed="1"/>
+    <w:lsdException w:name="HTML Sample" w:semiHidden="1" w:unhideWhenUsed="1"/>
+    <w:lsdException w:name="HTML Typewriter" w:semiHidden="1" w:unhideWhenUsed="1"/>
+    <w:lsdException w:name="HTML Variable" w:semiHidden="1" w:unhideWhenUsed="1"/>
+    <w:lsdException w:name="Normal Table" w:semiHidden="1" w:unhideWhenUsed="1"/>
+    <w:lsdException w:name="annotation subject" w:semiHidden="1" w:unhideWhenUsed="1"/>
+    <w:lsdException w:name="No List" w:semiHidden="1" w:unhideWhenUsed="1"/>
+    <w:lsdException w:name="Outline List 1" w:semiHidden="1" w:unhideWhenUsed="1"/>
+    <w:lsdException w:name="Outline List 2" w:semiHidden="1" w:unhideWhenUsed="1"/>
+    <w:lsdException w:name="Outline List 3" w:semiHidden="1" w:unhideWhenUsed="1"/>
+    <w:lsdException w:name="Table Simple 1" w:semiHidden="1" w:unhideWhenUsed="1"/>
+    <w:lsdException w:name="Table Simple 2" w:semiHidden="1" w:unhideWhenUsed="1"/>
+    <w:lsdException w:name="Table Simple 3" w:semiHidden="1" w:unhideWhenUsed="1"/>
+    <w:lsdException w:name="Table Classic 1" w:semiHidden="1" w:unhideWhenUsed="1"/>
+    <w:lsdException w:name="Table Classic 2" w:semiHidden="1" w:unhideWhenUsed="1"/>
+    <w:lsdException w:name="Table Classic 3" w:semiHidden="1" w:unhideWhenUsed="1"/>
+    <w:lsdException w:name="Table Classic 4" w:semiHidden="1" w:unhideWhenUsed="1"/>
+    <w:lsdException w:name="Table Colorful 1" w:semiHidden="1" w:unhideWhenUsed="1"/>
+    <w:lsdException w:name="Table Colorful 2" w:semiHidden="1" w:unhideWhenUsed="1"/>
+    <w:lsdException w:name="Table Colorful 3" w:semiHidden="1" w:unhideWhenUsed="1"/>
+    <w:lsdException w:name="Table Columns 1" w:semiHidden="1" w:unhideWhenUsed="1"/>
+    <w:lsdException w:name="Table Columns 2" w:semiHidden="1" w:unhideWhenUsed="1"/>
+    <w:lsdException w:name="Table Columns 3" w:semiHidden="1" w:unhideWhenUsed="1"/>
+    <w:lsdException w:name="Table Columns 4" w:semiHidden="1" w:unhideWhenUsed="1"/>
+    <w:lsdException w:name="Table Columns 5" w:semiHidden="1" w:unhideWhenUsed="1"/>
+    <w:lsdException w:name="Table Grid 1" w:semiHidden="1" w:unhideWhenUsed="1"/>
+    <w:lsdException w:name="Table Grid 2" w:semiHidden="1" w:unhideWhenUsed="1"/>
+    <w:lsdException w:name="Table Grid 3" w:semiHidden="1" w:unhideWhenUsed="1"/>
+    <w:lsdException w:name="Table Grid 4" w:semiHidden="1" w:unhideWhenUsed="1"/>
+    <w:lsdException w:name="Table Grid 5" w:semiHidden="1" w:unhideWhenUsed="1"/>
+    <w:lsdException w:name="Table Grid 6" w:semiHidden="1" w:unhideWhenUsed="1"/>
+    <w:lsdException w:name="Table Grid 7" w:semiHidden="1" w:unhideWhenUsed="1"/>
+    <w:lsdException w:name="Table Grid 8" w:semiHidden="1" w:unhideWhenUsed="1"/>
+    <w:lsdException w:name="Table List 1" w:semiHidden="1" w:unhideWhenUsed="1"/>
+    <w:lsdException w:name="Table List 2" w:semiHidden="1" w:unhideWhenUsed="1"/>
+    <w:lsdException w:name="Table List 3" w:semiHidden="1" w:unhideWhenUsed="1"/>
+    <w:lsdException w:name="Table List 4" w:semiHidden="1" w:unhideWhenUsed="1"/>
+    <w:lsdException w:name="Table List 5" w:semiHidden="1" w:unhideWhenUsed="1"/>
+    <w:lsdException w:name="Table List 6" w:semiHidden="1" w:unhideWhenUsed="1"/>
+    <w:lsdException w:name="Table List 7" w:semiHidden="1" w:unhideWhenUsed="1"/>
+    <w:lsdException w:name="Table List 8" w:semiHidden="1" w:unhideWhenUsed="1"/>
+    <w:lsdException w:name="Table 3D effects 1" w:semiHidden="1" w:unhideWhenUsed="1"/>
+    <w:lsdException w:name="Table 3D effects 2" w:semiHidden="1" w:unhideWhenUsed="1"/>
+    <w:lsdException w:name="Table 3D effects 3" w:semiHidden="1" w:unhideWhenUsed="1"/>
+    <w:lsdException w:name="Table Contemporary" w:semiHidden="1" w:unhideWhenUsed="1"/>
+    <w:lsdException w:name="Table Elegant" w:semiHidden="1" w:unhideWhenUsed="1"/>
+    <w:lsdException w:name="Table Professional" w:semiHidden="1" w:unhideWhenUsed="1"/>
+    <w:lsdException w:name="Table Subtle 1" w:semiHidden="1" w:unhideWhenUsed="1"/>
+    <w:lsdException w:name="Table Subtle 2" w:semiHidden="1" w:unhideWhenUsed="1"/>
+    <w:lsdException w:name="Table Web 1" w:semiHidden="1" w:unhideWhenUsed="1"/>
+    <w:lsdException w:name="Table Web 2" w:semiHidden="1" w:unhideWhenUsed="1"/>
+    <w:lsdException w:name="Table Web 3" w:semiHidden="1" w:unhideWhenUsed="1"/>
+    <w:lsdException w:name="Balloon Text" w:semiHidden="1" w:unhideWhenUsed="1"/>
+    <w:lsdException w:name="Table Grid" w:uiPriority="39"/>
+    <w:lsdException w:name="Table Theme" w:semiHidden="1" w:unhideWhenUsed="1"/>
+    <w:lsdException w:name="Placeholder Text" w:semiHidden="1"/>
+    <w:lsdException w:name="No Spacing" w:uiPriority="1" w:qFormat="1"/>
+    <w:lsdException w:name="Light Shading" w:uiPriority="60"/>
+    <w:lsdException w:name="Light List" w:uiPriority="61"/>
+    <w:lsdException w:name="Light Grid" w:uiPriority="62"/>
+    <w:lsdException w:name="Medium Shading 1" w:uiPriority="63"/>
+    <w:lsdException w:name="Medium Shading 2" w:uiPriority="64"/>
+    <w:lsdException w:name="Medium List 1" w:uiPriority="65"/>
+    <w:lsdException w:name="Medium List 2" w:uiPriority="66"/>
+    <w:lsdException w:name="Medium Grid 1" w:uiPriority="67"/>
+    <w:lsdException w:name="Medium Grid 2" w:uiPriority="68"/>
+    <w:lsdException w:name="Medium Grid 3" w:uiPriority="69"/>
+    <w:lsdException w:name="Dark List" w:uiPriority="70"/>
+    <w:lsdException w:name="Colorful Shading" w:uiPriority="71"/>
+    <w:lsdException w:name="Colorful List" w:uiPriority="72"/>
+    <w:lsdException w:name="Colorful Grid" w:uiPriority="73"/>
+    <w:lsdException w:name="Light Shading Accent 1" w:uiPriority="60"/>
+    <w:lsdException w:name="Light List Accent 1" w:uiPriority="61"/>
+    <w:lsdException w:name="Light Grid Accent 1" w:uiPriority="62"/>
+    <w:lsdException w:name="Medium Shading 1 Accent 1" w:uiPriority="63"/>
+    <w:lsdException w:name="Medium Shading 2 Accent 1" w:uiPriority="64"/>
+    <w:lsdException w:name="Medium List 1 Accent 1" w:uiPriority="65"/>
+    <w:lsdException w:name="Revision" w:semiHidden="1"/>
+    <w:lsdException w:name="List Paragraph" w:uiPriority="34" w:qFormat="1"/>
+    <w:lsdException w:name="Quote" w:uiPriority="29" w:qFormat="1"/>
+    <w:lsdException w:name="Intense Quote" w:uiPriority="30" w:qFormat="1"/>
+    <w:lsdException w:name="Medium List 2 Accent 1" w:uiPriority="66"/>
+    <w:lsdException w:name="Medium Grid 1 Accent 1" w:uiPriority="67"/>
+    <w:lsdException w:name="Medium Grid 2 Accent 1" w:uiPriority="68"/>
+    <w:lsdException w:name="Medium Grid 3 Accent 1" w:uiPriority="69"/>
+    <w:lsdException w:name="Dark List Accent 1" w:uiPriority="70"/>
+    <w:lsdException w:name="Colorful Shading Accent 1" w:uiPriority="71"/>
+    <w:lsdException w:name="Colorful List Accent 1" w:uiPriority="72"/>
+    <w:lsdException w:name="Colorful Grid Accent 1" w:uiPriority="73"/>
+    <w:lsdException w:name="Light Shading Accent 2" w:uiPriority="60"/>
+    <w:lsdException w:name="Light List Accent 2" w:uiPriority="61"/>
+    <w:lsdException w:name="Light Grid Accent 2" w:uiPriority="62"/>
+    <w:lsdException w:name="Medium Shading 1 Accent 2" w:uiPriority="63"/>
+    <w:lsdException w:name="Medium Shading 2 Accent 2" w:uiPriority="64"/>
+    <w:lsdException w:name="Medium List 1 Accent 2" w:uiPriority="65"/>
+    <w:lsdException w:name="Medium List 2 Accent 2" w:uiPriority="66"/>
+    <w:lsdException w:name="Medium Grid 1 Accent 2" w:uiPriority="67"/>
+    <w:lsdException w:name="Medium Grid 2 Accent 2" w:uiPriority="68"/>
+    <w:lsdException w:name="Medium Grid 3 Accent 2" w:uiPriority="69"/>
+    <w:lsdException w:name="Dark List Accent 2" w:uiPriority="70"/>
+    <w:lsdException w:name="Colorful Shading Accent 2" w:uiPriority="71"/>
+    <w:lsdException w:name="Colorful List Accent 2" w:uiPriority="72"/>
+    <w:lsdException w:name="Colorful Grid Accent 2" w:uiPriority="73"/>
+    <w:lsdException w:name="Light Shading Accent 3" w:uiPriority="60"/>
+    <w:lsdException w:name="Light List Accent 3" w:uiPriority="61"/>
+    <w:lsdException w:name="Light Grid Accent 3" w:uiPriority="62"/>
+    <w:lsdException w:name="Medium Shading 1 Accent 3" w:uiPriority="63"/>
+    <w:lsdException w:name="Medium Shading 2 Accent 3" w:uiPriority="64"/>
+    <w:lsdException w:name="Medium List 1 Accent 3" w:uiPriority="65"/>
+    <w:lsdException w:name="Medium List 2 Accent 3" w:uiPriority="66"/>
+    <w:lsdException w:name="Medium Grid 1 Accent 3" w:uiPriority="67"/>
+    <w:lsdException w:name="Medium Grid 2 Accent 3" w:uiPriority="68"/>
+    <w:lsdException w:name="Medium Grid 3 Accent 3" w:uiPriority="69"/>
+    <w:lsdException w:name="Dark List Accent 3" w:uiPriority="70"/>
+    <w:lsdException w:name="Colorful Shading Accent 3" w:uiPriority="71"/>
+    <w:lsdException w:name="Colorful List Accent 3" w:uiPriority="72"/>
+    <w:lsdException w:name="Colorful Grid Accent 3" w:uiPriority="73"/>
+    <w:lsdException w:name="Light Shading Accent 4" w:uiPriority="60"/>
+    <w:lsdException w:name="Light List Accent 4" w:uiPriority="61"/>
+    <w:lsdException w:name="Light Grid Accent 4" w:uiPriority="62"/>
+    <w:lsdException w:name="Medium Shading 1 Accent 4" w:uiPriority="63"/>
+    <w:lsdException w:name="Medium Shading 2 Accent 4" w:uiPriority="64"/>
+    <w:lsdException w:name="Medium List 1 Accent 4" w:uiPriority="65"/>
+    <w:lsdException w:name="Medium List 2 Accent 4" w:uiPriority="66"/>
+    <w:lsdException w:name="Medium Grid 1 Accent 4" w:uiPriority="67"/>
+    <w:lsdException w:name="Medium Grid 2 Accent 4" w:uiPriority="68"/>
+    <w:lsdException w:name="Medium Grid 3 Accent 4" w:uiPriority="69"/>
+    <w:lsdException w:name="Dark List Accent 4" w:uiPriority="70"/>
+    <w:lsdException w:name="Colorful Shading Accent 4" w:uiPriority="71"/>
+    <w:lsdException w:name="Colorful List Accent 4" w:uiPriority="72"/>
+    <w:lsdException w:name="Colorful Grid Accent 4" w:uiPriority="73"/>
+    <w:lsdException w:name="Light Shading Accent 5" w:uiPriority="60"/>
+    <w:lsdException w:name="Light List Accent 5" w:uiPriority="61"/>
+    <w:lsdException w:name="Light Grid Accent 5" w:uiPriority="62"/>
+    <w:lsdException w:name="Medium Shading 1 Accent 5" w:uiPriority="63"/>
+    <w:lsdException w:name="Medium Shading 2 Accent 5" w:uiPriority="64"/>
+    <w:lsdException w:name="Medium List 1 Accent 5" w:uiPriority="65"/>
+    <w:lsdException w:name="Medium List 2 Accent 5" w:uiPriority="66"/>
+    <w:lsdException w:name="Medium Grid 1 Accent 5" w:uiPriority="67"/>
+    <w:lsdException w:name="Medium Grid 2 Accent 5" w:uiPriority="68"/>
+    <w:lsdException w:name="Medium Grid 3 Accent 5" w:uiPriority="69"/>
+    <w:lsdException w:name="Dark List Accent 5" w:uiPriority="70"/>
+    <w:lsdException w:name="Colorful Shading Accent 5" w:uiPriority="71"/>
+    <w:lsdException w:name="Colorful List Accent 5" w:uiPriority="72"/>
+    <w:lsdException w:name="Colorful Grid Accent 5" w:uiPriority="73"/>
+    <w:lsdException w:name="Light Shading Accent 6" w:uiPriority="60"/>
+    <w:lsdException w:name="Light List Accent 6" w:uiPriority="61"/>
+    <w:lsdException w:name="Light Grid Accent 6" w:uiPriority="62"/>
+    <w:lsdException w:name="Medium Shading 1 Accent 6" w:uiPriority="63"/>
+    <w:lsdException w:name="Medium Shading 2 Accent 6" w:uiPriority="64"/>
+    <w:lsdException w:name="Medium List 1 Accent 6" w:uiPriority="65"/>
+    <w:lsdException w:name="Medium List 2 Accent 6" w:uiPriority="66"/>
+    <w:lsdException w:name="Medium Grid 1 Accent 6" w:uiPriority="67"/>
+    <w:lsdException w:name="Medium Grid 2 Accent 6" w:uiPriority="68"/>
+    <w:lsdException w:name="Medium Grid 3 Accent 6" w:uiPriority="69"/>
+    <w:lsdException w:name="Dark List Accent 6" w:uiPriority="70"/>
+    <w:lsdException w:name="Colorful Shading Accent 6" w:uiPriority="71"/>
+    <w:lsdException w:name="Colorful List Accent 6" w:uiPriority="72"/>
+    <w:lsdException w:name="Colorful Grid Accent 6" w:uiPriority="73"/>
+    <w:lsdException w:name="Subtle Emphasis" w:uiPriority="19" w:qFormat="1"/>
+    <w:lsdException w:name="Intense Emphasis" w:uiPriority="21" w:qFormat="1"/>
+    <w:lsdException w:name="Subtle Reference" w:uiPriority="31" w:qFormat="1"/>
+    <w:lsdException w:name="Intense Reference" w:uiPriority="32" w:qFormat="1"/>
+    <w:lsdException w:name="Book Title" w:uiPriority="33" w:qFormat="1"/>
+    <w:lsdException w:name="Bibliography" w:semiHidden="1" w:uiPriority="37" w:unhideWhenUsed="1"/>
+    <w:lsdException w:name="TOC Heading" w:semiHidden="1" w:uiPriority="39" w:unhideWhenUsed="1" w:qFormat="1"/>
+    <w:lsdException w:name="Grid Table 4" w:uiPriority="49"/>
+    <w:lsdException w:name="Grid Table 5 Dark" w:uiPriority="50"/>
+    <w:lsdException w:name="Grid Table 6 Colorful" w:uiPriority="51"/>
+    <w:lsdException w:name="Grid Table 7 Colorful" w:uiPriority="52"/>
+    <w:lsdException w:name="Grid Table 1 Light Accent 1" w:uiPriority="46"/>
+    <w:lsdException w:name="Grid Table 2 Accent 1" w:uiPriority="47"/>
+    <w:lsdException w:name="Grid Table 3 Accent 1" w:uiPriority="48"/>
+    <w:lsdException w:name="Grid Table 4 Accent 1" w:uiPriority="49"/>
+    <w:lsdException w:name="Grid Table 5 Dark Accent 1" w:uiPriority="50"/>
+    <w:lsdException w:name="Grid Table 6 Colorful Accent 1" w:uiPriority="51"/>
+    <w:lsdException w:name="Grid Table 7 Colorful Accent 1" w:uiPriority="52"/>
+    <w:lsdException w:name="Grid Table 1 Light Accent 2" w:uiPriority="46"/>
+    <w:lsdException w:name="Grid Table 2 Accent 2" w:uiPriority="47"/>
+    <w:lsdException w:name="Grid Table 3 Accent 2" w:uiPriority="48"/>
+    <w:lsdException w:name="Grid Table 4 Accent 2" w:uiPriority="49"/>
+    <w:lsdException w:name="Grid Table 5 Dark Accent 2" w:uiPriority="50"/>
+    <w:lsdException w:name="Grid Table 6 Colorful Accent 2" w:uiPriority="51"/>
+    <w:lsdException w:name="Grid Table 7 Colorful Accent 2" w:uiPriority="52"/>
+    <w:lsdException w:name="Grid Table 1 Light Accent 3" w:uiPriority="46"/>
+    <w:lsdException w:name="Grid Table 2 Accent 3" w:uiPriority="47"/>
+    <w:lsdException w:name="Grid Table 3 Accent 3" w:uiPriority="48"/>
+    <w:lsdException w:name="Grid Table 4 Accent 3" w:uiPriority="49"/>
+    <w:lsdException w:name="Grid Table 5 Dark Accent 3" w:uiPriority="50"/>
+    <w:lsdException w:name="Grid Table 6 Colorful Accent 3" w:uiPriority="51"/>
+    <w:lsdException w:name="Grid Table 7 Colorful Accent 3" w:uiPriority="52"/>
+    <w:lsdException w:name="Grid Table 1 Light Accent 4" w:uiPriority="46"/>
+    <w:lsdException w:name="Grid Table 2 Accent 4" w:uiPriority="47"/>
+    <w:lsdException w:name="Grid Table 3 Accent 4" w:uiPriority="48"/>
+    <w:lsdException w:name="Grid Table 4 Accent 4" w:uiPriority="49"/>
+    <w:lsdException w:name="Grid Table 5 Dark Accent 4" w:uiPriority="50"/>
+    <w:lsdException w:name="Grid Table 6 Colorful Accent 4" w:uiPriority="51"/>
+    <w:lsdException w:name="Grid Table 7 Colorful Accent 4" w:uiPriority="52"/>
+    <w:lsdException w:name="Grid Table 1 Light Accent 5" w:uiPriority="46"/>
+    <w:lsdException w:name="Grid Table 2 Accent 5" w:uiPriority="47"/>
+    <w:lsdException w:name="Grid Table 3 Accent 5" w:uiPriority="48"/>
+    <w:lsdException w:name="Grid Table 4 Accent 5" w:uiPriority="49"/>
+    <w:lsdException w:name="Grid Table 5 Dark Accent 5" w:uiPriority="50"/>
+    <w:lsdException w:name="Grid Table 6 Colorful Accent 5" w:uiPriority="51"/>
+    <w:lsdException w:name="Grid Table 7 Colorful Accent 5" w:uiPriority="52"/>
+    <w:lsdException w:name="Grid Table 1 Light Accent 6" w:uiPriority="46"/>
+    <w:lsdException w:name="Grid Table 2 Accent 6" w:uiPriority="47"/>
+    <w:lsdException w:name="Grid Table 3 Accent 6" w:uiPriority="48"/>
+    <w:lsdException w:name="Grid Table 4 Accent 6" w:uiPriority="49"/>
+    <w:lsdException w:name="Grid Table 5 Dark Accent 6" w:uiPriority="50"/>
+    <w:lsdException w:name="Grid Table 6 Colorful Accent 6" w:uiPriority="51"/>
+    <w:lsdException w:name="Grid Table 7 Colorful Accent 6" w:uiPriority="52"/>
+    <w:lsdException w:name="List Table 1 Light" w:uiPriority="46"/>
+    <w:lsdException w:name="List Table 2" w:uiPriority="47"/>
+    <w:lsdException w:name="List Table 3" w:uiPriority="48"/>
+    <w:lsdException w:name="List Table 4" w:uiPriority="49"/>
+    <w:lsdException w:name="List Table 5 Dark" w:uiPriority="50"/>
+    <w:lsdException w:name="List Table 6 Colorful" w:uiPriority="51"/>
+    <w:lsdException w:name="List Table 7 Colorful" w:uiPriority="52"/>
+    <w:lsdException w:name="List Table 1 Light Accent 1" w:uiPriority="46"/>
+    <w:lsdException w:name="List Table 2 Accent 1" w:uiPriority="47"/>
+    <w:lsdException w:name="List Table 3 Accent 1" w:uiPriority="48"/>
+    <w:lsdException w:name="List Table 4 Accent 1" w:uiPriority="49"/>
+    <w:lsdException w:name="List Table 5 Dark Accent 1" w:uiPriority="50"/>
+    <w:lsdException w:name="List Table 6 Colorful Accent 1" w:uiPriority="51"/>
+    <w:lsdException w:name="List Table 7 Colorful Accent 1" w:uiPriority="52"/>
+    <w:lsdException w:name="List Table 1 Light Accent 2" w:uiPriority="46"/>
+    <w:lsdException w:name="List Table 2 Accent 2" w:uiPriority="47"/>
+    <w:lsdException w:name="List Table 3 Accent 2" w:uiPriority="48"/>
+    <w:lsdException w:name="List Table 4 Accent 2" w:uiPriority="49"/>
+    <w:lsdException w:name="List Table 5 Dark Accent 2" w:uiPriority="50"/>
+    <w:lsdException w:name="List Table 6 Colorful Accent 2" w:uiPriority="51"/>
+    <w:lsdException w:name="List Table 7 Colorful Accent 2" w:uiPriority="52"/>
+    <w:lsdException w:name="List Table 1 Light Accent 3" w:uiPriority="46"/>
+    <w:lsdException w:name="List Table 2 Accent 3" w:uiPriority="47"/>
+    <w:lsdException w:name="List Table 3 Accent 3" w:uiPriority="48"/>
+    <w:lsdException w:name="List Table 4 Accent 3" w:uiPriority="49"/>
+    <w:lsdException w:name="List Table 5 Dark Accent 3" w:uiPriority="50"/>
+    <w:lsdException w:name="List Table 6 Colorful Accent 3" w:uiPriority="51"/>
+    <w:lsdException w:name="List Table 7 Colorful Accent 3" w:uiPriority="52"/>
+    <w:lsdException w:name="List Table 1 Light Accent 4" w:uiPriority="46"/>
+    <w:lsdException w:name="List Table 2 Accent 4" w:uiPriority="47"/>
+    <w:lsdException w:name="List Table 3 Accent 4" w:uiPriority="48"/>
+    <w:lsdException w:name="List Table 4 Accent 4" w:uiPriority="49"/>
+    <w:lsdException w:name="List Table 5 Dark Accent 4" w:uiPriority="50"/>
+    <w:lsdException w:name="List Table 6 Colorful Accent 4" w:uiPriority="51"/>
+    <w:lsdException w:name="List Table 7 Colorful Accent 4" w:uiPriority="52"/>
+    <w:lsdException w:name="List Table 1 Light Accent 5" w:uiPriority="46"/>
+    <w:lsdException w:name="List Table 2 Accent 5" w:uiPriority="47"/>
+    <w:lsdException w:name="List Table 3 Accent 5" w:uiPriority="48"/>
+    <w:lsdException w:name="List Table 4 Accent 5" w:uiPriority="49"/>
+    <w:lsdException w:name="List Table 5 Dark Accent 5" w:uiPriority="50"/>
+    <w:lsdException w:name="List Table 6 Colorful Accent 5" w:uiPriority="51"/>
+    <w:lsdException w:name="List Table 7 Colorful Accent 5" w:uiPriority="52"/>
+    <w:lsdException w:name="List Table 1 Light Accent 6" w:uiPriority="46"/>
+    <w:lsdException w:name="List Table 2 Accent 6" w:uiPriority="47"/>
+    <w:lsdException w:name="List Table 3 Accent 6" w:uiPriority="48"/>
+    <w:lsdException w:name="List Table 4 Accent 6" w:uiPriority="49"/>
+    <w:lsdException w:name="List Table 5 Dark Accent 6" w:uiPriority="50"/>
+    <w:lsdException w:name="List Table 6 Colorful Accent 6" w:uiPriority="51"/>
+    <w:lsdException w:name="List Table 7 Colorful Accent 6" w:uiPriority="52"/>
   </w:latentStyles>
   <w:style w:type="paragraph" w:default="1" w:styleId="Normal">
     <w:name w:val="Normal"/>
@@ -8567,6 +8923,7 @@
   <w:style w:type="character" w:default="1" w:styleId="DefaultParagraphFont">
     <w:name w:val="Default Paragraph Font"/>
     <w:uiPriority w:val="1"/>
+    <w:semiHidden/>
     <w:unhideWhenUsed/>
   </w:style>
   <w:style w:type="table" w:default="1" w:styleId="TableNormal">
@@ -8919,196 +9276,6 @@
 </w:styles>
 </file>
 
-<file path=word/stylesWithEffects.xml><?xml version="1.0" encoding="utf-8"?>
-<w:styles xmlns:wpc="http://schemas.microsoft.com/office/word/2010/wordprocessingCanvas" xmlns:mo="http://schemas.microsoft.com/office/mac/office/2008/main" xmlns:mc="http://schemas.openxmlformats.org/markup-compatibility/2006" xmlns:mv="urn:schemas-microsoft-com:mac:vml" xmlns:o="urn:schemas-microsoft-com:office:office" xmlns:r="http://schemas.openxmlformats.org/officeDocument/2006/relationships" xmlns:m="http://schemas.openxmlformats.org/officeDocument/2006/math" xmlns:v="urn:schemas-microsoft-com:vml" xmlns:wp14="http://schemas.microsoft.com/office/word/2010/wordprocessingDrawing" xmlns:wp="http://schemas.openxmlformats.org/drawingml/2006/wordprocessingDrawing" xmlns:w10="urn:schemas-microsoft-com:office:word" xmlns:w="http://schemas.openxmlformats.org/wordprocessingml/2006/main" xmlns:w14="http://schemas.microsoft.com/office/word/2010/wordml" xmlns:wpg="http://schemas.microsoft.com/office/word/2010/wordprocessingGroup" xmlns:wpi="http://schemas.microsoft.com/office/word/2010/wordprocessingInk" xmlns:wne="http://schemas.microsoft.com/office/word/2006/wordml" xmlns:wps="http://schemas.microsoft.com/office/word/2010/wordprocessingShape" mc:Ignorable="w14 wp14">
-  <w:docDefaults>
-    <w:rPrDefault>
-      <w:rPr>
-        <w:rFonts w:asciiTheme="minorHAnsi" w:eastAsiaTheme="minorEastAsia" w:hAnsiTheme="minorHAnsi" w:cstheme="minorBidi"/>
-        <w:sz w:val="22"/>
-        <w:szCs w:val="22"/>
-        <w:lang w:val="en-US" w:eastAsia="en-US" w:bidi="ar-SA"/>
-      </w:rPr>
-    </w:rPrDefault>
-    <w:pPrDefault>
-      <w:pPr>
-        <w:spacing w:after="200" w:line="276" w:lineRule="auto"/>
-      </w:pPr>
-    </w:pPrDefault>
-  </w:docDefaults>
-  <w:latentStyles w:defLockedState="0" w:defUIPriority="99" w:defSemiHidden="1" w:defUnhideWhenUsed="1" w:defQFormat="0" w:count="276">
-    <w:lsdException w:name="Normal" w:semiHidden="0" w:uiPriority="0" w:unhideWhenUsed="0" w:qFormat="1"/>
-    <w:lsdException w:name="heading 1" w:semiHidden="0" w:uiPriority="9" w:unhideWhenUsed="0" w:qFormat="1"/>
-    <w:lsdException w:name="heading 2" w:uiPriority="9" w:qFormat="1"/>
-    <w:lsdException w:name="heading 3" w:uiPriority="9" w:qFormat="1"/>
-    <w:lsdException w:name="heading 4" w:uiPriority="9" w:qFormat="1"/>
-    <w:lsdException w:name="heading 5" w:uiPriority="9" w:qFormat="1"/>
-    <w:lsdException w:name="heading 6" w:uiPriority="9" w:qFormat="1"/>
-    <w:lsdException w:name="heading 7" w:uiPriority="9" w:qFormat="1"/>
-    <w:lsdException w:name="heading 8" w:uiPriority="9" w:qFormat="1"/>
-    <w:lsdException w:name="heading 9" w:uiPriority="9" w:qFormat="1"/>
-    <w:lsdException w:name="toc 1" w:uiPriority="39"/>
-    <w:lsdException w:name="toc 2" w:uiPriority="39"/>
-    <w:lsdException w:name="toc 3" w:uiPriority="39"/>
-    <w:lsdException w:name="toc 4" w:uiPriority="39"/>
-    <w:lsdException w:name="toc 5" w:uiPriority="39"/>
-    <w:lsdException w:name="toc 6" w:uiPriority="39"/>
-    <w:lsdException w:name="toc 7" w:uiPriority="39"/>
-    <w:lsdException w:name="toc 8" w:uiPriority="39"/>
-    <w:lsdException w:name="toc 9" w:uiPriority="39"/>
-    <w:lsdException w:name="caption" w:uiPriority="35" w:qFormat="1"/>
-    <w:lsdException w:name="Title" w:semiHidden="0" w:uiPriority="10" w:unhideWhenUsed="0" w:qFormat="1"/>
-    <w:lsdException w:name="Default Paragraph Font" w:uiPriority="1"/>
-    <w:lsdException w:name="Subtitle" w:semiHidden="0" w:uiPriority="11" w:unhideWhenUsed="0" w:qFormat="1"/>
-    <w:lsdException w:name="Strong" w:semiHidden="0" w:uiPriority="22" w:unhideWhenUsed="0" w:qFormat="1"/>
-    <w:lsdException w:name="Emphasis" w:semiHidden="0" w:uiPriority="20" w:unhideWhenUsed="0" w:qFormat="1"/>
-    <w:lsdException w:name="Table Grid" w:semiHidden="0" w:uiPriority="59" w:unhideWhenUsed="0"/>
-    <w:lsdException w:name="Placeholder Text" w:unhideWhenUsed="0"/>
-    <w:lsdException w:name="No Spacing" w:semiHidden="0" w:uiPriority="1" w:unhideWhenUsed="0" w:qFormat="1"/>
-    <w:lsdException w:name="Light Shading" w:semiHidden="0" w:uiPriority="60" w:unhideWhenUsed="0"/>
-    <w:lsdException w:name="Light List" w:semiHidden="0" w:uiPriority="61" w:unhideWhenUsed="0"/>
-    <w:lsdException w:name="Light Grid" w:semiHidden="0" w:uiPriority="62" w:unhideWhenUsed="0"/>
-    <w:lsdException w:name="Medium Shading 1" w:semiHidden="0" w:uiPriority="63" w:unhideWhenUsed="0"/>
-    <w:lsdException w:name="Medium Shading 2" w:semiHidden="0" w:uiPriority="64" w:unhideWhenUsed="0"/>
-    <w:lsdException w:name="Medium List 1" w:semiHidden="0" w:uiPriority="65" w:unhideWhenUsed="0"/>
-    <w:lsdException w:name="Medium List 2" w:semiHidden="0" w:uiPriority="66" w:unhideWhenUsed="0"/>
-    <w:lsdException w:name="Medium Grid 1" w:semiHidden="0" w:uiPriority="67" w:unhideWhenUsed="0"/>
-    <w:lsdException w:name="Medium Grid 2" w:semiHidden="0" w:uiPriority="68" w:unhideWhenUsed="0"/>
-    <w:lsdException w:name="Medium Grid 3" w:semiHidden="0" w:uiPriority="69" w:unhideWhenUsed="0"/>
-    <w:lsdException w:name="Dark List" w:semiHidden="0" w:uiPriority="70" w:unhideWhenUsed="0"/>
-    <w:lsdException w:name="Colorful Shading" w:semiHidden="0" w:uiPriority="71" w:unhideWhenUsed="0"/>
-    <w:lsdException w:name="Colorful List" w:semiHidden="0" w:uiPriority="72" w:unhideWhenUsed="0"/>
-    <w:lsdException w:name="Colorful Grid" w:semiHidden="0" w:uiPriority="73" w:unhideWhenUsed="0"/>
-    <w:lsdException w:name="Light Shading Accent 1" w:semiHidden="0" w:uiPriority="60" w:unhideWhenUsed="0"/>
-    <w:lsdException w:name="Light List Accent 1" w:semiHidden="0" w:uiPriority="61" w:unhideWhenUsed="0"/>
-    <w:lsdException w:name="Light Grid Accent 1" w:semiHidden="0" w:uiPriority="62" w:unhideWhenUsed="0"/>
-    <w:lsdException w:name="Medium Shading 1 Accent 1" w:semiHidden="0" w:uiPriority="63" w:unhideWhenUsed="0"/>
-    <w:lsdException w:name="Medium Shading 2 Accent 1" w:semiHidden="0" w:uiPriority="64" w:unhideWhenUsed="0"/>
-    <w:lsdException w:name="Medium List 1 Accent 1" w:semiHidden="0" w:uiPriority="65" w:unhideWhenUsed="0"/>
-    <w:lsdException w:name="Revision" w:unhideWhenUsed="0"/>
-    <w:lsdException w:name="List Paragraph" w:semiHidden="0" w:uiPriority="34" w:unhideWhenUsed="0" w:qFormat="1"/>
-    <w:lsdException w:name="Quote" w:semiHidden="0" w:uiPriority="29" w:unhideWhenUsed="0" w:qFormat="1"/>
-    <w:lsdException w:name="Intense Quote" w:semiHidden="0" w:uiPriority="30" w:unhideWhenUsed="0" w:qFormat="1"/>
-    <w:lsdException w:name="Medium List 2 Accent 1" w:semiHidden="0" w:uiPriority="66" w:unhideWhenUsed="0"/>
-    <w:lsdException w:name="Medium Grid 1 Accent 1" w:semiHidden="0" w:uiPriority="67" w:unhideWhenUsed="0"/>
-    <w:lsdException w:name="Medium Grid 2 Accent 1" w:semiHidden="0" w:uiPriority="68" w:unhideWhenUsed="0"/>
-    <w:lsdException w:name="Medium Grid 3 Accent 1" w:semiHidden="0" w:uiPriority="69" w:unhideWhenUsed="0"/>
-    <w:lsdException w:name="Dark List Accent 1" w:semiHidden="0" w:uiPriority="70" w:unhideWhenUsed="0"/>
-    <w:lsdException w:name="Colorful Shading Accent 1" w:semiHidden="0" w:uiPriority="71" w:unhideWhenUsed="0"/>
-    <w:lsdException w:name="Colorful List Accent 1" w:semiHidden="0" w:uiPriority="72" w:unhideWhenUsed="0"/>
-    <w:lsdException w:name="Colorful Grid Accent 1" w:semiHidden="0" w:uiPriority="73" w:unhideWhenUsed="0"/>
-    <w:lsdException w:name="Light Shading Accent 2" w:semiHidden="0" w:uiPriority="60" w:unhideWhenUsed="0"/>
-    <w:lsdException w:name="Light List Accent 2" w:semiHidden="0" w:uiPriority="61" w:unhideWhenUsed="0"/>
-    <w:lsdException w:name="Light Grid Accent 2" w:semiHidden="0" w:uiPriority="62" w:unhideWhenUsed="0"/>
-    <w:lsdException w:name="Medium Shading 1 Accent 2" w:semiHidden="0" w:uiPriority="63" w:unhideWhenUsed="0"/>
-    <w:lsdException w:name="Medium Shading 2 Accent 2" w:semiHidden="0" w:uiPriority="64" w:unhideWhenUsed="0"/>
-    <w:lsdException w:name="Medium List 1 Accent 2" w:semiHidden="0" w:uiPriority="65" w:unhideWhenUsed="0"/>
-    <w:lsdException w:name="Medium List 2 Accent 2" w:semiHidden="0" w:uiPriority="66" w:unhideWhenUsed="0"/>
-    <w:lsdException w:name="Medium Grid 1 Accent 2" w:semiHidden="0" w:uiPriority="67" w:unhideWhenUsed="0"/>
-    <w:lsdException w:name="Medium Grid 2 Accent 2" w:semiHidden="0" w:uiPriority="68" w:unhideWhenUsed="0"/>
-    <w:lsdException w:name="Medium Grid 3 Accent 2" w:semiHidden="0" w:uiPriority="69" w:unhideWhenUsed="0"/>
-    <w:lsdException w:name="Dark List Accent 2" w:semiHidden="0" w:uiPriority="70" w:unhideWhenUsed="0"/>
-    <w:lsdException w:name="Colorful Shading Accent 2" w:semiHidden="0" w:uiPriority="71" w:unhideWhenUsed="0"/>
-    <w:lsdException w:name="Colorful List Accent 2" w:semiHidden="0" w:uiPriority="72" w:unhideWhenUsed="0"/>
-    <w:lsdException w:name="Colorful Grid Accent 2" w:semiHidden="0" w:uiPriority="73" w:unhideWhenUsed="0"/>
-    <w:lsdException w:name="Light Shading Accent 3" w:semiHidden="0" w:uiPriority="60" w:unhideWhenUsed="0"/>
-    <w:lsdException w:name="Light List Accent 3" w:semiHidden="0" w:uiPriority="61" w:unhideWhenUsed="0"/>
-    <w:lsdException w:name="Light Grid Accent 3" w:semiHidden="0" w:uiPriority="62" w:unhideWhenUsed="0"/>
-    <w:lsdException w:name="Medium Shading 1 Accent 3" w:semiHidden="0" w:uiPriority="63" w:unhideWhenUsed="0"/>
-    <w:lsdException w:name="Medium Shading 2 Accent 3" w:semiHidden="0" w:uiPriority="64" w:unhideWhenUsed="0"/>
-    <w:lsdException w:name="Medium List 1 Accent 3" w:semiHidden="0" w:uiPriority="65" w:unhideWhenUsed="0"/>
-    <w:lsdException w:name="Medium List 2 Accent 3" w:semiHidden="0" w:uiPriority="66" w:unhideWhenUsed="0"/>
-    <w:lsdException w:name="Medium Grid 1 Accent 3" w:semiHidden="0" w:uiPriority="67" w:unhideWhenUsed="0"/>
-    <w:lsdException w:name="Medium Grid 2 Accent 3" w:semiHidden="0" w:uiPriority="68" w:unhideWhenUsed="0"/>
-    <w:lsdException w:name="Medium Grid 3 Accent 3" w:semiHidden="0" w:uiPriority="69" w:unhideWhenUsed="0"/>
-    <w:lsdException w:name="Dark List Accent 3" w:semiHidden="0" w:uiPriority="70" w:unhideWhenUsed="0"/>
-    <w:lsdException w:name="Colorful Shading Accent 3" w:semiHidden="0" w:uiPriority="71" w:unhideWhenUsed="0"/>
-    <w:lsdException w:name="Colorful List Accent 3" w:semiHidden="0" w:uiPriority="72" w:unhideWhenUsed="0"/>
-    <w:lsdException w:name="Colorful Grid Accent 3" w:semiHidden="0" w:uiPriority="73" w:unhideWhenUsed="0"/>
-    <w:lsdException w:name="Light Shading Accent 4" w:semiHidden="0" w:uiPriority="60" w:unhideWhenUsed="0"/>
-    <w:lsdException w:name="Light List Accent 4" w:semiHidden="0" w:uiPriority="61" w:unhideWhenUsed="0"/>
-    <w:lsdException w:name="Light Grid Accent 4" w:semiHidden="0" w:uiPriority="62" w:unhideWhenUsed="0"/>
-    <w:lsdException w:name="Medium Shading 1 Accent 4" w:semiHidden="0" w:uiPriority="63" w:unhideWhenUsed="0"/>
-    <w:lsdException w:name="Medium Shading 2 Accent 4" w:semiHidden="0" w:uiPriority="64" w:unhideWhenUsed="0"/>
-    <w:lsdException w:name="Medium List 1 Accent 4" w:semiHidden="0" w:uiPriority="65" w:unhideWhenUsed="0"/>
-    <w:lsdException w:name="Medium List 2 Accent 4" w:semiHidden="0" w:uiPriority="66" w:unhideWhenUsed="0"/>
-    <w:lsdException w:name="Medium Grid 1 Accent 4" w:semiHidden="0" w:uiPriority="67" w:unhideWhenUsed="0"/>
-    <w:lsdException w:name="Medium Grid 2 Accent 4" w:semiHidden="0" w:uiPriority="68" w:unhideWhenUsed="0"/>
-    <w:lsdException w:name="Medium Grid 3 Accent 4" w:semiHidden="0" w:uiPriority="69" w:unhideWhenUsed="0"/>
-    <w:lsdException w:name="Dark List Accent 4" w:semiHidden="0" w:uiPriority="70" w:unhideWhenUsed="0"/>
-    <w:lsdException w:name="Colorful Shading Accent 4" w:semiHidden="0" w:uiPriority="71" w:unhideWhenUsed="0"/>
-    <w:lsdException w:name="Colorful List Accent 4" w:semiHidden="0" w:uiPriority="72" w:unhideWhenUsed="0"/>
-    <w:lsdException w:name="Colorful Grid Accent 4" w:semiHidden="0" w:uiPriority="73" w:unhideWhenUsed="0"/>
-    <w:lsdException w:name="Light Shading Accent 5" w:semiHidden="0" w:uiPriority="60" w:unhideWhenUsed="0"/>
-    <w:lsdException w:name="Light List Accent 5" w:semiHidden="0" w:uiPriority="61" w:unhideWhenUsed="0"/>
-    <w:lsdException w:name="Light Grid Accent 5" w:semiHidden="0" w:uiPriority="62" w:unhideWhenUsed="0"/>
-    <w:lsdException w:name="Medium Shading 1 Accent 5" w:semiHidden="0" w:uiPriority="63" w:unhideWhenUsed="0"/>
-    <w:lsdException w:name="Medium Shading 2 Accent 5" w:semiHidden="0" w:uiPriority="64" w:unhideWhenUsed="0"/>
-    <w:lsdException w:name="Medium List 1 Accent 5" w:semiHidden="0" w:uiPriority="65" w:unhideWhenUsed="0"/>
-    <w:lsdException w:name="Medium List 2 Accent 5" w:semiHidden="0" w:uiPriority="66" w:unhideWhenUsed="0"/>
-    <w:lsdException w:name="Medium Grid 1 Accent 5" w:semiHidden="0" w:uiPriority="67" w:unhideWhenUsed="0"/>
-    <w:lsdException w:name="Medium Grid 2 Accent 5" w:semiHidden="0" w:uiPriority="68" w:unhideWhenUsed="0"/>
-    <w:lsdException w:name="Medium Grid 3 Accent 5" w:semiHidden="0" w:uiPriority="69" w:unhideWhenUsed="0"/>
-    <w:lsdException w:name="Dark List Accent 5" w:semiHidden="0" w:uiPriority="70" w:unhideWhenUsed="0"/>
-    <w:lsdException w:name="Colorful Shading Accent 5" w:semiHidden="0" w:uiPriority="71" w:unhideWhenUsed="0"/>
-    <w:lsdException w:name="Colorful List Accent 5" w:semiHidden="0" w:uiPriority="72" w:unhideWhenUsed="0"/>
-    <w:lsdException w:name="Colorful Grid Accent 5" w:semiHidden="0" w:uiPriority="73" w:unhideWhenUsed="0"/>
-    <w:lsdException w:name="Light Shading Accent 6" w:semiHidden="0" w:uiPriority="60" w:unhideWhenUsed="0"/>
-    <w:lsdException w:name="Light List Accent 6" w:semiHidden="0" w:uiPriority="61" w:unhideWhenUsed="0"/>
-    <w:lsdException w:name="Light Grid Accent 6" w:semiHidden="0" w:uiPriority="62" w:unhideWhenUsed="0"/>
-    <w:lsdException w:name="Medium Shading 1 Accent 6" w:semiHidden="0" w:uiPriority="63" w:unhideWhenUsed="0"/>
-    <w:lsdException w:name="Medium Shading 2 Accent 6" w:semiHidden="0" w:uiPriority="64" w:unhideWhenUsed="0"/>
-    <w:lsdException w:name="Medium List 1 Accent 6" w:semiHidden="0" w:uiPriority="65" w:unhideWhenUsed="0"/>
-    <w:lsdException w:name="Medium List 2 Accent 6" w:semiHidden="0" w:uiPriority="66" w:unhideWhenUsed="0"/>
-    <w:lsdException w:name="Medium Grid 1 Accent 6" w:semiHidden="0" w:uiPriority="67" w:unhideWhenUsed="0"/>
-    <w:lsdException w:name="Medium Grid 2 Accent 6" w:semiHidden="0" w:uiPriority="68" w:unhideWhenUsed="0"/>
-    <w:lsdException w:name="Medium Grid 3 Accent 6" w:semiHidden="0" w:uiPriority="69" w:unhideWhenUsed="0"/>
-    <w:lsdException w:name="Dark List Accent 6" w:semiHidden="0" w:uiPriority="70" w:unhideWhenUsed="0"/>
-    <w:lsdException w:name="Colorful Shading Accent 6" w:semiHidden="0" w:uiPriority="71" w:unhideWhenUsed="0"/>
-    <w:lsdException w:name="Colorful List Accent 6" w:semiHidden="0" w:uiPriority="72" w:unhideWhenUsed="0"/>
-    <w:lsdException w:name="Colorful Grid Accent 6" w:semiHidden="0" w:uiPriority="73" w:unhideWhenUsed="0"/>
-    <w:lsdException w:name="Subtle Emphasis" w:semiHidden="0" w:uiPriority="19" w:unhideWhenUsed="0" w:qFormat="1"/>
-    <w:lsdException w:name="Intense Emphasis" w:semiHidden="0" w:uiPriority="21" w:unhideWhenUsed="0" w:qFormat="1"/>
-    <w:lsdException w:name="Subtle Reference" w:semiHidden="0" w:uiPriority="31" w:unhideWhenUsed="0" w:qFormat="1"/>
-    <w:lsdException w:name="Intense Reference" w:semiHidden="0" w:uiPriority="32" w:unhideWhenUsed="0" w:qFormat="1"/>
-    <w:lsdException w:name="Book Title" w:semiHidden="0" w:uiPriority="33" w:unhideWhenUsed="0" w:qFormat="1"/>
-    <w:lsdException w:name="Bibliography" w:uiPriority="37"/>
-    <w:lsdException w:name="TOC Heading" w:uiPriority="39" w:qFormat="1"/>
-  </w:latentStyles>
-  <w:style w:type="paragraph" w:default="1" w:styleId="Normal">
-    <w:name w:val="Normal"/>
-    <w:qFormat/>
-  </w:style>
-  <w:style w:type="character" w:default="1" w:styleId="DefaultParagraphFont">
-    <w:name w:val="Default Paragraph Font"/>
-    <w:uiPriority w:val="1"/>
-    <w:semiHidden/>
-    <w:unhideWhenUsed/>
-  </w:style>
-  <w:style w:type="table" w:default="1" w:styleId="TableNormal">
-    <w:name w:val="Normal Table"/>
-    <w:uiPriority w:val="99"/>
-    <w:semiHidden/>
-    <w:unhideWhenUsed/>
-    <w:tblPr>
-      <w:tblInd w:w="0" w:type="dxa"/>
-      <w:tblCellMar>
-        <w:top w:w="0" w:type="dxa"/>
-        <w:left w:w="108" w:type="dxa"/>
-        <w:bottom w:w="0" w:type="dxa"/>
-        <w:right w:w="108" w:type="dxa"/>
-      </w:tblCellMar>
-    </w:tblPr>
-  </w:style>
-  <w:style w:type="numbering" w:default="1" w:styleId="NoList">
-    <w:name w:val="No List"/>
-    <w:uiPriority w:val="99"/>
-    <w:semiHidden/>
-    <w:unhideWhenUsed/>
-  </w:style>
-</w:styles>
-</file>
-
 <file path=word/theme/theme1.xml><?xml version="1.0" encoding="utf-8"?>
 <a:theme xmlns:a="http://schemas.openxmlformats.org/drawingml/2006/main" name="Office Theme">
   <a:themeElements>
@@ -9364,7 +9531,7 @@
   <a:extraClrSchemeLst/>
   <a:extLst>
     <a:ext uri="{05A4C25C-085E-4340-85A3-A5531E510DB2}">
-      <thm15:themeFamily xmlns="" xmlns:thm15="http://schemas.microsoft.com/office/thememl/2012/main" name="Office Theme" id="{62F939B6-93AF-4DB8-9C6B-D6C7DFDC589F}" vid="{4A3C46E8-61CC-4603-A589-7422A47A8E4A}"/>
+      <thm15:themeFamily xmlns:thm15="http://schemas.microsoft.com/office/thememl/2012/main" name="Office Theme" id="{62F939B6-93AF-4DB8-9C6B-D6C7DFDC589F}" vid="{4A3C46E8-61CC-4603-A589-7422A47A8E4A}"/>
     </a:ext>
   </a:extLst>
 </a:theme>
@@ -9375,7 +9542,7 @@
 </file>
 
 <file path=customXml/itemProps1.xml><?xml version="1.0" encoding="utf-8"?>
-<ds:datastoreItem xmlns:ds="http://schemas.openxmlformats.org/officeDocument/2006/customXml" ds:itemID="{E6ABD449-F7D2-6C4E-907E-4BD3F9AC254D}">
+<ds:datastoreItem xmlns:ds="http://schemas.openxmlformats.org/officeDocument/2006/customXml" ds:itemID="{D924F6C4-A690-40B5-AEC0-1D954482DDC1}">
   <ds:schemaRefs>
     <ds:schemaRef ds:uri="http://schemas.openxmlformats.org/officeDocument/2006/bibliography"/>
   </ds:schemaRefs>

</xml_diff>